<commit_message>
CML: Contribuciones al documento
</commit_message>
<xml_diff>
--- a/doc/Guión PAC1 Tipología de Datos.docx
+++ b/doc/Guión PAC1 Tipología de Datos.docx
@@ -146,6 +146,8 @@
             </w:rPr>
             <w:t>Contenido</w:t>
           </w:r>
+          <w:bookmarkStart w:id="0" w:name="_GoBack"/>
+          <w:bookmarkEnd w:id="0"/>
         </w:p>
         <w:p>
           <w:pPr>
@@ -1467,15 +1469,23 @@
           <w:lang w:val="es-ES_tradnl"/>
         </w:rPr>
       </w:pPr>
-      <w:bookmarkStart w:id="0" w:name="_Toc37334668"/>
+      <w:bookmarkStart w:id="1" w:name="_Toc37334668"/>
+      <w:proofErr w:type="gramStart"/>
       <w:r>
         <w:rPr>
           <w:lang w:val="es-ES_tradnl"/>
         </w:rPr>
         <w:lastRenderedPageBreak/>
-        <w:t>Puntos a desarrollar en la práctica</w:t>
-      </w:r>
-      <w:bookmarkEnd w:id="0"/>
+        <w:t>Puntos a desarrollar</w:t>
+      </w:r>
+      <w:proofErr w:type="gramEnd"/>
+      <w:r>
+        <w:rPr>
+          <w:lang w:val="es-ES_tradnl"/>
+        </w:rPr>
+        <w:t xml:space="preserve"> en la práctica</w:t>
+      </w:r>
+      <w:bookmarkEnd w:id="1"/>
     </w:p>
     <w:p>
       <w:pPr>
@@ -1484,7 +1494,7 @@
           <w:lang w:val="es-ES"/>
         </w:rPr>
       </w:pPr>
-      <w:bookmarkStart w:id="1" w:name="_Toc37334669"/>
+      <w:bookmarkStart w:id="2" w:name="_Toc37334669"/>
       <w:r>
         <w:rPr>
           <w:b/>
@@ -1498,7 +1508,7 @@
         </w:rPr>
         <w:t>. Explicar en qué contexto se ha recolectado la información. Explique por qué el sitio web elegido proporciona dicha información.</w:t>
       </w:r>
-      <w:bookmarkEnd w:id="1"/>
+      <w:bookmarkEnd w:id="2"/>
       <w:r>
         <w:rPr>
           <w:lang w:val="es-ES"/>
@@ -1516,7 +1526,21 @@
         <w:rPr>
           <w:lang w:val="es-ES"/>
         </w:rPr>
-        <w:t xml:space="preserve">El sitio web elegido para practicar el web scraping es </w:t>
+        <w:t xml:space="preserve">El sitio web elegido para practicar el web </w:t>
+      </w:r>
+      <w:proofErr w:type="spellStart"/>
+      <w:r>
+        <w:rPr>
+          <w:lang w:val="es-ES"/>
+        </w:rPr>
+        <w:t>scraping</w:t>
+      </w:r>
+      <w:proofErr w:type="spellEnd"/>
+      <w:r>
+        <w:rPr>
+          <w:lang w:val="es-ES"/>
+        </w:rPr>
+        <w:t xml:space="preserve"> es </w:t>
       </w:r>
       <w:hyperlink r:id="rId8">
         <w:r>
@@ -1532,7 +1556,21 @@
         <w:rPr>
           <w:lang w:val="es-ES"/>
         </w:rPr>
-        <w:t>, una conocida web española de venta online de electrónica de consumo. Como tal, el sitio web está muy orientado a la venta y proporciona un completo catálogo de sus productos agrupados por distintas categorías (smartphones, portátiles, etc).</w:t>
+        <w:t xml:space="preserve">, una conocida web española de venta online de electrónica de consumo. Como tal, el sitio web está muy orientado a la venta y proporciona un completo catálogo de sus productos agrupados por distintas categorías (smartphones, portátiles, </w:t>
+      </w:r>
+      <w:proofErr w:type="spellStart"/>
+      <w:r>
+        <w:rPr>
+          <w:lang w:val="es-ES"/>
+        </w:rPr>
+        <w:t>etc</w:t>
+      </w:r>
+      <w:proofErr w:type="spellEnd"/>
+      <w:r>
+        <w:rPr>
+          <w:lang w:val="es-ES"/>
+        </w:rPr>
+        <w:t>).</w:t>
       </w:r>
     </w:p>
     <w:p>
@@ -1557,7 +1595,49 @@
         <w:rPr>
           <w:lang w:val="es-ES"/>
         </w:rPr>
-        <w:t>, lo cual puede ayudar a diseñar de manera más efectiva el scraping. Pero una vez hecho esto, debe descargarse cada categoría y artículo de la misma por separado, lo cual sí entraña cierta dificultad adicional. Es decir, que a juicio de los alumnos, el sitio web elegido presenta un equilibrio entre idoneidad y dificultad adecuado para la realización de la práctica.</w:t>
+        <w:t xml:space="preserve">, lo cual puede ayudar a diseñar de manera más efectiva el </w:t>
+      </w:r>
+      <w:proofErr w:type="spellStart"/>
+      <w:r>
+        <w:rPr>
+          <w:lang w:val="es-ES"/>
+        </w:rPr>
+        <w:t>scraping</w:t>
+      </w:r>
+      <w:proofErr w:type="spellEnd"/>
+      <w:r>
+        <w:rPr>
+          <w:lang w:val="es-ES"/>
+        </w:rPr>
+        <w:t xml:space="preserve">. Pero una vez hecho esto, debe descargarse cada categoría y artículo de </w:t>
+      </w:r>
+      <w:proofErr w:type="gramStart"/>
+      <w:r>
+        <w:rPr>
+          <w:lang w:val="es-ES"/>
+        </w:rPr>
+        <w:t>la misma</w:t>
+      </w:r>
+      <w:proofErr w:type="gramEnd"/>
+      <w:r>
+        <w:rPr>
+          <w:lang w:val="es-ES"/>
+        </w:rPr>
+        <w:t xml:space="preserve"> por separado, lo cual sí entraña cierta dificultad adicional. Es decir, </w:t>
+      </w:r>
+      <w:proofErr w:type="gramStart"/>
+      <w:r>
+        <w:rPr>
+          <w:lang w:val="es-ES"/>
+        </w:rPr>
+        <w:t>que</w:t>
+      </w:r>
+      <w:proofErr w:type="gramEnd"/>
+      <w:r>
+        <w:rPr>
+          <w:lang w:val="es-ES"/>
+        </w:rPr>
+        <w:t xml:space="preserve"> a juicio de los alumnos, el sitio web elegido presenta un equilibrio entre idoneidad y dificultad adecuado para la realización de la práctica.</w:t>
       </w:r>
     </w:p>
     <w:p>
@@ -1600,7 +1680,21 @@
         <w:rPr>
           <w:lang w:val="es-ES"/>
         </w:rPr>
-        <w:t>Antes de elegir la página de pccomponentes para desarrollar la práctica, observamos su archivo robots.txt</w:t>
+        <w:t xml:space="preserve">Antes de elegir la página de </w:t>
+      </w:r>
+      <w:proofErr w:type="spellStart"/>
+      <w:r>
+        <w:rPr>
+          <w:lang w:val="es-ES"/>
+        </w:rPr>
+        <w:t>pccomponentes</w:t>
+      </w:r>
+      <w:proofErr w:type="spellEnd"/>
+      <w:r>
+        <w:rPr>
+          <w:lang w:val="es-ES"/>
+        </w:rPr>
+        <w:t xml:space="preserve"> para desarrollar la práctica, observamos su archivo robots.txt</w:t>
       </w:r>
       <w:r>
         <w:rPr>
@@ -1625,7 +1719,77 @@
         <w:rPr>
           <w:lang w:val="es-ES"/>
         </w:rPr>
-        <w:t>Lo primero que encontramos fue la url para los diferentes sitemaps, incluido el de las categorías. De entre todas las url protegidas o prohibidas (por problemas técnicos) encontramos dos url que afectan directamente al scraper:</w:t>
+        <w:t xml:space="preserve">Lo primero que encontramos fue la </w:t>
+      </w:r>
+      <w:proofErr w:type="spellStart"/>
+      <w:r>
+        <w:rPr>
+          <w:lang w:val="es-ES"/>
+        </w:rPr>
+        <w:t>url</w:t>
+      </w:r>
+      <w:proofErr w:type="spellEnd"/>
+      <w:r>
+        <w:rPr>
+          <w:lang w:val="es-ES"/>
+        </w:rPr>
+        <w:t xml:space="preserve"> para los diferentes </w:t>
+      </w:r>
+      <w:proofErr w:type="spellStart"/>
+      <w:r>
+        <w:rPr>
+          <w:lang w:val="es-ES"/>
+        </w:rPr>
+        <w:t>sitemaps</w:t>
+      </w:r>
+      <w:proofErr w:type="spellEnd"/>
+      <w:r>
+        <w:rPr>
+          <w:lang w:val="es-ES"/>
+        </w:rPr>
+        <w:t xml:space="preserve">, incluido el de las categorías. De entre todas las </w:t>
+      </w:r>
+      <w:proofErr w:type="spellStart"/>
+      <w:r>
+        <w:rPr>
+          <w:lang w:val="es-ES"/>
+        </w:rPr>
+        <w:t>url</w:t>
+      </w:r>
+      <w:proofErr w:type="spellEnd"/>
+      <w:r>
+        <w:rPr>
+          <w:lang w:val="es-ES"/>
+        </w:rPr>
+        <w:t xml:space="preserve"> protegidas o prohibidas (por problemas técnicos) encontramos dos </w:t>
+      </w:r>
+      <w:proofErr w:type="spellStart"/>
+      <w:r>
+        <w:rPr>
+          <w:lang w:val="es-ES"/>
+        </w:rPr>
+        <w:t>url</w:t>
+      </w:r>
+      <w:proofErr w:type="spellEnd"/>
+      <w:r>
+        <w:rPr>
+          <w:lang w:val="es-ES"/>
+        </w:rPr>
+        <w:t xml:space="preserve"> que afectan directamente al </w:t>
+      </w:r>
+      <w:proofErr w:type="spellStart"/>
+      <w:r>
+        <w:rPr>
+          <w:lang w:val="es-ES"/>
+        </w:rPr>
+        <w:t>scraper</w:t>
+      </w:r>
+      <w:proofErr w:type="spellEnd"/>
+      <w:r>
+        <w:rPr>
+          <w:lang w:val="es-ES"/>
+        </w:rPr>
+        <w:t>:</w:t>
       </w:r>
     </w:p>
     <w:p>
@@ -1641,11 +1805,19 @@
           <w:lang w:val="es-ES"/>
         </w:rPr>
       </w:pPr>
-      <w:r>
-        <w:rPr>
-          <w:lang w:val="es-ES"/>
-        </w:rPr>
-        <w:t>Disallow: /*?page=0</w:t>
+      <w:proofErr w:type="spellStart"/>
+      <w:r>
+        <w:rPr>
+          <w:lang w:val="es-ES"/>
+        </w:rPr>
+        <w:t>Disallow</w:t>
+      </w:r>
+      <w:proofErr w:type="spellEnd"/>
+      <w:r>
+        <w:rPr>
+          <w:lang w:val="es-ES"/>
+        </w:rPr>
+        <w:t>: /*?page=0</w:t>
       </w:r>
     </w:p>
     <w:p>
@@ -1654,11 +1826,19 @@
           <w:lang w:val="es-ES"/>
         </w:rPr>
       </w:pPr>
-      <w:r>
-        <w:rPr>
-          <w:lang w:val="es-ES"/>
-        </w:rPr>
-        <w:t>Disallow: /*?page=1</w:t>
+      <w:proofErr w:type="spellStart"/>
+      <w:r>
+        <w:rPr>
+          <w:lang w:val="es-ES"/>
+        </w:rPr>
+        <w:t>Disallow</w:t>
+      </w:r>
+      <w:proofErr w:type="spellEnd"/>
+      <w:r>
+        <w:rPr>
+          <w:lang w:val="es-ES"/>
+        </w:rPr>
+        <w:t>: /*?page=1</w:t>
       </w:r>
     </w:p>
     <w:p>
@@ -1678,7 +1858,49 @@
         <w:rPr>
           <w:lang w:val="es-ES"/>
         </w:rPr>
-        <w:t>Estas dos url se tendrían que usar a la hora de scrapear todos los productos de una categoría, para ir de página en página cogiendo los productos de cada una hasta tener el total. Por ello, en nuestro scraper las evitamos empezado directamente por la page=2.</w:t>
+        <w:t xml:space="preserve">Estas dos </w:t>
+      </w:r>
+      <w:proofErr w:type="spellStart"/>
+      <w:r>
+        <w:rPr>
+          <w:lang w:val="es-ES"/>
+        </w:rPr>
+        <w:t>url</w:t>
+      </w:r>
+      <w:proofErr w:type="spellEnd"/>
+      <w:r>
+        <w:rPr>
+          <w:lang w:val="es-ES"/>
+        </w:rPr>
+        <w:t xml:space="preserve"> se tendrían que usar a la hora de </w:t>
+      </w:r>
+      <w:proofErr w:type="spellStart"/>
+      <w:r>
+        <w:rPr>
+          <w:lang w:val="es-ES"/>
+        </w:rPr>
+        <w:t>scrapear</w:t>
+      </w:r>
+      <w:proofErr w:type="spellEnd"/>
+      <w:r>
+        <w:rPr>
+          <w:lang w:val="es-ES"/>
+        </w:rPr>
+        <w:t xml:space="preserve"> todos los productos de una categoría, para ir de página en página cogiendo los productos de cada una hasta tener el total. Por ello, en nuestro </w:t>
+      </w:r>
+      <w:proofErr w:type="spellStart"/>
+      <w:r>
+        <w:rPr>
+          <w:lang w:val="es-ES"/>
+        </w:rPr>
+        <w:t>scraper</w:t>
+      </w:r>
+      <w:proofErr w:type="spellEnd"/>
+      <w:r>
+        <w:rPr>
+          <w:lang w:val="es-ES"/>
+        </w:rPr>
+        <w:t xml:space="preserve"> las evitamos empezado directamente por la page=2.</w:t>
       </w:r>
     </w:p>
     <w:p>
@@ -1698,7 +1920,77 @@
         <w:rPr>
           <w:lang w:val="es-ES"/>
         </w:rPr>
-        <w:t>Finalmente, hemos observado que la página aunque no prohíbe el uso de bots, tiene algunos bloqueados. Por este motivo, hemos decidido asegurarnos que usamos un User Agent “real” para pasar más inadvertidos.</w:t>
+        <w:t xml:space="preserve">Finalmente, hemos observado que la </w:t>
+      </w:r>
+      <w:proofErr w:type="gramStart"/>
+      <w:r>
+        <w:rPr>
+          <w:lang w:val="es-ES"/>
+        </w:rPr>
+        <w:t>página</w:t>
+      </w:r>
+      <w:proofErr w:type="gramEnd"/>
+      <w:r>
+        <w:rPr>
+          <w:lang w:val="es-ES"/>
+        </w:rPr>
+        <w:t xml:space="preserve"> aunque no prohíbe el uso de </w:t>
+      </w:r>
+      <w:proofErr w:type="spellStart"/>
+      <w:r>
+        <w:rPr>
+          <w:lang w:val="es-ES"/>
+        </w:rPr>
+        <w:t>bots</w:t>
+      </w:r>
+      <w:proofErr w:type="spellEnd"/>
+      <w:r>
+        <w:rPr>
+          <w:lang w:val="es-ES"/>
+        </w:rPr>
+        <w:t xml:space="preserve">, tiene algunos bloqueados. Por este motivo, hemos decidido asegurarnos </w:t>
+      </w:r>
+      <w:proofErr w:type="gramStart"/>
+      <w:r>
+        <w:rPr>
+          <w:lang w:val="es-ES"/>
+        </w:rPr>
+        <w:t>que</w:t>
+      </w:r>
+      <w:proofErr w:type="gramEnd"/>
+      <w:r>
+        <w:rPr>
+          <w:lang w:val="es-ES"/>
+        </w:rPr>
+        <w:t xml:space="preserve"> usamos un </w:t>
+      </w:r>
+      <w:proofErr w:type="spellStart"/>
+      <w:r>
+        <w:rPr>
+          <w:lang w:val="es-ES"/>
+        </w:rPr>
+        <w:t>User</w:t>
+      </w:r>
+      <w:proofErr w:type="spellEnd"/>
+      <w:r>
+        <w:rPr>
+          <w:lang w:val="es-ES"/>
+        </w:rPr>
+        <w:t xml:space="preserve"> </w:t>
+      </w:r>
+      <w:proofErr w:type="spellStart"/>
+      <w:r>
+        <w:rPr>
+          <w:lang w:val="es-ES"/>
+        </w:rPr>
+        <w:t>Agent</w:t>
+      </w:r>
+      <w:proofErr w:type="spellEnd"/>
+      <w:r>
+        <w:rPr>
+          <w:lang w:val="es-ES"/>
+        </w:rPr>
+        <w:t xml:space="preserve"> “real” para pasar más inadvertidos.</w:t>
       </w:r>
     </w:p>
     <w:p>
@@ -1708,7 +2000,7 @@
           <w:lang w:val="es-ES"/>
         </w:rPr>
       </w:pPr>
-      <w:bookmarkStart w:id="2" w:name="_Toc37334670"/>
+      <w:bookmarkStart w:id="3" w:name="_Toc37334670"/>
       <w:r>
         <w:rPr>
           <w:lang w:val="es-ES"/>
@@ -1726,9 +2018,23 @@
         <w:rPr>
           <w:lang w:val="es-ES"/>
         </w:rPr>
-        <w:t>para el dataset. Elegir un título que sea descriptivo.</w:t>
-      </w:r>
-      <w:bookmarkEnd w:id="2"/>
+        <w:t xml:space="preserve">para el </w:t>
+      </w:r>
+      <w:proofErr w:type="spellStart"/>
+      <w:r>
+        <w:rPr>
+          <w:lang w:val="es-ES"/>
+        </w:rPr>
+        <w:t>dataset</w:t>
+      </w:r>
+      <w:proofErr w:type="spellEnd"/>
+      <w:r>
+        <w:rPr>
+          <w:lang w:val="es-ES"/>
+        </w:rPr>
+        <w:t>. Elegir un título que sea descriptivo.</w:t>
+      </w:r>
+      <w:bookmarkEnd w:id="3"/>
       <w:r>
         <w:rPr>
           <w:lang w:val="es-ES"/>
@@ -1746,7 +2052,21 @@
         <w:rPr>
           <w:lang w:val="es-ES"/>
         </w:rPr>
-        <w:t>El título elegido es “Catálogo de productos de PCCOMPONENTES”. Incluiremos dicho título tanto en GitHub como en Zenodo.</w:t>
+        <w:t xml:space="preserve">El título elegido es “Catálogo de productos de PCCOMPONENTES”. Incluiremos dicho título tanto en GitHub como en </w:t>
+      </w:r>
+      <w:proofErr w:type="spellStart"/>
+      <w:r>
+        <w:rPr>
+          <w:lang w:val="es-ES"/>
+        </w:rPr>
+        <w:t>Zenodo</w:t>
+      </w:r>
+      <w:proofErr w:type="spellEnd"/>
+      <w:r>
+        <w:rPr>
+          <w:lang w:val="es-ES"/>
+        </w:rPr>
+        <w:t>.</w:t>
       </w:r>
     </w:p>
     <w:p>
@@ -1755,15 +2075,39 @@
           <w:lang w:val="es-ES"/>
         </w:rPr>
       </w:pPr>
+      <w:r>
+        <w:rPr>
+          <w:highlight w:val="yellow"/>
+          <w:lang w:val="es-ES"/>
+        </w:rPr>
+        <w:lastRenderedPageBreak/>
+        <w:t xml:space="preserve">Añadir el título a </w:t>
+      </w:r>
+      <w:proofErr w:type="spellStart"/>
+      <w:r>
+        <w:rPr>
+          <w:highlight w:val="yellow"/>
+          <w:lang w:val="es-ES"/>
+        </w:rPr>
+        <w:t>Zenodo</w:t>
+      </w:r>
+      <w:proofErr w:type="spellEnd"/>
     </w:p>
     <w:p>
       <w:pPr>
+        <w:rPr>
+          <w:lang w:val="es-ES"/>
+        </w:rPr>
+      </w:pPr>
+    </w:p>
+    <w:p>
+      <w:pPr>
         <w:pStyle w:val="Ttulo2"/>
         <w:rPr>
           <w:lang w:val="es-ES"/>
         </w:rPr>
       </w:pPr>
-      <w:bookmarkStart w:id="3" w:name="_Toc37334671"/>
+      <w:bookmarkStart w:id="4" w:name="_Toc37334671"/>
       <w:r>
         <w:rPr>
           <w:b/>
@@ -1777,15 +2121,24 @@
           <w:i/>
           <w:lang w:val="es-ES"/>
         </w:rPr>
-        <w:t>del dataset</w:t>
-      </w:r>
+        <w:t xml:space="preserve">del </w:t>
+      </w:r>
+      <w:proofErr w:type="spellStart"/>
+      <w:r>
+        <w:rPr>
+          <w:i/>
+          <w:lang w:val="es-ES"/>
+        </w:rPr>
+        <w:t>dataset</w:t>
+      </w:r>
+      <w:proofErr w:type="spellEnd"/>
       <w:r>
         <w:rPr>
           <w:lang w:val="es-ES"/>
         </w:rPr>
         <w:t>. Desarrollar una descripción breve del conjunto de datos que se ha extraído (es necesario que esta descripción tenga sentido con el título elegido).</w:t>
       </w:r>
-      <w:bookmarkEnd w:id="3"/>
+      <w:bookmarkEnd w:id="4"/>
       <w:r>
         <w:rPr>
           <w:lang w:val="es-ES"/>
@@ -1803,33 +2156,227 @@
         <w:rPr>
           <w:lang w:val="es-ES"/>
         </w:rPr>
-        <w:t>El conjunto de datos elegido se presentará en ficheros CSV. Esta parte aún no está definida del todo, pero esperamos poder presentar un CSV que contenga todos los artículos clasificados por categorías y que contenga en cada línea al menos el nombre del artículo y sus atributos principales. Estamos aún definiendo cómo almacenar y presentar también las características y especificaciones.</w:t>
+        <w:t>El juego de datos contiene una representación temporal de las características principales de los artículos de una de las múltiples categorías del sitio web que ha sido procesado. En concreto, nos centraremos en aquellas características que presenten mayor utilidad de cara a un análisis estadístico. Éstas son, principalmente, el precio del artículo y la puntuación o rating que le asignan los usuarios de la página web</w:t>
+      </w:r>
+      <w:r>
+        <w:rPr>
+          <w:lang w:val="es-ES"/>
+        </w:rPr>
+        <w:t>.</w:t>
+      </w:r>
+      <w:r>
+        <w:rPr>
+          <w:lang w:val="es-ES"/>
+        </w:rPr>
+        <w:t xml:space="preserve"> El juego de datos consistirá entonces en una matriz tridimensional donde una de las dimensiones será el artículo perteneciente a la categoría, otra será el precio o puntuación y la tercera será la temporal (el día en que se han recolectado dichos datos).</w:t>
       </w:r>
     </w:p>
     <w:p>
       <w:pPr>
+        <w:rPr>
+          <w:lang w:val="es-ES"/>
+        </w:rPr>
+      </w:pPr>
+      <w:r>
+        <w:rPr>
+          <w:lang w:val="es-ES"/>
+        </w:rPr>
+        <w:t xml:space="preserve">Los datos se presentan en </w:t>
+      </w:r>
+      <w:proofErr w:type="spellStart"/>
+      <w:r>
+        <w:rPr>
+          <w:lang w:val="es-ES"/>
+        </w:rPr>
+        <w:t>Zenodo</w:t>
+      </w:r>
+      <w:proofErr w:type="spellEnd"/>
+      <w:r>
+        <w:rPr>
+          <w:lang w:val="es-ES"/>
+        </w:rPr>
+        <w:t xml:space="preserve"> en forma de tabla bidimensional, donde una columna adicional indica la fecha de descarga de la web</w:t>
+      </w:r>
+      <w:r>
+        <w:rPr>
+          <w:lang w:val="es-ES"/>
+        </w:rPr>
+        <w:t xml:space="preserve"> y la primera columna indica el nombre del artículo, el cual se usa también para identificarlo.</w:t>
+      </w:r>
+    </w:p>
+    <w:p>
+      <w:pPr>
+        <w:keepNext/>
+        <w:jc w:val="center"/>
+      </w:pPr>
+      <w:r>
+        <w:rPr>
+          <w:noProof/>
+        </w:rPr>
+        <w:drawing>
+          <wp:inline distT="0" distB="0" distL="0" distR="0" wp14:anchorId="2D092A45" wp14:editId="4C47DBBE">
+            <wp:extent cx="6212205" cy="3494405"/>
+            <wp:effectExtent l="0" t="0" r="0" b="0"/>
+            <wp:docPr id="6" name="Imagen 6"/>
+            <wp:cNvGraphicFramePr>
+              <a:graphicFrameLocks xmlns:a="http://schemas.openxmlformats.org/drawingml/2006/main" noChangeAspect="1"/>
+            </wp:cNvGraphicFramePr>
+            <a:graphic xmlns:a="http://schemas.openxmlformats.org/drawingml/2006/main">
+              <a:graphicData uri="http://schemas.openxmlformats.org/drawingml/2006/picture">
+                <pic:pic xmlns:pic="http://schemas.openxmlformats.org/drawingml/2006/picture">
+                  <pic:nvPicPr>
+                    <pic:cNvPr id="1" name=""/>
+                    <pic:cNvPicPr/>
+                  </pic:nvPicPr>
+                  <pic:blipFill>
+                    <a:blip r:embed="rId9"/>
+                    <a:stretch>
+                      <a:fillRect/>
+                    </a:stretch>
+                  </pic:blipFill>
+                  <pic:spPr>
+                    <a:xfrm>
+                      <a:off x="0" y="0"/>
+                      <a:ext cx="6212205" cy="3494405"/>
+                    </a:xfrm>
+                    <a:prstGeom prst="rect">
+                      <a:avLst/>
+                    </a:prstGeom>
+                  </pic:spPr>
+                </pic:pic>
+              </a:graphicData>
+            </a:graphic>
+          </wp:inline>
+        </w:drawing>
+      </w:r>
+    </w:p>
+    <w:p>
+      <w:pPr>
+        <w:pStyle w:val="Descripcin"/>
+        <w:jc w:val="center"/>
+      </w:pPr>
+      <w:proofErr w:type="spellStart"/>
+      <w:r>
+        <w:t>Ilustración</w:t>
+      </w:r>
+      <w:proofErr w:type="spellEnd"/>
+      <w:r>
+        <w:t xml:space="preserve"> </w:t>
+      </w:r>
+      <w:fldSimple w:instr=" SEQ Ilustración \* ARABIC ">
+        <w:r>
+          <w:rPr>
+            <w:noProof/>
+          </w:rPr>
+          <w:t>1</w:t>
+        </w:r>
+      </w:fldSimple>
+      <w:r>
+        <w:t xml:space="preserve">: Captura de la web de </w:t>
+      </w:r>
+      <w:proofErr w:type="spellStart"/>
+      <w:r>
+        <w:t>Zenodo</w:t>
+      </w:r>
+      <w:proofErr w:type="spellEnd"/>
+      <w:r>
+        <w:t xml:space="preserve"> </w:t>
+      </w:r>
+      <w:proofErr w:type="spellStart"/>
+      <w:r>
+        <w:t>donde</w:t>
+      </w:r>
+      <w:proofErr w:type="spellEnd"/>
+      <w:r>
+        <w:t xml:space="preserve"> </w:t>
+      </w:r>
+      <w:proofErr w:type="spellStart"/>
+      <w:r>
+        <w:t>aparece</w:t>
+      </w:r>
+      <w:proofErr w:type="spellEnd"/>
+      <w:r>
+        <w:t xml:space="preserve"> el </w:t>
+      </w:r>
+      <w:proofErr w:type="spellStart"/>
+      <w:r>
+        <w:t>juego</w:t>
+      </w:r>
+      <w:proofErr w:type="spellEnd"/>
+      <w:r>
+        <w:t xml:space="preserve"> de </w:t>
+      </w:r>
+      <w:proofErr w:type="spellStart"/>
+      <w:r>
+        <w:t>datos</w:t>
+      </w:r>
+      <w:proofErr w:type="spellEnd"/>
+      <w:r>
+        <w:t xml:space="preserve"> de la </w:t>
+      </w:r>
+      <w:proofErr w:type="spellStart"/>
+      <w:r>
+        <w:t>práctica</w:t>
+      </w:r>
+      <w:proofErr w:type="spellEnd"/>
+    </w:p>
+    <w:p>
+      <w:pPr>
+        <w:pStyle w:val="Descripcin"/>
+        <w:jc w:val="center"/>
+      </w:pPr>
+      <w:r>
+        <w:rPr>
+          <w:highlight w:val="yellow"/>
+        </w:rPr>
+        <w:t>REEMPLAZAR ESTO POR LA CAPTURA BUENA CUANDO SUBAMOS UNO CON LAS FECHAS COMO COLUMNA ADICIONAL</w:t>
+      </w:r>
+    </w:p>
+    <w:p>
+      <w:pPr>
+        <w:rPr>
+          <w:lang w:val="es-ES"/>
+        </w:rPr>
+      </w:pPr>
+    </w:p>
+    <w:p>
+      <w:pPr>
         <w:pStyle w:val="Ttulo2"/>
         <w:rPr>
           <w:lang w:val="es-ES"/>
         </w:rPr>
       </w:pPr>
-      <w:bookmarkStart w:id="4" w:name="_Toc37334672"/>
-      <w:commentRangeStart w:id="5"/>
+      <w:bookmarkStart w:id="5" w:name="_Toc37334672"/>
       <w:r>
         <w:rPr>
           <w:b/>
           <w:i/>
           <w:lang w:val="es-ES"/>
         </w:rPr>
+        <w:lastRenderedPageBreak/>
         <w:t>Representación gráfica</w:t>
       </w:r>
       <w:r>
         <w:rPr>
           <w:lang w:val="es-ES"/>
         </w:rPr>
-        <w:t>. Presentar una imagen o esquema que identifique el dataset visualmente</w:t>
-      </w:r>
-      <w:bookmarkEnd w:id="4"/>
+        <w:t xml:space="preserve">. Presentar una imagen o esquema que identifique el </w:t>
+      </w:r>
+      <w:proofErr w:type="spellStart"/>
+      <w:r>
+        <w:rPr>
+          <w:lang w:val="es-ES"/>
+        </w:rPr>
+        <w:t>dataset</w:t>
+      </w:r>
+      <w:proofErr w:type="spellEnd"/>
+      <w:r>
+        <w:rPr>
+          <w:lang w:val="es-ES"/>
+        </w:rPr>
+        <w:t xml:space="preserve"> visualmente</w:t>
+      </w:r>
+      <w:bookmarkEnd w:id="5"/>
       <w:r>
         <w:rPr>
           <w:lang w:val="es-ES"/>
@@ -1847,17 +2394,27 @@
         <w:rPr>
           <w:lang w:val="es-ES"/>
         </w:rPr>
-        <w:t>La parte de visualización se puede lanzar como proceso diferenciado del scraper y de la publicación</w:t>
+        <w:t xml:space="preserve">La parte de visualización se puede lanzar como proceso diferenciado del </w:t>
+      </w:r>
+      <w:proofErr w:type="spellStart"/>
+      <w:r>
+        <w:rPr>
+          <w:lang w:val="es-ES"/>
+        </w:rPr>
+        <w:t>scraper</w:t>
+      </w:r>
+      <w:proofErr w:type="spellEnd"/>
+      <w:r>
+        <w:rPr>
+          <w:lang w:val="es-ES"/>
+        </w:rPr>
+        <w:t xml:space="preserve"> y de la publicación</w:t>
       </w:r>
       <w:r>
         <w:rPr>
           <w:lang w:val="es-ES"/>
         </w:rPr>
         <w:t>.</w:t>
-      </w:r>
-      <w:commentRangeEnd w:id="5"/>
-      <w:r>
-        <w:commentReference w:id="5"/>
       </w:r>
       <w:r>
         <w:rPr>
@@ -1909,7 +2466,6 @@
           <w:noProof/>
           <w:lang w:val="es-ES"/>
         </w:rPr>
-        <w:lastRenderedPageBreak/>
         <w:drawing>
           <wp:inline distT="0" distB="0" distL="0" distR="0" wp14:anchorId="500659CE" wp14:editId="6C6138FE">
             <wp:extent cx="5854700" cy="4387850"/>
@@ -1928,7 +2484,7 @@
                     </pic:cNvPicPr>
                   </pic:nvPicPr>
                   <pic:blipFill>
-                    <a:blip r:embed="rId12">
+                    <a:blip r:embed="rId10">
                       <a:extLst>
                         <a:ext uri="{28A0092B-C50C-407E-A947-70E740481C1C}">
                           <a14:useLocalDpi xmlns:a14="http://schemas.microsoft.com/office/drawing/2010/main" val="0"/>
@@ -1968,20 +2524,72 @@
           <w:lang w:val="es-ES"/>
         </w:rPr>
       </w:pPr>
-      <w:r>
-        <w:t xml:space="preserve">Ilustración </w:t>
-      </w:r>
-      <w:fldSimple w:instr=" SEQ Ilustración \* ARABIC ">
-        <w:r>
-          <w:rPr>
-            <w:noProof/>
-          </w:rPr>
-          <w:t>1</w:t>
-        </w:r>
-      </w:fldSimple>
-      <w:r>
-        <w:t>: Diagrama de cajas comparativo de artículos y características</w:t>
-      </w:r>
+      <w:bookmarkStart w:id="6" w:name="_Ref37355058"/>
+      <w:proofErr w:type="spellStart"/>
+      <w:r>
+        <w:t>Ilustración</w:t>
+      </w:r>
+      <w:proofErr w:type="spellEnd"/>
+      <w:r>
+        <w:t xml:space="preserve"> </w:t>
+      </w:r>
+      <w:r>
+        <w:fldChar w:fldCharType="begin"/>
+      </w:r>
+      <w:r>
+        <w:instrText xml:space="preserve"> SEQ Ilustración \* ARABIC </w:instrText>
+      </w:r>
+      <w:r>
+        <w:fldChar w:fldCharType="separate"/>
+      </w:r>
+      <w:r>
+        <w:rPr>
+          <w:noProof/>
+        </w:rPr>
+        <w:t>2</w:t>
+      </w:r>
+      <w:r>
+        <w:rPr>
+          <w:noProof/>
+        </w:rPr>
+        <w:fldChar w:fldCharType="end"/>
+      </w:r>
+      <w:bookmarkEnd w:id="6"/>
+      <w:r>
+        <w:t xml:space="preserve">: Diagrama de </w:t>
+      </w:r>
+      <w:proofErr w:type="spellStart"/>
+      <w:r>
+        <w:t>cajas</w:t>
+      </w:r>
+      <w:proofErr w:type="spellEnd"/>
+      <w:r>
+        <w:t xml:space="preserve"> </w:t>
+      </w:r>
+      <w:r>
+        <w:t xml:space="preserve">con la </w:t>
+      </w:r>
+      <w:proofErr w:type="spellStart"/>
+      <w:r>
+        <w:t>distribución</w:t>
+      </w:r>
+      <w:proofErr w:type="spellEnd"/>
+      <w:r>
+        <w:t xml:space="preserve"> de cada característica para </w:t>
+      </w:r>
+      <w:proofErr w:type="spellStart"/>
+      <w:r>
+        <w:t>esa</w:t>
+      </w:r>
+      <w:proofErr w:type="spellEnd"/>
+      <w:r>
+        <w:t xml:space="preserve"> </w:t>
+      </w:r>
+      <w:proofErr w:type="spellStart"/>
+      <w:r>
+        <w:t>categoría</w:t>
+      </w:r>
+      <w:proofErr w:type="spellEnd"/>
     </w:p>
     <w:p>
       <w:pPr>
@@ -1993,13 +2601,82 @@
         <w:rPr>
           <w:lang w:val="es-ES"/>
         </w:rPr>
-        <w:t>En este gráfico puede observarse de un vistazo la distribución de los valores que toma cada una de las características para los artículos de la categoría “adaptador-usb”. De esta forma, se puede observar que el rating y los descuentos son características con una distribución de los valores bastante agrupada, mientras que el Precio y el IVA muestras una distribución claramente sesgada hacia valores bajos con unos cuantos outliers en valores altos, es decir, que en esta categoría tenemos muchos artículos con precios bajos y unos cuantos con valores por encima de 1000€</w:t>
+        <w:t>En este gráfico puede observarse de un vistazo la distribución de los valores que toma cada una de las características para los artículos de la categoría “adaptador-</w:t>
+      </w:r>
+      <w:proofErr w:type="spellStart"/>
+      <w:r>
+        <w:rPr>
+          <w:lang w:val="es-ES"/>
+        </w:rPr>
+        <w:t>usb</w:t>
+      </w:r>
+      <w:proofErr w:type="spellEnd"/>
+      <w:r>
+        <w:rPr>
+          <w:lang w:val="es-ES"/>
+        </w:rPr>
+        <w:t xml:space="preserve">”. De esta forma, se puede observar que el rating y los descuentos son características con una distribución de los valores bastante agrupada, mientras que el Precio y el IVA muestras una distribución claramente sesgada hacia valores bajos con unos cuantos </w:t>
+      </w:r>
+      <w:proofErr w:type="spellStart"/>
+      <w:r>
+        <w:rPr>
+          <w:lang w:val="es-ES"/>
+        </w:rPr>
+        <w:t>outliers</w:t>
+      </w:r>
+      <w:proofErr w:type="spellEnd"/>
+      <w:r>
+        <w:rPr>
+          <w:lang w:val="es-ES"/>
+        </w:rPr>
+        <w:t xml:space="preserve"> en valores altos, es decir, que en esta categoría tenemos muchos artículos con precios bajos y unos cuantos con valores por encima de 1000€</w:t>
       </w:r>
       <w:r>
         <w:rPr>
           <w:lang w:val="es-ES"/>
         </w:rPr>
         <w:t>, aunque no es lo normal.</w:t>
+      </w:r>
+      <w:r>
+        <w:rPr>
+          <w:lang w:val="es-ES"/>
+        </w:rPr>
+        <w:t xml:space="preserve"> Si asumimos </w:t>
+      </w:r>
+      <w:proofErr w:type="gramStart"/>
+      <w:r>
+        <w:rPr>
+          <w:lang w:val="es-ES"/>
+        </w:rPr>
+        <w:t>que</w:t>
+      </w:r>
+      <w:proofErr w:type="gramEnd"/>
+      <w:r>
+        <w:rPr>
+          <w:lang w:val="es-ES"/>
+        </w:rPr>
+        <w:t xml:space="preserve"> por ejemplo, nuestra población objetivo para una web de estas características es gente con ingresos reducidos, podríamos tratar de reducir nuestra oferta de </w:t>
+      </w:r>
+      <w:r>
+        <w:rPr>
+          <w:lang w:val="es-ES"/>
+        </w:rPr>
+        <w:lastRenderedPageBreak/>
+        <w:t xml:space="preserve">aquellos artículos que aparezcan aquí como </w:t>
+      </w:r>
+      <w:proofErr w:type="spellStart"/>
+      <w:r>
+        <w:rPr>
+          <w:lang w:val="es-ES"/>
+        </w:rPr>
+        <w:t>outliers</w:t>
+      </w:r>
+      <w:proofErr w:type="spellEnd"/>
+      <w:r>
+        <w:rPr>
+          <w:lang w:val="es-ES"/>
+        </w:rPr>
+        <w:t>, y centrarnos más en electrónica de consumo con precios más reducidos.</w:t>
       </w:r>
     </w:p>
     <w:p>
@@ -2050,20 +2727,66 @@
         <w:rPr>
           <w:lang w:val="es-ES"/>
         </w:rPr>
-        <w:t xml:space="preserve">es tomar como entrada los ficheros CSV que se le especifiquen (normalmente del directorio donde el scraper los ha descargado previamente: </w:t>
-      </w:r>
+        <w:t xml:space="preserve">es tomar como entrada los ficheros CSV que se le especifiquen (normalmente del directorio donde el </w:t>
+      </w:r>
+      <w:proofErr w:type="spellStart"/>
+      <w:r>
+        <w:rPr>
+          <w:lang w:val="es-ES"/>
+        </w:rPr>
+        <w:t>scraper</w:t>
+      </w:r>
+      <w:proofErr w:type="spellEnd"/>
+      <w:r>
+        <w:rPr>
+          <w:lang w:val="es-ES"/>
+        </w:rPr>
+        <w:t xml:space="preserve"> los ha descargado previamente: </w:t>
+      </w:r>
+      <w:proofErr w:type="spellStart"/>
       <w:r>
         <w:rPr>
           <w:rStyle w:val="CdigoCar"/>
           <w:lang w:val="es-ES"/>
         </w:rPr>
-        <w:t>sample\csv</w:t>
-      </w:r>
-      <w:r>
-        <w:rPr>
-          <w:lang w:val="es-ES"/>
-        </w:rPr>
-        <w:t>) y generar a partir de ellos un gráfico de líneas representando los artículos en diferentes colores y su evolución temporal: en el eje de abcisas se representa el tiempo y en el eje de ordenadas, la característica que se quiera estudiar, como el precio o el rating de cada artículo.</w:t>
+        <w:t>sample</w:t>
+      </w:r>
+      <w:proofErr w:type="spellEnd"/>
+      <w:r>
+        <w:rPr>
+          <w:rStyle w:val="CdigoCar"/>
+          <w:lang w:val="es-ES"/>
+        </w:rPr>
+        <w:t>\</w:t>
+      </w:r>
+      <w:proofErr w:type="spellStart"/>
+      <w:r>
+        <w:rPr>
+          <w:rStyle w:val="CdigoCar"/>
+          <w:lang w:val="es-ES"/>
+        </w:rPr>
+        <w:t>csv</w:t>
+      </w:r>
+      <w:proofErr w:type="spellEnd"/>
+      <w:r>
+        <w:rPr>
+          <w:lang w:val="es-ES"/>
+        </w:rPr>
+        <w:t xml:space="preserve">) y generar a partir de ellos un gráfico de líneas representando los artículos en diferentes colores y su evolución temporal: en el eje de </w:t>
+      </w:r>
+      <w:proofErr w:type="spellStart"/>
+      <w:r>
+        <w:rPr>
+          <w:lang w:val="es-ES"/>
+        </w:rPr>
+        <w:t>abcisas</w:t>
+      </w:r>
+      <w:proofErr w:type="spellEnd"/>
+      <w:r>
+        <w:rPr>
+          <w:lang w:val="es-ES"/>
+        </w:rPr>
+        <w:t xml:space="preserve"> se representa el tiempo y en el eje de ordenadas, la característica que se quiera estudiar, como el precio o el rating de cada artículo.</w:t>
       </w:r>
     </w:p>
     <w:p>
@@ -2077,7 +2800,6 @@
           <w:highlight w:val="yellow"/>
           <w:lang w:val="es-ES"/>
         </w:rPr>
-        <w:lastRenderedPageBreak/>
         <w:drawing>
           <wp:inline distT="0" distB="0" distL="0" distR="0" wp14:anchorId="6406B2F7" wp14:editId="700C9115">
             <wp:extent cx="5854700" cy="4387850"/>
@@ -2096,7 +2818,7 @@
                     </pic:cNvPicPr>
                   </pic:nvPicPr>
                   <pic:blipFill>
-                    <a:blip r:embed="rId13">
+                    <a:blip r:embed="rId11">
                       <a:extLst>
                         <a:ext uri="{28A0092B-C50C-407E-A947-70E740481C1C}">
                           <a14:useLocalDpi xmlns:a14="http://schemas.microsoft.com/office/drawing/2010/main" val="0"/>
@@ -2136,20 +2858,77 @@
           <w:lang w:val="es-ES"/>
         </w:rPr>
       </w:pPr>
-      <w:r>
-        <w:t xml:space="preserve">Ilustración </w:t>
-      </w:r>
-      <w:fldSimple w:instr=" SEQ Ilustración \* ARABIC ">
-        <w:r>
-          <w:rPr>
-            <w:noProof/>
-          </w:rPr>
-          <w:t>2</w:t>
-        </w:r>
-      </w:fldSimple>
-      <w:r>
-        <w:t>: Comparativa del rating para todos los artículos</w:t>
-      </w:r>
+      <w:bookmarkStart w:id="7" w:name="_Ref37355060"/>
+      <w:proofErr w:type="spellStart"/>
+      <w:r>
+        <w:t>Ilustración</w:t>
+      </w:r>
+      <w:proofErr w:type="spellEnd"/>
+      <w:r>
+        <w:t xml:space="preserve"> </w:t>
+      </w:r>
+      <w:r>
+        <w:fldChar w:fldCharType="begin"/>
+      </w:r>
+      <w:r>
+        <w:instrText xml:space="preserve"> SEQ Ilustración \* ARABIC </w:instrText>
+      </w:r>
+      <w:r>
+        <w:fldChar w:fldCharType="separate"/>
+      </w:r>
+      <w:r>
+        <w:rPr>
+          <w:noProof/>
+        </w:rPr>
+        <w:t>3</w:t>
+      </w:r>
+      <w:r>
+        <w:rPr>
+          <w:noProof/>
+        </w:rPr>
+        <w:fldChar w:fldCharType="end"/>
+      </w:r>
+      <w:bookmarkEnd w:id="7"/>
+      <w:r>
+        <w:t xml:space="preserve">: Comparativa del </w:t>
+      </w:r>
+      <w:proofErr w:type="spellStart"/>
+      <w:r>
+        <w:t>rating</w:t>
+      </w:r>
+      <w:proofErr w:type="spellEnd"/>
+      <w:r>
+        <w:t xml:space="preserve"> para </w:t>
+      </w:r>
+      <w:proofErr w:type="spellStart"/>
+      <w:r>
+        <w:t>todos</w:t>
+      </w:r>
+      <w:proofErr w:type="spellEnd"/>
+      <w:r>
+        <w:t xml:space="preserve"> los </w:t>
+      </w:r>
+      <w:proofErr w:type="spellStart"/>
+      <w:r>
+        <w:t>artículos</w:t>
+      </w:r>
+      <w:proofErr w:type="spellEnd"/>
+      <w:r>
+        <w:t xml:space="preserve"> de la </w:t>
+      </w:r>
+      <w:proofErr w:type="spellStart"/>
+      <w:r>
+        <w:t>categoría</w:t>
+      </w:r>
+      <w:proofErr w:type="spellEnd"/>
+      <w:r>
+        <w:t xml:space="preserve"> </w:t>
+      </w:r>
+      <w:proofErr w:type="spellStart"/>
+      <w:r>
+        <w:t>objetivo</w:t>
+      </w:r>
+      <w:proofErr w:type="spellEnd"/>
     </w:p>
     <w:p>
       <w:pPr>
@@ -2163,21 +2942,7 @@
           <w:highlight w:val="yellow"/>
           <w:lang w:val="es-ES"/>
         </w:rPr>
-        <w:t>INSERTAR AQUÍ</w:t>
-      </w:r>
-      <w:r>
-        <w:rPr>
-          <w:highlight w:val="yellow"/>
-          <w:lang w:val="es-ES"/>
-        </w:rPr>
-        <w:t xml:space="preserve"> LA ÚLTIMA</w:t>
-      </w:r>
-      <w:r>
-        <w:rPr>
-          <w:highlight w:val="yellow"/>
-          <w:lang w:val="es-ES"/>
-        </w:rPr>
-        <w:t xml:space="preserve"> IMAGEN DE EJEMPLO </w:t>
+        <w:t>REEMPLAZAR LO DE ARRIBA POR LA IMAGEN QUE TENGA TODOS LOS DIAS</w:t>
       </w:r>
     </w:p>
     <w:p>
@@ -2200,7 +2965,7 @@
           <w:lang w:val="es-ES"/>
         </w:rPr>
       </w:pPr>
-      <w:bookmarkStart w:id="6" w:name="_Toc37334673"/>
+      <w:bookmarkStart w:id="8" w:name="_Toc37334673"/>
       <w:r>
         <w:rPr>
           <w:b/>
@@ -2213,9 +2978,23 @@
         <w:rPr>
           <w:lang w:val="es-ES"/>
         </w:rPr>
-        <w:t>. Explicar los campos que incluye el dataset, el periodo de tiempo de los datos y cómo se ha recogido.</w:t>
-      </w:r>
-      <w:bookmarkEnd w:id="6"/>
+        <w:t xml:space="preserve">. Explicar los campos que incluye el </w:t>
+      </w:r>
+      <w:proofErr w:type="spellStart"/>
+      <w:r>
+        <w:rPr>
+          <w:lang w:val="es-ES"/>
+        </w:rPr>
+        <w:t>dataset</w:t>
+      </w:r>
+      <w:proofErr w:type="spellEnd"/>
+      <w:r>
+        <w:rPr>
+          <w:lang w:val="es-ES"/>
+        </w:rPr>
+        <w:t>, el periodo de tiempo de los datos y cómo se ha recogido.</w:t>
+      </w:r>
+      <w:bookmarkEnd w:id="8"/>
       <w:r>
         <w:rPr>
           <w:lang w:val="es-ES"/>
@@ -2229,18 +3008,90 @@
           <w:lang w:val="es-ES"/>
         </w:rPr>
       </w:pPr>
-    </w:p>
-    <w:p>
-      <w:pPr>
-        <w:rPr>
-          <w:lang w:val="es-ES"/>
-        </w:rPr>
-      </w:pPr>
-      <w:r>
-        <w:rPr>
-          <w:lang w:val="es-ES"/>
-        </w:rPr>
-        <w:t>El dataset está formado por un conjunto de csv, donde cada uno representa la lista de productos / artículos de una categoría. El nombre de los archivos csv contiene el nombre de la categoría y la fecha de ejecución de la forma:  {categoria}_articles_attributes_{fecha}, por lo que aprovechando la marca temporal se pueden utilizar a posteriori para realizar estudios históricos; como por ejemplo, de la evolución de precios.</w:t>
+      <w:r>
+        <w:rPr>
+          <w:lang w:val="es-ES"/>
+        </w:rPr>
+        <w:lastRenderedPageBreak/>
+        <w:t xml:space="preserve">El </w:t>
+      </w:r>
+      <w:proofErr w:type="spellStart"/>
+      <w:r>
+        <w:rPr>
+          <w:lang w:val="es-ES"/>
+        </w:rPr>
+        <w:t>dataset</w:t>
+      </w:r>
+      <w:proofErr w:type="spellEnd"/>
+      <w:r>
+        <w:rPr>
+          <w:lang w:val="es-ES"/>
+        </w:rPr>
+        <w:t xml:space="preserve"> está formado por un conjunto de </w:t>
+      </w:r>
+      <w:proofErr w:type="spellStart"/>
+      <w:r>
+        <w:rPr>
+          <w:lang w:val="es-ES"/>
+        </w:rPr>
+        <w:t>csv</w:t>
+      </w:r>
+      <w:proofErr w:type="spellEnd"/>
+      <w:r>
+        <w:rPr>
+          <w:lang w:val="es-ES"/>
+        </w:rPr>
+        <w:t xml:space="preserve">, donde cada uno representa la lista de productos / artículos de una categoría. El nombre de los archivos </w:t>
+      </w:r>
+      <w:proofErr w:type="spellStart"/>
+      <w:r>
+        <w:rPr>
+          <w:lang w:val="es-ES"/>
+        </w:rPr>
+        <w:t>csv</w:t>
+      </w:r>
+      <w:proofErr w:type="spellEnd"/>
+      <w:r>
+        <w:rPr>
+          <w:lang w:val="es-ES"/>
+        </w:rPr>
+        <w:t xml:space="preserve"> contiene el nombre de la categoría y la fecha de ejecución de la forma</w:t>
+      </w:r>
+      <w:proofErr w:type="gramStart"/>
+      <w:r>
+        <w:rPr>
+          <w:lang w:val="es-ES"/>
+        </w:rPr>
+        <w:t>:  {</w:t>
+      </w:r>
+      <w:proofErr w:type="spellStart"/>
+      <w:proofErr w:type="gramEnd"/>
+      <w:r>
+        <w:rPr>
+          <w:lang w:val="es-ES"/>
+        </w:rPr>
+        <w:t>categoria</w:t>
+      </w:r>
+      <w:proofErr w:type="spellEnd"/>
+      <w:r>
+        <w:rPr>
+          <w:lang w:val="es-ES"/>
+        </w:rPr>
+        <w:t>}_</w:t>
+      </w:r>
+      <w:proofErr w:type="spellStart"/>
+      <w:r>
+        <w:rPr>
+          <w:lang w:val="es-ES"/>
+        </w:rPr>
+        <w:t>articles_attributes</w:t>
+      </w:r>
+      <w:proofErr w:type="spellEnd"/>
+      <w:r>
+        <w:rPr>
+          <w:lang w:val="es-ES"/>
+        </w:rPr>
+        <w:t>_{fecha}, por lo que aprovechando la marca temporal se pueden utilizar a posteriori para realizar estudios históricos; como por ejemplo, de la evolución de precios.</w:t>
       </w:r>
     </w:p>
     <w:p>
@@ -2300,7 +3151,6 @@
               <w:rPr>
                 <w:b/>
               </w:rPr>
-              <w:lastRenderedPageBreak/>
               <w:t>Campo</w:t>
             </w:r>
           </w:p>
@@ -2365,12 +3215,14 @@
                 <w:b/>
               </w:rPr>
             </w:pPr>
+            <w:proofErr w:type="spellStart"/>
             <w:r>
               <w:rPr>
                 <w:b/>
               </w:rPr>
               <w:t>Descripción</w:t>
             </w:r>
+            <w:proofErr w:type="spellEnd"/>
           </w:p>
         </w:tc>
       </w:tr>
@@ -2398,12 +3250,14 @@
               </w:pBdr>
               <w:spacing w:line="240" w:lineRule="auto"/>
             </w:pPr>
+            <w:proofErr w:type="spellStart"/>
             <w:r>
               <w:t>N</w:t>
             </w:r>
             <w:r>
               <w:t>ame</w:t>
             </w:r>
+            <w:proofErr w:type="spellEnd"/>
           </w:p>
         </w:tc>
         <w:tc>
@@ -2429,9 +3283,11 @@
               </w:pBdr>
               <w:spacing w:line="240" w:lineRule="auto"/>
             </w:pPr>
+            <w:proofErr w:type="spellStart"/>
             <w:r>
               <w:t>String</w:t>
             </w:r>
+            <w:proofErr w:type="spellEnd"/>
           </w:p>
         </w:tc>
         <w:tc>
@@ -2487,9 +3343,11 @@
               </w:pBdr>
               <w:spacing w:line="240" w:lineRule="auto"/>
             </w:pPr>
+            <w:proofErr w:type="spellStart"/>
             <w:r>
               <w:t>price</w:t>
             </w:r>
+            <w:proofErr w:type="spellEnd"/>
           </w:p>
         </w:tc>
         <w:tc>
@@ -2515,9 +3373,11 @@
               </w:pBdr>
               <w:spacing w:line="240" w:lineRule="auto"/>
             </w:pPr>
+            <w:proofErr w:type="spellStart"/>
             <w:r>
               <w:t>Float</w:t>
             </w:r>
+            <w:proofErr w:type="spellEnd"/>
           </w:p>
         </w:tc>
         <w:tc>
@@ -2543,8 +3403,13 @@
               </w:pBdr>
               <w:spacing w:line="240" w:lineRule="auto"/>
             </w:pPr>
-            <w:r>
-              <w:t>Precio.</w:t>
+            <w:proofErr w:type="spellStart"/>
+            <w:r>
+              <w:t>Precio</w:t>
+            </w:r>
+            <w:proofErr w:type="spellEnd"/>
+            <w:r>
+              <w:t>.</w:t>
             </w:r>
           </w:p>
         </w:tc>
@@ -2573,9 +3438,11 @@
               </w:pBdr>
               <w:spacing w:line="240" w:lineRule="auto"/>
             </w:pPr>
+            <w:proofErr w:type="spellStart"/>
             <w:r>
               <w:t>pvp</w:t>
             </w:r>
+            <w:proofErr w:type="spellEnd"/>
           </w:p>
         </w:tc>
         <w:tc>
@@ -2594,9 +3461,11 @@
               <w:widowControl w:val="0"/>
               <w:spacing w:line="240" w:lineRule="auto"/>
             </w:pPr>
+            <w:proofErr w:type="spellStart"/>
             <w:r>
               <w:t>Float</w:t>
             </w:r>
+            <w:proofErr w:type="spellEnd"/>
           </w:p>
         </w:tc>
         <w:tc>
@@ -2622,8 +3491,13 @@
               </w:pBdr>
               <w:spacing w:line="240" w:lineRule="auto"/>
             </w:pPr>
-            <w:r>
-              <w:t>Precio P.V.P.</w:t>
+            <w:proofErr w:type="spellStart"/>
+            <w:r>
+              <w:t>Precio</w:t>
+            </w:r>
+            <w:proofErr w:type="spellEnd"/>
+            <w:r>
+              <w:t xml:space="preserve"> P.V.P.</w:t>
             </w:r>
           </w:p>
         </w:tc>
@@ -2652,9 +3526,11 @@
               </w:pBdr>
               <w:spacing w:line="240" w:lineRule="auto"/>
             </w:pPr>
+            <w:proofErr w:type="spellStart"/>
             <w:r>
               <w:t>discount</w:t>
             </w:r>
+            <w:proofErr w:type="spellEnd"/>
           </w:p>
         </w:tc>
         <w:tc>
@@ -2673,9 +3549,11 @@
               <w:widowControl w:val="0"/>
               <w:spacing w:line="240" w:lineRule="auto"/>
             </w:pPr>
+            <w:proofErr w:type="spellStart"/>
             <w:r>
               <w:t>Float</w:t>
             </w:r>
+            <w:proofErr w:type="spellEnd"/>
           </w:p>
         </w:tc>
         <w:tc>
@@ -2701,8 +3579,21 @@
               </w:pBdr>
               <w:spacing w:line="240" w:lineRule="auto"/>
             </w:pPr>
-            <w:r>
-              <w:t>Porcentaje de descuento.</w:t>
+            <w:proofErr w:type="spellStart"/>
+            <w:r>
+              <w:t>Porcentaje</w:t>
+            </w:r>
+            <w:proofErr w:type="spellEnd"/>
+            <w:r>
+              <w:t xml:space="preserve"> de </w:t>
+            </w:r>
+            <w:proofErr w:type="spellStart"/>
+            <w:r>
+              <w:t>descuento</w:t>
+            </w:r>
+            <w:proofErr w:type="spellEnd"/>
+            <w:r>
+              <w:t>.</w:t>
             </w:r>
           </w:p>
         </w:tc>
@@ -2731,9 +3622,11 @@
               </w:pBdr>
               <w:spacing w:line="240" w:lineRule="auto"/>
             </w:pPr>
+            <w:proofErr w:type="spellStart"/>
             <w:r>
               <w:t>no_iva</w:t>
             </w:r>
+            <w:proofErr w:type="spellEnd"/>
           </w:p>
         </w:tc>
         <w:tc>
@@ -2752,9 +3645,11 @@
               <w:widowControl w:val="0"/>
               <w:spacing w:line="240" w:lineRule="auto"/>
             </w:pPr>
+            <w:proofErr w:type="spellStart"/>
             <w:r>
               <w:t>Float</w:t>
             </w:r>
+            <w:proofErr w:type="spellEnd"/>
           </w:p>
         </w:tc>
         <w:tc>
@@ -2780,8 +3675,21 @@
               </w:pBdr>
               <w:spacing w:line="240" w:lineRule="auto"/>
             </w:pPr>
-            <w:r>
-              <w:t>Precio sin iva.</w:t>
+            <w:proofErr w:type="spellStart"/>
+            <w:r>
+              <w:t>Precio</w:t>
+            </w:r>
+            <w:proofErr w:type="spellEnd"/>
+            <w:r>
+              <w:t xml:space="preserve"> </w:t>
+            </w:r>
+            <w:proofErr w:type="spellStart"/>
+            <w:r>
+              <w:t>sin</w:t>
+            </w:r>
+            <w:proofErr w:type="spellEnd"/>
+            <w:r>
+              <w:t xml:space="preserve"> iva.</w:t>
             </w:r>
           </w:p>
         </w:tc>
@@ -2810,9 +3718,11 @@
               </w:pBdr>
               <w:spacing w:line="240" w:lineRule="auto"/>
             </w:pPr>
+            <w:proofErr w:type="spellStart"/>
             <w:r>
               <w:t>rating</w:t>
             </w:r>
+            <w:proofErr w:type="spellEnd"/>
           </w:p>
         </w:tc>
         <w:tc>
@@ -2831,9 +3741,11 @@
               <w:widowControl w:val="0"/>
               <w:spacing w:line="240" w:lineRule="auto"/>
             </w:pPr>
+            <w:proofErr w:type="spellStart"/>
             <w:r>
               <w:t>Float</w:t>
             </w:r>
+            <w:proofErr w:type="spellEnd"/>
           </w:p>
         </w:tc>
         <w:tc>
@@ -2859,8 +3771,13 @@
               </w:pBdr>
               <w:spacing w:line="240" w:lineRule="auto"/>
             </w:pPr>
-            <w:r>
-              <w:t>Valoración sobre 100.</w:t>
+            <w:proofErr w:type="spellStart"/>
+            <w:r>
+              <w:t>Valoración</w:t>
+            </w:r>
+            <w:proofErr w:type="spellEnd"/>
+            <w:r>
+              <w:t xml:space="preserve"> sobre 100.</w:t>
             </w:r>
           </w:p>
         </w:tc>
@@ -2882,9 +3799,11 @@
               <w:widowControl w:val="0"/>
               <w:spacing w:line="240" w:lineRule="auto"/>
             </w:pPr>
+            <w:proofErr w:type="spellStart"/>
             <w:r>
               <w:t>features</w:t>
             </w:r>
+            <w:proofErr w:type="spellEnd"/>
           </w:p>
         </w:tc>
         <w:tc>
@@ -2903,9 +3822,11 @@
               <w:widowControl w:val="0"/>
               <w:spacing w:line="240" w:lineRule="auto"/>
             </w:pPr>
+            <w:proofErr w:type="spellStart"/>
             <w:r>
               <w:t>Feature</w:t>
             </w:r>
+            <w:proofErr w:type="spellEnd"/>
           </w:p>
         </w:tc>
         <w:tc>
@@ -2953,9 +3874,11 @@
               <w:widowControl w:val="0"/>
               <w:spacing w:line="240" w:lineRule="auto"/>
             </w:pPr>
+            <w:proofErr w:type="spellStart"/>
             <w:r>
               <w:t>features.characteristics</w:t>
             </w:r>
+            <w:proofErr w:type="spellEnd"/>
           </w:p>
         </w:tc>
         <w:tc>
@@ -2974,9 +3897,19 @@
               <w:widowControl w:val="0"/>
               <w:spacing w:line="240" w:lineRule="auto"/>
             </w:pPr>
-            <w:r>
-              <w:t>Array of Strings</w:t>
-            </w:r>
+            <w:proofErr w:type="spellStart"/>
+            <w:r>
+              <w:t>Array</w:t>
+            </w:r>
+            <w:proofErr w:type="spellEnd"/>
+            <w:r>
+              <w:t xml:space="preserve"> of </w:t>
+            </w:r>
+            <w:proofErr w:type="spellStart"/>
+            <w:r>
+              <w:t>Strings</w:t>
+            </w:r>
+            <w:proofErr w:type="spellEnd"/>
           </w:p>
         </w:tc>
         <w:tc>
@@ -3024,9 +3957,11 @@
               <w:widowControl w:val="0"/>
               <w:spacing w:line="240" w:lineRule="auto"/>
             </w:pPr>
+            <w:proofErr w:type="spellStart"/>
             <w:r>
               <w:t>features.specifications</w:t>
             </w:r>
+            <w:proofErr w:type="spellEnd"/>
           </w:p>
         </w:tc>
         <w:tc>
@@ -3045,9 +3980,19 @@
               <w:widowControl w:val="0"/>
               <w:spacing w:line="240" w:lineRule="auto"/>
             </w:pPr>
-            <w:r>
-              <w:t>Array of Strings</w:t>
-            </w:r>
+            <w:proofErr w:type="spellStart"/>
+            <w:r>
+              <w:t>Array</w:t>
+            </w:r>
+            <w:proofErr w:type="spellEnd"/>
+            <w:r>
+              <w:t xml:space="preserve"> of </w:t>
+            </w:r>
+            <w:proofErr w:type="spellStart"/>
+            <w:r>
+              <w:t>Strings</w:t>
+            </w:r>
+            <w:proofErr w:type="spellEnd"/>
           </w:p>
         </w:tc>
         <w:tc>
@@ -3095,9 +4040,11 @@
               <w:widowControl w:val="0"/>
               <w:spacing w:line="240" w:lineRule="auto"/>
             </w:pPr>
+            <w:proofErr w:type="spellStart"/>
             <w:r>
               <w:t>features.manufacturer_url</w:t>
             </w:r>
+            <w:proofErr w:type="spellEnd"/>
           </w:p>
         </w:tc>
         <w:tc>
@@ -3116,9 +4063,11 @@
               <w:widowControl w:val="0"/>
               <w:spacing w:line="240" w:lineRule="auto"/>
             </w:pPr>
+            <w:proofErr w:type="spellStart"/>
             <w:r>
               <w:t>String</w:t>
             </w:r>
+            <w:proofErr w:type="spellEnd"/>
           </w:p>
         </w:tc>
         <w:tc>
@@ -3170,7 +4119,35 @@
         <w:rPr>
           <w:lang w:val="es-ES"/>
         </w:rPr>
-        <w:t>Para recogerlo, nuestro scraper se conecta a la web y va recorriendo todo el árbol de categorías (y dentro de éstas, de sus artículos), parseando y descargando la información descrita en el punto anterior.</w:t>
+        <w:t xml:space="preserve">Para recogerlo, nuestro </w:t>
+      </w:r>
+      <w:proofErr w:type="spellStart"/>
+      <w:r>
+        <w:rPr>
+          <w:lang w:val="es-ES"/>
+        </w:rPr>
+        <w:t>scraper</w:t>
+      </w:r>
+      <w:proofErr w:type="spellEnd"/>
+      <w:r>
+        <w:rPr>
+          <w:lang w:val="es-ES"/>
+        </w:rPr>
+        <w:t xml:space="preserve"> se conecta a la web y va recorriendo todo el árbol de categorías (y dentro de éstas, de sus artículos), </w:t>
+      </w:r>
+      <w:proofErr w:type="spellStart"/>
+      <w:r>
+        <w:rPr>
+          <w:lang w:val="es-ES"/>
+        </w:rPr>
+        <w:t>parseando</w:t>
+      </w:r>
+      <w:proofErr w:type="spellEnd"/>
+      <w:r>
+        <w:rPr>
+          <w:lang w:val="es-ES"/>
+        </w:rPr>
+        <w:t xml:space="preserve"> y descargando la información descrita en el punto anterior.</w:t>
       </w:r>
     </w:p>
     <w:p>
@@ -3183,7 +4160,21 @@
         <w:rPr>
           <w:lang w:val="es-ES"/>
         </w:rPr>
-        <w:t>El scraper guarda cada vez que se ejecuta un CSV con la información de las categorías y artículos existentes en ese momento en la web. El nombre del CSV incluye la marca temporal de cuando se recogió, por lo que se pueden utilizar a posteriori para realizar estudios de evolución de precios, por ejemplo.</w:t>
+        <w:t xml:space="preserve">El </w:t>
+      </w:r>
+      <w:proofErr w:type="spellStart"/>
+      <w:r>
+        <w:rPr>
+          <w:lang w:val="es-ES"/>
+        </w:rPr>
+        <w:t>scraper</w:t>
+      </w:r>
+      <w:proofErr w:type="spellEnd"/>
+      <w:r>
+        <w:rPr>
+          <w:lang w:val="es-ES"/>
+        </w:rPr>
+        <w:t xml:space="preserve"> guarda cada vez que se ejecuta un CSV con la información de las categorías y artículos existentes en ese momento en la web. El nombre del CSV incluye la marca temporal de cuando se recogió, por lo que se pueden utilizar a posteriori para realizar estudios de evolución de precios, por ejemplo.</w:t>
       </w:r>
     </w:p>
     <w:p>
@@ -3196,85 +4187,139 @@
         <w:rPr>
           <w:lang w:val="es-ES"/>
         </w:rPr>
-        <w:t>Para publicar el dataset en Zenodo se ha decidido utilizar únicamente los campos principales (</w:t>
-      </w:r>
+        <w:t xml:space="preserve">Para publicar el </w:t>
+      </w:r>
+      <w:proofErr w:type="spellStart"/>
+      <w:r>
+        <w:rPr>
+          <w:lang w:val="es-ES"/>
+        </w:rPr>
+        <w:t>dataset</w:t>
+      </w:r>
+      <w:proofErr w:type="spellEnd"/>
+      <w:r>
+        <w:rPr>
+          <w:lang w:val="es-ES"/>
+        </w:rPr>
+        <w:t xml:space="preserve"> en </w:t>
+      </w:r>
+      <w:proofErr w:type="spellStart"/>
+      <w:r>
+        <w:rPr>
+          <w:lang w:val="es-ES"/>
+        </w:rPr>
+        <w:t>Zenodo</w:t>
+      </w:r>
+      <w:proofErr w:type="spellEnd"/>
+      <w:r>
+        <w:rPr>
+          <w:lang w:val="es-ES"/>
+        </w:rPr>
+        <w:t xml:space="preserve"> se ha decidido utilizar únicamente los campos principales (</w:t>
+      </w:r>
+      <w:proofErr w:type="spellStart"/>
       <w:r>
         <w:rPr>
           <w:lang w:val="es-ES"/>
         </w:rPr>
         <w:t>Name</w:t>
       </w:r>
+      <w:proofErr w:type="spellEnd"/>
       <w:r>
         <w:rPr>
           <w:lang w:val="es-ES"/>
         </w:rPr>
         <w:t xml:space="preserve">, </w:t>
       </w:r>
+      <w:proofErr w:type="spellStart"/>
       <w:r>
         <w:rPr>
           <w:lang w:val="es-ES"/>
         </w:rPr>
         <w:t>price</w:t>
       </w:r>
+      <w:proofErr w:type="spellEnd"/>
       <w:r>
         <w:rPr>
           <w:lang w:val="es-ES"/>
         </w:rPr>
         <w:t xml:space="preserve">, </w:t>
       </w:r>
+      <w:proofErr w:type="spellStart"/>
       <w:r>
         <w:rPr>
           <w:lang w:val="es-ES"/>
         </w:rPr>
         <w:t>pvp</w:t>
       </w:r>
+      <w:proofErr w:type="spellEnd"/>
       <w:r>
         <w:rPr>
           <w:lang w:val="es-ES"/>
         </w:rPr>
         <w:t xml:space="preserve">, </w:t>
       </w:r>
+      <w:proofErr w:type="spellStart"/>
       <w:r>
         <w:rPr>
           <w:lang w:val="es-ES"/>
         </w:rPr>
         <w:t>discount</w:t>
       </w:r>
+      <w:proofErr w:type="spellEnd"/>
       <w:r>
         <w:rPr>
           <w:lang w:val="es-ES"/>
         </w:rPr>
         <w:t xml:space="preserve">, </w:t>
       </w:r>
+      <w:proofErr w:type="spellStart"/>
       <w:r>
         <w:rPr>
           <w:lang w:val="es-ES"/>
         </w:rPr>
         <w:t>no_iva</w:t>
       </w:r>
-      <w:r>
-        <w:rPr>
-          <w:lang w:val="es-ES"/>
-        </w:rPr>
-        <w:t xml:space="preserve">, </w:t>
-      </w:r>
-      <w:r>
-        <w:rPr>
-          <w:lang w:val="es-ES"/>
-        </w:rPr>
-        <w:t>rating</w:t>
-      </w:r>
-      <w:r>
-        <w:rPr>
-          <w:lang w:val="es-ES"/>
-        </w:rPr>
-        <w:t>)</w:t>
-      </w:r>
-      <w:r>
-        <w:rPr>
-          <w:lang w:val="es-ES"/>
-        </w:rPr>
-        <w:t>. La razón de esto es doble: por un lado los campos de features y sus derivados están compuestos íntegramente por texto libre descriptivo, con lo que no tienen demasiado interés para realizar un análisis estadístico, a menos que se utilizaran herramientas de procesamiento del lenguaje natural, lo cual está fuera del alcance de esta práctica.</w:t>
+      <w:proofErr w:type="spellEnd"/>
+      <w:r>
+        <w:rPr>
+          <w:lang w:val="es-ES"/>
+        </w:rPr>
+        <w:t>, rating)</w:t>
+      </w:r>
+      <w:r>
+        <w:rPr>
+          <w:lang w:val="es-ES"/>
+        </w:rPr>
+        <w:t xml:space="preserve">. La razón de esto es doble: por un </w:t>
+      </w:r>
+      <w:proofErr w:type="gramStart"/>
+      <w:r>
+        <w:rPr>
+          <w:lang w:val="es-ES"/>
+        </w:rPr>
+        <w:t>lado</w:t>
+      </w:r>
+      <w:proofErr w:type="gramEnd"/>
+      <w:r>
+        <w:rPr>
+          <w:lang w:val="es-ES"/>
+        </w:rPr>
+        <w:t xml:space="preserve"> los campos de </w:t>
+      </w:r>
+      <w:proofErr w:type="spellStart"/>
+      <w:r>
+        <w:rPr>
+          <w:lang w:val="es-ES"/>
+        </w:rPr>
+        <w:t>features</w:t>
+      </w:r>
+      <w:proofErr w:type="spellEnd"/>
+      <w:r>
+        <w:rPr>
+          <w:lang w:val="es-ES"/>
+        </w:rPr>
+        <w:t xml:space="preserve"> y sus derivados están compuestos íntegramente por texto libre descriptivo, con lo que no tienen demasiado interés para realizar un análisis estadístico, a menos que se utilizaran herramientas de procesamiento del lenguaje natural, lo cual está fuera del alcance de esta práctica.</w:t>
       </w:r>
     </w:p>
     <w:p>
@@ -3287,7 +4332,21 @@
         <w:rPr>
           <w:lang w:val="es-ES"/>
         </w:rPr>
-        <w:t>Por otro lado, estos campos ocupan bastante espacio (hasta 20 veces más que los otros), y podría dar problemas de rendimiento o almacenaje al subirlos a Zenodo.</w:t>
+        <w:t xml:space="preserve">Por otro lado, estos campos ocupan bastante espacio (hasta 20 veces más que los otros), y podría dar problemas de rendimiento o almacenaje al subirlos a </w:t>
+      </w:r>
+      <w:proofErr w:type="spellStart"/>
+      <w:r>
+        <w:rPr>
+          <w:lang w:val="es-ES"/>
+        </w:rPr>
+        <w:t>Zenodo</w:t>
+      </w:r>
+      <w:proofErr w:type="spellEnd"/>
+      <w:r>
+        <w:rPr>
+          <w:lang w:val="es-ES"/>
+        </w:rPr>
+        <w:t>.</w:t>
       </w:r>
     </w:p>
     <w:p>
@@ -3300,7 +4359,22 @@
         <w:rPr>
           <w:lang w:val="es-ES"/>
         </w:rPr>
-        <w:t>Se muestra a continuación una captura de la carpeta donde se han ido almacenando los resultados del scraper:</w:t>
+        <w:lastRenderedPageBreak/>
+        <w:t xml:space="preserve">Se muestra a continuación una captura de la carpeta donde se han ido almacenando los resultados del </w:t>
+      </w:r>
+      <w:proofErr w:type="spellStart"/>
+      <w:r>
+        <w:rPr>
+          <w:lang w:val="es-ES"/>
+        </w:rPr>
+        <w:t>scraper</w:t>
+      </w:r>
+      <w:proofErr w:type="spellEnd"/>
+      <w:r>
+        <w:rPr>
+          <w:lang w:val="es-ES"/>
+        </w:rPr>
+        <w:t>:</w:t>
       </w:r>
     </w:p>
     <w:p>
@@ -3312,7 +4386,6 @@
         <w:rPr>
           <w:noProof/>
         </w:rPr>
-        <w:lastRenderedPageBreak/>
         <w:drawing>
           <wp:inline distT="0" distB="0" distL="0" distR="0" wp14:anchorId="08157E37" wp14:editId="3A1BCFCE">
             <wp:extent cx="6212205" cy="3494405"/>
@@ -3329,7 +4402,7 @@
                     <pic:cNvPicPr/>
                   </pic:nvPicPr>
                   <pic:blipFill>
-                    <a:blip r:embed="rId14"/>
+                    <a:blip r:embed="rId12"/>
                     <a:stretch>
                       <a:fillRect/>
                     </a:stretch>
@@ -3355,20 +4428,91 @@
         <w:pStyle w:val="Descripcin"/>
         <w:jc w:val="center"/>
       </w:pPr>
-      <w:r>
-        <w:t xml:space="preserve">Ilustración </w:t>
-      </w:r>
-      <w:fldSimple w:instr=" SEQ Ilustración \* ARABIC ">
-        <w:r>
-          <w:rPr>
-            <w:noProof/>
-          </w:rPr>
-          <w:t>3</w:t>
-        </w:r>
-      </w:fldSimple>
-      <w:r>
-        <w:t>: Captura de pantalla de uno de los directorios donde se almacenan los resultados del proceso de scrapping</w:t>
-      </w:r>
+      <w:proofErr w:type="spellStart"/>
+      <w:r>
+        <w:t>Ilustración</w:t>
+      </w:r>
+      <w:proofErr w:type="spellEnd"/>
+      <w:r>
+        <w:t xml:space="preserve"> </w:t>
+      </w:r>
+      <w:r>
+        <w:fldChar w:fldCharType="begin"/>
+      </w:r>
+      <w:r>
+        <w:instrText xml:space="preserve"> SEQ Ilustración \* ARABIC </w:instrText>
+      </w:r>
+      <w:r>
+        <w:fldChar w:fldCharType="separate"/>
+      </w:r>
+      <w:r>
+        <w:rPr>
+          <w:noProof/>
+        </w:rPr>
+        <w:t>4</w:t>
+      </w:r>
+      <w:r>
+        <w:rPr>
+          <w:noProof/>
+        </w:rPr>
+        <w:fldChar w:fldCharType="end"/>
+      </w:r>
+      <w:r>
+        <w:t xml:space="preserve">: Captura de pantalla de </w:t>
+      </w:r>
+      <w:proofErr w:type="spellStart"/>
+      <w:r>
+        <w:t>uno</w:t>
+      </w:r>
+      <w:proofErr w:type="spellEnd"/>
+      <w:r>
+        <w:t xml:space="preserve"> de los </w:t>
+      </w:r>
+      <w:proofErr w:type="spellStart"/>
+      <w:r>
+        <w:t>directorios</w:t>
+      </w:r>
+      <w:proofErr w:type="spellEnd"/>
+      <w:r>
+        <w:t xml:space="preserve"> </w:t>
+      </w:r>
+      <w:proofErr w:type="spellStart"/>
+      <w:r>
+        <w:t>donde</w:t>
+      </w:r>
+      <w:proofErr w:type="spellEnd"/>
+      <w:r>
+        <w:t xml:space="preserve"> se </w:t>
+      </w:r>
+      <w:proofErr w:type="spellStart"/>
+      <w:r>
+        <w:t>almacenan</w:t>
+      </w:r>
+      <w:proofErr w:type="spellEnd"/>
+      <w:r>
+        <w:t xml:space="preserve"> los </w:t>
+      </w:r>
+      <w:proofErr w:type="spellStart"/>
+      <w:r>
+        <w:t>resultados</w:t>
+      </w:r>
+      <w:proofErr w:type="spellEnd"/>
+      <w:r>
+        <w:t xml:space="preserve"> del </w:t>
+      </w:r>
+      <w:proofErr w:type="spellStart"/>
+      <w:r>
+        <w:t>proceso</w:t>
+      </w:r>
+      <w:proofErr w:type="spellEnd"/>
+      <w:r>
+        <w:t xml:space="preserve"> de </w:t>
+      </w:r>
+      <w:proofErr w:type="spellStart"/>
+      <w:r>
+        <w:t>scrapping</w:t>
+      </w:r>
+      <w:proofErr w:type="spellEnd"/>
     </w:p>
     <w:p>
       <w:pPr>
@@ -3380,16 +4524,42 @@
         <w:rPr>
           <w:lang w:val="es-ES"/>
         </w:rPr>
-        <w:t>También debido al alto volumen de datos obtenido, para la prueba de concepto se ha decidido restringir los resultados obtenidos tanto en los gráficos mostrados en este documento como en los ficheros subidos a Zenodo a una categoría representativa</w:t>
-      </w:r>
-      <w:r>
-        <w:rPr>
-          <w:lang w:val="es-ES"/>
-        </w:rPr>
-        <w:t>. La categoría elegida ha sido “adaptador-usb”.</w:t>
-      </w:r>
-      <w:bookmarkStart w:id="7" w:name="_GoBack"/>
-      <w:bookmarkEnd w:id="7"/>
+        <w:t xml:space="preserve">También debido al alto volumen de datos obtenido, para la prueba de concepto se ha decidido restringir los resultados obtenidos tanto en los gráficos mostrados en este documento como en los ficheros subidos a </w:t>
+      </w:r>
+      <w:proofErr w:type="spellStart"/>
+      <w:r>
+        <w:rPr>
+          <w:lang w:val="es-ES"/>
+        </w:rPr>
+        <w:t>Zenodo</w:t>
+      </w:r>
+      <w:proofErr w:type="spellEnd"/>
+      <w:r>
+        <w:rPr>
+          <w:lang w:val="es-ES"/>
+        </w:rPr>
+        <w:t xml:space="preserve"> a una categoría representativa</w:t>
+      </w:r>
+      <w:r>
+        <w:rPr>
+          <w:lang w:val="es-ES"/>
+        </w:rPr>
+        <w:t>. La categoría elegida ha sido “adaptador-</w:t>
+      </w:r>
+      <w:proofErr w:type="spellStart"/>
+      <w:r>
+        <w:rPr>
+          <w:lang w:val="es-ES"/>
+        </w:rPr>
+        <w:t>usb</w:t>
+      </w:r>
+      <w:proofErr w:type="spellEnd"/>
+      <w:r>
+        <w:rPr>
+          <w:lang w:val="es-ES"/>
+        </w:rPr>
+        <w:t>”.</w:t>
+      </w:r>
     </w:p>
     <w:p>
       <w:pPr>
@@ -3398,7 +4568,7 @@
           <w:lang w:val="es-ES"/>
         </w:rPr>
       </w:pPr>
-      <w:bookmarkStart w:id="8" w:name="_Toc37334674"/>
+      <w:bookmarkStart w:id="9" w:name="_Toc37334674"/>
       <w:r>
         <w:rPr>
           <w:b/>
@@ -3412,7 +4582,7 @@
         </w:rPr>
         <w:t>. Presentar al propietario del conjunto de datos. Es necesario incluir citas de investigación o análisis anteriores (si los hay).</w:t>
       </w:r>
-      <w:bookmarkEnd w:id="8"/>
+      <w:bookmarkEnd w:id="9"/>
       <w:r>
         <w:rPr>
           <w:lang w:val="es-ES"/>
@@ -3432,41 +4602,97 @@
         </w:rPr>
         <w:t>El propietario del conjunto de datos es la empresa “PC COMPONENTES Y MULTIMEDIA SL”</w:t>
       </w:r>
+      <w:r>
+        <w:rPr>
+          <w:lang w:val="es-ES"/>
+        </w:rPr>
+        <w:t xml:space="preserve">. </w:t>
+      </w:r>
+      <w:r>
+        <w:rPr>
+          <w:lang w:val="es-ES"/>
+        </w:rPr>
+        <w:t>Agradecemos a dicha empresa el poner a disposición de los usuarios dichos datos</w:t>
+      </w:r>
+      <w:r>
+        <w:rPr>
+          <w:lang w:val="es-ES"/>
+        </w:rPr>
+        <w:t xml:space="preserve"> de manera pública. </w:t>
+      </w:r>
+      <w:r>
+        <w:rPr>
+          <w:lang w:val="es-ES"/>
+        </w:rPr>
+        <w:t>No se han encontrado análisis anteriores enfocados a esta web.</w:t>
+      </w:r>
     </w:p>
     <w:p>
       <w:pPr>
-        <w:rPr>
-          <w:lang w:val="es-ES"/>
-        </w:rPr>
-      </w:pPr>
+        <w:pStyle w:val="Ttulo2"/>
+        <w:rPr>
+          <w:lang w:val="es-ES"/>
+        </w:rPr>
+      </w:pPr>
+      <w:bookmarkStart w:id="10" w:name="_Toc37334675"/>
+      <w:r>
+        <w:rPr>
+          <w:b/>
+          <w:lang w:val="es-ES"/>
+        </w:rPr>
+        <w:t>Inspiración</w:t>
+      </w:r>
+      <w:r>
+        <w:rPr>
+          <w:lang w:val="es-ES"/>
+        </w:rPr>
+        <w:t>. Explique por qué es interesante este conjunto de datos y qué preguntas se pretenden responder.</w:t>
+      </w:r>
+      <w:bookmarkEnd w:id="10"/>
+      <w:r>
+        <w:rPr>
+          <w:lang w:val="es-ES"/>
+        </w:rPr>
+        <w:t xml:space="preserve"> </w:t>
+      </w:r>
     </w:p>
     <w:p>
       <w:pPr>
-        <w:pStyle w:val="Ttulo2"/>
-        <w:rPr>
-          <w:lang w:val="es-ES"/>
-        </w:rPr>
-      </w:pPr>
-      <w:bookmarkStart w:id="9" w:name="_Toc37334675"/>
-      <w:r>
-        <w:rPr>
-          <w:b/>
-          <w:lang w:val="es-ES"/>
-        </w:rPr>
-        <w:t>Inspiración</w:t>
-      </w:r>
-      <w:r>
-        <w:rPr>
-          <w:lang w:val="es-ES"/>
-        </w:rPr>
-        <w:t>. Explique por qué es interesante este conjunto de datos y qué preguntas se pretenden responder.</w:t>
-      </w:r>
-      <w:bookmarkEnd w:id="9"/>
-      <w:r>
-        <w:rPr>
-          <w:lang w:val="es-ES"/>
-        </w:rPr>
-        <w:t xml:space="preserve"> </w:t>
+        <w:rPr>
+          <w:lang w:val="es-ES"/>
+        </w:rPr>
+      </w:pPr>
+      <w:r>
+        <w:rPr>
+          <w:lang w:val="es-ES"/>
+        </w:rPr>
+        <w:t xml:space="preserve">Nos llamó la atención este conjunto de datos porque presentaba el reto de poder </w:t>
+      </w:r>
+      <w:proofErr w:type="spellStart"/>
+      <w:r>
+        <w:rPr>
+          <w:lang w:val="es-ES"/>
+        </w:rPr>
+        <w:t>parsear</w:t>
+      </w:r>
+      <w:proofErr w:type="spellEnd"/>
+      <w:r>
+        <w:rPr>
+          <w:lang w:val="es-ES"/>
+        </w:rPr>
+        <w:t xml:space="preserve"> una página web comercial </w:t>
+      </w:r>
+      <w:r>
+        <w:rPr>
+          <w:lang w:val="es-ES"/>
+        </w:rPr>
+        <w:t xml:space="preserve">muy conocida, </w:t>
+      </w:r>
+      <w:r>
+        <w:rPr>
+          <w:lang w:val="es-ES"/>
+        </w:rPr>
+        <w:t xml:space="preserve">con bastante tráfico y una gran variedad de productos. </w:t>
       </w:r>
     </w:p>
     <w:p>
@@ -3479,7 +4705,22 @@
         <w:rPr>
           <w:lang w:val="es-ES"/>
         </w:rPr>
-        <w:t xml:space="preserve">Nos llamó la atención este conjunto de datos porque presentaba el reto de poder parsear una página web comercial con bastante tráfico y una gran variedad de productos. </w:t>
+        <w:lastRenderedPageBreak/>
+        <w:t xml:space="preserve">Respecto a los </w:t>
+      </w:r>
+      <w:proofErr w:type="spellStart"/>
+      <w:r>
+        <w:rPr>
+          <w:lang w:val="es-ES"/>
+        </w:rPr>
+        <w:t>snapshots</w:t>
+      </w:r>
+      <w:proofErr w:type="spellEnd"/>
+      <w:r>
+        <w:rPr>
+          <w:lang w:val="es-ES"/>
+        </w:rPr>
+        <w:t xml:space="preserve"> de un momento concreto, nuestra idea es mostrar la distribución de las variables significativas (precio, descuento, puntuación del artículo) en ese instante, lo cual puede ser útil para ver por ejemplo cuáles son los artículos más valorados o con mejores descuentos ese día.</w:t>
       </w:r>
     </w:p>
     <w:p>
@@ -3492,7 +4733,27 @@
         <w:rPr>
           <w:lang w:val="es-ES"/>
         </w:rPr>
-        <w:t>Respecto a los snapshots de un momento concreto, nuestra idea es mostrar la distribución de las variables significativas (precio, descuento, puntuación del artículo) en ese instante, lo cual puede ser útil para ver por ejemplo cuáles son los artículos más valorados o con mejores descuentos ese día.</w:t>
+        <w:t xml:space="preserve">A partir de los datos históricos, se podría hacer un estudio de la evolución de precios (y otras variables) y cómo dicha variable se comporta según determinado marco temporal: por ejemplo, si los precios aumentan el fin de semana o hay ciertas épocas (Navidades, Black Friday, </w:t>
+      </w:r>
+      <w:proofErr w:type="spellStart"/>
+      <w:r>
+        <w:rPr>
+          <w:lang w:val="es-ES"/>
+        </w:rPr>
+        <w:t>etc</w:t>
+      </w:r>
+      <w:proofErr w:type="spellEnd"/>
+      <w:r>
+        <w:rPr>
+          <w:lang w:val="es-ES"/>
+        </w:rPr>
+        <w:t>) en las que los precios varían significativamente con respecto al resto del año</w:t>
+      </w:r>
+      <w:r>
+        <w:rPr>
+          <w:lang w:val="es-ES"/>
+        </w:rPr>
+        <w:t>.</w:t>
       </w:r>
     </w:p>
     <w:p>
@@ -3505,95 +4766,648 @@
         <w:rPr>
           <w:lang w:val="es-ES"/>
         </w:rPr>
-        <w:lastRenderedPageBreak/>
-        <w:t>A partir de los datos históricos, se podría hacer un estudio de la evolución de precios (y otras variables) y cómo dicha variable se comporta según determinado marco temporal: por ejemplo, si los precios aumentan el fin de semana o hay ciertas épocas (Navidades, Black Friday, etc) en las que los precios varían significativamente con respecto al resto del año</w:t>
+        <w:t>Algunos ejemplos de preguntas que se podrían contestar con este análisis son:</w:t>
       </w:r>
     </w:p>
     <w:p>
       <w:pPr>
-        <w:pStyle w:val="Ttulo2"/>
-        <w:rPr>
-          <w:lang w:val="es-ES"/>
-        </w:rPr>
-      </w:pPr>
-      <w:bookmarkStart w:id="10" w:name="_Toc37334676"/>
-      <w:r>
-        <w:rPr>
-          <w:b/>
-          <w:lang w:val="es-ES"/>
-        </w:rPr>
-        <w:t>Licencia</w:t>
-      </w:r>
-      <w:r>
-        <w:rPr>
-          <w:lang w:val="es-ES"/>
-        </w:rPr>
-        <w:t>. Seleccione una de estas licencias para su dataset y explique el motivo de su selección:</w:t>
-      </w:r>
-      <w:bookmarkEnd w:id="10"/>
-      <w:r>
-        <w:rPr>
-          <w:lang w:val="es-ES"/>
-        </w:rPr>
-        <w:t xml:space="preserve"> </w:t>
+        <w:pStyle w:val="Prrafodelista"/>
+        <w:numPr>
+          <w:ilvl w:val="0"/>
+          <w:numId w:val="48"/>
+        </w:numPr>
+        <w:rPr>
+          <w:lang w:val="es-ES"/>
+        </w:rPr>
+      </w:pPr>
+      <w:r>
+        <w:rPr>
+          <w:lang w:val="es-ES"/>
+        </w:rPr>
+        <w:t xml:space="preserve">¿Cuál es la distribución de las variables significativas (precio, rating, …) para los artículos de la misma categoría? </w:t>
+      </w:r>
+      <w:r>
+        <w:rPr>
+          <w:lang w:val="es-ES"/>
+        </w:rPr>
+        <w:sym w:font="Wingdings" w:char="F0E0"/>
+      </w:r>
+      <w:r>
+        <w:rPr>
+          <w:lang w:val="es-ES"/>
+        </w:rPr>
+        <w:t xml:space="preserve"> ¿Qué artículos son </w:t>
+      </w:r>
+      <w:proofErr w:type="spellStart"/>
+      <w:r>
+        <w:rPr>
+          <w:lang w:val="es-ES"/>
+        </w:rPr>
+        <w:t>outliers</w:t>
+      </w:r>
+      <w:proofErr w:type="spellEnd"/>
+      <w:r>
+        <w:rPr>
+          <w:lang w:val="es-ES"/>
+        </w:rPr>
+        <w:t xml:space="preserve"> de estas distribuciones?</w:t>
       </w:r>
     </w:p>
     <w:p>
-      <w:r>
-        <w:t xml:space="preserve">○ Released Under CC0: Public Domain License </w:t>
+      <w:pPr>
+        <w:pStyle w:val="Prrafodelista"/>
+        <w:numPr>
+          <w:ilvl w:val="0"/>
+          <w:numId w:val="48"/>
+        </w:numPr>
+        <w:rPr>
+          <w:lang w:val="es-ES"/>
+        </w:rPr>
+      </w:pPr>
+      <w:r>
+        <w:rPr>
+          <w:lang w:val="es-ES"/>
+        </w:rPr>
+        <w:t>¿Qué artículos sufren variaciones bruscas en el rating o precio durante el periodo de tiempo?</w:t>
       </w:r>
     </w:p>
     <w:p>
-      <w:r>
-        <w:t xml:space="preserve">○ Released Under CC BY-NC-SA 4.0 License </w:t>
+      <w:pPr>
+        <w:pStyle w:val="Prrafodelista"/>
+        <w:numPr>
+          <w:ilvl w:val="0"/>
+          <w:numId w:val="48"/>
+        </w:numPr>
+        <w:rPr>
+          <w:lang w:val="es-ES"/>
+        </w:rPr>
+      </w:pPr>
+      <w:r>
+        <w:rPr>
+          <w:lang w:val="es-ES"/>
+        </w:rPr>
+        <w:t>¿Qué artículos de determinada categoría presentan una evolución más significativa en el periodo temporal de estudio?</w:t>
       </w:r>
     </w:p>
     <w:p>
-      <w:r>
-        <w:t xml:space="preserve">○ Released Under CC BY-SA 4.0 License </w:t>
+      <w:pPr>
+        <w:pStyle w:val="Prrafodelista"/>
+        <w:numPr>
+          <w:ilvl w:val="0"/>
+          <w:numId w:val="48"/>
+        </w:numPr>
+        <w:rPr>
+          <w:lang w:val="es-ES"/>
+        </w:rPr>
+      </w:pPr>
+      <w:r>
+        <w:rPr>
+          <w:lang w:val="es-ES"/>
+        </w:rPr>
+        <w:t>Si se contasen con series temporales más amplias: ¿existen ciertos momentos en el año en que las variaciones en precio sufren cambios que se repiten a lo largo de los años (ejemplo, Black Friday, Navidades, vacaciones de verano, …)</w:t>
       </w:r>
     </w:p>
     <w:p>
-      <w:r>
-        <w:t xml:space="preserve">○ Database released under Open Database License, individual contents under Database Contents License </w:t>
+      <w:pPr>
+        <w:pStyle w:val="Ttulo2"/>
+        <w:rPr>
+          <w:lang w:val="es-ES"/>
+        </w:rPr>
+      </w:pPr>
+      <w:bookmarkStart w:id="11" w:name="_Toc37334676"/>
+      <w:r>
+        <w:rPr>
+          <w:b/>
+          <w:lang w:val="es-ES"/>
+        </w:rPr>
+        <w:t>Licencia</w:t>
+      </w:r>
+      <w:r>
+        <w:rPr>
+          <w:lang w:val="es-ES"/>
+        </w:rPr>
+        <w:t xml:space="preserve">. Seleccione una de estas licencias para su </w:t>
+      </w:r>
+      <w:proofErr w:type="spellStart"/>
+      <w:r>
+        <w:rPr>
+          <w:lang w:val="es-ES"/>
+        </w:rPr>
+        <w:t>dataset</w:t>
+      </w:r>
+      <w:proofErr w:type="spellEnd"/>
+      <w:r>
+        <w:rPr>
+          <w:lang w:val="es-ES"/>
+        </w:rPr>
+        <w:t xml:space="preserve"> y explique el motivo de su selección:</w:t>
+      </w:r>
+      <w:bookmarkEnd w:id="11"/>
+      <w:r>
+        <w:rPr>
+          <w:lang w:val="es-ES"/>
+        </w:rPr>
+        <w:t xml:space="preserve"> </w:t>
       </w:r>
     </w:p>
     <w:p>
       <w:pPr>
         <w:rPr>
-          <w:lang w:val="es-ES"/>
-        </w:rPr>
-      </w:pPr>
-      <w:r>
-        <w:rPr>
-          <w:lang w:val="es-ES"/>
-        </w:rPr>
-        <w:t xml:space="preserve">○ Other (specified above) </w:t>
+          <w:i/>
+          <w:iCs/>
+        </w:rPr>
+      </w:pPr>
+      <w:r>
+        <w:rPr>
+          <w:i/>
+          <w:iCs/>
+        </w:rPr>
+        <w:t xml:space="preserve">○ </w:t>
+      </w:r>
+      <w:proofErr w:type="spellStart"/>
+      <w:r>
+        <w:rPr>
+          <w:i/>
+          <w:iCs/>
+        </w:rPr>
+        <w:t>Released</w:t>
+      </w:r>
+      <w:proofErr w:type="spellEnd"/>
+      <w:r>
+        <w:rPr>
+          <w:i/>
+          <w:iCs/>
+        </w:rPr>
+        <w:t xml:space="preserve"> </w:t>
+      </w:r>
+      <w:proofErr w:type="spellStart"/>
+      <w:r>
+        <w:rPr>
+          <w:i/>
+          <w:iCs/>
+        </w:rPr>
+        <w:t>Under</w:t>
+      </w:r>
+      <w:proofErr w:type="spellEnd"/>
+      <w:r>
+        <w:rPr>
+          <w:i/>
+          <w:iCs/>
+        </w:rPr>
+        <w:t xml:space="preserve"> CC0: </w:t>
+      </w:r>
+      <w:proofErr w:type="spellStart"/>
+      <w:r>
+        <w:rPr>
+          <w:i/>
+          <w:iCs/>
+        </w:rPr>
+        <w:t>Public</w:t>
+      </w:r>
+      <w:proofErr w:type="spellEnd"/>
+      <w:r>
+        <w:rPr>
+          <w:i/>
+          <w:iCs/>
+        </w:rPr>
+        <w:t xml:space="preserve"> </w:t>
+      </w:r>
+      <w:proofErr w:type="spellStart"/>
+      <w:r>
+        <w:rPr>
+          <w:i/>
+          <w:iCs/>
+        </w:rPr>
+        <w:t>Domain</w:t>
+      </w:r>
+      <w:proofErr w:type="spellEnd"/>
+      <w:r>
+        <w:rPr>
+          <w:i/>
+          <w:iCs/>
+        </w:rPr>
+        <w:t xml:space="preserve"> </w:t>
+      </w:r>
+      <w:proofErr w:type="spellStart"/>
+      <w:r>
+        <w:rPr>
+          <w:i/>
+          <w:iCs/>
+        </w:rPr>
+        <w:t>License</w:t>
+      </w:r>
+      <w:proofErr w:type="spellEnd"/>
+      <w:r>
+        <w:rPr>
+          <w:i/>
+          <w:iCs/>
+        </w:rPr>
+        <w:t xml:space="preserve"> </w:t>
       </w:r>
     </w:p>
     <w:p>
       <w:pPr>
         <w:rPr>
-          <w:lang w:val="es-ES"/>
-        </w:rPr>
-      </w:pPr>
-      <w:r>
-        <w:rPr>
-          <w:lang w:val="es-ES"/>
-        </w:rPr>
-        <w:t xml:space="preserve">○ Unknown License </w:t>
+          <w:i/>
+          <w:iCs/>
+        </w:rPr>
+      </w:pPr>
+      <w:r>
+        <w:rPr>
+          <w:i/>
+          <w:iCs/>
+        </w:rPr>
+        <w:t xml:space="preserve">○ </w:t>
+      </w:r>
+      <w:proofErr w:type="spellStart"/>
+      <w:r>
+        <w:rPr>
+          <w:i/>
+          <w:iCs/>
+        </w:rPr>
+        <w:t>Released</w:t>
+      </w:r>
+      <w:proofErr w:type="spellEnd"/>
+      <w:r>
+        <w:rPr>
+          <w:i/>
+          <w:iCs/>
+        </w:rPr>
+        <w:t xml:space="preserve"> </w:t>
+      </w:r>
+      <w:proofErr w:type="spellStart"/>
+      <w:r>
+        <w:rPr>
+          <w:i/>
+          <w:iCs/>
+        </w:rPr>
+        <w:t>Under</w:t>
+      </w:r>
+      <w:proofErr w:type="spellEnd"/>
+      <w:r>
+        <w:rPr>
+          <w:i/>
+          <w:iCs/>
+        </w:rPr>
+        <w:t xml:space="preserve"> CC BY-NC-SA 4.0 </w:t>
+      </w:r>
+      <w:proofErr w:type="spellStart"/>
+      <w:r>
+        <w:rPr>
+          <w:i/>
+          <w:iCs/>
+        </w:rPr>
+        <w:t>License</w:t>
+      </w:r>
+      <w:proofErr w:type="spellEnd"/>
+      <w:r>
+        <w:rPr>
+          <w:i/>
+          <w:iCs/>
+        </w:rPr>
+        <w:t xml:space="preserve"> </w:t>
       </w:r>
     </w:p>
     <w:p>
       <w:pPr>
         <w:rPr>
-          <w:lang w:val="es-ES"/>
-        </w:rPr>
-      </w:pPr>
+          <w:i/>
+          <w:iCs/>
+        </w:rPr>
+      </w:pPr>
+      <w:r>
+        <w:rPr>
+          <w:i/>
+          <w:iCs/>
+        </w:rPr>
+        <w:t xml:space="preserve">○ </w:t>
+      </w:r>
+      <w:proofErr w:type="spellStart"/>
+      <w:r>
+        <w:rPr>
+          <w:i/>
+          <w:iCs/>
+        </w:rPr>
+        <w:t>Released</w:t>
+      </w:r>
+      <w:proofErr w:type="spellEnd"/>
+      <w:r>
+        <w:rPr>
+          <w:i/>
+          <w:iCs/>
+        </w:rPr>
+        <w:t xml:space="preserve"> </w:t>
+      </w:r>
+      <w:proofErr w:type="spellStart"/>
+      <w:r>
+        <w:rPr>
+          <w:i/>
+          <w:iCs/>
+        </w:rPr>
+        <w:t>Under</w:t>
+      </w:r>
+      <w:proofErr w:type="spellEnd"/>
+      <w:r>
+        <w:rPr>
+          <w:i/>
+          <w:iCs/>
+        </w:rPr>
+        <w:t xml:space="preserve"> CC BY-SA 4.0 </w:t>
+      </w:r>
+      <w:proofErr w:type="spellStart"/>
+      <w:r>
+        <w:rPr>
+          <w:i/>
+          <w:iCs/>
+        </w:rPr>
+        <w:t>License</w:t>
+      </w:r>
+      <w:proofErr w:type="spellEnd"/>
+      <w:r>
+        <w:rPr>
+          <w:i/>
+          <w:iCs/>
+        </w:rPr>
+        <w:t xml:space="preserve"> </w:t>
+      </w:r>
     </w:p>
     <w:p>
       <w:pPr>
         <w:rPr>
+          <w:i/>
+          <w:iCs/>
+        </w:rPr>
+      </w:pPr>
+      <w:r>
+        <w:rPr>
+          <w:i/>
+          <w:iCs/>
+        </w:rPr>
+        <w:t xml:space="preserve">○ </w:t>
+      </w:r>
+      <w:proofErr w:type="spellStart"/>
+      <w:r>
+        <w:rPr>
+          <w:i/>
+          <w:iCs/>
+        </w:rPr>
+        <w:t>Database</w:t>
+      </w:r>
+      <w:proofErr w:type="spellEnd"/>
+      <w:r>
+        <w:rPr>
+          <w:i/>
+          <w:iCs/>
+        </w:rPr>
+        <w:t xml:space="preserve"> </w:t>
+      </w:r>
+      <w:proofErr w:type="spellStart"/>
+      <w:r>
+        <w:rPr>
+          <w:i/>
+          <w:iCs/>
+        </w:rPr>
+        <w:t>released</w:t>
+      </w:r>
+      <w:proofErr w:type="spellEnd"/>
+      <w:r>
+        <w:rPr>
+          <w:i/>
+          <w:iCs/>
+        </w:rPr>
+        <w:t xml:space="preserve"> </w:t>
+      </w:r>
+      <w:proofErr w:type="spellStart"/>
+      <w:r>
+        <w:rPr>
+          <w:i/>
+          <w:iCs/>
+        </w:rPr>
+        <w:t>under</w:t>
+      </w:r>
+      <w:proofErr w:type="spellEnd"/>
+      <w:r>
+        <w:rPr>
+          <w:i/>
+          <w:iCs/>
+        </w:rPr>
+        <w:t xml:space="preserve"> Open </w:t>
+      </w:r>
+      <w:proofErr w:type="spellStart"/>
+      <w:r>
+        <w:rPr>
+          <w:i/>
+          <w:iCs/>
+        </w:rPr>
+        <w:t>Database</w:t>
+      </w:r>
+      <w:proofErr w:type="spellEnd"/>
+      <w:r>
+        <w:rPr>
+          <w:i/>
+          <w:iCs/>
+        </w:rPr>
+        <w:t xml:space="preserve"> </w:t>
+      </w:r>
+      <w:proofErr w:type="spellStart"/>
+      <w:r>
+        <w:rPr>
+          <w:i/>
+          <w:iCs/>
+        </w:rPr>
+        <w:t>License</w:t>
+      </w:r>
+      <w:proofErr w:type="spellEnd"/>
+      <w:r>
+        <w:rPr>
+          <w:i/>
+          <w:iCs/>
+        </w:rPr>
+        <w:t xml:space="preserve">, individual contents </w:t>
+      </w:r>
+      <w:proofErr w:type="spellStart"/>
+      <w:r>
+        <w:rPr>
+          <w:i/>
+          <w:iCs/>
+        </w:rPr>
+        <w:t>under</w:t>
+      </w:r>
+      <w:proofErr w:type="spellEnd"/>
+      <w:r>
+        <w:rPr>
+          <w:i/>
+          <w:iCs/>
+        </w:rPr>
+        <w:t xml:space="preserve"> </w:t>
+      </w:r>
+      <w:proofErr w:type="spellStart"/>
+      <w:r>
+        <w:rPr>
+          <w:i/>
+          <w:iCs/>
+        </w:rPr>
+        <w:t>Database</w:t>
+      </w:r>
+      <w:proofErr w:type="spellEnd"/>
+      <w:r>
+        <w:rPr>
+          <w:i/>
+          <w:iCs/>
+        </w:rPr>
+        <w:t xml:space="preserve"> Contents </w:t>
+      </w:r>
+      <w:proofErr w:type="spellStart"/>
+      <w:r>
+        <w:rPr>
+          <w:i/>
+          <w:iCs/>
+        </w:rPr>
+        <w:t>License</w:t>
+      </w:r>
+      <w:proofErr w:type="spellEnd"/>
+      <w:r>
+        <w:rPr>
+          <w:i/>
+          <w:iCs/>
+        </w:rPr>
+        <w:t xml:space="preserve"> </w:t>
+      </w:r>
+    </w:p>
+    <w:p>
+      <w:pPr>
+        <w:rPr>
+          <w:i/>
+          <w:iCs/>
+          <w:lang w:val="es-ES"/>
+        </w:rPr>
+      </w:pPr>
+      <w:r>
+        <w:rPr>
+          <w:i/>
+          <w:iCs/>
+          <w:lang w:val="es-ES"/>
+        </w:rPr>
+        <w:t xml:space="preserve">○ </w:t>
+      </w:r>
+      <w:proofErr w:type="spellStart"/>
+      <w:r>
+        <w:rPr>
+          <w:i/>
+          <w:iCs/>
+          <w:lang w:val="es-ES"/>
+        </w:rPr>
+        <w:t>Other</w:t>
+      </w:r>
+      <w:proofErr w:type="spellEnd"/>
+      <w:r>
+        <w:rPr>
+          <w:i/>
+          <w:iCs/>
+          <w:lang w:val="es-ES"/>
+        </w:rPr>
+        <w:t xml:space="preserve"> (</w:t>
+      </w:r>
+      <w:proofErr w:type="spellStart"/>
+      <w:r>
+        <w:rPr>
+          <w:i/>
+          <w:iCs/>
+          <w:lang w:val="es-ES"/>
+        </w:rPr>
+        <w:t>specified</w:t>
+      </w:r>
+      <w:proofErr w:type="spellEnd"/>
+      <w:r>
+        <w:rPr>
+          <w:i/>
+          <w:iCs/>
+          <w:lang w:val="es-ES"/>
+        </w:rPr>
+        <w:t xml:space="preserve"> </w:t>
+      </w:r>
+      <w:proofErr w:type="spellStart"/>
+      <w:r>
+        <w:rPr>
+          <w:i/>
+          <w:iCs/>
+          <w:lang w:val="es-ES"/>
+        </w:rPr>
+        <w:t>above</w:t>
+      </w:r>
+      <w:proofErr w:type="spellEnd"/>
+      <w:r>
+        <w:rPr>
+          <w:i/>
+          <w:iCs/>
+          <w:lang w:val="es-ES"/>
+        </w:rPr>
+        <w:t xml:space="preserve">) </w:t>
+      </w:r>
+    </w:p>
+    <w:p>
+      <w:pPr>
+        <w:rPr>
+          <w:i/>
+          <w:iCs/>
+          <w:lang w:val="es-ES"/>
+        </w:rPr>
+      </w:pPr>
+      <w:r>
+        <w:rPr>
+          <w:i/>
+          <w:iCs/>
+          <w:lang w:val="es-ES"/>
+        </w:rPr>
+        <w:t xml:space="preserve">○ </w:t>
+      </w:r>
+      <w:proofErr w:type="spellStart"/>
+      <w:r>
+        <w:rPr>
+          <w:i/>
+          <w:iCs/>
+          <w:lang w:val="es-ES"/>
+        </w:rPr>
+        <w:t>Unknown</w:t>
+      </w:r>
+      <w:proofErr w:type="spellEnd"/>
+      <w:r>
+        <w:rPr>
+          <w:i/>
+          <w:iCs/>
+          <w:lang w:val="es-ES"/>
+        </w:rPr>
+        <w:t xml:space="preserve"> </w:t>
+      </w:r>
+      <w:proofErr w:type="spellStart"/>
+      <w:r>
+        <w:rPr>
+          <w:i/>
+          <w:iCs/>
+          <w:lang w:val="es-ES"/>
+        </w:rPr>
+        <w:t>License</w:t>
+      </w:r>
+      <w:proofErr w:type="spellEnd"/>
+      <w:r>
+        <w:rPr>
+          <w:i/>
+          <w:iCs/>
+          <w:lang w:val="es-ES"/>
+        </w:rPr>
+        <w:t xml:space="preserve"> </w:t>
+      </w:r>
+    </w:p>
+    <w:p>
+      <w:pPr>
+        <w:rPr>
+          <w:lang w:val="es-ES"/>
+        </w:rPr>
+      </w:pPr>
+    </w:p>
+    <w:p>
+      <w:pPr>
+        <w:rPr>
           <w:lang w:val="es-ES"/>
         </w:rPr>
       </w:pPr>
@@ -3603,7 +5417,7 @@
         </w:rPr>
         <w:t xml:space="preserve">Considerando que nuestro proyecto es meramente académico, consideramos que debe ser público para que lo pueda usar cualquier persona con cualquier fin, excepto con fines comerciales. De esta manera, nos hemos decantado por la licencia </w:t>
       </w:r>
-      <w:hyperlink r:id="rId15">
+      <w:hyperlink r:id="rId13">
         <w:r>
           <w:rPr>
             <w:color w:val="1155CC"/>
@@ -3617,78 +5431,370 @@
         <w:rPr>
           <w:lang w:val="es-ES"/>
         </w:rPr>
-        <w:t xml:space="preserve"> ya que cumple con todas nuestras premisas y, además, se nos da crédito por el dataset y cualquier cambio en el mismo ha de ir con la misma licencia.</w:t>
+        <w:t xml:space="preserve"> ya que cumple con todas nuestras premisas y, además, se nos da crédito por el </w:t>
+      </w:r>
+      <w:proofErr w:type="spellStart"/>
+      <w:r>
+        <w:rPr>
+          <w:lang w:val="es-ES"/>
+        </w:rPr>
+        <w:t>dataset</w:t>
+      </w:r>
+      <w:proofErr w:type="spellEnd"/>
+      <w:r>
+        <w:rPr>
+          <w:lang w:val="es-ES"/>
+        </w:rPr>
+        <w:t xml:space="preserve"> y cualquier cambio en el mismo ha de ir con la misma licencia.</w:t>
       </w:r>
     </w:p>
     <w:p>
       <w:pPr>
-        <w:rPr>
-          <w:lang w:val="es-ES"/>
-        </w:rPr>
-      </w:pPr>
+        <w:pStyle w:val="Ttulo2"/>
+        <w:rPr>
+          <w:lang w:val="es-ES"/>
+        </w:rPr>
+      </w:pPr>
+      <w:bookmarkStart w:id="12" w:name="_Toc37334677"/>
+      <w:r>
+        <w:rPr>
+          <w:b/>
+          <w:lang w:val="es-ES"/>
+        </w:rPr>
+        <w:t>Código</w:t>
+      </w:r>
+      <w:r>
+        <w:rPr>
+          <w:lang w:val="es-ES"/>
+        </w:rPr>
+        <w:t xml:space="preserve">. Adjuntar el código con el que se ha generado el </w:t>
+      </w:r>
+      <w:proofErr w:type="spellStart"/>
+      <w:r>
+        <w:rPr>
+          <w:lang w:val="es-ES"/>
+        </w:rPr>
+        <w:t>dataset</w:t>
+      </w:r>
+      <w:proofErr w:type="spellEnd"/>
+      <w:r>
+        <w:rPr>
+          <w:lang w:val="es-ES"/>
+        </w:rPr>
+        <w:t>, preferiblemente en Python o, alternativamente, en R.</w:t>
+      </w:r>
+      <w:bookmarkEnd w:id="12"/>
+      <w:r>
+        <w:rPr>
+          <w:lang w:val="es-ES"/>
+        </w:rPr>
+        <w:t xml:space="preserve"> </w:t>
+      </w:r>
     </w:p>
     <w:p>
       <w:pPr>
-        <w:pStyle w:val="Ttulo2"/>
-        <w:rPr>
-          <w:lang w:val="es-ES"/>
-        </w:rPr>
-      </w:pPr>
-      <w:bookmarkStart w:id="11" w:name="_Toc37334677"/>
-      <w:r>
-        <w:rPr>
-          <w:b/>
-          <w:lang w:val="es-ES"/>
-        </w:rPr>
-        <w:t>Código</w:t>
-      </w:r>
-      <w:r>
-        <w:rPr>
-          <w:lang w:val="es-ES"/>
-        </w:rPr>
-        <w:t>. Adjuntar el código con el que se ha generado el dataset, preferiblemente en Python o, alternativamente, en R.</w:t>
-      </w:r>
-      <w:bookmarkEnd w:id="11"/>
-      <w:r>
-        <w:rPr>
-          <w:lang w:val="es-ES"/>
-        </w:rPr>
-        <w:t xml:space="preserve"> </w:t>
+        <w:rPr>
+          <w:lang w:val="es-ES"/>
+        </w:rPr>
+      </w:pPr>
+      <w:r>
+        <w:rPr>
+          <w:lang w:val="es-ES"/>
+        </w:rPr>
+        <w:t>El código se ha realizado íntegramente en Python y la sincronización del trabajo entre los integrantes se ha realizado mediante Git y GitHub. El proyecto de Python se divide en 3 partes bien diferenciadas, correspondiente cada una con una carpeta del proyecto:</w:t>
       </w:r>
     </w:p>
     <w:p>
       <w:pPr>
-        <w:rPr>
-          <w:lang w:val="es-ES"/>
-        </w:rPr>
-      </w:pPr>
+        <w:pStyle w:val="Prrafodelista"/>
+        <w:numPr>
+          <w:ilvl w:val="0"/>
+          <w:numId w:val="49"/>
+        </w:numPr>
+        <w:rPr>
+          <w:lang w:val="es-ES"/>
+        </w:rPr>
+      </w:pPr>
+      <w:r>
+        <w:rPr>
+          <w:lang w:val="es-ES"/>
+        </w:rPr>
+        <w:lastRenderedPageBreak/>
+        <w:t xml:space="preserve">Publishing. Esta parte es la encargada de publicar el juego de datos en </w:t>
+      </w:r>
+      <w:proofErr w:type="spellStart"/>
+      <w:r>
+        <w:rPr>
+          <w:lang w:val="es-ES"/>
+        </w:rPr>
+        <w:t>Zenodo</w:t>
+      </w:r>
+      <w:proofErr w:type="spellEnd"/>
     </w:p>
     <w:p>
       <w:pPr>
-        <w:rPr>
-          <w:lang w:val="es-ES"/>
-        </w:rPr>
-      </w:pPr>
-      <w:r>
-        <w:rPr>
-          <w:lang w:val="es-ES"/>
-        </w:rPr>
-        <w:t>En estos momentos el código se encuentra terminado aproximadamente al 40%. Faltaría entre otras cosas establecer la frecuencia de recogida de datos y toda la parte de preparación y análisis de datos, presentación y publicación de los mismos en Zenodo y la documentación, es decir, la respuesta completa a todas las preguntas de este mismo documento.</w:t>
+        <w:pStyle w:val="Prrafodelista"/>
+        <w:numPr>
+          <w:ilvl w:val="0"/>
+          <w:numId w:val="49"/>
+        </w:numPr>
+        <w:rPr>
+          <w:lang w:val="es-ES"/>
+        </w:rPr>
+      </w:pPr>
+      <w:proofErr w:type="spellStart"/>
+      <w:r>
+        <w:rPr>
+          <w:lang w:val="es-ES"/>
+        </w:rPr>
+        <w:t>Sample</w:t>
+      </w:r>
+      <w:proofErr w:type="spellEnd"/>
+      <w:r>
+        <w:rPr>
+          <w:lang w:val="es-ES"/>
+        </w:rPr>
+        <w:t xml:space="preserve">. En esta parte es donde se realiza todo el </w:t>
+      </w:r>
+      <w:proofErr w:type="spellStart"/>
+      <w:r>
+        <w:rPr>
+          <w:lang w:val="es-ES"/>
+        </w:rPr>
+        <w:t>scraping</w:t>
+      </w:r>
+      <w:proofErr w:type="spellEnd"/>
+      <w:r>
+        <w:rPr>
+          <w:lang w:val="es-ES"/>
+        </w:rPr>
+        <w:t xml:space="preserve"> del sitio web</w:t>
       </w:r>
     </w:p>
     <w:p>
       <w:pPr>
-        <w:rPr>
-          <w:lang w:val="es-ES"/>
-        </w:rPr>
-      </w:pPr>
-      <w:r>
-        <w:rPr>
-          <w:lang w:val="es-ES"/>
-        </w:rPr>
-        <w:t xml:space="preserve">El GitHub donde se está desarrollando el scraper es </w:t>
-      </w:r>
-      <w:hyperlink r:id="rId16">
+        <w:pStyle w:val="Prrafodelista"/>
+        <w:numPr>
+          <w:ilvl w:val="0"/>
+          <w:numId w:val="49"/>
+        </w:numPr>
+        <w:rPr>
+          <w:lang w:val="es-ES"/>
+        </w:rPr>
+      </w:pPr>
+      <w:proofErr w:type="spellStart"/>
+      <w:r>
+        <w:rPr>
+          <w:lang w:val="es-ES"/>
+        </w:rPr>
+        <w:t>Visualization</w:t>
+      </w:r>
+      <w:proofErr w:type="spellEnd"/>
+      <w:r>
+        <w:rPr>
+          <w:lang w:val="es-ES"/>
+        </w:rPr>
+        <w:t xml:space="preserve">. Esta parte contiene las clases para generar los gráficos (ver </w:t>
+      </w:r>
+      <w:r>
+        <w:rPr>
+          <w:lang w:val="es-ES"/>
+        </w:rPr>
+        <w:fldChar w:fldCharType="begin"/>
+      </w:r>
+      <w:r>
+        <w:rPr>
+          <w:lang w:val="es-ES"/>
+        </w:rPr>
+        <w:instrText xml:space="preserve"> REF _Ref37355058 \h </w:instrText>
+      </w:r>
+      <w:r>
+        <w:rPr>
+          <w:lang w:val="es-ES"/>
+        </w:rPr>
+      </w:r>
+      <w:r>
+        <w:rPr>
+          <w:lang w:val="es-ES"/>
+        </w:rPr>
+        <w:fldChar w:fldCharType="separate"/>
+      </w:r>
+      <w:proofErr w:type="spellStart"/>
+      <w:r>
+        <w:t>Ilustración</w:t>
+      </w:r>
+      <w:proofErr w:type="spellEnd"/>
+      <w:r>
+        <w:t xml:space="preserve"> </w:t>
+      </w:r>
+      <w:r>
+        <w:rPr>
+          <w:noProof/>
+        </w:rPr>
+        <w:t>2</w:t>
+      </w:r>
+      <w:r>
+        <w:rPr>
+          <w:lang w:val="es-ES"/>
+        </w:rPr>
+        <w:fldChar w:fldCharType="end"/>
+      </w:r>
+      <w:r>
+        <w:rPr>
+          <w:lang w:val="es-ES"/>
+        </w:rPr>
+        <w:t xml:space="preserve"> e </w:t>
+      </w:r>
+      <w:r>
+        <w:rPr>
+          <w:lang w:val="es-ES"/>
+        </w:rPr>
+        <w:fldChar w:fldCharType="begin"/>
+      </w:r>
+      <w:r>
+        <w:rPr>
+          <w:lang w:val="es-ES"/>
+        </w:rPr>
+        <w:instrText xml:space="preserve"> REF _Ref37355060 \h </w:instrText>
+      </w:r>
+      <w:r>
+        <w:rPr>
+          <w:lang w:val="es-ES"/>
+        </w:rPr>
+      </w:r>
+      <w:r>
+        <w:rPr>
+          <w:lang w:val="es-ES"/>
+        </w:rPr>
+        <w:fldChar w:fldCharType="separate"/>
+      </w:r>
+      <w:proofErr w:type="spellStart"/>
+      <w:r>
+        <w:t>Ilustración</w:t>
+      </w:r>
+      <w:proofErr w:type="spellEnd"/>
+      <w:r>
+        <w:t xml:space="preserve"> </w:t>
+      </w:r>
+      <w:r>
+        <w:rPr>
+          <w:noProof/>
+        </w:rPr>
+        <w:t>3</w:t>
+      </w:r>
+      <w:r>
+        <w:rPr>
+          <w:lang w:val="es-ES"/>
+        </w:rPr>
+        <w:fldChar w:fldCharType="end"/>
+      </w:r>
+      <w:r>
+        <w:rPr>
+          <w:lang w:val="es-ES"/>
+        </w:rPr>
+        <w:t>)</w:t>
+      </w:r>
+    </w:p>
+    <w:p>
+      <w:pPr>
+        <w:rPr>
+          <w:lang w:val="es-ES"/>
+        </w:rPr>
+      </w:pPr>
+      <w:r>
+        <w:rPr>
+          <w:lang w:val="es-ES"/>
+        </w:rPr>
+        <w:t xml:space="preserve">Adicionalmente se tiene la carpeta </w:t>
+      </w:r>
+      <w:proofErr w:type="spellStart"/>
+      <w:r>
+        <w:rPr>
+          <w:lang w:val="es-ES"/>
+        </w:rPr>
+        <w:t>doc</w:t>
+      </w:r>
+      <w:proofErr w:type="spellEnd"/>
+      <w:r>
+        <w:rPr>
+          <w:lang w:val="es-ES"/>
+        </w:rPr>
+        <w:t xml:space="preserve">, que contiene este mismo documento, la carpeta test, con las clases que permiten probar el núcleo del </w:t>
+      </w:r>
+      <w:proofErr w:type="spellStart"/>
+      <w:r>
+        <w:rPr>
+          <w:lang w:val="es-ES"/>
+        </w:rPr>
+        <w:t>scraper</w:t>
+      </w:r>
+      <w:proofErr w:type="spellEnd"/>
+      <w:r>
+        <w:rPr>
+          <w:lang w:val="es-ES"/>
+        </w:rPr>
+        <w:t xml:space="preserve">, y el fichero README.md, que contiene una página de bienvenida al proyecto en GitHub en formato </w:t>
+      </w:r>
+      <w:proofErr w:type="spellStart"/>
+      <w:r>
+        <w:rPr>
+          <w:lang w:val="es-ES"/>
+        </w:rPr>
+        <w:t>markdown</w:t>
+      </w:r>
+      <w:proofErr w:type="spellEnd"/>
+      <w:r>
+        <w:rPr>
+          <w:lang w:val="es-ES"/>
+        </w:rPr>
+        <w:t xml:space="preserve"> y donde se describe el código con más detalle, así como los comandos necesarios para lanzarlo desde modo consola.</w:t>
+      </w:r>
+    </w:p>
+    <w:p>
+      <w:pPr>
+        <w:rPr>
+          <w:lang w:val="es-ES"/>
+        </w:rPr>
+      </w:pPr>
+      <w:r>
+        <w:rPr>
+          <w:lang w:val="es-ES"/>
+        </w:rPr>
+        <w:t xml:space="preserve">La URL al </w:t>
+      </w:r>
+      <w:r>
+        <w:rPr>
+          <w:lang w:val="es-ES"/>
+        </w:rPr>
+        <w:t xml:space="preserve">GitHub </w:t>
+      </w:r>
+      <w:r>
+        <w:rPr>
+          <w:lang w:val="es-ES"/>
+        </w:rPr>
+        <w:t xml:space="preserve">donde se ha desarrollado el </w:t>
+      </w:r>
+      <w:proofErr w:type="spellStart"/>
+      <w:r>
+        <w:rPr>
+          <w:lang w:val="es-ES"/>
+        </w:rPr>
+        <w:t>scraper</w:t>
+      </w:r>
+      <w:proofErr w:type="spellEnd"/>
+      <w:r>
+        <w:rPr>
+          <w:lang w:val="es-ES"/>
+        </w:rPr>
+        <w:t xml:space="preserve"> </w:t>
+      </w:r>
+      <w:r>
+        <w:rPr>
+          <w:lang w:val="es-ES"/>
+        </w:rPr>
+        <w:t xml:space="preserve">es </w:t>
+      </w:r>
+      <w:hyperlink r:id="rId14">
         <w:r>
           <w:rPr>
             <w:color w:val="1155CC"/>
@@ -3701,38 +5807,123 @@
     </w:p>
     <w:p>
       <w:pPr>
-        <w:rPr>
-          <w:lang w:val="es-ES"/>
-        </w:rPr>
-      </w:pPr>
+        <w:pStyle w:val="Ttulo2"/>
+        <w:rPr>
+          <w:lang w:val="es-ES"/>
+        </w:rPr>
+      </w:pPr>
+      <w:bookmarkStart w:id="13" w:name="_Toc37334678"/>
+      <w:proofErr w:type="spellStart"/>
+      <w:r>
+        <w:rPr>
+          <w:b/>
+          <w:lang w:val="es-ES"/>
+        </w:rPr>
+        <w:t>Dataset</w:t>
+      </w:r>
+      <w:proofErr w:type="spellEnd"/>
+      <w:r>
+        <w:rPr>
+          <w:lang w:val="es-ES"/>
+        </w:rPr>
+        <w:t xml:space="preserve">. Publicación del </w:t>
+      </w:r>
+      <w:proofErr w:type="spellStart"/>
+      <w:r>
+        <w:rPr>
+          <w:lang w:val="es-ES"/>
+        </w:rPr>
+        <w:t>dataset</w:t>
+      </w:r>
+      <w:proofErr w:type="spellEnd"/>
+      <w:r>
+        <w:rPr>
+          <w:lang w:val="es-ES"/>
+        </w:rPr>
+        <w:t xml:space="preserve"> en formato CSV en </w:t>
+      </w:r>
+      <w:proofErr w:type="spellStart"/>
+      <w:r>
+        <w:rPr>
+          <w:lang w:val="es-ES"/>
+        </w:rPr>
+        <w:t>Zenodo</w:t>
+      </w:r>
+      <w:proofErr w:type="spellEnd"/>
+      <w:r>
+        <w:rPr>
+          <w:lang w:val="es-ES"/>
+        </w:rPr>
+        <w:t xml:space="preserve"> con una pequeña descripción.</w:t>
+      </w:r>
+      <w:bookmarkEnd w:id="13"/>
+      <w:r>
+        <w:rPr>
+          <w:lang w:val="es-ES"/>
+        </w:rPr>
+        <w:t xml:space="preserve"> </w:t>
+      </w:r>
     </w:p>
     <w:p>
       <w:pPr>
-        <w:pStyle w:val="Ttulo2"/>
-        <w:rPr>
-          <w:lang w:val="es-ES"/>
-        </w:rPr>
-      </w:pPr>
-      <w:bookmarkStart w:id="12" w:name="_Toc37334678"/>
-      <w:r>
-        <w:rPr>
-          <w:b/>
-          <w:lang w:val="es-ES"/>
-        </w:rPr>
-        <w:t>Dataset</w:t>
-      </w:r>
-      <w:r>
-        <w:rPr>
-          <w:lang w:val="es-ES"/>
-        </w:rPr>
-        <w:t>. Publicación del dataset en formato CSV en Zenodo con una pequeña descripción.</w:t>
-      </w:r>
-      <w:bookmarkEnd w:id="12"/>
-      <w:r>
-        <w:rPr>
-          <w:lang w:val="es-ES"/>
-        </w:rPr>
-        <w:t xml:space="preserve"> </w:t>
+        <w:rPr>
+          <w:lang w:val="es-ES"/>
+        </w:rPr>
+      </w:pPr>
+      <w:r>
+        <w:rPr>
+          <w:lang w:val="es-ES"/>
+        </w:rPr>
+        <w:t xml:space="preserve">Tal y como recomienda </w:t>
+      </w:r>
+      <w:proofErr w:type="spellStart"/>
+      <w:r>
+        <w:rPr>
+          <w:lang w:val="es-ES"/>
+        </w:rPr>
+        <w:t>Zenodo</w:t>
+      </w:r>
+      <w:proofErr w:type="spellEnd"/>
+      <w:r>
+        <w:rPr>
+          <w:rStyle w:val="Refdenotaalpie"/>
+          <w:lang w:val="es-ES"/>
+        </w:rPr>
+        <w:footnoteReference w:id="3"/>
+      </w:r>
+      <w:r>
+        <w:rPr>
+          <w:lang w:val="es-ES"/>
+        </w:rPr>
+        <w:t xml:space="preserve">, se proporciona el enlace a la versión específica de los datos. En caso de que el </w:t>
+      </w:r>
+      <w:proofErr w:type="spellStart"/>
+      <w:r>
+        <w:rPr>
+          <w:lang w:val="es-ES"/>
+        </w:rPr>
+        <w:t>scraper</w:t>
+      </w:r>
+      <w:proofErr w:type="spellEnd"/>
+      <w:r>
+        <w:rPr>
+          <w:lang w:val="es-ES"/>
+        </w:rPr>
+        <w:t xml:space="preserve"> se utilizara de manera intensiva, se debería añadir una parte de versionado al juego de datos, para poder realizar actualizaciones periódicas del mismo </w:t>
+      </w:r>
+      <w:proofErr w:type="spellStart"/>
+      <w:r>
+        <w:rPr>
+          <w:lang w:val="es-ES"/>
+        </w:rPr>
+        <w:t>dataset</w:t>
+      </w:r>
+      <w:proofErr w:type="spellEnd"/>
+      <w:r>
+        <w:rPr>
+          <w:lang w:val="es-ES"/>
+        </w:rPr>
+        <w:t xml:space="preserve"> en vez de subir un nuevo fichero.</w:t>
       </w:r>
     </w:p>
     <w:p>
@@ -3743,66 +5934,148 @@
       </w:pPr>
       <w:r>
         <w:rPr>
-          <w:highlight w:val="yellow"/>
-          <w:lang w:val="es-ES"/>
-        </w:rPr>
-        <w:t>Falta poner aquí el enlace al último dataset que subamos</w:t>
+          <w:lang w:val="es-ES"/>
+        </w:rPr>
+        <w:t xml:space="preserve">En </w:t>
+      </w:r>
+      <w:proofErr w:type="spellStart"/>
+      <w:r>
+        <w:rPr>
+          <w:lang w:val="es-ES"/>
+        </w:rPr>
+        <w:t>Zenodo</w:t>
+      </w:r>
+      <w:proofErr w:type="spellEnd"/>
+      <w:r>
+        <w:rPr>
+          <w:lang w:val="es-ES"/>
+        </w:rPr>
+        <w:t xml:space="preserve"> se ha añadido una pequeña descripción que incluye el enlace al proyecto GitHub para quien desee ampliar información sobre cómo se han recogido los datos.</w:t>
       </w:r>
     </w:p>
     <w:p>
       <w:pPr>
-        <w:pStyle w:val="Ttulo2"/>
-        <w:rPr>
-          <w:lang w:val="es-ES"/>
-        </w:rPr>
-      </w:pPr>
-      <w:bookmarkStart w:id="13" w:name="_Toc37334679"/>
-      <w:r>
-        <w:rPr>
-          <w:b/>
-          <w:lang w:val="es-ES"/>
-        </w:rPr>
-        <w:lastRenderedPageBreak/>
-        <w:t>Entrega</w:t>
-      </w:r>
-      <w:r>
-        <w:rPr>
-          <w:lang w:val="es-ES"/>
-        </w:rPr>
-        <w:t>. Presentar el trabajo con el DOI del dataset en Github</w:t>
-      </w:r>
-      <w:bookmarkEnd w:id="13"/>
+        <w:rPr>
+          <w:lang w:val="es-ES"/>
+        </w:rPr>
+      </w:pPr>
+      <w:r>
+        <w:rPr>
+          <w:highlight w:val="yellow"/>
+          <w:lang w:val="es-ES"/>
+        </w:rPr>
+        <w:t xml:space="preserve">Falta poner aquí el </w:t>
+      </w:r>
+      <w:r>
+        <w:rPr>
+          <w:highlight w:val="yellow"/>
+          <w:lang w:val="es-ES"/>
+        </w:rPr>
+        <w:t xml:space="preserve">DOI y el </w:t>
+      </w:r>
+      <w:r>
+        <w:rPr>
+          <w:highlight w:val="yellow"/>
+          <w:lang w:val="es-ES"/>
+        </w:rPr>
+        <w:t xml:space="preserve">enlace al último </w:t>
+      </w:r>
+      <w:proofErr w:type="spellStart"/>
+      <w:r>
+        <w:rPr>
+          <w:highlight w:val="yellow"/>
+          <w:lang w:val="es-ES"/>
+        </w:rPr>
+        <w:t>dataset</w:t>
+      </w:r>
+      <w:proofErr w:type="spellEnd"/>
+      <w:r>
+        <w:rPr>
+          <w:highlight w:val="yellow"/>
+          <w:lang w:val="es-ES"/>
+        </w:rPr>
+        <w:t xml:space="preserve"> que subamos</w:t>
+      </w:r>
     </w:p>
     <w:p>
       <w:pPr>
-        <w:rPr>
-          <w:lang w:val="es-ES"/>
-        </w:rPr>
-      </w:pPr>
+        <w:pStyle w:val="Ttulo2"/>
+        <w:rPr>
+          <w:lang w:val="es-ES"/>
+        </w:rPr>
+      </w:pPr>
+      <w:bookmarkStart w:id="14" w:name="_Toc37334679"/>
       <w:r>
         <w:rPr>
           <w:b/>
-          <w:sz w:val="24"/>
-          <w:szCs w:val="36"/>
-          <w:highlight w:val="yellow"/>
-          <w:lang w:val="es-ES"/>
-        </w:rPr>
-        <w:t>Falta poner aquí el DOI del último dataset que subamos</w:t>
-      </w:r>
+          <w:lang w:val="es-ES"/>
+        </w:rPr>
+        <w:t>Entrega</w:t>
+      </w:r>
+      <w:r>
+        <w:rPr>
+          <w:lang w:val="es-ES"/>
+        </w:rPr>
+        <w:t xml:space="preserve">. Presentar el trabajo con el DOI del </w:t>
+      </w:r>
+      <w:proofErr w:type="spellStart"/>
+      <w:r>
+        <w:rPr>
+          <w:lang w:val="es-ES"/>
+        </w:rPr>
+        <w:t>dataset</w:t>
+      </w:r>
+      <w:proofErr w:type="spellEnd"/>
+      <w:r>
+        <w:rPr>
+          <w:lang w:val="es-ES"/>
+        </w:rPr>
+        <w:t xml:space="preserve"> en </w:t>
+      </w:r>
+      <w:proofErr w:type="spellStart"/>
+      <w:r>
+        <w:rPr>
+          <w:lang w:val="es-ES"/>
+        </w:rPr>
+        <w:t>Github</w:t>
+      </w:r>
+      <w:bookmarkEnd w:id="14"/>
+      <w:proofErr w:type="spellEnd"/>
     </w:p>
     <w:p>
       <w:pPr>
-        <w:pStyle w:val="Ttulo1"/>
-        <w:rPr>
-          <w:lang w:val="es-ES"/>
-        </w:rPr>
-      </w:pPr>
-      <w:r>
-        <w:rPr>
-          <w:lang w:val="es-ES"/>
-        </w:rPr>
-        <w:br w:type="page"/>
-      </w:r>
+        <w:rPr>
+          <w:lang w:val="es-ES"/>
+        </w:rPr>
+      </w:pPr>
+      <w:r>
+        <w:rPr>
+          <w:lang w:val="es-ES"/>
+        </w:rPr>
+        <w:t xml:space="preserve">En el fichero README.md de GitHub se ha añadido el enlace al </w:t>
+      </w:r>
+      <w:proofErr w:type="spellStart"/>
+      <w:r>
+        <w:rPr>
+          <w:lang w:val="es-ES"/>
+        </w:rPr>
+        <w:t>dataset</w:t>
+      </w:r>
+      <w:proofErr w:type="spellEnd"/>
+      <w:r>
+        <w:rPr>
+          <w:lang w:val="es-ES"/>
+        </w:rPr>
+        <w:t xml:space="preserve"> de </w:t>
+      </w:r>
+      <w:proofErr w:type="spellStart"/>
+      <w:r>
+        <w:rPr>
+          <w:lang w:val="es-ES"/>
+        </w:rPr>
+        <w:t>Zenodo</w:t>
+      </w:r>
+      <w:proofErr w:type="spellEnd"/>
     </w:p>
     <w:p>
       <w:pPr>
@@ -3811,15 +6084,37 @@
           <w:lang w:val="es-ES"/>
         </w:rPr>
       </w:pPr>
-      <w:bookmarkStart w:id="14" w:name="_Toc37334680"/>
+      <w:bookmarkStart w:id="15" w:name="_Toc37334680"/>
+      <w:r>
+        <w:rPr>
+          <w:lang w:val="es-ES"/>
+        </w:rPr>
+        <w:br w:type="page"/>
+      </w:r>
+    </w:p>
+    <w:p>
+      <w:pPr>
+        <w:pStyle w:val="Ttulo1"/>
+        <w:rPr>
+          <w:lang w:val="es-ES"/>
+        </w:rPr>
+      </w:pPr>
+      <w:proofErr w:type="spellStart"/>
       <w:r>
         <w:rPr>
           <w:lang w:val="es-ES"/>
         </w:rPr>
         <w:lastRenderedPageBreak/>
-        <w:t>Checklist de contribuciones del equipo</w:t>
-      </w:r>
-      <w:bookmarkEnd w:id="14"/>
+        <w:t>Checklist</w:t>
+      </w:r>
+      <w:proofErr w:type="spellEnd"/>
+      <w:r>
+        <w:rPr>
+          <w:lang w:val="es-ES"/>
+        </w:rPr>
+        <w:t xml:space="preserve"> de contribuciones del equipo</w:t>
+      </w:r>
+      <w:bookmarkEnd w:id="15"/>
     </w:p>
     <w:tbl>
       <w:tblPr>
@@ -4036,8 +6331,8 @@
       </w:pPr>
     </w:p>
     <w:sectPr>
-      <w:headerReference w:type="default" r:id="rId17"/>
-      <w:footerReference w:type="default" r:id="rId18"/>
+      <w:headerReference w:type="default" r:id="rId15"/>
+      <w:footerReference w:type="default" r:id="rId16"/>
       <w:pgSz w:w="11906" w:h="16838"/>
       <w:pgMar w:top="680" w:right="1133" w:bottom="1440" w:left="990" w:header="0" w:footer="708" w:gutter="0"/>
       <w:pgNumType w:start="1"/>
@@ -4047,47 +6342,6 @@
     </w:sectPr>
   </w:body>
 </w:document>
-</file>
-
-<file path=word/comments.xml><?xml version="1.0" encoding="utf-8"?>
-<w:comments xmlns:wpc="http://schemas.microsoft.com/office/word/2010/wordprocessingCanvas" xmlns:cx="http://schemas.microsoft.com/office/drawing/2014/chartex" xmlns:cx1="http://schemas.microsoft.com/office/drawing/2015/9/8/chartex" xmlns:cx2="http://schemas.microsoft.com/office/drawing/2015/10/21/chartex" xmlns:cx3="http://schemas.microsoft.com/office/drawing/2016/5/9/chartex" xmlns:cx4="http://schemas.microsoft.com/office/drawing/2016/5/10/chartex" xmlns:cx5="http://schemas.microsoft.com/office/drawing/2016/5/11/chartex" xmlns:cx6="http://schemas.microsoft.com/office/drawing/2016/5/12/chartex" xmlns:cx7="http://schemas.microsoft.com/office/drawing/2016/5/13/chartex" xmlns:cx8="http://schemas.microsoft.com/office/drawing/2016/5/14/chartex" xmlns:mc="http://schemas.openxmlformats.org/markup-compatibility/2006" xmlns:aink="http://schemas.microsoft.com/office/drawing/2016/ink" xmlns:am3d="http://schemas.microsoft.com/office/drawing/2017/model3d" xmlns:o="urn:schemas-microsoft-com:office:office" xmlns:r="http://schemas.openxmlformats.org/officeDocument/2006/relationships" xmlns:m="http://schemas.openxmlformats.org/officeDocument/2006/math" xmlns:v="urn:schemas-microsoft-com:vml" xmlns:wp14="http://schemas.microsoft.com/office/word/2010/wordprocessingDrawing" xmlns:wp="http://schemas.openxmlformats.org/drawingml/2006/wordprocessingDrawing" xmlns:w10="urn:schemas-microsoft-com:office:word" xmlns:w="http://schemas.openxmlformats.org/wordprocessingml/2006/main" xmlns:w14="http://schemas.microsoft.com/office/word/2010/wordml" xmlns:w15="http://schemas.microsoft.com/office/word/2012/wordml" xmlns:w16cid="http://schemas.microsoft.com/office/word/2016/wordml/cid" xmlns:w16se="http://schemas.microsoft.com/office/word/2015/wordml/symex" xmlns:wpg="http://schemas.microsoft.com/office/word/2010/wordprocessingGroup" xmlns:wpi="http://schemas.microsoft.com/office/word/2010/wordprocessingInk" xmlns:wne="http://schemas.microsoft.com/office/word/2006/wordml" xmlns:wps="http://schemas.microsoft.com/office/word/2010/wordprocessingShape" mc:Ignorable="w14 w15 w16se w16cid wp14">
-  <w:comment w:id="5" w:author="Victor Colome Carcole" w:date="2020-04-06T16:14:00Z" w:initials="">
-    <w:p>
-      <w:pPr>
-        <w:widowControl w:val="0"/>
-        <w:pBdr>
-          <w:top w:val="nil"/>
-          <w:left w:val="nil"/>
-          <w:bottom w:val="nil"/>
-          <w:right w:val="nil"/>
-          <w:between w:val="nil"/>
-        </w:pBdr>
-        <w:spacing w:line="240" w:lineRule="auto"/>
-        <w:rPr>
-          <w:color w:val="000000"/>
-        </w:rPr>
-      </w:pPr>
-      <w:r>
-        <w:rPr>
-          <w:color w:val="000000"/>
-        </w:rPr>
-        <w:t>Añadir los gráficos</w:t>
-      </w:r>
-    </w:p>
-  </w:comment>
-</w:comments>
-</file>
-
-<file path=word/commentsExtended.xml><?xml version="1.0" encoding="utf-8"?>
-<w15:commentsEx xmlns:wpc="http://schemas.microsoft.com/office/word/2010/wordprocessingCanvas" xmlns:cx="http://schemas.microsoft.com/office/drawing/2014/chartex" xmlns:cx1="http://schemas.microsoft.com/office/drawing/2015/9/8/chartex" xmlns:cx2="http://schemas.microsoft.com/office/drawing/2015/10/21/chartex" xmlns:cx3="http://schemas.microsoft.com/office/drawing/2016/5/9/chartex" xmlns:cx4="http://schemas.microsoft.com/office/drawing/2016/5/10/chartex" xmlns:cx5="http://schemas.microsoft.com/office/drawing/2016/5/11/chartex" xmlns:cx6="http://schemas.microsoft.com/office/drawing/2016/5/12/chartex" xmlns:cx7="http://schemas.microsoft.com/office/drawing/2016/5/13/chartex" xmlns:cx8="http://schemas.microsoft.com/office/drawing/2016/5/14/chartex" xmlns:mc="http://schemas.openxmlformats.org/markup-compatibility/2006" xmlns:aink="http://schemas.microsoft.com/office/drawing/2016/ink" xmlns:am3d="http://schemas.microsoft.com/office/drawing/2017/model3d" xmlns:o="urn:schemas-microsoft-com:office:office" xmlns:r="http://schemas.openxmlformats.org/officeDocument/2006/relationships" xmlns:m="http://schemas.openxmlformats.org/officeDocument/2006/math" xmlns:v="urn:schemas-microsoft-com:vml" xmlns:wp14="http://schemas.microsoft.com/office/word/2010/wordprocessingDrawing" xmlns:wp="http://schemas.openxmlformats.org/drawingml/2006/wordprocessingDrawing" xmlns:w10="urn:schemas-microsoft-com:office:word" xmlns:w="http://schemas.openxmlformats.org/wordprocessingml/2006/main" xmlns:w14="http://schemas.microsoft.com/office/word/2010/wordml" xmlns:w15="http://schemas.microsoft.com/office/word/2012/wordml" xmlns:w16cid="http://schemas.microsoft.com/office/word/2016/wordml/cid" xmlns:w16se="http://schemas.microsoft.com/office/word/2015/wordml/symex" xmlns:wpg="http://schemas.microsoft.com/office/word/2010/wordprocessingGroup" xmlns:wpi="http://schemas.microsoft.com/office/word/2010/wordprocessingInk" xmlns:wne="http://schemas.microsoft.com/office/word/2006/wordml" xmlns:wps="http://schemas.microsoft.com/office/word/2010/wordprocessingShape" mc:Ignorable="w14 w15 w16se w16cid wp14">
-  <w15:commentEx w15:paraId="53ABD186" w15:done="0"/>
-</w15:commentsEx>
-</file>
-
-<file path=word/commentsIds.xml><?xml version="1.0" encoding="utf-8"?>
-<w16cid:commentsIds xmlns:wpc="http://schemas.microsoft.com/office/word/2010/wordprocessingCanvas" xmlns:cx="http://schemas.microsoft.com/office/drawing/2014/chartex" xmlns:cx1="http://schemas.microsoft.com/office/drawing/2015/9/8/chartex" xmlns:cx2="http://schemas.microsoft.com/office/drawing/2015/10/21/chartex" xmlns:cx3="http://schemas.microsoft.com/office/drawing/2016/5/9/chartex" xmlns:cx4="http://schemas.microsoft.com/office/drawing/2016/5/10/chartex" xmlns:cx5="http://schemas.microsoft.com/office/drawing/2016/5/11/chartex" xmlns:cx6="http://schemas.microsoft.com/office/drawing/2016/5/12/chartex" xmlns:cx7="http://schemas.microsoft.com/office/drawing/2016/5/13/chartex" xmlns:cx8="http://schemas.microsoft.com/office/drawing/2016/5/14/chartex" xmlns:mc="http://schemas.openxmlformats.org/markup-compatibility/2006" xmlns:aink="http://schemas.microsoft.com/office/drawing/2016/ink" xmlns:am3d="http://schemas.microsoft.com/office/drawing/2017/model3d" xmlns:o="urn:schemas-microsoft-com:office:office" xmlns:r="http://schemas.openxmlformats.org/officeDocument/2006/relationships" xmlns:m="http://schemas.openxmlformats.org/officeDocument/2006/math" xmlns:v="urn:schemas-microsoft-com:vml" xmlns:wp14="http://schemas.microsoft.com/office/word/2010/wordprocessingDrawing" xmlns:wp="http://schemas.openxmlformats.org/drawingml/2006/wordprocessingDrawing" xmlns:w10="urn:schemas-microsoft-com:office:word" xmlns:w="http://schemas.openxmlformats.org/wordprocessingml/2006/main" xmlns:w14="http://schemas.microsoft.com/office/word/2010/wordml" xmlns:w15="http://schemas.microsoft.com/office/word/2012/wordml" xmlns:w16cid="http://schemas.microsoft.com/office/word/2016/wordml/cid" xmlns:w16se="http://schemas.microsoft.com/office/word/2015/wordml/symex" xmlns:wpg="http://schemas.microsoft.com/office/word/2010/wordprocessingGroup" xmlns:wpi="http://schemas.microsoft.com/office/word/2010/wordprocessingInk" xmlns:wne="http://schemas.microsoft.com/office/word/2006/wordml" xmlns:wps="http://schemas.microsoft.com/office/word/2010/wordprocessingShape" mc:Ignorable="w14 w15 w16se w16cid wp14">
-  <w16cid:commentId w16cid:paraId="53ABD186" w16cid:durableId="2239AA78"/>
-</w16cid:commentsIds>
 </file>
 
 <file path=word/endnotes.xml><?xml version="1.0" encoding="utf-8"?>
@@ -4162,13 +6416,47 @@
               <w:szCs w:val="16"/>
             </w:rPr>
           </w:pPr>
+          <w:proofErr w:type="spellStart"/>
           <w:r>
             <w:rPr>
               <w:sz w:val="16"/>
               <w:szCs w:val="16"/>
             </w:rPr>
-            <w:t>Tipología y ciclo de vida de los datos</w:t>
+            <w:t>Tipología</w:t>
           </w:r>
+          <w:proofErr w:type="spellEnd"/>
+          <w:r>
+            <w:rPr>
+              <w:sz w:val="16"/>
+              <w:szCs w:val="16"/>
+            </w:rPr>
+            <w:t xml:space="preserve"> y </w:t>
+          </w:r>
+          <w:proofErr w:type="spellStart"/>
+          <w:r>
+            <w:rPr>
+              <w:sz w:val="16"/>
+              <w:szCs w:val="16"/>
+            </w:rPr>
+            <w:t>ciclo</w:t>
+          </w:r>
+          <w:proofErr w:type="spellEnd"/>
+          <w:r>
+            <w:rPr>
+              <w:sz w:val="16"/>
+              <w:szCs w:val="16"/>
+            </w:rPr>
+            <w:t xml:space="preserve"> de vida de los </w:t>
+          </w:r>
+          <w:proofErr w:type="spellStart"/>
+          <w:r>
+            <w:rPr>
+              <w:sz w:val="16"/>
+              <w:szCs w:val="16"/>
+            </w:rPr>
+            <w:t>datos</w:t>
+          </w:r>
+          <w:proofErr w:type="spellEnd"/>
           <w:r>
             <w:rPr>
               <w:sz w:val="16"/>
@@ -4199,8 +6487,33 @@
               <w:sz w:val="16"/>
               <w:szCs w:val="16"/>
             </w:rPr>
-            <w:t>Máster en Ciencia de Datos</w:t>
+            <w:t xml:space="preserve">Máster en </w:t>
           </w:r>
+          <w:proofErr w:type="spellStart"/>
+          <w:r>
+            <w:rPr>
+              <w:sz w:val="16"/>
+              <w:szCs w:val="16"/>
+            </w:rPr>
+            <w:t>Ciencia</w:t>
+          </w:r>
+          <w:proofErr w:type="spellEnd"/>
+          <w:r>
+            <w:rPr>
+              <w:sz w:val="16"/>
+              <w:szCs w:val="16"/>
+            </w:rPr>
+            <w:t xml:space="preserve"> de </w:t>
+          </w:r>
+          <w:proofErr w:type="spellStart"/>
+          <w:r>
+            <w:rPr>
+              <w:sz w:val="16"/>
+              <w:szCs w:val="16"/>
+            </w:rPr>
+            <w:t>Datos</w:t>
+          </w:r>
+          <w:proofErr w:type="spellEnd"/>
         </w:p>
       </w:tc>
       <w:tc>
@@ -4257,12 +6570,21 @@
               <w:szCs w:val="16"/>
             </w:rPr>
           </w:pPr>
+          <w:proofErr w:type="spellStart"/>
           <w:r>
             <w:rPr>
               <w:sz w:val="16"/>
               <w:szCs w:val="16"/>
             </w:rPr>
-            <w:t xml:space="preserve">pág </w:t>
+            <w:t>pág</w:t>
+          </w:r>
+          <w:proofErr w:type="spellEnd"/>
+          <w:r>
+            <w:rPr>
+              <w:sz w:val="16"/>
+              <w:szCs w:val="16"/>
+            </w:rPr>
+            <w:t xml:space="preserve"> </w:t>
           </w:r>
           <w:r>
             <w:rPr>
@@ -4371,7 +6693,25 @@
           <w:szCs w:val="20"/>
           <w:lang w:val="es-ES"/>
         </w:rPr>
-        <w:t xml:space="preserve"> El sitemap de las categorías se puede encontrar en </w:t>
+        <w:t xml:space="preserve"> El </w:t>
+      </w:r>
+      <w:proofErr w:type="spellStart"/>
+      <w:r>
+        <w:rPr>
+          <w:sz w:val="20"/>
+          <w:szCs w:val="20"/>
+          <w:lang w:val="es-ES"/>
+        </w:rPr>
+        <w:t>sitemap</w:t>
+      </w:r>
+      <w:proofErr w:type="spellEnd"/>
+      <w:r>
+        <w:rPr>
+          <w:sz w:val="20"/>
+          <w:szCs w:val="20"/>
+          <w:lang w:val="es-ES"/>
+        </w:rPr>
+        <w:t xml:space="preserve"> de las categorías se puede encontrar en </w:t>
       </w:r>
       <w:hyperlink r:id="rId1">
         <w:r>
@@ -4421,6 +6761,33 @@
             <w:lang w:val="es-ES"/>
           </w:rPr>
           <w:t>https://www.pccomponentes.com/robots.txt</w:t>
+        </w:r>
+      </w:hyperlink>
+    </w:p>
+  </w:footnote>
+  <w:footnote w:id="3">
+    <w:p>
+      <w:pPr>
+        <w:pStyle w:val="Textonotapie"/>
+        <w:rPr>
+          <w:lang w:val="es-ES"/>
+        </w:rPr>
+      </w:pPr>
+      <w:r>
+        <w:rPr>
+          <w:rStyle w:val="Refdenotaalpie"/>
+        </w:rPr>
+        <w:footnoteRef/>
+      </w:r>
+      <w:r>
+        <w:t xml:space="preserve"> </w:t>
+      </w:r>
+      <w:hyperlink r:id="rId3" w:anchor="versioning" w:history="1">
+        <w:r>
+          <w:rPr>
+            <w:rStyle w:val="Hipervnculo"/>
+          </w:rPr>
+          <w:t>https://help.zenodo.org/#versioning</w:t>
         </w:r>
       </w:hyperlink>
     </w:p>
@@ -7417,6 +9784,119 @@
     </w:lvl>
   </w:abstractNum>
   <w:abstractNum w:abstractNumId="28" w15:restartNumberingAfterBreak="0">
+    <w:nsid w:val="4FE53807"/>
+    <w:multiLevelType w:val="hybridMultilevel"/>
+    <w:tmpl w:val="35E61A24"/>
+    <w:lvl w:ilvl="0" w:tplc="04090001">
+      <w:start w:val="1"/>
+      <w:numFmt w:val="bullet"/>
+      <w:lvlText w:val=""/>
+      <w:lvlJc w:val="left"/>
+      <w:pPr>
+        <w:ind w:left="720" w:hanging="360"/>
+      </w:pPr>
+      <w:rPr>
+        <w:rFonts w:ascii="Symbol" w:hAnsi="Symbol" w:hint="default"/>
+      </w:rPr>
+    </w:lvl>
+    <w:lvl w:ilvl="1" w:tplc="04090003" w:tentative="1">
+      <w:start w:val="1"/>
+      <w:numFmt w:val="bullet"/>
+      <w:lvlText w:val="o"/>
+      <w:lvlJc w:val="left"/>
+      <w:pPr>
+        <w:ind w:left="1440" w:hanging="360"/>
+      </w:pPr>
+      <w:rPr>
+        <w:rFonts w:ascii="Courier New" w:hAnsi="Courier New" w:cs="Courier New" w:hint="default"/>
+      </w:rPr>
+    </w:lvl>
+    <w:lvl w:ilvl="2" w:tplc="04090005" w:tentative="1">
+      <w:start w:val="1"/>
+      <w:numFmt w:val="bullet"/>
+      <w:lvlText w:val=""/>
+      <w:lvlJc w:val="left"/>
+      <w:pPr>
+        <w:ind w:left="2160" w:hanging="360"/>
+      </w:pPr>
+      <w:rPr>
+        <w:rFonts w:ascii="Wingdings" w:hAnsi="Wingdings" w:hint="default"/>
+      </w:rPr>
+    </w:lvl>
+    <w:lvl w:ilvl="3" w:tplc="04090001" w:tentative="1">
+      <w:start w:val="1"/>
+      <w:numFmt w:val="bullet"/>
+      <w:lvlText w:val=""/>
+      <w:lvlJc w:val="left"/>
+      <w:pPr>
+        <w:ind w:left="2880" w:hanging="360"/>
+      </w:pPr>
+      <w:rPr>
+        <w:rFonts w:ascii="Symbol" w:hAnsi="Symbol" w:hint="default"/>
+      </w:rPr>
+    </w:lvl>
+    <w:lvl w:ilvl="4" w:tplc="04090003" w:tentative="1">
+      <w:start w:val="1"/>
+      <w:numFmt w:val="bullet"/>
+      <w:lvlText w:val="o"/>
+      <w:lvlJc w:val="left"/>
+      <w:pPr>
+        <w:ind w:left="3600" w:hanging="360"/>
+      </w:pPr>
+      <w:rPr>
+        <w:rFonts w:ascii="Courier New" w:hAnsi="Courier New" w:cs="Courier New" w:hint="default"/>
+      </w:rPr>
+    </w:lvl>
+    <w:lvl w:ilvl="5" w:tplc="04090005" w:tentative="1">
+      <w:start w:val="1"/>
+      <w:numFmt w:val="bullet"/>
+      <w:lvlText w:val=""/>
+      <w:lvlJc w:val="left"/>
+      <w:pPr>
+        <w:ind w:left="4320" w:hanging="360"/>
+      </w:pPr>
+      <w:rPr>
+        <w:rFonts w:ascii="Wingdings" w:hAnsi="Wingdings" w:hint="default"/>
+      </w:rPr>
+    </w:lvl>
+    <w:lvl w:ilvl="6" w:tplc="04090001" w:tentative="1">
+      <w:start w:val="1"/>
+      <w:numFmt w:val="bullet"/>
+      <w:lvlText w:val=""/>
+      <w:lvlJc w:val="left"/>
+      <w:pPr>
+        <w:ind w:left="5040" w:hanging="360"/>
+      </w:pPr>
+      <w:rPr>
+        <w:rFonts w:ascii="Symbol" w:hAnsi="Symbol" w:hint="default"/>
+      </w:rPr>
+    </w:lvl>
+    <w:lvl w:ilvl="7" w:tplc="04090003" w:tentative="1">
+      <w:start w:val="1"/>
+      <w:numFmt w:val="bullet"/>
+      <w:lvlText w:val="o"/>
+      <w:lvlJc w:val="left"/>
+      <w:pPr>
+        <w:ind w:left="5760" w:hanging="360"/>
+      </w:pPr>
+      <w:rPr>
+        <w:rFonts w:ascii="Courier New" w:hAnsi="Courier New" w:cs="Courier New" w:hint="default"/>
+      </w:rPr>
+    </w:lvl>
+    <w:lvl w:ilvl="8" w:tplc="04090005" w:tentative="1">
+      <w:start w:val="1"/>
+      <w:numFmt w:val="bullet"/>
+      <w:lvlText w:val=""/>
+      <w:lvlJc w:val="left"/>
+      <w:pPr>
+        <w:ind w:left="6480" w:hanging="360"/>
+      </w:pPr>
+      <w:rPr>
+        <w:rFonts w:ascii="Wingdings" w:hAnsi="Wingdings" w:hint="default"/>
+      </w:rPr>
+    </w:lvl>
+  </w:abstractNum>
+  <w:abstractNum w:abstractNumId="29" w15:restartNumberingAfterBreak="0">
     <w:nsid w:val="52FF479D"/>
     <w:multiLevelType w:val="hybridMultilevel"/>
     <w:tmpl w:val="2416ECFC"/>
@@ -7529,7 +10009,7 @@
       </w:rPr>
     </w:lvl>
   </w:abstractNum>
-  <w:abstractNum w:abstractNumId="29" w15:restartNumberingAfterBreak="0">
+  <w:abstractNum w:abstractNumId="30" w15:restartNumberingAfterBreak="0">
     <w:nsid w:val="55862EC7"/>
     <w:multiLevelType w:val="hybridMultilevel"/>
     <w:tmpl w:val="83BC505C"/>
@@ -7642,7 +10122,93 @@
       </w:rPr>
     </w:lvl>
   </w:abstractNum>
-  <w:abstractNum w:abstractNumId="30" w15:restartNumberingAfterBreak="0">
+  <w:abstractNum w:abstractNumId="31" w15:restartNumberingAfterBreak="0">
+    <w:nsid w:val="581976E2"/>
+    <w:multiLevelType w:val="hybridMultilevel"/>
+    <w:tmpl w:val="2744C9A2"/>
+    <w:lvl w:ilvl="0" w:tplc="0409000F">
+      <w:start w:val="1"/>
+      <w:numFmt w:val="decimal"/>
+      <w:lvlText w:val="%1."/>
+      <w:lvlJc w:val="left"/>
+      <w:pPr>
+        <w:ind w:left="1080" w:hanging="360"/>
+      </w:pPr>
+    </w:lvl>
+    <w:lvl w:ilvl="1" w:tplc="04090019" w:tentative="1">
+      <w:start w:val="1"/>
+      <w:numFmt w:val="lowerLetter"/>
+      <w:lvlText w:val="%2."/>
+      <w:lvlJc w:val="left"/>
+      <w:pPr>
+        <w:ind w:left="1800" w:hanging="360"/>
+      </w:pPr>
+    </w:lvl>
+    <w:lvl w:ilvl="2" w:tplc="0409001B" w:tentative="1">
+      <w:start w:val="1"/>
+      <w:numFmt w:val="lowerRoman"/>
+      <w:lvlText w:val="%3."/>
+      <w:lvlJc w:val="right"/>
+      <w:pPr>
+        <w:ind w:left="2520" w:hanging="180"/>
+      </w:pPr>
+    </w:lvl>
+    <w:lvl w:ilvl="3" w:tplc="0409000F" w:tentative="1">
+      <w:start w:val="1"/>
+      <w:numFmt w:val="decimal"/>
+      <w:lvlText w:val="%4."/>
+      <w:lvlJc w:val="left"/>
+      <w:pPr>
+        <w:ind w:left="3240" w:hanging="360"/>
+      </w:pPr>
+    </w:lvl>
+    <w:lvl w:ilvl="4" w:tplc="04090019" w:tentative="1">
+      <w:start w:val="1"/>
+      <w:numFmt w:val="lowerLetter"/>
+      <w:lvlText w:val="%5."/>
+      <w:lvlJc w:val="left"/>
+      <w:pPr>
+        <w:ind w:left="3960" w:hanging="360"/>
+      </w:pPr>
+    </w:lvl>
+    <w:lvl w:ilvl="5" w:tplc="0409001B" w:tentative="1">
+      <w:start w:val="1"/>
+      <w:numFmt w:val="lowerRoman"/>
+      <w:lvlText w:val="%6."/>
+      <w:lvlJc w:val="right"/>
+      <w:pPr>
+        <w:ind w:left="4680" w:hanging="180"/>
+      </w:pPr>
+    </w:lvl>
+    <w:lvl w:ilvl="6" w:tplc="0409000F" w:tentative="1">
+      <w:start w:val="1"/>
+      <w:numFmt w:val="decimal"/>
+      <w:lvlText w:val="%7."/>
+      <w:lvlJc w:val="left"/>
+      <w:pPr>
+        <w:ind w:left="5400" w:hanging="360"/>
+      </w:pPr>
+    </w:lvl>
+    <w:lvl w:ilvl="7" w:tplc="04090019" w:tentative="1">
+      <w:start w:val="1"/>
+      <w:numFmt w:val="lowerLetter"/>
+      <w:lvlText w:val="%8."/>
+      <w:lvlJc w:val="left"/>
+      <w:pPr>
+        <w:ind w:left="6120" w:hanging="360"/>
+      </w:pPr>
+    </w:lvl>
+    <w:lvl w:ilvl="8" w:tplc="0409001B" w:tentative="1">
+      <w:start w:val="1"/>
+      <w:numFmt w:val="lowerRoman"/>
+      <w:lvlText w:val="%9."/>
+      <w:lvlJc w:val="right"/>
+      <w:pPr>
+        <w:ind w:left="6840" w:hanging="180"/>
+      </w:pPr>
+    </w:lvl>
+  </w:abstractNum>
+  <w:abstractNum w:abstractNumId="32" w15:restartNumberingAfterBreak="0">
     <w:nsid w:val="5E180701"/>
     <w:multiLevelType w:val="hybridMultilevel"/>
     <w:tmpl w:val="A062682C"/>
@@ -7731,7 +10297,7 @@
       </w:pPr>
     </w:lvl>
   </w:abstractNum>
-  <w:abstractNum w:abstractNumId="31" w15:restartNumberingAfterBreak="0">
+  <w:abstractNum w:abstractNumId="33" w15:restartNumberingAfterBreak="0">
     <w:nsid w:val="5E180E06"/>
     <w:multiLevelType w:val="hybridMultilevel"/>
     <w:tmpl w:val="602CDC82"/>
@@ -7844,7 +10410,7 @@
       </w:rPr>
     </w:lvl>
   </w:abstractNum>
-  <w:abstractNum w:abstractNumId="32" w15:restartNumberingAfterBreak="0">
+  <w:abstractNum w:abstractNumId="34" w15:restartNumberingAfterBreak="0">
     <w:nsid w:val="60816EF9"/>
     <w:multiLevelType w:val="hybridMultilevel"/>
     <w:tmpl w:val="45ECBA42"/>
@@ -7931,7 +10497,7 @@
       </w:pPr>
     </w:lvl>
   </w:abstractNum>
-  <w:abstractNum w:abstractNumId="33" w15:restartNumberingAfterBreak="0">
+  <w:abstractNum w:abstractNumId="35" w15:restartNumberingAfterBreak="0">
     <w:nsid w:val="6B57246B"/>
     <w:multiLevelType w:val="hybridMultilevel"/>
     <w:tmpl w:val="BBE27E56"/>
@@ -8044,7 +10610,7 @@
       </w:rPr>
     </w:lvl>
   </w:abstractNum>
-  <w:abstractNum w:abstractNumId="34" w15:restartNumberingAfterBreak="0">
+  <w:abstractNum w:abstractNumId="36" w15:restartNumberingAfterBreak="0">
     <w:nsid w:val="6CA55564"/>
     <w:multiLevelType w:val="hybridMultilevel"/>
     <w:tmpl w:val="568A66EE"/>
@@ -8130,7 +10696,7 @@
       </w:pPr>
     </w:lvl>
   </w:abstractNum>
-  <w:abstractNum w:abstractNumId="35" w15:restartNumberingAfterBreak="0">
+  <w:abstractNum w:abstractNumId="37" w15:restartNumberingAfterBreak="0">
     <w:nsid w:val="6FEA2C03"/>
     <w:multiLevelType w:val="multilevel"/>
     <w:tmpl w:val="39C0086A"/>
@@ -8252,7 +10818,7 @@
       </w:rPr>
     </w:lvl>
   </w:abstractNum>
-  <w:abstractNum w:abstractNumId="36" w15:restartNumberingAfterBreak="0">
+  <w:abstractNum w:abstractNumId="38" w15:restartNumberingAfterBreak="0">
     <w:nsid w:val="70123811"/>
     <w:multiLevelType w:val="hybridMultilevel"/>
     <w:tmpl w:val="4EEC1BF0"/>
@@ -8365,7 +10931,7 @@
       </w:rPr>
     </w:lvl>
   </w:abstractNum>
-  <w:abstractNum w:abstractNumId="37" w15:restartNumberingAfterBreak="0">
+  <w:abstractNum w:abstractNumId="39" w15:restartNumberingAfterBreak="0">
     <w:nsid w:val="715D49E1"/>
     <w:multiLevelType w:val="hybridMultilevel"/>
     <w:tmpl w:val="E176EFD4"/>
@@ -8478,7 +11044,7 @@
       </w:rPr>
     </w:lvl>
   </w:abstractNum>
-  <w:abstractNum w:abstractNumId="38" w15:restartNumberingAfterBreak="0">
+  <w:abstractNum w:abstractNumId="40" w15:restartNumberingAfterBreak="0">
     <w:nsid w:val="74D4389D"/>
     <w:multiLevelType w:val="hybridMultilevel"/>
     <w:tmpl w:val="57F00792"/>
@@ -8591,7 +11157,7 @@
       </w:rPr>
     </w:lvl>
   </w:abstractNum>
-  <w:abstractNum w:abstractNumId="39" w15:restartNumberingAfterBreak="0">
+  <w:abstractNum w:abstractNumId="41" w15:restartNumberingAfterBreak="0">
     <w:nsid w:val="761E3DBF"/>
     <w:multiLevelType w:val="hybridMultilevel"/>
     <w:tmpl w:val="432C80FA"/>
@@ -8704,7 +11270,7 @@
       </w:rPr>
     </w:lvl>
   </w:abstractNum>
-  <w:abstractNum w:abstractNumId="40" w15:restartNumberingAfterBreak="0">
+  <w:abstractNum w:abstractNumId="42" w15:restartNumberingAfterBreak="0">
     <w:nsid w:val="7646229B"/>
     <w:multiLevelType w:val="hybridMultilevel"/>
     <w:tmpl w:val="9C6C7F9C"/>
@@ -8816,7 +11382,7 @@
       </w:rPr>
     </w:lvl>
   </w:abstractNum>
-  <w:abstractNum w:abstractNumId="41" w15:restartNumberingAfterBreak="0">
+  <w:abstractNum w:abstractNumId="43" w15:restartNumberingAfterBreak="0">
     <w:nsid w:val="76933DDA"/>
     <w:multiLevelType w:val="hybridMultilevel"/>
     <w:tmpl w:val="2736B4C6"/>
@@ -8929,7 +11495,7 @@
       </w:rPr>
     </w:lvl>
   </w:abstractNum>
-  <w:abstractNum w:abstractNumId="42" w15:restartNumberingAfterBreak="0">
+  <w:abstractNum w:abstractNumId="44" w15:restartNumberingAfterBreak="0">
     <w:nsid w:val="784D6714"/>
     <w:multiLevelType w:val="hybridMultilevel"/>
     <w:tmpl w:val="4E7A0F98"/>
@@ -9042,7 +11608,7 @@
       </w:rPr>
     </w:lvl>
   </w:abstractNum>
-  <w:abstractNum w:abstractNumId="43" w15:restartNumberingAfterBreak="0">
+  <w:abstractNum w:abstractNumId="45" w15:restartNumberingAfterBreak="0">
     <w:nsid w:val="789E2646"/>
     <w:multiLevelType w:val="hybridMultilevel"/>
     <w:tmpl w:val="0B94828C"/>
@@ -9155,7 +11721,7 @@
       </w:rPr>
     </w:lvl>
   </w:abstractNum>
-  <w:abstractNum w:abstractNumId="44" w15:restartNumberingAfterBreak="0">
+  <w:abstractNum w:abstractNumId="46" w15:restartNumberingAfterBreak="0">
     <w:nsid w:val="78BF7D98"/>
     <w:multiLevelType w:val="hybridMultilevel"/>
     <w:tmpl w:val="2BF602A6"/>
@@ -9241,7 +11807,7 @@
       </w:pPr>
     </w:lvl>
   </w:abstractNum>
-  <w:abstractNum w:abstractNumId="45" w15:restartNumberingAfterBreak="0">
+  <w:abstractNum w:abstractNumId="47" w15:restartNumberingAfterBreak="0">
     <w:nsid w:val="7BA42757"/>
     <w:multiLevelType w:val="hybridMultilevel"/>
     <w:tmpl w:val="BDA01E3E"/>
@@ -9355,7 +11921,7 @@
     </w:lvl>
   </w:abstractNum>
   <w:num w:numId="1">
-    <w:abstractNumId w:val="35"/>
+    <w:abstractNumId w:val="37"/>
   </w:num>
   <w:num w:numId="2">
     <w:abstractNumId w:val="10"/>
@@ -9364,7 +11930,7 @@
     <w:abstractNumId w:val="3"/>
   </w:num>
   <w:num w:numId="4">
-    <w:abstractNumId w:val="37"/>
+    <w:abstractNumId w:val="39"/>
   </w:num>
   <w:num w:numId="5">
     <w:abstractNumId w:val="2"/>
@@ -9382,13 +11948,13 @@
     <w:abstractNumId w:val="9"/>
   </w:num>
   <w:num w:numId="10">
-    <w:abstractNumId w:val="34"/>
+    <w:abstractNumId w:val="36"/>
   </w:num>
   <w:num w:numId="11">
-    <w:abstractNumId w:val="42"/>
+    <w:abstractNumId w:val="44"/>
   </w:num>
   <w:num w:numId="12">
-    <w:abstractNumId w:val="40"/>
+    <w:abstractNumId w:val="42"/>
   </w:num>
   <w:num w:numId="13">
     <w:abstractNumId w:val="22"/>
@@ -9439,7 +12005,7 @@
     <w:abstractNumId w:val="7"/>
   </w:num>
   <w:num w:numId="20">
-    <w:abstractNumId w:val="43"/>
+    <w:abstractNumId w:val="45"/>
   </w:num>
   <w:num w:numId="21">
     <w:abstractNumId w:val="19"/>
@@ -9451,22 +12017,22 @@
     <w:abstractNumId w:val="1"/>
   </w:num>
   <w:num w:numId="24">
-    <w:abstractNumId w:val="36"/>
+    <w:abstractNumId w:val="38"/>
   </w:num>
   <w:num w:numId="25">
-    <w:abstractNumId w:val="39"/>
+    <w:abstractNumId w:val="41"/>
   </w:num>
   <w:num w:numId="26">
     <w:abstractNumId w:val="23"/>
   </w:num>
   <w:num w:numId="27">
-    <w:abstractNumId w:val="31"/>
+    <w:abstractNumId w:val="33"/>
   </w:num>
   <w:num w:numId="28">
-    <w:abstractNumId w:val="45"/>
+    <w:abstractNumId w:val="47"/>
   </w:num>
   <w:num w:numId="29">
-    <w:abstractNumId w:val="38"/>
+    <w:abstractNumId w:val="40"/>
   </w:num>
   <w:num w:numId="30">
     <w:abstractNumId w:val="21"/>
@@ -9478,13 +12044,13 @@
     <w:abstractNumId w:val="17"/>
   </w:num>
   <w:num w:numId="33">
-    <w:abstractNumId w:val="30"/>
+    <w:abstractNumId w:val="32"/>
   </w:num>
   <w:num w:numId="34">
-    <w:abstractNumId w:val="44"/>
+    <w:abstractNumId w:val="46"/>
   </w:num>
   <w:num w:numId="35">
-    <w:abstractNumId w:val="41"/>
+    <w:abstractNumId w:val="43"/>
   </w:num>
   <w:num w:numId="36">
     <w:abstractNumId w:val="12"/>
@@ -9496,13 +12062,13 @@
     <w:abstractNumId w:val="14"/>
   </w:num>
   <w:num w:numId="39">
-    <w:abstractNumId w:val="29"/>
+    <w:abstractNumId w:val="30"/>
   </w:num>
   <w:num w:numId="40">
     <w:abstractNumId w:val="4"/>
   </w:num>
   <w:num w:numId="41">
-    <w:abstractNumId w:val="28"/>
+    <w:abstractNumId w:val="29"/>
   </w:num>
   <w:num w:numId="42">
     <w:abstractNumId w:val="15"/>
@@ -9514,13 +12080,19 @@
     <w:abstractNumId w:val="16"/>
   </w:num>
   <w:num w:numId="45">
-    <w:abstractNumId w:val="33"/>
+    <w:abstractNumId w:val="35"/>
   </w:num>
   <w:num w:numId="46">
     <w:abstractNumId w:val="13"/>
   </w:num>
   <w:num w:numId="47">
-    <w:abstractNumId w:val="32"/>
+    <w:abstractNumId w:val="34"/>
+  </w:num>
+  <w:num w:numId="48">
+    <w:abstractNumId w:val="28"/>
+  </w:num>
+  <w:num w:numId="49">
+    <w:abstractNumId w:val="31"/>
   </w:num>
 </w:numbering>
 </file>
@@ -10908,7 +13480,7 @@
 </file>
 
 <file path=customXml/itemProps1.xml><?xml version="1.0" encoding="utf-8"?>
-<ds:datastoreItem xmlns:ds="http://schemas.openxmlformats.org/officeDocument/2006/customXml" ds:itemID="{5E1DEE41-D28C-4ADB-B69F-F3F625DB6549}">
+<ds:datastoreItem xmlns:ds="http://schemas.openxmlformats.org/officeDocument/2006/customXml" ds:itemID="{DFEEC711-3923-4884-8CB3-2758D5DAF78E}">
   <ds:schemaRefs>
     <ds:schemaRef ds:uri="http://schemas.openxmlformats.org/officeDocument/2006/bibliography"/>
   </ds:schemaRefs>

</xml_diff>

<commit_message>
CML: Filtrados los datos a publicar y visualizar para que solo muestre aquellos que tienen alguna variación en el tiempo
</commit_message>
<xml_diff>
--- a/doc/Guión PAC1 Tipología de Datos.docx
+++ b/doc/Guión PAC1 Tipología de Datos.docx
@@ -1757,8 +1757,6 @@
         </w:rPr>
       </w:pPr>
       <w:bookmarkStart w:id="3" w:name="_Toc37334671"/>
-      <w:bookmarkStart w:id="4" w:name="_GoBack"/>
-      <w:bookmarkEnd w:id="4"/>
       <w:r>
         <w:rPr>
           <w:b/>
@@ -1843,10 +1841,10 @@
           <w:noProof/>
         </w:rPr>
         <w:drawing>
-          <wp:inline distT="0" distB="0" distL="0" distR="0" wp14:anchorId="2D092A45" wp14:editId="4C47DBBE">
+          <wp:inline distT="0" distB="0" distL="0" distR="0" wp14:anchorId="425F6044" wp14:editId="7E2E5312">
             <wp:extent cx="6212205" cy="3494405"/>
             <wp:effectExtent l="0" t="0" r="0" b="0"/>
-            <wp:docPr id="6" name="Imagen 6"/>
+            <wp:docPr id="9" name="Imagen 9"/>
             <wp:cNvGraphicFramePr>
               <a:graphicFrameLocks xmlns:a="http://schemas.openxmlformats.org/drawingml/2006/main" noChangeAspect="1"/>
             </wp:cNvGraphicFramePr>
@@ -1887,41 +1885,48 @@
       <w:r>
         <w:t xml:space="preserve">Ilustración </w:t>
       </w:r>
-      <w:r>
-        <w:fldChar w:fldCharType="begin"/>
-      </w:r>
-      <w:r>
-        <w:instrText xml:space="preserve"> SEQ Ilustración \* ARABIC </w:instrText>
-      </w:r>
-      <w:r>
-        <w:fldChar w:fldCharType="separate"/>
-      </w:r>
-      <w:r>
-        <w:rPr>
-          <w:noProof/>
-        </w:rPr>
-        <w:t>1</w:t>
-      </w:r>
-      <w:r>
-        <w:rPr>
-          <w:noProof/>
-        </w:rPr>
-        <w:fldChar w:fldCharType="end"/>
-      </w:r>
+      <w:fldSimple w:instr=" SEQ Ilustración \* ARABIC ">
+        <w:r>
+          <w:rPr>
+            <w:noProof/>
+          </w:rPr>
+          <w:t>1</w:t>
+        </w:r>
+      </w:fldSimple>
       <w:r>
         <w:t>: Captura de la web de Zenodo donde aparece el juego de datos de la práctica</w:t>
       </w:r>
     </w:p>
     <w:p>
       <w:pPr>
-        <w:pStyle w:val="Descripcin"/>
-        <w:jc w:val="center"/>
-      </w:pPr>
-      <w:r>
-        <w:rPr>
-          <w:highlight w:val="yellow"/>
-        </w:rPr>
-        <w:t>REEMPLAZAR ESTO POR LA CAPTURA BUENA CUANDO SUBAMOS UNO CON LAS FECHAS COMO COLUMNA ADICIONAL</w:t>
+        <w:pStyle w:val="Ttulo2"/>
+        <w:rPr>
+          <w:lang w:val="es-ES"/>
+        </w:rPr>
+      </w:pPr>
+      <w:bookmarkStart w:id="4" w:name="_Toc37334672"/>
+      <w:bookmarkStart w:id="5" w:name="_GoBack"/>
+      <w:bookmarkEnd w:id="5"/>
+      <w:r>
+        <w:rPr>
+          <w:b/>
+          <w:i/>
+          <w:lang w:val="es-ES"/>
+        </w:rPr>
+        <w:t>Representación gráfica</w:t>
+      </w:r>
+      <w:r>
+        <w:rPr>
+          <w:lang w:val="es-ES"/>
+        </w:rPr>
+        <w:t>. Presentar una imagen o esquema que identifique el dataset visualmente</w:t>
+      </w:r>
+      <w:bookmarkEnd w:id="4"/>
+      <w:r>
+        <w:rPr>
+          <w:lang w:val="es-ES"/>
+        </w:rPr>
+        <w:t xml:space="preserve"> </w:t>
       </w:r>
     </w:p>
     <w:p>
@@ -1930,35 +1935,43 @@
           <w:lang w:val="es-ES"/>
         </w:rPr>
       </w:pPr>
+      <w:r>
+        <w:rPr>
+          <w:lang w:val="es-ES"/>
+        </w:rPr>
+        <w:t>La parte de visualización se puede lanzar como proceso diferenciado del scraper y de la publicación</w:t>
+      </w:r>
+      <w:r>
+        <w:rPr>
+          <w:lang w:val="es-ES"/>
+        </w:rPr>
+        <w:t>.</w:t>
+      </w:r>
+      <w:r>
+        <w:rPr>
+          <w:lang w:val="es-ES"/>
+        </w:rPr>
+        <w:t xml:space="preserve"> </w:t>
+      </w:r>
+      <w:r>
+        <w:rPr>
+          <w:lang w:val="es-ES"/>
+        </w:rPr>
+        <w:t>Se ha dividido dicha representación en dos partes:</w:t>
+      </w:r>
     </w:p>
     <w:p>
       <w:pPr>
-        <w:pStyle w:val="Ttulo2"/>
-        <w:rPr>
-          <w:lang w:val="es-ES"/>
-        </w:rPr>
-      </w:pPr>
-      <w:bookmarkStart w:id="5" w:name="_Toc37334672"/>
-      <w:r>
-        <w:rPr>
-          <w:b/>
-          <w:i/>
-          <w:lang w:val="es-ES"/>
-        </w:rPr>
-        <w:t>Representación gráfica</w:t>
-      </w:r>
-      <w:r>
-        <w:rPr>
-          <w:lang w:val="es-ES"/>
-        </w:rPr>
-        <w:t>. Presentar una imagen o esquema que identifique el dataset visualmente</w:t>
-      </w:r>
-      <w:bookmarkEnd w:id="5"/>
-      <w:r>
-        <w:rPr>
-          <w:lang w:val="es-ES"/>
-        </w:rPr>
-        <w:t xml:space="preserve"> </w:t>
+        <w:pStyle w:val="Ttulo3"/>
+        <w:rPr>
+          <w:lang w:val="es-ES"/>
+        </w:rPr>
+      </w:pPr>
+      <w:r>
+        <w:rPr>
+          <w:lang w:val="es-ES"/>
+        </w:rPr>
+        <w:t>Estudio agrupado de las características</w:t>
       </w:r>
     </w:p>
     <w:p>
@@ -1972,56 +1985,11 @@
           <w:lang w:val="es-ES"/>
         </w:rPr>
         <w:lastRenderedPageBreak/>
-        <w:t>La parte de visualización se puede lanzar como proceso diferenciado del scraper y de la publicación</w:t>
-      </w:r>
-      <w:r>
-        <w:rPr>
-          <w:lang w:val="es-ES"/>
-        </w:rPr>
-        <w:t>.</w:t>
-      </w:r>
-      <w:r>
-        <w:rPr>
-          <w:lang w:val="es-ES"/>
-        </w:rPr>
-        <w:t xml:space="preserve"> </w:t>
-      </w:r>
-      <w:r>
-        <w:rPr>
-          <w:lang w:val="es-ES"/>
-        </w:rPr>
-        <w:t>Se ha dividido dicha representación en dos partes:</w:t>
+        <w:t>En esta primera parte, se dibuja un diagrama de cajas representando en él todos los artículos de una categoría elegida junto con sus características principales:</w:t>
       </w:r>
     </w:p>
     <w:p>
       <w:pPr>
-        <w:pStyle w:val="Ttulo3"/>
-        <w:rPr>
-          <w:lang w:val="es-ES"/>
-        </w:rPr>
-      </w:pPr>
-      <w:r>
-        <w:rPr>
-          <w:lang w:val="es-ES"/>
-        </w:rPr>
-        <w:t>Estudio agrupado de las características</w:t>
-      </w:r>
-    </w:p>
-    <w:p>
-      <w:pPr>
-        <w:rPr>
-          <w:lang w:val="es-ES"/>
-        </w:rPr>
-      </w:pPr>
-      <w:r>
-        <w:rPr>
-          <w:lang w:val="es-ES"/>
-        </w:rPr>
-        <w:t>En esta primera parte, se dibuja un diagrama de cajas representando en él todos los artículos de una categoría elegida junto con sus características principales:</w:t>
-      </w:r>
-    </w:p>
-    <w:p>
-      <w:pPr>
         <w:keepNext/>
         <w:jc w:val="center"/>
       </w:pPr>
@@ -2031,10 +1999,10 @@
           <w:lang w:val="es-ES"/>
         </w:rPr>
         <w:drawing>
-          <wp:inline distT="0" distB="0" distL="0" distR="0" wp14:anchorId="500659CE" wp14:editId="6C6138FE">
+          <wp:inline distT="0" distB="0" distL="0" distR="0" wp14:anchorId="6C1BC50B" wp14:editId="488602A3">
             <wp:extent cx="5854700" cy="4387850"/>
             <wp:effectExtent l="0" t="0" r="0" b="0"/>
-            <wp:docPr id="2" name="Imagen 2"/>
+            <wp:docPr id="7" name="Imagen 7"/>
             <wp:cNvGraphicFramePr>
               <a:graphicFrameLocks xmlns:a="http://schemas.openxmlformats.org/drawingml/2006/main" noChangeAspect="1"/>
             </wp:cNvGraphicFramePr>
@@ -2092,14 +2060,27 @@
       <w:r>
         <w:t xml:space="preserve">Ilustración </w:t>
       </w:r>
-      <w:fldSimple w:instr=" SEQ Ilustración \* ARABIC ">
-        <w:r>
-          <w:rPr>
-            <w:noProof/>
-          </w:rPr>
-          <w:t>2</w:t>
-        </w:r>
-      </w:fldSimple>
+      <w:r>
+        <w:fldChar w:fldCharType="begin"/>
+      </w:r>
+      <w:r>
+        <w:instrText xml:space="preserve"> SEQ Ilustración \* ARABIC </w:instrText>
+      </w:r>
+      <w:r>
+        <w:fldChar w:fldCharType="separate"/>
+      </w:r>
+      <w:r>
+        <w:rPr>
+          <w:noProof/>
+        </w:rPr>
+        <w:t>2</w:t>
+      </w:r>
+      <w:r>
+        <w:rPr>
+          <w:noProof/>
+        </w:rPr>
+        <w:fldChar w:fldCharType="end"/>
+      </w:r>
       <w:bookmarkEnd w:id="6"/>
       <w:r>
         <w:t xml:space="preserve">: Diagrama de cajas </w:t>
@@ -2157,49 +2138,68 @@
         <w:rPr>
           <w:lang w:val="es-ES"/>
         </w:rPr>
+        <w:t xml:space="preserve">Lo que </w:t>
+      </w:r>
+      <w:r>
+        <w:rPr>
+          <w:lang w:val="es-ES"/>
+        </w:rPr>
+        <w:t xml:space="preserve">se </w:t>
+      </w:r>
+      <w:r>
+        <w:rPr>
+          <w:lang w:val="es-ES"/>
+        </w:rPr>
+        <w:t xml:space="preserve">hace </w:t>
+      </w:r>
+      <w:r>
+        <w:rPr>
+          <w:lang w:val="es-ES"/>
+        </w:rPr>
+        <w:t xml:space="preserve">aquí </w:t>
+      </w:r>
+      <w:r>
+        <w:rPr>
+          <w:lang w:val="es-ES"/>
+        </w:rPr>
+        <w:t xml:space="preserve">es tomar como entrada los ficheros CSV que se le especifiquen (normalmente del directorio donde el scraper los ha descargado previamente: </w:t>
+      </w:r>
+      <w:r>
+        <w:rPr>
+          <w:rStyle w:val="CdigoCar"/>
+          <w:lang w:val="es-ES"/>
+        </w:rPr>
+        <w:t>sample\csv</w:t>
+      </w:r>
+      <w:r>
+        <w:rPr>
+          <w:lang w:val="es-ES"/>
+        </w:rPr>
+        <w:t xml:space="preserve">) y generar a partir de ellos un gráfico de líneas representando los artículos en diferentes colores y su evolución temporal: </w:t>
+      </w:r>
+      <w:r>
+        <w:rPr>
+          <w:lang w:val="es-ES"/>
+        </w:rPr>
         <w:lastRenderedPageBreak/>
-        <w:t xml:space="preserve">Lo que </w:t>
-      </w:r>
-      <w:r>
-        <w:rPr>
-          <w:lang w:val="es-ES"/>
-        </w:rPr>
-        <w:t xml:space="preserve">se </w:t>
-      </w:r>
-      <w:r>
-        <w:rPr>
-          <w:lang w:val="es-ES"/>
-        </w:rPr>
-        <w:t xml:space="preserve">hace </w:t>
-      </w:r>
-      <w:r>
-        <w:rPr>
-          <w:lang w:val="es-ES"/>
-        </w:rPr>
-        <w:t xml:space="preserve">aquí </w:t>
-      </w:r>
-      <w:r>
-        <w:rPr>
-          <w:lang w:val="es-ES"/>
-        </w:rPr>
-        <w:t xml:space="preserve">es tomar como entrada los ficheros CSV que se le especifiquen (normalmente del directorio donde el scraper los ha descargado previamente: </w:t>
-      </w:r>
-      <w:r>
-        <w:rPr>
-          <w:rStyle w:val="CdigoCar"/>
-          <w:lang w:val="es-ES"/>
-        </w:rPr>
-        <w:t>sample\csv</w:t>
-      </w:r>
-      <w:r>
-        <w:rPr>
-          <w:lang w:val="es-ES"/>
-        </w:rPr>
-        <w:t>) y generar a partir de ellos un gráfico de líneas representando los artículos en diferentes colores y su evolución temporal: en el eje de abcisas se representa el tiempo y en el eje de ordenadas, la característica que se quiera estudiar, como el precio o el rating de cada artículo.</w:t>
+        <w:t>en el eje de abcisas se representa el tiempo y en el eje de ordenadas, la característica que se quiera estudiar, como el precio o el rating de cada artículo.</w:t>
       </w:r>
     </w:p>
     <w:p>
       <w:pPr>
+        <w:rPr>
+          <w:lang w:val="es-ES"/>
+        </w:rPr>
+      </w:pPr>
+      <w:r>
+        <w:rPr>
+          <w:lang w:val="es-ES"/>
+        </w:rPr>
+        <w:t>La imagen siguiente muestra un ejemplo del gráfico generado a partir de los datos. Dentro del código se han filtrado los artículos para mostrar solamente aquellos que tienen alguna variación en el valor de la variable objetivo, entendiendo que los que no lo hacen son menos interesantes y por tanto pueden ser eliminados de esta visualización.</w:t>
+      </w:r>
+    </w:p>
+    <w:p>
+      <w:pPr>
         <w:keepNext/>
         <w:jc w:val="center"/>
       </w:pPr>
@@ -2210,10 +2210,10 @@
           <w:lang w:val="es-ES"/>
         </w:rPr>
         <w:drawing>
-          <wp:inline distT="0" distB="0" distL="0" distR="0" wp14:anchorId="6406B2F7" wp14:editId="700C9115">
+          <wp:inline distT="0" distB="0" distL="0" distR="0" wp14:anchorId="4ACF9F5D" wp14:editId="08F03377">
             <wp:extent cx="5854700" cy="4387850"/>
             <wp:effectExtent l="0" t="0" r="0" b="0"/>
-            <wp:docPr id="3" name="Imagen 3"/>
+            <wp:docPr id="8" name="Imagen 8"/>
             <wp:cNvGraphicFramePr>
               <a:graphicFrameLocks xmlns:a="http://schemas.openxmlformats.org/drawingml/2006/main" noChangeAspect="1"/>
             </wp:cNvGraphicFramePr>
@@ -2271,35 +2271,36 @@
       <w:r>
         <w:t xml:space="preserve">Ilustración </w:t>
       </w:r>
-      <w:fldSimple w:instr=" SEQ Ilustración \* ARABIC ">
-        <w:r>
-          <w:rPr>
-            <w:noProof/>
-          </w:rPr>
-          <w:t>3</w:t>
-        </w:r>
-      </w:fldSimple>
+      <w:r>
+        <w:fldChar w:fldCharType="begin"/>
+      </w:r>
+      <w:r>
+        <w:instrText xml:space="preserve"> SEQ Ilustración \*</w:instrText>
+      </w:r>
+      <w:r>
+        <w:instrText xml:space="preserve"> ARABIC </w:instrText>
+      </w:r>
+      <w:r>
+        <w:fldChar w:fldCharType="separate"/>
+      </w:r>
+      <w:r>
+        <w:rPr>
+          <w:noProof/>
+        </w:rPr>
+        <w:t>3</w:t>
+      </w:r>
+      <w:r>
+        <w:rPr>
+          <w:noProof/>
+        </w:rPr>
+        <w:fldChar w:fldCharType="end"/>
+      </w:r>
       <w:bookmarkEnd w:id="7"/>
       <w:r>
         <w:t>: Comparativa del rating para todos los artículos</w:t>
       </w:r>
       <w:r>
         <w:t xml:space="preserve"> de la categoría objetivo</w:t>
-      </w:r>
-    </w:p>
-    <w:p>
-      <w:pPr>
-        <w:jc w:val="center"/>
-        <w:rPr>
-          <w:lang w:val="es-ES"/>
-        </w:rPr>
-      </w:pPr>
-      <w:r>
-        <w:rPr>
-          <w:highlight w:val="yellow"/>
-          <w:lang w:val="es-ES"/>
-        </w:rPr>
-        <w:t>REEMPLAZAR LO DE ARRIBA POR LA IMAGEN QUE TENGA TODOS LOS DIAS</w:t>
       </w:r>
     </w:p>
     <w:p>
@@ -3437,14 +3438,30 @@
       <w:r>
         <w:t xml:space="preserve">Ilustración </w:t>
       </w:r>
-      <w:fldSimple w:instr=" SEQ Ilustración \* ARABIC ">
-        <w:r>
-          <w:rPr>
-            <w:noProof/>
-          </w:rPr>
-          <w:t>4</w:t>
-        </w:r>
-      </w:fldSimple>
+      <w:r>
+        <w:fldChar w:fldCharType="begin"/>
+      </w:r>
+      <w:r>
+        <w:instrText xml:space="preserve"> S</w:instrText>
+      </w:r>
+      <w:r>
+        <w:instrText xml:space="preserve">EQ Ilustración \* ARABIC </w:instrText>
+      </w:r>
+      <w:r>
+        <w:fldChar w:fldCharType="separate"/>
+      </w:r>
+      <w:r>
+        <w:rPr>
+          <w:noProof/>
+        </w:rPr>
+        <w:t>4</w:t>
+      </w:r>
+      <w:r>
+        <w:rPr>
+          <w:noProof/>
+        </w:rPr>
+        <w:fldChar w:fldCharType="end"/>
+      </w:r>
       <w:r>
         <w:t>: Captura de pantalla de uno de los directorios donde se almacenan los resultados del proceso de scrapping</w:t>
       </w:r>
@@ -4211,24 +4228,24 @@
       </w:pPr>
       <w:r>
         <w:rPr>
-          <w:highlight w:val="yellow"/>
-          <w:lang w:val="es-ES"/>
-        </w:rPr>
-        <w:t xml:space="preserve">Falta poner aquí el </w:t>
-      </w:r>
-      <w:r>
-        <w:rPr>
-          <w:highlight w:val="yellow"/>
-          <w:lang w:val="es-ES"/>
-        </w:rPr>
-        <w:t xml:space="preserve">DOI y el </w:t>
-      </w:r>
-      <w:r>
-        <w:rPr>
-          <w:highlight w:val="yellow"/>
-          <w:lang w:val="es-ES"/>
-        </w:rPr>
-        <w:t>enlace al último dataset que subamos</w:t>
+          <w:lang w:val="es-ES"/>
+        </w:rPr>
+        <w:t xml:space="preserve">Puede verse el Dataset en </w:t>
+      </w:r>
+      <w:hyperlink r:id="rId15" w:history="1">
+        <w:r>
+          <w:rPr>
+            <w:rStyle w:val="Hipervnculo"/>
+            <w:lang w:val="es-ES"/>
+          </w:rPr>
+          <w:t>https://doi.org/10.5281/zenodo.3748475</w:t>
+        </w:r>
+      </w:hyperlink>
+      <w:r>
+        <w:rPr>
+          <w:lang w:val="es-ES"/>
+        </w:rPr>
+        <w:t xml:space="preserve"> </w:t>
       </w:r>
     </w:p>
     <w:p>
@@ -4513,8 +4530,8 @@
       </w:pPr>
     </w:p>
     <w:sectPr>
-      <w:headerReference w:type="default" r:id="rId15"/>
-      <w:footerReference w:type="default" r:id="rId16"/>
+      <w:headerReference w:type="default" r:id="rId16"/>
+      <w:footerReference w:type="default" r:id="rId17"/>
       <w:pgSz w:w="11906" w:h="16838"/>
       <w:pgMar w:top="680" w:right="1133" w:bottom="1440" w:left="990" w:header="0" w:footer="708" w:gutter="0"/>
       <w:pgNumType w:start="1"/>
@@ -11307,6 +11324,18 @@
       </w:tcPr>
     </w:tblStylePr>
   </w:style>
+  <w:style w:type="character" w:styleId="Mencinsinresolver">
+    <w:name w:val="Unresolved Mention"/>
+    <w:basedOn w:val="Fuentedeprrafopredeter"/>
+    <w:uiPriority w:val="99"/>
+    <w:semiHidden/>
+    <w:unhideWhenUsed/>
+    <w:rsid w:val="00F9278A"/>
+    <w:rPr>
+      <w:color w:val="605E5C"/>
+      <w:shd w:val="clear" w:color="auto" w:fill="E1DFDD"/>
+    </w:rPr>
+  </w:style>
 </w:styles>
 </file>
 
@@ -11576,7 +11605,7 @@
 </file>
 
 <file path=customXml/itemProps1.xml><?xml version="1.0" encoding="utf-8"?>
-<ds:datastoreItem xmlns:ds="http://schemas.openxmlformats.org/officeDocument/2006/customXml" ds:itemID="{7AB47C88-7511-4728-9B8C-7F1A99AAFE49}">
+<ds:datastoreItem xmlns:ds="http://schemas.openxmlformats.org/officeDocument/2006/customXml" ds:itemID="{1ED90512-6659-4185-A4E0-E9BD8CDD5FE4}">
   <ds:schemaRefs>
     <ds:schemaRef ds:uri="http://schemas.openxmlformats.org/officeDocument/2006/bibliography"/>
   </ds:schemaRefs>

</xml_diff>

<commit_message>
CML: Solucionad el fallo al subir la licencia a Zenodo
</commit_message>
<xml_diff>
--- a/doc/Guión PAC1 Tipología de Datos.docx
+++ b/doc/Guión PAC1 Tipología de Datos.docx
@@ -1516,7 +1516,21 @@
         <w:rPr>
           <w:lang w:val="es-ES"/>
         </w:rPr>
-        <w:t xml:space="preserve">El sitio web elegido para practicar el web scraping es </w:t>
+        <w:t xml:space="preserve">El sitio web elegido para practicar el web </w:t>
+      </w:r>
+      <w:proofErr w:type="spellStart"/>
+      <w:r>
+        <w:rPr>
+          <w:lang w:val="es-ES"/>
+        </w:rPr>
+        <w:t>scraping</w:t>
+      </w:r>
+      <w:proofErr w:type="spellEnd"/>
+      <w:r>
+        <w:rPr>
+          <w:lang w:val="es-ES"/>
+        </w:rPr>
+        <w:t xml:space="preserve"> es </w:t>
       </w:r>
       <w:hyperlink r:id="rId8">
         <w:r>
@@ -1532,7 +1546,21 @@
         <w:rPr>
           <w:lang w:val="es-ES"/>
         </w:rPr>
-        <w:t>, una conocida web española de venta online de electrónica de consumo. Como tal, el sitio web está muy orientado a la venta y proporciona un completo catálogo de sus productos agrupados por distintas categorías (smartphones, portátiles, etc).</w:t>
+        <w:t xml:space="preserve">, una conocida web española de venta online de electrónica de consumo. Como tal, el sitio web está muy orientado a la venta y proporciona un completo catálogo de sus productos agrupados por distintas categorías (smartphones, portátiles, </w:t>
+      </w:r>
+      <w:proofErr w:type="spellStart"/>
+      <w:r>
+        <w:rPr>
+          <w:lang w:val="es-ES"/>
+        </w:rPr>
+        <w:t>etc</w:t>
+      </w:r>
+      <w:proofErr w:type="spellEnd"/>
+      <w:r>
+        <w:rPr>
+          <w:lang w:val="es-ES"/>
+        </w:rPr>
+        <w:t>).</w:t>
       </w:r>
     </w:p>
     <w:p>
@@ -1557,7 +1585,21 @@
         <w:rPr>
           <w:lang w:val="es-ES"/>
         </w:rPr>
-        <w:t>, lo cual puede ayudar a diseñar de manera más efectiva el scraping. Pero una vez hecho esto, debe descargarse cada categoría y artículo de la misma por separado, lo cual sí entraña cierta dificultad adicional. Es decir, que a juicio de los alumnos, el sitio web elegido presenta un equilibrio entre idoneidad y dificultad adecuado para la realización de la práctica.</w:t>
+        <w:t xml:space="preserve">, lo cual puede ayudar a diseñar de manera más efectiva el </w:t>
+      </w:r>
+      <w:proofErr w:type="spellStart"/>
+      <w:r>
+        <w:rPr>
+          <w:lang w:val="es-ES"/>
+        </w:rPr>
+        <w:t>scraping</w:t>
+      </w:r>
+      <w:proofErr w:type="spellEnd"/>
+      <w:r>
+        <w:rPr>
+          <w:lang w:val="es-ES"/>
+        </w:rPr>
+        <w:t>. Pero una vez hecho esto, debe descargarse cada categoría y artículo de la misma por separado, lo cual sí entraña cierta dificultad adicional. Es decir, que a juicio de los alumnos, el sitio web elegido presenta un equilibrio entre idoneidad y dificultad adecuado para la realización de la práctica.</w:t>
       </w:r>
     </w:p>
     <w:p>
@@ -1600,7 +1642,21 @@
         <w:rPr>
           <w:lang w:val="es-ES"/>
         </w:rPr>
-        <w:t>Antes de elegir la página de pccomponentes para desarrollar la práctica, observamos su archivo robots.txt</w:t>
+        <w:t xml:space="preserve">Antes de elegir la página de </w:t>
+      </w:r>
+      <w:proofErr w:type="spellStart"/>
+      <w:r>
+        <w:rPr>
+          <w:lang w:val="es-ES"/>
+        </w:rPr>
+        <w:t>pccomponentes</w:t>
+      </w:r>
+      <w:proofErr w:type="spellEnd"/>
+      <w:r>
+        <w:rPr>
+          <w:lang w:val="es-ES"/>
+        </w:rPr>
+        <w:t xml:space="preserve"> para desarrollar la práctica, observamos su archivo robots.txt</w:t>
       </w:r>
       <w:r>
         <w:rPr>
@@ -1625,7 +1681,77 @@
         <w:rPr>
           <w:lang w:val="es-ES"/>
         </w:rPr>
-        <w:t>Lo primero que encontramos fue la url para los diferentes sitemaps, incluido el de las categorías. De entre todas las url protegidas o prohibidas (por problemas técnicos) encontramos dos url que afectan directamente al scraper:</w:t>
+        <w:t xml:space="preserve">Lo primero que encontramos fue la </w:t>
+      </w:r>
+      <w:proofErr w:type="spellStart"/>
+      <w:r>
+        <w:rPr>
+          <w:lang w:val="es-ES"/>
+        </w:rPr>
+        <w:t>url</w:t>
+      </w:r>
+      <w:proofErr w:type="spellEnd"/>
+      <w:r>
+        <w:rPr>
+          <w:lang w:val="es-ES"/>
+        </w:rPr>
+        <w:t xml:space="preserve"> para los diferentes </w:t>
+      </w:r>
+      <w:proofErr w:type="spellStart"/>
+      <w:r>
+        <w:rPr>
+          <w:lang w:val="es-ES"/>
+        </w:rPr>
+        <w:t>sitemaps</w:t>
+      </w:r>
+      <w:proofErr w:type="spellEnd"/>
+      <w:r>
+        <w:rPr>
+          <w:lang w:val="es-ES"/>
+        </w:rPr>
+        <w:t xml:space="preserve">, incluido el de las categorías. De entre todas las </w:t>
+      </w:r>
+      <w:proofErr w:type="spellStart"/>
+      <w:r>
+        <w:rPr>
+          <w:lang w:val="es-ES"/>
+        </w:rPr>
+        <w:t>url</w:t>
+      </w:r>
+      <w:proofErr w:type="spellEnd"/>
+      <w:r>
+        <w:rPr>
+          <w:lang w:val="es-ES"/>
+        </w:rPr>
+        <w:t xml:space="preserve"> protegidas o prohibidas (por problemas técnicos) encontramos dos </w:t>
+      </w:r>
+      <w:proofErr w:type="spellStart"/>
+      <w:r>
+        <w:rPr>
+          <w:lang w:val="es-ES"/>
+        </w:rPr>
+        <w:t>url</w:t>
+      </w:r>
+      <w:proofErr w:type="spellEnd"/>
+      <w:r>
+        <w:rPr>
+          <w:lang w:val="es-ES"/>
+        </w:rPr>
+        <w:t xml:space="preserve"> que afectan directamente al </w:t>
+      </w:r>
+      <w:proofErr w:type="spellStart"/>
+      <w:r>
+        <w:rPr>
+          <w:lang w:val="es-ES"/>
+        </w:rPr>
+        <w:t>scraper</w:t>
+      </w:r>
+      <w:proofErr w:type="spellEnd"/>
+      <w:r>
+        <w:rPr>
+          <w:lang w:val="es-ES"/>
+        </w:rPr>
+        <w:t>:</w:t>
       </w:r>
     </w:p>
     <w:p>
@@ -1641,11 +1767,19 @@
           <w:lang w:val="es-ES"/>
         </w:rPr>
       </w:pPr>
-      <w:r>
-        <w:rPr>
-          <w:lang w:val="es-ES"/>
-        </w:rPr>
-        <w:t>Disallow: /*?page=0</w:t>
+      <w:proofErr w:type="spellStart"/>
+      <w:r>
+        <w:rPr>
+          <w:lang w:val="es-ES"/>
+        </w:rPr>
+        <w:t>Disallow</w:t>
+      </w:r>
+      <w:proofErr w:type="spellEnd"/>
+      <w:r>
+        <w:rPr>
+          <w:lang w:val="es-ES"/>
+        </w:rPr>
+        <w:t>: /*?page=0</w:t>
       </w:r>
     </w:p>
     <w:p>
@@ -1654,11 +1788,19 @@
           <w:lang w:val="es-ES"/>
         </w:rPr>
       </w:pPr>
-      <w:r>
-        <w:rPr>
-          <w:lang w:val="es-ES"/>
-        </w:rPr>
-        <w:t>Disallow: /*?page=1</w:t>
+      <w:proofErr w:type="spellStart"/>
+      <w:r>
+        <w:rPr>
+          <w:lang w:val="es-ES"/>
+        </w:rPr>
+        <w:t>Disallow</w:t>
+      </w:r>
+      <w:proofErr w:type="spellEnd"/>
+      <w:r>
+        <w:rPr>
+          <w:lang w:val="es-ES"/>
+        </w:rPr>
+        <w:t>: /*?page=1</w:t>
       </w:r>
     </w:p>
     <w:p>
@@ -1678,7 +1820,49 @@
         <w:rPr>
           <w:lang w:val="es-ES"/>
         </w:rPr>
-        <w:t>Estas dos url se tendrían que usar a la hora de scrapear todos los productos de una categoría, para ir de página en página cogiendo los productos de cada una hasta tener el total. Por ello, en nuestro scraper las evitamos empezado directamente por la page=2.</w:t>
+        <w:t xml:space="preserve">Estas dos </w:t>
+      </w:r>
+      <w:proofErr w:type="spellStart"/>
+      <w:r>
+        <w:rPr>
+          <w:lang w:val="es-ES"/>
+        </w:rPr>
+        <w:t>url</w:t>
+      </w:r>
+      <w:proofErr w:type="spellEnd"/>
+      <w:r>
+        <w:rPr>
+          <w:lang w:val="es-ES"/>
+        </w:rPr>
+        <w:t xml:space="preserve"> se tendrían que usar a la hora de </w:t>
+      </w:r>
+      <w:proofErr w:type="spellStart"/>
+      <w:r>
+        <w:rPr>
+          <w:lang w:val="es-ES"/>
+        </w:rPr>
+        <w:t>scrapear</w:t>
+      </w:r>
+      <w:proofErr w:type="spellEnd"/>
+      <w:r>
+        <w:rPr>
+          <w:lang w:val="es-ES"/>
+        </w:rPr>
+        <w:t xml:space="preserve"> todos los productos de una categoría, para ir de página en página cogiendo los productos de cada una hasta tener el total. Por ello, en nuestro </w:t>
+      </w:r>
+      <w:proofErr w:type="spellStart"/>
+      <w:r>
+        <w:rPr>
+          <w:lang w:val="es-ES"/>
+        </w:rPr>
+        <w:t>scraper</w:t>
+      </w:r>
+      <w:proofErr w:type="spellEnd"/>
+      <w:r>
+        <w:rPr>
+          <w:lang w:val="es-ES"/>
+        </w:rPr>
+        <w:t xml:space="preserve"> las evitamos empezado directamente por la page=2.</w:t>
       </w:r>
     </w:p>
     <w:p>
@@ -1698,7 +1882,49 @@
         <w:rPr>
           <w:lang w:val="es-ES"/>
         </w:rPr>
-        <w:t>Finalmente, hemos observado que la página aunque no prohíbe el uso de bots, tiene algunos bloqueados. Por este motivo, hemos decidido asegurarnos que usamos un User Agent “real” para pasar más inadvertidos.</w:t>
+        <w:t xml:space="preserve">Finalmente, hemos observado que la página aunque no prohíbe el uso de </w:t>
+      </w:r>
+      <w:proofErr w:type="spellStart"/>
+      <w:r>
+        <w:rPr>
+          <w:lang w:val="es-ES"/>
+        </w:rPr>
+        <w:t>bots</w:t>
+      </w:r>
+      <w:proofErr w:type="spellEnd"/>
+      <w:r>
+        <w:rPr>
+          <w:lang w:val="es-ES"/>
+        </w:rPr>
+        <w:t xml:space="preserve">, tiene algunos bloqueados. Por este motivo, hemos decidido asegurarnos que usamos un </w:t>
+      </w:r>
+      <w:proofErr w:type="spellStart"/>
+      <w:r>
+        <w:rPr>
+          <w:lang w:val="es-ES"/>
+        </w:rPr>
+        <w:t>User</w:t>
+      </w:r>
+      <w:proofErr w:type="spellEnd"/>
+      <w:r>
+        <w:rPr>
+          <w:lang w:val="es-ES"/>
+        </w:rPr>
+        <w:t xml:space="preserve"> </w:t>
+      </w:r>
+      <w:proofErr w:type="spellStart"/>
+      <w:r>
+        <w:rPr>
+          <w:lang w:val="es-ES"/>
+        </w:rPr>
+        <w:t>Agent</w:t>
+      </w:r>
+      <w:proofErr w:type="spellEnd"/>
+      <w:r>
+        <w:rPr>
+          <w:lang w:val="es-ES"/>
+        </w:rPr>
+        <w:t xml:space="preserve"> “real” para pasar más inadvertidos.</w:t>
       </w:r>
     </w:p>
     <w:p>
@@ -1726,7 +1952,21 @@
         <w:rPr>
           <w:lang w:val="es-ES"/>
         </w:rPr>
-        <w:t>para el dataset. Elegir un título que sea descriptivo.</w:t>
+        <w:t xml:space="preserve">para el </w:t>
+      </w:r>
+      <w:proofErr w:type="spellStart"/>
+      <w:r>
+        <w:rPr>
+          <w:lang w:val="es-ES"/>
+        </w:rPr>
+        <w:t>dataset</w:t>
+      </w:r>
+      <w:proofErr w:type="spellEnd"/>
+      <w:r>
+        <w:rPr>
+          <w:lang w:val="es-ES"/>
+        </w:rPr>
+        <w:t>. Elegir un título que sea descriptivo.</w:t>
       </w:r>
       <w:bookmarkEnd w:id="2"/>
       <w:r>
@@ -1746,7 +1986,21 @@
         <w:rPr>
           <w:lang w:val="es-ES"/>
         </w:rPr>
-        <w:t>El título elegido es “Catálogo de productos de PCCOMPONENTES”. Incluiremos dicho título tanto en GitHub como en Zenodo.</w:t>
+        <w:t xml:space="preserve">El título elegido es “Catálogo de productos de PCCOMPONENTES”. Incluiremos dicho título tanto en GitHub como en </w:t>
+      </w:r>
+      <w:proofErr w:type="spellStart"/>
+      <w:r>
+        <w:rPr>
+          <w:lang w:val="es-ES"/>
+        </w:rPr>
+        <w:t>Zenodo</w:t>
+      </w:r>
+      <w:proofErr w:type="spellEnd"/>
+      <w:r>
+        <w:rPr>
+          <w:lang w:val="es-ES"/>
+        </w:rPr>
+        <w:t>.</w:t>
       </w:r>
     </w:p>
     <w:p>
@@ -1771,8 +2025,17 @@
           <w:i/>
           <w:lang w:val="es-ES"/>
         </w:rPr>
-        <w:t>del dataset</w:t>
-      </w:r>
+        <w:t xml:space="preserve">del </w:t>
+      </w:r>
+      <w:proofErr w:type="spellStart"/>
+      <w:r>
+        <w:rPr>
+          <w:i/>
+          <w:lang w:val="es-ES"/>
+        </w:rPr>
+        <w:t>dataset</w:t>
+      </w:r>
+      <w:proofErr w:type="spellEnd"/>
       <w:r>
         <w:rPr>
           <w:lang w:val="es-ES"/>
@@ -1822,7 +2085,21 @@
         <w:rPr>
           <w:lang w:val="es-ES"/>
         </w:rPr>
-        <w:t>Los datos se presentan en Zenodo en forma de tabla bidimensional, donde una columna adicional indica la fecha de descarga de la web</w:t>
+        <w:t xml:space="preserve">Los datos se presentan en </w:t>
+      </w:r>
+      <w:proofErr w:type="spellStart"/>
+      <w:r>
+        <w:rPr>
+          <w:lang w:val="es-ES"/>
+        </w:rPr>
+        <w:t>Zenodo</w:t>
+      </w:r>
+      <w:proofErr w:type="spellEnd"/>
+      <w:r>
+        <w:rPr>
+          <w:lang w:val="es-ES"/>
+        </w:rPr>
+        <w:t xml:space="preserve"> en forma de tabla bidimensional, donde una columna adicional indica la fecha de descarga de la web</w:t>
       </w:r>
       <w:r>
         <w:rPr>
@@ -1882,20 +2159,83 @@
         <w:pStyle w:val="Descripcin"/>
         <w:jc w:val="center"/>
       </w:pPr>
-      <w:r>
-        <w:t xml:space="preserve">Ilustración </w:t>
-      </w:r>
-      <w:fldSimple w:instr=" SEQ Ilustración \* ARABIC ">
-        <w:r>
-          <w:rPr>
-            <w:noProof/>
-          </w:rPr>
-          <w:t>1</w:t>
-        </w:r>
-      </w:fldSimple>
-      <w:r>
-        <w:t>: Captura de la web de Zenodo donde aparece el juego de datos de la práctica</w:t>
-      </w:r>
+      <w:proofErr w:type="spellStart"/>
+      <w:r>
+        <w:t>Ilustración</w:t>
+      </w:r>
+      <w:proofErr w:type="spellEnd"/>
+      <w:r>
+        <w:t xml:space="preserve"> </w:t>
+      </w:r>
+      <w:r>
+        <w:fldChar w:fldCharType="begin"/>
+      </w:r>
+      <w:r>
+        <w:instrText xml:space="preserve"> SEQ Ilustración \* ARABIC </w:instrText>
+      </w:r>
+      <w:r>
+        <w:fldChar w:fldCharType="separate"/>
+      </w:r>
+      <w:r>
+        <w:rPr>
+          <w:noProof/>
+        </w:rPr>
+        <w:t>1</w:t>
+      </w:r>
+      <w:r>
+        <w:rPr>
+          <w:noProof/>
+        </w:rPr>
+        <w:fldChar w:fldCharType="end"/>
+      </w:r>
+      <w:r>
+        <w:t xml:space="preserve">: Captura de la web de </w:t>
+      </w:r>
+      <w:proofErr w:type="spellStart"/>
+      <w:r>
+        <w:t>Zenodo</w:t>
+      </w:r>
+      <w:proofErr w:type="spellEnd"/>
+      <w:r>
+        <w:t xml:space="preserve"> </w:t>
+      </w:r>
+      <w:proofErr w:type="spellStart"/>
+      <w:r>
+        <w:t>donde</w:t>
+      </w:r>
+      <w:proofErr w:type="spellEnd"/>
+      <w:r>
+        <w:t xml:space="preserve"> </w:t>
+      </w:r>
+      <w:proofErr w:type="spellStart"/>
+      <w:r>
+        <w:t>aparece</w:t>
+      </w:r>
+      <w:proofErr w:type="spellEnd"/>
+      <w:r>
+        <w:t xml:space="preserve"> el </w:t>
+      </w:r>
+      <w:proofErr w:type="spellStart"/>
+      <w:r>
+        <w:t>juego</w:t>
+      </w:r>
+      <w:proofErr w:type="spellEnd"/>
+      <w:r>
+        <w:t xml:space="preserve"> de </w:t>
+      </w:r>
+      <w:proofErr w:type="spellStart"/>
+      <w:r>
+        <w:t>datos</w:t>
+      </w:r>
+      <w:proofErr w:type="spellEnd"/>
+      <w:r>
+        <w:t xml:space="preserve"> de la </w:t>
+      </w:r>
+      <w:proofErr w:type="spellStart"/>
+      <w:r>
+        <w:t>práctica</w:t>
+      </w:r>
+      <w:proofErr w:type="spellEnd"/>
     </w:p>
     <w:p>
       <w:pPr>
@@ -1905,8 +2245,6 @@
         </w:rPr>
       </w:pPr>
       <w:bookmarkStart w:id="4" w:name="_Toc37334672"/>
-      <w:bookmarkStart w:id="5" w:name="_GoBack"/>
-      <w:bookmarkEnd w:id="5"/>
       <w:r>
         <w:rPr>
           <w:b/>
@@ -1919,7 +2257,21 @@
         <w:rPr>
           <w:lang w:val="es-ES"/>
         </w:rPr>
-        <w:t>. Presentar una imagen o esquema que identifique el dataset visualmente</w:t>
+        <w:t xml:space="preserve">. Presentar una imagen o esquema que identifique el </w:t>
+      </w:r>
+      <w:proofErr w:type="spellStart"/>
+      <w:r>
+        <w:rPr>
+          <w:lang w:val="es-ES"/>
+        </w:rPr>
+        <w:t>dataset</w:t>
+      </w:r>
+      <w:proofErr w:type="spellEnd"/>
+      <w:r>
+        <w:rPr>
+          <w:lang w:val="es-ES"/>
+        </w:rPr>
+        <w:t xml:space="preserve"> visualmente</w:t>
       </w:r>
       <w:bookmarkEnd w:id="4"/>
       <w:r>
@@ -1939,7 +2291,21 @@
         <w:rPr>
           <w:lang w:val="es-ES"/>
         </w:rPr>
-        <w:t>La parte de visualización se puede lanzar como proceso diferenciado del scraper y de la publicación</w:t>
+        <w:t xml:space="preserve">La parte de visualización se puede lanzar como proceso diferenciado del </w:t>
+      </w:r>
+      <w:proofErr w:type="spellStart"/>
+      <w:r>
+        <w:rPr>
+          <w:lang w:val="es-ES"/>
+        </w:rPr>
+        <w:t>scraper</w:t>
+      </w:r>
+      <w:proofErr w:type="spellEnd"/>
+      <w:r>
+        <w:rPr>
+          <w:lang w:val="es-ES"/>
+        </w:rPr>
+        <w:t xml:space="preserve"> y de la publicación</w:t>
       </w:r>
       <w:r>
         <w:rPr>
@@ -2056,38 +2422,59 @@
           <w:lang w:val="es-ES"/>
         </w:rPr>
       </w:pPr>
-      <w:bookmarkStart w:id="6" w:name="_Ref37355058"/>
-      <w:r>
-        <w:t xml:space="preserve">Ilustración </w:t>
-      </w:r>
-      <w:r>
-        <w:fldChar w:fldCharType="begin"/>
-      </w:r>
-      <w:r>
-        <w:instrText xml:space="preserve"> SEQ Ilustración \* ARABIC </w:instrText>
-      </w:r>
-      <w:r>
-        <w:fldChar w:fldCharType="separate"/>
-      </w:r>
-      <w:r>
-        <w:rPr>
-          <w:noProof/>
-        </w:rPr>
-        <w:t>2</w:t>
-      </w:r>
-      <w:r>
-        <w:rPr>
-          <w:noProof/>
-        </w:rPr>
-        <w:fldChar w:fldCharType="end"/>
-      </w:r>
-      <w:bookmarkEnd w:id="6"/>
-      <w:r>
-        <w:t xml:space="preserve">: Diagrama de cajas </w:t>
-      </w:r>
-      <w:r>
-        <w:t>con la distribución de cada característica para esa categoría</w:t>
-      </w:r>
+      <w:bookmarkStart w:id="5" w:name="_Ref37355058"/>
+      <w:proofErr w:type="spellStart"/>
+      <w:r>
+        <w:t>Ilustración</w:t>
+      </w:r>
+      <w:proofErr w:type="spellEnd"/>
+      <w:r>
+        <w:t xml:space="preserve"> </w:t>
+      </w:r>
+      <w:fldSimple w:instr=" SEQ Ilustración \* ARABIC ">
+        <w:r>
+          <w:rPr>
+            <w:noProof/>
+          </w:rPr>
+          <w:t>2</w:t>
+        </w:r>
+      </w:fldSimple>
+      <w:bookmarkEnd w:id="5"/>
+      <w:r>
+        <w:t xml:space="preserve">: Diagrama de </w:t>
+      </w:r>
+      <w:proofErr w:type="spellStart"/>
+      <w:r>
+        <w:t>cajas</w:t>
+      </w:r>
+      <w:proofErr w:type="spellEnd"/>
+      <w:r>
+        <w:t xml:space="preserve"> </w:t>
+      </w:r>
+      <w:r>
+        <w:t xml:space="preserve">con la </w:t>
+      </w:r>
+      <w:proofErr w:type="spellStart"/>
+      <w:r>
+        <w:t>distribución</w:t>
+      </w:r>
+      <w:proofErr w:type="spellEnd"/>
+      <w:r>
+        <w:t xml:space="preserve"> de cada característica para </w:t>
+      </w:r>
+      <w:proofErr w:type="spellStart"/>
+      <w:r>
+        <w:t>esa</w:t>
+      </w:r>
+      <w:proofErr w:type="spellEnd"/>
+      <w:r>
+        <w:t xml:space="preserve"> </w:t>
+      </w:r>
+      <w:proofErr w:type="spellStart"/>
+      <w:r>
+        <w:t>categoría</w:t>
+      </w:r>
+      <w:proofErr w:type="spellEnd"/>
     </w:p>
     <w:p>
       <w:pPr>
@@ -2099,7 +2486,35 @@
         <w:rPr>
           <w:lang w:val="es-ES"/>
         </w:rPr>
-        <w:t>En este gráfico puede observarse de un vistazo la distribución de los valores que toma cada una de las características para los artículos de la categoría “adaptador-usb”. De esta forma, se puede observar que el rating y los descuentos son características con una distribución de los valores bastante agrupada, mientras que el Precio y el IVA muestras una distribución claramente sesgada hacia valores bajos con unos cuantos outliers en valores altos, es decir, que en esta categoría tenemos muchos artículos con precios bajos y unos cuantos con valores por encima de 1000€</w:t>
+        <w:t>En este gráfico puede observarse de un vistazo la distribución de los valores que toma cada una de las características para los artículos de la categoría “adaptador-</w:t>
+      </w:r>
+      <w:proofErr w:type="spellStart"/>
+      <w:r>
+        <w:rPr>
+          <w:lang w:val="es-ES"/>
+        </w:rPr>
+        <w:t>usb</w:t>
+      </w:r>
+      <w:proofErr w:type="spellEnd"/>
+      <w:r>
+        <w:rPr>
+          <w:lang w:val="es-ES"/>
+        </w:rPr>
+        <w:t xml:space="preserve">”. De esta forma, se puede observar que el rating y los descuentos son características con una distribución de los valores bastante agrupada, mientras que el Precio y el IVA muestras una distribución claramente sesgada hacia valores bajos con unos cuantos </w:t>
+      </w:r>
+      <w:proofErr w:type="spellStart"/>
+      <w:r>
+        <w:rPr>
+          <w:lang w:val="es-ES"/>
+        </w:rPr>
+        <w:t>outliers</w:t>
+      </w:r>
+      <w:proofErr w:type="spellEnd"/>
+      <w:r>
+        <w:rPr>
+          <w:lang w:val="es-ES"/>
+        </w:rPr>
+        <w:t xml:space="preserve"> en valores altos, es decir, que en esta categoría tenemos muchos artículos con precios bajos y unos cuantos con valores por encima de 1000€</w:t>
       </w:r>
       <w:r>
         <w:rPr>
@@ -2111,7 +2526,21 @@
         <w:rPr>
           <w:lang w:val="es-ES"/>
         </w:rPr>
-        <w:t xml:space="preserve"> Si asumimos que por ejemplo, nuestra población objetivo para una web de estas características es gente con ingresos reducidos, podríamos tratar de reducir nuestra oferta de aquellos artículos que aparezcan aquí como outliers, y centrarnos más en electrónica de consumo con precios más reducidos.</w:t>
+        <w:t xml:space="preserve"> Si asumimos que por ejemplo, nuestra población objetivo para una web de estas características es gente con ingresos reducidos, podríamos tratar de reducir nuestra oferta de aquellos artículos que aparezcan aquí como </w:t>
+      </w:r>
+      <w:proofErr w:type="spellStart"/>
+      <w:r>
+        <w:rPr>
+          <w:lang w:val="es-ES"/>
+        </w:rPr>
+        <w:t>outliers</w:t>
+      </w:r>
+      <w:proofErr w:type="spellEnd"/>
+      <w:r>
+        <w:rPr>
+          <w:lang w:val="es-ES"/>
+        </w:rPr>
+        <w:t>, y centrarnos más en electrónica de consumo con precios más reducidos.</w:t>
       </w:r>
     </w:p>
     <w:p>
@@ -2162,15 +2591,47 @@
         <w:rPr>
           <w:lang w:val="es-ES"/>
         </w:rPr>
-        <w:t xml:space="preserve">es tomar como entrada los ficheros CSV que se le especifiquen (normalmente del directorio donde el scraper los ha descargado previamente: </w:t>
-      </w:r>
+        <w:t xml:space="preserve">es tomar como entrada los ficheros CSV que se le especifiquen (normalmente del directorio donde el </w:t>
+      </w:r>
+      <w:proofErr w:type="spellStart"/>
+      <w:r>
+        <w:rPr>
+          <w:lang w:val="es-ES"/>
+        </w:rPr>
+        <w:t>scraper</w:t>
+      </w:r>
+      <w:proofErr w:type="spellEnd"/>
+      <w:r>
+        <w:rPr>
+          <w:lang w:val="es-ES"/>
+        </w:rPr>
+        <w:t xml:space="preserve"> los ha descargado previamente: </w:t>
+      </w:r>
+      <w:proofErr w:type="spellStart"/>
       <w:r>
         <w:rPr>
           <w:rStyle w:val="CdigoCar"/>
           <w:lang w:val="es-ES"/>
         </w:rPr>
-        <w:t>sample\csv</w:t>
-      </w:r>
+        <w:t>sample</w:t>
+      </w:r>
+      <w:proofErr w:type="spellEnd"/>
+      <w:r>
+        <w:rPr>
+          <w:rStyle w:val="CdigoCar"/>
+          <w:lang w:val="es-ES"/>
+        </w:rPr>
+        <w:t>\</w:t>
+      </w:r>
+      <w:proofErr w:type="spellStart"/>
+      <w:r>
+        <w:rPr>
+          <w:rStyle w:val="CdigoCar"/>
+          <w:lang w:val="es-ES"/>
+        </w:rPr>
+        <w:t>csv</w:t>
+      </w:r>
+      <w:proofErr w:type="spellEnd"/>
       <w:r>
         <w:rPr>
           <w:lang w:val="es-ES"/>
@@ -2182,7 +2643,21 @@
           <w:lang w:val="es-ES"/>
         </w:rPr>
         <w:lastRenderedPageBreak/>
-        <w:t>en el eje de abcisas se representa el tiempo y en el eje de ordenadas, la característica que se quiera estudiar, como el precio o el rating de cada artículo.</w:t>
+        <w:t xml:space="preserve">en el eje de </w:t>
+      </w:r>
+      <w:proofErr w:type="spellStart"/>
+      <w:r>
+        <w:rPr>
+          <w:lang w:val="es-ES"/>
+        </w:rPr>
+        <w:t>abcisas</w:t>
+      </w:r>
+      <w:proofErr w:type="spellEnd"/>
+      <w:r>
+        <w:rPr>
+          <w:lang w:val="es-ES"/>
+        </w:rPr>
+        <w:t xml:space="preserve"> se representa el tiempo y en el eje de ordenadas, la característica que se quiera estudiar, como el precio o el rating de cada artículo.</w:t>
       </w:r>
     </w:p>
     <w:p>
@@ -2267,41 +2742,64 @@
           <w:lang w:val="es-ES"/>
         </w:rPr>
       </w:pPr>
-      <w:bookmarkStart w:id="7" w:name="_Ref37355060"/>
-      <w:r>
-        <w:t xml:space="preserve">Ilustración </w:t>
-      </w:r>
-      <w:r>
-        <w:fldChar w:fldCharType="begin"/>
-      </w:r>
-      <w:r>
-        <w:instrText xml:space="preserve"> SEQ Ilustración \*</w:instrText>
-      </w:r>
-      <w:r>
-        <w:instrText xml:space="preserve"> ARABIC </w:instrText>
-      </w:r>
-      <w:r>
-        <w:fldChar w:fldCharType="separate"/>
-      </w:r>
-      <w:r>
-        <w:rPr>
-          <w:noProof/>
-        </w:rPr>
-        <w:t>3</w:t>
-      </w:r>
-      <w:r>
-        <w:rPr>
-          <w:noProof/>
-        </w:rPr>
-        <w:fldChar w:fldCharType="end"/>
-      </w:r>
-      <w:bookmarkEnd w:id="7"/>
-      <w:r>
-        <w:t>: Comparativa del rating para todos los artículos</w:t>
-      </w:r>
-      <w:r>
-        <w:t xml:space="preserve"> de la categoría objetivo</w:t>
-      </w:r>
+      <w:bookmarkStart w:id="6" w:name="_Ref37355060"/>
+      <w:proofErr w:type="spellStart"/>
+      <w:r>
+        <w:t>Ilustración</w:t>
+      </w:r>
+      <w:proofErr w:type="spellEnd"/>
+      <w:r>
+        <w:t xml:space="preserve"> </w:t>
+      </w:r>
+      <w:fldSimple w:instr=" SEQ Ilustración \* ARABIC ">
+        <w:r>
+          <w:rPr>
+            <w:noProof/>
+          </w:rPr>
+          <w:t>3</w:t>
+        </w:r>
+      </w:fldSimple>
+      <w:bookmarkEnd w:id="6"/>
+      <w:r>
+        <w:t xml:space="preserve">: Comparativa del </w:t>
+      </w:r>
+      <w:proofErr w:type="spellStart"/>
+      <w:r>
+        <w:t>rating</w:t>
+      </w:r>
+      <w:proofErr w:type="spellEnd"/>
+      <w:r>
+        <w:t xml:space="preserve"> para </w:t>
+      </w:r>
+      <w:proofErr w:type="spellStart"/>
+      <w:r>
+        <w:t>todos</w:t>
+      </w:r>
+      <w:proofErr w:type="spellEnd"/>
+      <w:r>
+        <w:t xml:space="preserve"> los </w:t>
+      </w:r>
+      <w:proofErr w:type="spellStart"/>
+      <w:r>
+        <w:t>artículos</w:t>
+      </w:r>
+      <w:proofErr w:type="spellEnd"/>
+      <w:r>
+        <w:t xml:space="preserve"> de la </w:t>
+      </w:r>
+      <w:proofErr w:type="spellStart"/>
+      <w:r>
+        <w:t>categoría</w:t>
+      </w:r>
+      <w:proofErr w:type="spellEnd"/>
+      <w:r>
+        <w:t xml:space="preserve"> </w:t>
+      </w:r>
+      <w:proofErr w:type="spellStart"/>
+      <w:r>
+        <w:t>objetivo</w:t>
+      </w:r>
+      <w:proofErr w:type="spellEnd"/>
     </w:p>
     <w:p>
       <w:pPr>
@@ -2323,7 +2821,7 @@
           <w:lang w:val="es-ES"/>
         </w:rPr>
       </w:pPr>
-      <w:bookmarkStart w:id="8" w:name="_Toc37334673"/>
+      <w:bookmarkStart w:id="7" w:name="_Toc37334673"/>
       <w:r>
         <w:rPr>
           <w:b/>
@@ -2336,9 +2834,23 @@
         <w:rPr>
           <w:lang w:val="es-ES"/>
         </w:rPr>
-        <w:t>. Explicar los campos que incluye el dataset, el periodo de tiempo de los datos y cómo se ha recogido.</w:t>
-      </w:r>
-      <w:bookmarkEnd w:id="8"/>
+        <w:t xml:space="preserve">. Explicar los campos que incluye el </w:t>
+      </w:r>
+      <w:proofErr w:type="spellStart"/>
+      <w:r>
+        <w:rPr>
+          <w:lang w:val="es-ES"/>
+        </w:rPr>
+        <w:t>dataset</w:t>
+      </w:r>
+      <w:proofErr w:type="spellEnd"/>
+      <w:r>
+        <w:rPr>
+          <w:lang w:val="es-ES"/>
+        </w:rPr>
+        <w:t>, el periodo de tiempo de los datos y cómo se ha recogido.</w:t>
+      </w:r>
+      <w:bookmarkEnd w:id="7"/>
       <w:r>
         <w:rPr>
           <w:lang w:val="es-ES"/>
@@ -2356,14 +2868,84 @@
         <w:rPr>
           <w:lang w:val="es-ES"/>
         </w:rPr>
-        <w:t xml:space="preserve">El dataset está formado por un conjunto de csv, donde cada uno representa la lista de productos / artículos de una categoría. El nombre de los archivos csv contiene el nombre de la categoría y la </w:t>
+        <w:t xml:space="preserve">El </w:t>
+      </w:r>
+      <w:proofErr w:type="spellStart"/>
+      <w:r>
+        <w:rPr>
+          <w:lang w:val="es-ES"/>
+        </w:rPr>
+        <w:t>dataset</w:t>
+      </w:r>
+      <w:proofErr w:type="spellEnd"/>
+      <w:r>
+        <w:rPr>
+          <w:lang w:val="es-ES"/>
+        </w:rPr>
+        <w:t xml:space="preserve"> está formado por un conjunto de </w:t>
+      </w:r>
+      <w:proofErr w:type="spellStart"/>
+      <w:r>
+        <w:rPr>
+          <w:lang w:val="es-ES"/>
+        </w:rPr>
+        <w:t>csv</w:t>
+      </w:r>
+      <w:proofErr w:type="spellEnd"/>
+      <w:r>
+        <w:rPr>
+          <w:lang w:val="es-ES"/>
+        </w:rPr>
+        <w:t xml:space="preserve">, donde cada uno representa la lista de productos / artículos de una categoría. El nombre de los archivos </w:t>
+      </w:r>
+      <w:proofErr w:type="spellStart"/>
+      <w:r>
+        <w:rPr>
+          <w:lang w:val="es-ES"/>
+        </w:rPr>
+        <w:t>csv</w:t>
+      </w:r>
+      <w:proofErr w:type="spellEnd"/>
+      <w:r>
+        <w:rPr>
+          <w:lang w:val="es-ES"/>
+        </w:rPr>
+        <w:t xml:space="preserve"> contiene el nombre de la categoría y la </w:t>
       </w:r>
       <w:r>
         <w:rPr>
           <w:lang w:val="es-ES"/>
         </w:rPr>
         <w:lastRenderedPageBreak/>
-        <w:t>fecha de ejecución de la forma:  {categoria}_articles_attributes_{fecha}, por lo que aprovechando la marca temporal se pueden utilizar a posteriori para realizar estudios históricos; como por ejemplo, de la evolución de precios.</w:t>
+        <w:t>fecha de ejecución de la forma:  {</w:t>
+      </w:r>
+      <w:proofErr w:type="spellStart"/>
+      <w:r>
+        <w:rPr>
+          <w:lang w:val="es-ES"/>
+        </w:rPr>
+        <w:t>categoria</w:t>
+      </w:r>
+      <w:proofErr w:type="spellEnd"/>
+      <w:r>
+        <w:rPr>
+          <w:lang w:val="es-ES"/>
+        </w:rPr>
+        <w:t>}_</w:t>
+      </w:r>
+      <w:proofErr w:type="spellStart"/>
+      <w:r>
+        <w:rPr>
+          <w:lang w:val="es-ES"/>
+        </w:rPr>
+        <w:t>articles_attributes</w:t>
+      </w:r>
+      <w:proofErr w:type="spellEnd"/>
+      <w:r>
+        <w:rPr>
+          <w:lang w:val="es-ES"/>
+        </w:rPr>
+        <w:t>_{fecha}, por lo que aprovechando la marca temporal se pueden utilizar a posteriori para realizar estudios históricos; como por ejemplo, de la evolución de precios.</w:t>
       </w:r>
     </w:p>
     <w:p>
@@ -2487,12 +3069,14 @@
                 <w:b/>
               </w:rPr>
             </w:pPr>
+            <w:proofErr w:type="spellStart"/>
             <w:r>
               <w:rPr>
                 <w:b/>
               </w:rPr>
               <w:t>Descripción</w:t>
             </w:r>
+            <w:proofErr w:type="spellEnd"/>
           </w:p>
         </w:tc>
       </w:tr>
@@ -2520,12 +3104,14 @@
               </w:pBdr>
               <w:spacing w:line="240" w:lineRule="auto"/>
             </w:pPr>
+            <w:proofErr w:type="spellStart"/>
             <w:r>
               <w:t>N</w:t>
             </w:r>
             <w:r>
               <w:t>ame</w:t>
             </w:r>
+            <w:proofErr w:type="spellEnd"/>
           </w:p>
         </w:tc>
         <w:tc>
@@ -2551,9 +3137,11 @@
               </w:pBdr>
               <w:spacing w:line="240" w:lineRule="auto"/>
             </w:pPr>
+            <w:proofErr w:type="spellStart"/>
             <w:r>
               <w:t>String</w:t>
             </w:r>
+            <w:proofErr w:type="spellEnd"/>
           </w:p>
         </w:tc>
         <w:tc>
@@ -2609,9 +3197,11 @@
               </w:pBdr>
               <w:spacing w:line="240" w:lineRule="auto"/>
             </w:pPr>
+            <w:proofErr w:type="spellStart"/>
             <w:r>
               <w:t>price</w:t>
             </w:r>
+            <w:proofErr w:type="spellEnd"/>
           </w:p>
         </w:tc>
         <w:tc>
@@ -2637,9 +3227,11 @@
               </w:pBdr>
               <w:spacing w:line="240" w:lineRule="auto"/>
             </w:pPr>
+            <w:proofErr w:type="spellStart"/>
             <w:r>
               <w:t>Float</w:t>
             </w:r>
+            <w:proofErr w:type="spellEnd"/>
           </w:p>
         </w:tc>
         <w:tc>
@@ -2665,8 +3257,13 @@
               </w:pBdr>
               <w:spacing w:line="240" w:lineRule="auto"/>
             </w:pPr>
-            <w:r>
-              <w:t>Precio.</w:t>
+            <w:proofErr w:type="spellStart"/>
+            <w:r>
+              <w:t>Precio</w:t>
+            </w:r>
+            <w:proofErr w:type="spellEnd"/>
+            <w:r>
+              <w:t>.</w:t>
             </w:r>
           </w:p>
         </w:tc>
@@ -2695,9 +3292,11 @@
               </w:pBdr>
               <w:spacing w:line="240" w:lineRule="auto"/>
             </w:pPr>
+            <w:proofErr w:type="spellStart"/>
             <w:r>
               <w:t>pvp</w:t>
             </w:r>
+            <w:proofErr w:type="spellEnd"/>
           </w:p>
         </w:tc>
         <w:tc>
@@ -2716,9 +3315,11 @@
               <w:widowControl w:val="0"/>
               <w:spacing w:line="240" w:lineRule="auto"/>
             </w:pPr>
+            <w:proofErr w:type="spellStart"/>
             <w:r>
               <w:t>Float</w:t>
             </w:r>
+            <w:proofErr w:type="spellEnd"/>
           </w:p>
         </w:tc>
         <w:tc>
@@ -2744,8 +3345,13 @@
               </w:pBdr>
               <w:spacing w:line="240" w:lineRule="auto"/>
             </w:pPr>
-            <w:r>
-              <w:t>Precio P.V.P.</w:t>
+            <w:proofErr w:type="spellStart"/>
+            <w:r>
+              <w:t>Precio</w:t>
+            </w:r>
+            <w:proofErr w:type="spellEnd"/>
+            <w:r>
+              <w:t xml:space="preserve"> P.V.P.</w:t>
             </w:r>
           </w:p>
         </w:tc>
@@ -2774,9 +3380,11 @@
               </w:pBdr>
               <w:spacing w:line="240" w:lineRule="auto"/>
             </w:pPr>
+            <w:proofErr w:type="spellStart"/>
             <w:r>
               <w:t>discount</w:t>
             </w:r>
+            <w:proofErr w:type="spellEnd"/>
           </w:p>
         </w:tc>
         <w:tc>
@@ -2795,9 +3403,11 @@
               <w:widowControl w:val="0"/>
               <w:spacing w:line="240" w:lineRule="auto"/>
             </w:pPr>
+            <w:proofErr w:type="spellStart"/>
             <w:r>
               <w:t>Float</w:t>
             </w:r>
+            <w:proofErr w:type="spellEnd"/>
           </w:p>
         </w:tc>
         <w:tc>
@@ -2823,8 +3433,21 @@
               </w:pBdr>
               <w:spacing w:line="240" w:lineRule="auto"/>
             </w:pPr>
-            <w:r>
-              <w:t>Porcentaje de descuento.</w:t>
+            <w:proofErr w:type="spellStart"/>
+            <w:r>
+              <w:t>Porcentaje</w:t>
+            </w:r>
+            <w:proofErr w:type="spellEnd"/>
+            <w:r>
+              <w:t xml:space="preserve"> de </w:t>
+            </w:r>
+            <w:proofErr w:type="spellStart"/>
+            <w:r>
+              <w:t>descuento</w:t>
+            </w:r>
+            <w:proofErr w:type="spellEnd"/>
+            <w:r>
+              <w:t>.</w:t>
             </w:r>
           </w:p>
         </w:tc>
@@ -2853,9 +3476,11 @@
               </w:pBdr>
               <w:spacing w:line="240" w:lineRule="auto"/>
             </w:pPr>
+            <w:proofErr w:type="spellStart"/>
             <w:r>
               <w:t>no_iva</w:t>
             </w:r>
+            <w:proofErr w:type="spellEnd"/>
           </w:p>
         </w:tc>
         <w:tc>
@@ -2874,9 +3499,11 @@
               <w:widowControl w:val="0"/>
               <w:spacing w:line="240" w:lineRule="auto"/>
             </w:pPr>
+            <w:proofErr w:type="spellStart"/>
             <w:r>
               <w:t>Float</w:t>
             </w:r>
+            <w:proofErr w:type="spellEnd"/>
           </w:p>
         </w:tc>
         <w:tc>
@@ -2902,8 +3529,21 @@
               </w:pBdr>
               <w:spacing w:line="240" w:lineRule="auto"/>
             </w:pPr>
-            <w:r>
-              <w:t>Precio sin iva.</w:t>
+            <w:proofErr w:type="spellStart"/>
+            <w:r>
+              <w:t>Precio</w:t>
+            </w:r>
+            <w:proofErr w:type="spellEnd"/>
+            <w:r>
+              <w:t xml:space="preserve"> </w:t>
+            </w:r>
+            <w:proofErr w:type="spellStart"/>
+            <w:r>
+              <w:t>sin</w:t>
+            </w:r>
+            <w:proofErr w:type="spellEnd"/>
+            <w:r>
+              <w:t xml:space="preserve"> iva.</w:t>
             </w:r>
           </w:p>
         </w:tc>
@@ -2932,9 +3572,11 @@
               </w:pBdr>
               <w:spacing w:line="240" w:lineRule="auto"/>
             </w:pPr>
+            <w:proofErr w:type="spellStart"/>
             <w:r>
               <w:t>rating</w:t>
             </w:r>
+            <w:proofErr w:type="spellEnd"/>
           </w:p>
         </w:tc>
         <w:tc>
@@ -2953,9 +3595,11 @@
               <w:widowControl w:val="0"/>
               <w:spacing w:line="240" w:lineRule="auto"/>
             </w:pPr>
+            <w:proofErr w:type="spellStart"/>
             <w:r>
               <w:t>Float</w:t>
             </w:r>
+            <w:proofErr w:type="spellEnd"/>
           </w:p>
         </w:tc>
         <w:tc>
@@ -2981,8 +3625,13 @@
               </w:pBdr>
               <w:spacing w:line="240" w:lineRule="auto"/>
             </w:pPr>
-            <w:r>
-              <w:t>Valoración sobre 100.</w:t>
+            <w:proofErr w:type="spellStart"/>
+            <w:r>
+              <w:t>Valoración</w:t>
+            </w:r>
+            <w:proofErr w:type="spellEnd"/>
+            <w:r>
+              <w:t xml:space="preserve"> sobre 100.</w:t>
             </w:r>
           </w:p>
         </w:tc>
@@ -3004,9 +3653,11 @@
               <w:widowControl w:val="0"/>
               <w:spacing w:line="240" w:lineRule="auto"/>
             </w:pPr>
+            <w:proofErr w:type="spellStart"/>
             <w:r>
               <w:t>features</w:t>
             </w:r>
+            <w:proofErr w:type="spellEnd"/>
           </w:p>
         </w:tc>
         <w:tc>
@@ -3025,9 +3676,11 @@
               <w:widowControl w:val="0"/>
               <w:spacing w:line="240" w:lineRule="auto"/>
             </w:pPr>
+            <w:proofErr w:type="spellStart"/>
             <w:r>
               <w:t>Feature</w:t>
             </w:r>
+            <w:proofErr w:type="spellEnd"/>
           </w:p>
         </w:tc>
         <w:tc>
@@ -3075,9 +3728,11 @@
               <w:widowControl w:val="0"/>
               <w:spacing w:line="240" w:lineRule="auto"/>
             </w:pPr>
+            <w:proofErr w:type="spellStart"/>
             <w:r>
               <w:t>features.characteristics</w:t>
             </w:r>
+            <w:proofErr w:type="spellEnd"/>
           </w:p>
         </w:tc>
         <w:tc>
@@ -3096,9 +3751,19 @@
               <w:widowControl w:val="0"/>
               <w:spacing w:line="240" w:lineRule="auto"/>
             </w:pPr>
-            <w:r>
-              <w:t>Array of Strings</w:t>
-            </w:r>
+            <w:proofErr w:type="spellStart"/>
+            <w:r>
+              <w:t>Array</w:t>
+            </w:r>
+            <w:proofErr w:type="spellEnd"/>
+            <w:r>
+              <w:t xml:space="preserve"> of </w:t>
+            </w:r>
+            <w:proofErr w:type="spellStart"/>
+            <w:r>
+              <w:t>Strings</w:t>
+            </w:r>
+            <w:proofErr w:type="spellEnd"/>
           </w:p>
         </w:tc>
         <w:tc>
@@ -3146,9 +3811,11 @@
               <w:widowControl w:val="0"/>
               <w:spacing w:line="240" w:lineRule="auto"/>
             </w:pPr>
+            <w:proofErr w:type="spellStart"/>
             <w:r>
               <w:t>features.specifications</w:t>
             </w:r>
+            <w:proofErr w:type="spellEnd"/>
           </w:p>
         </w:tc>
         <w:tc>
@@ -3167,9 +3834,19 @@
               <w:widowControl w:val="0"/>
               <w:spacing w:line="240" w:lineRule="auto"/>
             </w:pPr>
-            <w:r>
-              <w:t>Array of Strings</w:t>
-            </w:r>
+            <w:proofErr w:type="spellStart"/>
+            <w:r>
+              <w:t>Array</w:t>
+            </w:r>
+            <w:proofErr w:type="spellEnd"/>
+            <w:r>
+              <w:t xml:space="preserve"> of </w:t>
+            </w:r>
+            <w:proofErr w:type="spellStart"/>
+            <w:r>
+              <w:t>Strings</w:t>
+            </w:r>
+            <w:proofErr w:type="spellEnd"/>
           </w:p>
         </w:tc>
         <w:tc>
@@ -3217,9 +3894,11 @@
               <w:widowControl w:val="0"/>
               <w:spacing w:line="240" w:lineRule="auto"/>
             </w:pPr>
+            <w:proofErr w:type="spellStart"/>
             <w:r>
               <w:t>features.manufacturer_url</w:t>
             </w:r>
+            <w:proofErr w:type="spellEnd"/>
           </w:p>
         </w:tc>
         <w:tc>
@@ -3238,9 +3917,11 @@
               <w:widowControl w:val="0"/>
               <w:spacing w:line="240" w:lineRule="auto"/>
             </w:pPr>
+            <w:proofErr w:type="spellStart"/>
             <w:r>
               <w:t>String</w:t>
             </w:r>
+            <w:proofErr w:type="spellEnd"/>
           </w:p>
         </w:tc>
         <w:tc>
@@ -3292,7 +3973,35 @@
         <w:rPr>
           <w:lang w:val="es-ES"/>
         </w:rPr>
-        <w:t>Para recogerlo, nuestro scraper se conecta a la web y va recorriendo todo el árbol de categorías (y dentro de éstas, de sus artículos), parseando y descargando la información descrita en el punto anterior.</w:t>
+        <w:t xml:space="preserve">Para recogerlo, nuestro </w:t>
+      </w:r>
+      <w:proofErr w:type="spellStart"/>
+      <w:r>
+        <w:rPr>
+          <w:lang w:val="es-ES"/>
+        </w:rPr>
+        <w:t>scraper</w:t>
+      </w:r>
+      <w:proofErr w:type="spellEnd"/>
+      <w:r>
+        <w:rPr>
+          <w:lang w:val="es-ES"/>
+        </w:rPr>
+        <w:t xml:space="preserve"> se conecta a la web y va recorriendo todo el árbol de categorías (y dentro de éstas, de sus artículos), </w:t>
+      </w:r>
+      <w:proofErr w:type="spellStart"/>
+      <w:r>
+        <w:rPr>
+          <w:lang w:val="es-ES"/>
+        </w:rPr>
+        <w:t>parseando</w:t>
+      </w:r>
+      <w:proofErr w:type="spellEnd"/>
+      <w:r>
+        <w:rPr>
+          <w:lang w:val="es-ES"/>
+        </w:rPr>
+        <w:t xml:space="preserve"> y descargando la información descrita en el punto anterior.</w:t>
       </w:r>
     </w:p>
     <w:p>
@@ -3305,7 +4014,21 @@
         <w:rPr>
           <w:lang w:val="es-ES"/>
         </w:rPr>
-        <w:t>El scraper guarda cada vez que se ejecuta un CSV con la información de las categorías y artículos existentes en ese momento en la web. El nombre del CSV incluye la marca temporal de cuando se recogió, por lo que se pueden utilizar a posteriori para realizar estudios de evolución de precios, por ejemplo.</w:t>
+        <w:t xml:space="preserve">El </w:t>
+      </w:r>
+      <w:proofErr w:type="spellStart"/>
+      <w:r>
+        <w:rPr>
+          <w:lang w:val="es-ES"/>
+        </w:rPr>
+        <w:t>scraper</w:t>
+      </w:r>
+      <w:proofErr w:type="spellEnd"/>
+      <w:r>
+        <w:rPr>
+          <w:lang w:val="es-ES"/>
+        </w:rPr>
+        <w:t xml:space="preserve"> guarda cada vez que se ejecuta un CSV con la información de las categorías y artículos existentes en ese momento en la web. El nombre del CSV incluye la marca temporal de cuando se recogió, por lo que se pueden utilizar a posteriori para realizar estudios de evolución de precios, por ejemplo.</w:t>
       </w:r>
     </w:p>
     <w:p>
@@ -3318,43 +4041,125 @@
         <w:rPr>
           <w:lang w:val="es-ES"/>
         </w:rPr>
-        <w:t>Para publicar el dataset en Zenodo se ha decidido utilizar únicamente los campos principales (</w:t>
-      </w:r>
+        <w:t xml:space="preserve">Para publicar el </w:t>
+      </w:r>
+      <w:proofErr w:type="spellStart"/>
+      <w:r>
+        <w:rPr>
+          <w:lang w:val="es-ES"/>
+        </w:rPr>
+        <w:t>dataset</w:t>
+      </w:r>
+      <w:proofErr w:type="spellEnd"/>
+      <w:r>
+        <w:rPr>
+          <w:lang w:val="es-ES"/>
+        </w:rPr>
+        <w:t xml:space="preserve"> en </w:t>
+      </w:r>
+      <w:proofErr w:type="spellStart"/>
+      <w:r>
+        <w:rPr>
+          <w:lang w:val="es-ES"/>
+        </w:rPr>
+        <w:t>Zenodo</w:t>
+      </w:r>
+      <w:proofErr w:type="spellEnd"/>
+      <w:r>
+        <w:rPr>
+          <w:lang w:val="es-ES"/>
+        </w:rPr>
+        <w:t xml:space="preserve"> se ha decidido utilizar únicamente los campos principales (</w:t>
+      </w:r>
+      <w:proofErr w:type="spellStart"/>
       <w:r>
         <w:rPr>
           <w:lang w:val="es-ES"/>
         </w:rPr>
         <w:t>Name</w:t>
       </w:r>
+      <w:proofErr w:type="spellEnd"/>
       <w:r>
         <w:rPr>
           <w:lang w:val="es-ES"/>
         </w:rPr>
         <w:t xml:space="preserve">, </w:t>
       </w:r>
-      <w:r>
-        <w:rPr>
-          <w:lang w:val="es-ES"/>
-        </w:rPr>
-        <w:t>price, pvp</w:t>
-      </w:r>
+      <w:proofErr w:type="spellStart"/>
+      <w:r>
+        <w:rPr>
+          <w:lang w:val="es-ES"/>
+        </w:rPr>
+        <w:t>price</w:t>
+      </w:r>
+      <w:proofErr w:type="spellEnd"/>
       <w:r>
         <w:rPr>
           <w:lang w:val="es-ES"/>
         </w:rPr>
         <w:t xml:space="preserve">, </w:t>
       </w:r>
-      <w:r>
-        <w:rPr>
-          <w:lang w:val="es-ES"/>
-        </w:rPr>
-        <w:t>discount, no_iva, rating)</w:t>
-      </w:r>
-      <w:r>
-        <w:rPr>
-          <w:lang w:val="es-ES"/>
-        </w:rPr>
-        <w:t>. La razón de esto es doble: por un lado los campos de features y sus derivados están compuestos íntegramente por texto libre descriptivo, con lo que no tienen demasiado interés para realizar un análisis estadístico, a menos que se utilizaran herramientas de procesamiento del lenguaje natural, lo cual está fuera del alcance de esta práctica.</w:t>
+      <w:proofErr w:type="spellStart"/>
+      <w:r>
+        <w:rPr>
+          <w:lang w:val="es-ES"/>
+        </w:rPr>
+        <w:t>pvp</w:t>
+      </w:r>
+      <w:proofErr w:type="spellEnd"/>
+      <w:r>
+        <w:rPr>
+          <w:lang w:val="es-ES"/>
+        </w:rPr>
+        <w:t xml:space="preserve">, </w:t>
+      </w:r>
+      <w:proofErr w:type="spellStart"/>
+      <w:r>
+        <w:rPr>
+          <w:lang w:val="es-ES"/>
+        </w:rPr>
+        <w:t>discount</w:t>
+      </w:r>
+      <w:proofErr w:type="spellEnd"/>
+      <w:r>
+        <w:rPr>
+          <w:lang w:val="es-ES"/>
+        </w:rPr>
+        <w:t xml:space="preserve">, </w:t>
+      </w:r>
+      <w:proofErr w:type="spellStart"/>
+      <w:r>
+        <w:rPr>
+          <w:lang w:val="es-ES"/>
+        </w:rPr>
+        <w:t>no_iva</w:t>
+      </w:r>
+      <w:proofErr w:type="spellEnd"/>
+      <w:r>
+        <w:rPr>
+          <w:lang w:val="es-ES"/>
+        </w:rPr>
+        <w:t>, rating)</w:t>
+      </w:r>
+      <w:r>
+        <w:rPr>
+          <w:lang w:val="es-ES"/>
+        </w:rPr>
+        <w:t xml:space="preserve">. La razón de esto es doble: por un lado los campos de </w:t>
+      </w:r>
+      <w:proofErr w:type="spellStart"/>
+      <w:r>
+        <w:rPr>
+          <w:lang w:val="es-ES"/>
+        </w:rPr>
+        <w:t>features</w:t>
+      </w:r>
+      <w:proofErr w:type="spellEnd"/>
+      <w:r>
+        <w:rPr>
+          <w:lang w:val="es-ES"/>
+        </w:rPr>
+        <w:t xml:space="preserve"> y sus derivados están compuestos íntegramente por texto libre descriptivo, con lo que no tienen demasiado interés para realizar un análisis estadístico, a menos que se utilizaran herramientas de procesamiento del lenguaje natural, lo cual está fuera del alcance de esta práctica.</w:t>
       </w:r>
     </w:p>
     <w:p>
@@ -3367,7 +4172,21 @@
         <w:rPr>
           <w:lang w:val="es-ES"/>
         </w:rPr>
-        <w:t>Por otro lado, estos campos ocupan bastante espacio (hasta 20 veces más que los otros), y podría dar problemas de rendimiento o almacenaje al subirlos a Zenodo.</w:t>
+        <w:t xml:space="preserve">Por otro lado, estos campos ocupan bastante espacio (hasta 20 veces más que los otros), y podría dar problemas de rendimiento o almacenaje al subirlos a </w:t>
+      </w:r>
+      <w:proofErr w:type="spellStart"/>
+      <w:r>
+        <w:rPr>
+          <w:lang w:val="es-ES"/>
+        </w:rPr>
+        <w:t>Zenodo</w:t>
+      </w:r>
+      <w:proofErr w:type="spellEnd"/>
+      <w:r>
+        <w:rPr>
+          <w:lang w:val="es-ES"/>
+        </w:rPr>
+        <w:t>.</w:t>
       </w:r>
     </w:p>
     <w:p>
@@ -3380,7 +4199,21 @@
         <w:rPr>
           <w:lang w:val="es-ES"/>
         </w:rPr>
-        <w:t>Se muestra a continuación una captura de la carpeta donde se han ido almacenando los resultados del scraper:</w:t>
+        <w:t xml:space="preserve">Se muestra a continuación una captura de la carpeta donde se han ido almacenando los resultados del </w:t>
+      </w:r>
+      <w:proofErr w:type="spellStart"/>
+      <w:r>
+        <w:rPr>
+          <w:lang w:val="es-ES"/>
+        </w:rPr>
+        <w:t>scraper</w:t>
+      </w:r>
+      <w:proofErr w:type="spellEnd"/>
+      <w:r>
+        <w:rPr>
+          <w:lang w:val="es-ES"/>
+        </w:rPr>
+        <w:t>:</w:t>
       </w:r>
     </w:p>
     <w:p>
@@ -3435,36 +4268,78 @@
         <w:pStyle w:val="Descripcin"/>
         <w:jc w:val="center"/>
       </w:pPr>
-      <w:r>
-        <w:t xml:space="preserve">Ilustración </w:t>
-      </w:r>
-      <w:r>
-        <w:fldChar w:fldCharType="begin"/>
-      </w:r>
-      <w:r>
-        <w:instrText xml:space="preserve"> S</w:instrText>
-      </w:r>
-      <w:r>
-        <w:instrText xml:space="preserve">EQ Ilustración \* ARABIC </w:instrText>
-      </w:r>
-      <w:r>
-        <w:fldChar w:fldCharType="separate"/>
-      </w:r>
-      <w:r>
-        <w:rPr>
-          <w:noProof/>
-        </w:rPr>
-        <w:t>4</w:t>
-      </w:r>
-      <w:r>
-        <w:rPr>
-          <w:noProof/>
-        </w:rPr>
-        <w:fldChar w:fldCharType="end"/>
-      </w:r>
-      <w:r>
-        <w:t>: Captura de pantalla de uno de los directorios donde se almacenan los resultados del proceso de scrapping</w:t>
-      </w:r>
+      <w:proofErr w:type="spellStart"/>
+      <w:r>
+        <w:t>Ilustración</w:t>
+      </w:r>
+      <w:proofErr w:type="spellEnd"/>
+      <w:r>
+        <w:t xml:space="preserve"> </w:t>
+      </w:r>
+      <w:fldSimple w:instr=" SEQ Ilustración \* ARABIC ">
+        <w:r>
+          <w:rPr>
+            <w:noProof/>
+          </w:rPr>
+          <w:t>4</w:t>
+        </w:r>
+      </w:fldSimple>
+      <w:r>
+        <w:t xml:space="preserve">: Captura de pantalla de </w:t>
+      </w:r>
+      <w:proofErr w:type="spellStart"/>
+      <w:r>
+        <w:t>uno</w:t>
+      </w:r>
+      <w:proofErr w:type="spellEnd"/>
+      <w:r>
+        <w:t xml:space="preserve"> de los </w:t>
+      </w:r>
+      <w:proofErr w:type="spellStart"/>
+      <w:r>
+        <w:t>directorios</w:t>
+      </w:r>
+      <w:proofErr w:type="spellEnd"/>
+      <w:r>
+        <w:t xml:space="preserve"> </w:t>
+      </w:r>
+      <w:proofErr w:type="spellStart"/>
+      <w:r>
+        <w:t>donde</w:t>
+      </w:r>
+      <w:proofErr w:type="spellEnd"/>
+      <w:r>
+        <w:t xml:space="preserve"> se </w:t>
+      </w:r>
+      <w:proofErr w:type="spellStart"/>
+      <w:r>
+        <w:t>almacenan</w:t>
+      </w:r>
+      <w:proofErr w:type="spellEnd"/>
+      <w:r>
+        <w:t xml:space="preserve"> los </w:t>
+      </w:r>
+      <w:proofErr w:type="spellStart"/>
+      <w:r>
+        <w:t>resultados</w:t>
+      </w:r>
+      <w:proofErr w:type="spellEnd"/>
+      <w:r>
+        <w:t xml:space="preserve"> del </w:t>
+      </w:r>
+      <w:proofErr w:type="spellStart"/>
+      <w:r>
+        <w:t>proceso</w:t>
+      </w:r>
+      <w:proofErr w:type="spellEnd"/>
+      <w:r>
+        <w:t xml:space="preserve"> de </w:t>
+      </w:r>
+      <w:proofErr w:type="spellStart"/>
+      <w:r>
+        <w:t>scrapping</w:t>
+      </w:r>
+      <w:proofErr w:type="spellEnd"/>
     </w:p>
     <w:p>
       <w:pPr>
@@ -3476,13 +4351,41 @@
         <w:rPr>
           <w:lang w:val="es-ES"/>
         </w:rPr>
-        <w:t>También debido al alto volumen de datos obtenido, para la prueba de concepto se ha decidido restringir los resultados obtenidos tanto en los gráficos mostrados en este documento como en los ficheros subidos a Zenodo a una categoría representativa</w:t>
-      </w:r>
-      <w:r>
-        <w:rPr>
-          <w:lang w:val="es-ES"/>
-        </w:rPr>
-        <w:t>. La categoría elegida ha sido “adaptador-usb”.</w:t>
+        <w:t xml:space="preserve">También debido al alto volumen de datos obtenido, para la prueba de concepto se ha decidido restringir los resultados obtenidos tanto en los gráficos mostrados en este documento como en los ficheros subidos a </w:t>
+      </w:r>
+      <w:proofErr w:type="spellStart"/>
+      <w:r>
+        <w:rPr>
+          <w:lang w:val="es-ES"/>
+        </w:rPr>
+        <w:t>Zenodo</w:t>
+      </w:r>
+      <w:proofErr w:type="spellEnd"/>
+      <w:r>
+        <w:rPr>
+          <w:lang w:val="es-ES"/>
+        </w:rPr>
+        <w:t xml:space="preserve"> a una categoría representativa</w:t>
+      </w:r>
+      <w:r>
+        <w:rPr>
+          <w:lang w:val="es-ES"/>
+        </w:rPr>
+        <w:t>. La categoría elegida ha sido “adaptador-</w:t>
+      </w:r>
+      <w:proofErr w:type="spellStart"/>
+      <w:r>
+        <w:rPr>
+          <w:lang w:val="es-ES"/>
+        </w:rPr>
+        <w:t>usb</w:t>
+      </w:r>
+      <w:proofErr w:type="spellEnd"/>
+      <w:r>
+        <w:rPr>
+          <w:lang w:val="es-ES"/>
+        </w:rPr>
+        <w:t>”.</w:t>
       </w:r>
     </w:p>
     <w:p>
@@ -3492,7 +4395,7 @@
           <w:lang w:val="es-ES"/>
         </w:rPr>
       </w:pPr>
-      <w:bookmarkStart w:id="9" w:name="_Toc37334674"/>
+      <w:bookmarkStart w:id="8" w:name="_Toc37334674"/>
       <w:r>
         <w:rPr>
           <w:b/>
@@ -3506,7 +4409,7 @@
         </w:rPr>
         <w:t>. Presentar al propietario del conjunto de datos. Es necesario incluir citas de investigación o análisis anteriores (si los hay).</w:t>
       </w:r>
-      <w:bookmarkEnd w:id="9"/>
+      <w:bookmarkEnd w:id="8"/>
       <w:r>
         <w:rPr>
           <w:lang w:val="es-ES"/>
@@ -3558,7 +4461,7 @@
           <w:lang w:val="es-ES"/>
         </w:rPr>
       </w:pPr>
-      <w:bookmarkStart w:id="10" w:name="_Toc37334675"/>
+      <w:bookmarkStart w:id="9" w:name="_Toc37334675"/>
       <w:r>
         <w:rPr>
           <w:b/>
@@ -3572,7 +4475,7 @@
         </w:rPr>
         <w:t>. Explique por qué es interesante este conjunto de datos y qué preguntas se pretenden responder.</w:t>
       </w:r>
-      <w:bookmarkEnd w:id="10"/>
+      <w:bookmarkEnd w:id="9"/>
       <w:r>
         <w:rPr>
           <w:lang w:val="es-ES"/>
@@ -3590,7 +4493,21 @@
         <w:rPr>
           <w:lang w:val="es-ES"/>
         </w:rPr>
-        <w:t xml:space="preserve">Nos llamó la atención este conjunto de datos porque presentaba el reto de poder parsear una página web comercial </w:t>
+        <w:t xml:space="preserve">Nos llamó la atención este conjunto de datos porque presentaba el reto de poder </w:t>
+      </w:r>
+      <w:proofErr w:type="spellStart"/>
+      <w:r>
+        <w:rPr>
+          <w:lang w:val="es-ES"/>
+        </w:rPr>
+        <w:t>parsear</w:t>
+      </w:r>
+      <w:proofErr w:type="spellEnd"/>
+      <w:r>
+        <w:rPr>
+          <w:lang w:val="es-ES"/>
+        </w:rPr>
+        <w:t xml:space="preserve"> una página web comercial </w:t>
       </w:r>
       <w:r>
         <w:rPr>
@@ -3615,7 +4532,21 @@
         <w:rPr>
           <w:lang w:val="es-ES"/>
         </w:rPr>
-        <w:t xml:space="preserve">Respecto a los snapshots de un momento concreto, nuestra idea es mostrar la distribución de las variables significativas (precio, descuento, puntuación del artículo) en ese instante, lo cual puede </w:t>
+        <w:t xml:space="preserve">Respecto a los </w:t>
+      </w:r>
+      <w:proofErr w:type="spellStart"/>
+      <w:r>
+        <w:rPr>
+          <w:lang w:val="es-ES"/>
+        </w:rPr>
+        <w:t>snapshots</w:t>
+      </w:r>
+      <w:proofErr w:type="spellEnd"/>
+      <w:r>
+        <w:rPr>
+          <w:lang w:val="es-ES"/>
+        </w:rPr>
+        <w:t xml:space="preserve"> de un momento concreto, nuestra idea es mostrar la distribución de las variables significativas (precio, descuento, puntuación del artículo) en ese instante, lo cual puede </w:t>
       </w:r>
       <w:r>
         <w:rPr>
@@ -3635,7 +4566,21 @@
         <w:rPr>
           <w:lang w:val="es-ES"/>
         </w:rPr>
-        <w:t>A partir de los datos históricos, se podría hacer un estudio de la evolución de precios (y otras variables) y cómo dicha variable se comporta según determinado marco temporal: por ejemplo, si los precios aumentan el fin de semana o hay ciertas épocas (Navidades, Black Friday, etc) en las que los precios varían significativamente con respecto al resto del año</w:t>
+        <w:t xml:space="preserve">A partir de los datos históricos, se podría hacer un estudio de la evolución de precios (y otras variables) y cómo dicha variable se comporta según determinado marco temporal: por ejemplo, si los precios aumentan el fin de semana o hay ciertas épocas (Navidades, Black Friday, </w:t>
+      </w:r>
+      <w:proofErr w:type="spellStart"/>
+      <w:r>
+        <w:rPr>
+          <w:lang w:val="es-ES"/>
+        </w:rPr>
+        <w:t>etc</w:t>
+      </w:r>
+      <w:proofErr w:type="spellEnd"/>
+      <w:r>
+        <w:rPr>
+          <w:lang w:val="es-ES"/>
+        </w:rPr>
+        <w:t>) en las que los precios varían significativamente con respecto al resto del año</w:t>
       </w:r>
       <w:r>
         <w:rPr>
@@ -3684,7 +4629,21 @@
         <w:rPr>
           <w:lang w:val="es-ES"/>
         </w:rPr>
-        <w:t xml:space="preserve"> ¿Qué artículos son outliers de estas distribuciones?</w:t>
+        <w:t xml:space="preserve"> ¿Qué artículos son </w:t>
+      </w:r>
+      <w:proofErr w:type="spellStart"/>
+      <w:r>
+        <w:rPr>
+          <w:lang w:val="es-ES"/>
+        </w:rPr>
+        <w:t>outliers</w:t>
+      </w:r>
+      <w:proofErr w:type="spellEnd"/>
+      <w:r>
+        <w:rPr>
+          <w:lang w:val="es-ES"/>
+        </w:rPr>
+        <w:t xml:space="preserve"> de estas distribuciones?</w:t>
       </w:r>
     </w:p>
     <w:p>
@@ -3748,7 +4707,7 @@
           <w:lang w:val="es-ES"/>
         </w:rPr>
       </w:pPr>
-      <w:bookmarkStart w:id="11" w:name="_Toc37334676"/>
+      <w:bookmarkStart w:id="10" w:name="_Toc37334676"/>
       <w:r>
         <w:rPr>
           <w:b/>
@@ -3760,9 +4719,23 @@
         <w:rPr>
           <w:lang w:val="es-ES"/>
         </w:rPr>
-        <w:t>. Seleccione una de estas licencias para su dataset y explique el motivo de su selección:</w:t>
-      </w:r>
-      <w:bookmarkEnd w:id="11"/>
+        <w:t xml:space="preserve">. Seleccione una de estas licencias para su </w:t>
+      </w:r>
+      <w:proofErr w:type="spellStart"/>
+      <w:r>
+        <w:rPr>
+          <w:lang w:val="es-ES"/>
+        </w:rPr>
+        <w:t>dataset</w:t>
+      </w:r>
+      <w:proofErr w:type="spellEnd"/>
+      <w:r>
+        <w:rPr>
+          <w:lang w:val="es-ES"/>
+        </w:rPr>
+        <w:t xml:space="preserve"> y explique el motivo de su selección:</w:t>
+      </w:r>
+      <w:bookmarkEnd w:id="10"/>
       <w:r>
         <w:rPr>
           <w:lang w:val="es-ES"/>
@@ -3782,7 +4755,87 @@
           <w:i/>
           <w:iCs/>
         </w:rPr>
-        <w:t xml:space="preserve">○ Released Under CC0: Public Domain License </w:t>
+        <w:t xml:space="preserve">○ </w:t>
+      </w:r>
+      <w:proofErr w:type="spellStart"/>
+      <w:r>
+        <w:rPr>
+          <w:i/>
+          <w:iCs/>
+        </w:rPr>
+        <w:t>Released</w:t>
+      </w:r>
+      <w:proofErr w:type="spellEnd"/>
+      <w:r>
+        <w:rPr>
+          <w:i/>
+          <w:iCs/>
+        </w:rPr>
+        <w:t xml:space="preserve"> </w:t>
+      </w:r>
+      <w:proofErr w:type="spellStart"/>
+      <w:r>
+        <w:rPr>
+          <w:i/>
+          <w:iCs/>
+        </w:rPr>
+        <w:t>Under</w:t>
+      </w:r>
+      <w:proofErr w:type="spellEnd"/>
+      <w:r>
+        <w:rPr>
+          <w:i/>
+          <w:iCs/>
+        </w:rPr>
+        <w:t xml:space="preserve"> CC0: </w:t>
+      </w:r>
+      <w:proofErr w:type="spellStart"/>
+      <w:r>
+        <w:rPr>
+          <w:i/>
+          <w:iCs/>
+        </w:rPr>
+        <w:t>Public</w:t>
+      </w:r>
+      <w:proofErr w:type="spellEnd"/>
+      <w:r>
+        <w:rPr>
+          <w:i/>
+          <w:iCs/>
+        </w:rPr>
+        <w:t xml:space="preserve"> </w:t>
+      </w:r>
+      <w:proofErr w:type="spellStart"/>
+      <w:r>
+        <w:rPr>
+          <w:i/>
+          <w:iCs/>
+        </w:rPr>
+        <w:t>Domain</w:t>
+      </w:r>
+      <w:proofErr w:type="spellEnd"/>
+      <w:r>
+        <w:rPr>
+          <w:i/>
+          <w:iCs/>
+        </w:rPr>
+        <w:t xml:space="preserve"> </w:t>
+      </w:r>
+      <w:proofErr w:type="spellStart"/>
+      <w:r>
+        <w:rPr>
+          <w:i/>
+          <w:iCs/>
+        </w:rPr>
+        <w:t>License</w:t>
+      </w:r>
+      <w:proofErr w:type="spellEnd"/>
+      <w:r>
+        <w:rPr>
+          <w:i/>
+          <w:iCs/>
+        </w:rPr>
+        <w:t xml:space="preserve"> </w:t>
       </w:r>
     </w:p>
     <w:p>
@@ -3797,7 +4850,55 @@
           <w:i/>
           <w:iCs/>
         </w:rPr>
-        <w:t xml:space="preserve">○ Released Under CC BY-NC-SA 4.0 License </w:t>
+        <w:t xml:space="preserve">○ </w:t>
+      </w:r>
+      <w:proofErr w:type="spellStart"/>
+      <w:r>
+        <w:rPr>
+          <w:i/>
+          <w:iCs/>
+        </w:rPr>
+        <w:t>Released</w:t>
+      </w:r>
+      <w:proofErr w:type="spellEnd"/>
+      <w:r>
+        <w:rPr>
+          <w:i/>
+          <w:iCs/>
+        </w:rPr>
+        <w:t xml:space="preserve"> </w:t>
+      </w:r>
+      <w:proofErr w:type="spellStart"/>
+      <w:r>
+        <w:rPr>
+          <w:i/>
+          <w:iCs/>
+        </w:rPr>
+        <w:t>Under</w:t>
+      </w:r>
+      <w:proofErr w:type="spellEnd"/>
+      <w:r>
+        <w:rPr>
+          <w:i/>
+          <w:iCs/>
+        </w:rPr>
+        <w:t xml:space="preserve"> CC BY-NC-SA 4.0 </w:t>
+      </w:r>
+      <w:proofErr w:type="spellStart"/>
+      <w:r>
+        <w:rPr>
+          <w:i/>
+          <w:iCs/>
+        </w:rPr>
+        <w:t>License</w:t>
+      </w:r>
+      <w:proofErr w:type="spellEnd"/>
+      <w:r>
+        <w:rPr>
+          <w:i/>
+          <w:iCs/>
+        </w:rPr>
+        <w:t xml:space="preserve"> </w:t>
       </w:r>
     </w:p>
     <w:p>
@@ -3812,7 +4913,55 @@
           <w:i/>
           <w:iCs/>
         </w:rPr>
-        <w:t xml:space="preserve">○ Released Under CC BY-SA 4.0 License </w:t>
+        <w:t xml:space="preserve">○ </w:t>
+      </w:r>
+      <w:proofErr w:type="spellStart"/>
+      <w:r>
+        <w:rPr>
+          <w:i/>
+          <w:iCs/>
+        </w:rPr>
+        <w:t>Released</w:t>
+      </w:r>
+      <w:proofErr w:type="spellEnd"/>
+      <w:r>
+        <w:rPr>
+          <w:i/>
+          <w:iCs/>
+        </w:rPr>
+        <w:t xml:space="preserve"> </w:t>
+      </w:r>
+      <w:proofErr w:type="spellStart"/>
+      <w:r>
+        <w:rPr>
+          <w:i/>
+          <w:iCs/>
+        </w:rPr>
+        <w:t>Under</w:t>
+      </w:r>
+      <w:proofErr w:type="spellEnd"/>
+      <w:r>
+        <w:rPr>
+          <w:i/>
+          <w:iCs/>
+        </w:rPr>
+        <w:t xml:space="preserve"> CC BY-SA 4.0 </w:t>
+      </w:r>
+      <w:proofErr w:type="spellStart"/>
+      <w:r>
+        <w:rPr>
+          <w:i/>
+          <w:iCs/>
+        </w:rPr>
+        <w:t>License</w:t>
+      </w:r>
+      <w:proofErr w:type="spellEnd"/>
+      <w:r>
+        <w:rPr>
+          <w:i/>
+          <w:iCs/>
+        </w:rPr>
+        <w:t xml:space="preserve"> </w:t>
       </w:r>
     </w:p>
     <w:p>
@@ -3827,7 +4976,135 @@
           <w:i/>
           <w:iCs/>
         </w:rPr>
-        <w:t xml:space="preserve">○ Database released under Open Database License, individual contents under Database Contents License </w:t>
+        <w:t xml:space="preserve">○ </w:t>
+      </w:r>
+      <w:proofErr w:type="spellStart"/>
+      <w:r>
+        <w:rPr>
+          <w:i/>
+          <w:iCs/>
+        </w:rPr>
+        <w:t>Database</w:t>
+      </w:r>
+      <w:proofErr w:type="spellEnd"/>
+      <w:r>
+        <w:rPr>
+          <w:i/>
+          <w:iCs/>
+        </w:rPr>
+        <w:t xml:space="preserve"> </w:t>
+      </w:r>
+      <w:proofErr w:type="spellStart"/>
+      <w:r>
+        <w:rPr>
+          <w:i/>
+          <w:iCs/>
+        </w:rPr>
+        <w:t>released</w:t>
+      </w:r>
+      <w:proofErr w:type="spellEnd"/>
+      <w:r>
+        <w:rPr>
+          <w:i/>
+          <w:iCs/>
+        </w:rPr>
+        <w:t xml:space="preserve"> </w:t>
+      </w:r>
+      <w:proofErr w:type="spellStart"/>
+      <w:r>
+        <w:rPr>
+          <w:i/>
+          <w:iCs/>
+        </w:rPr>
+        <w:t>under</w:t>
+      </w:r>
+      <w:proofErr w:type="spellEnd"/>
+      <w:r>
+        <w:rPr>
+          <w:i/>
+          <w:iCs/>
+        </w:rPr>
+        <w:t xml:space="preserve"> Open </w:t>
+      </w:r>
+      <w:proofErr w:type="spellStart"/>
+      <w:r>
+        <w:rPr>
+          <w:i/>
+          <w:iCs/>
+        </w:rPr>
+        <w:t>Database</w:t>
+      </w:r>
+      <w:proofErr w:type="spellEnd"/>
+      <w:r>
+        <w:rPr>
+          <w:i/>
+          <w:iCs/>
+        </w:rPr>
+        <w:t xml:space="preserve"> </w:t>
+      </w:r>
+      <w:proofErr w:type="spellStart"/>
+      <w:r>
+        <w:rPr>
+          <w:i/>
+          <w:iCs/>
+        </w:rPr>
+        <w:t>License</w:t>
+      </w:r>
+      <w:proofErr w:type="spellEnd"/>
+      <w:r>
+        <w:rPr>
+          <w:i/>
+          <w:iCs/>
+        </w:rPr>
+        <w:t xml:space="preserve">, individual contents </w:t>
+      </w:r>
+      <w:proofErr w:type="spellStart"/>
+      <w:r>
+        <w:rPr>
+          <w:i/>
+          <w:iCs/>
+        </w:rPr>
+        <w:t>under</w:t>
+      </w:r>
+      <w:proofErr w:type="spellEnd"/>
+      <w:r>
+        <w:rPr>
+          <w:i/>
+          <w:iCs/>
+        </w:rPr>
+        <w:t xml:space="preserve"> </w:t>
+      </w:r>
+      <w:proofErr w:type="spellStart"/>
+      <w:r>
+        <w:rPr>
+          <w:i/>
+          <w:iCs/>
+        </w:rPr>
+        <w:t>Database</w:t>
+      </w:r>
+      <w:proofErr w:type="spellEnd"/>
+      <w:r>
+        <w:rPr>
+          <w:i/>
+          <w:iCs/>
+        </w:rPr>
+        <w:t xml:space="preserve"> Contents </w:t>
+      </w:r>
+      <w:proofErr w:type="spellStart"/>
+      <w:r>
+        <w:rPr>
+          <w:i/>
+          <w:iCs/>
+        </w:rPr>
+        <w:t>License</w:t>
+      </w:r>
+      <w:proofErr w:type="spellEnd"/>
+      <w:r>
+        <w:rPr>
+          <w:i/>
+          <w:iCs/>
+        </w:rPr>
+        <w:t xml:space="preserve"> </w:t>
       </w:r>
     </w:p>
     <w:p>
@@ -3844,7 +5121,61 @@
           <w:iCs/>
           <w:lang w:val="es-ES"/>
         </w:rPr>
-        <w:t xml:space="preserve">○ Other (specified above) </w:t>
+        <w:t xml:space="preserve">○ </w:t>
+      </w:r>
+      <w:proofErr w:type="spellStart"/>
+      <w:r>
+        <w:rPr>
+          <w:i/>
+          <w:iCs/>
+          <w:lang w:val="es-ES"/>
+        </w:rPr>
+        <w:t>Other</w:t>
+      </w:r>
+      <w:proofErr w:type="spellEnd"/>
+      <w:r>
+        <w:rPr>
+          <w:i/>
+          <w:iCs/>
+          <w:lang w:val="es-ES"/>
+        </w:rPr>
+        <w:t xml:space="preserve"> (</w:t>
+      </w:r>
+      <w:proofErr w:type="spellStart"/>
+      <w:r>
+        <w:rPr>
+          <w:i/>
+          <w:iCs/>
+          <w:lang w:val="es-ES"/>
+        </w:rPr>
+        <w:t>specified</w:t>
+      </w:r>
+      <w:proofErr w:type="spellEnd"/>
+      <w:r>
+        <w:rPr>
+          <w:i/>
+          <w:iCs/>
+          <w:lang w:val="es-ES"/>
+        </w:rPr>
+        <w:t xml:space="preserve"> </w:t>
+      </w:r>
+      <w:proofErr w:type="spellStart"/>
+      <w:r>
+        <w:rPr>
+          <w:i/>
+          <w:iCs/>
+          <w:lang w:val="es-ES"/>
+        </w:rPr>
+        <w:t>above</w:t>
+      </w:r>
+      <w:proofErr w:type="spellEnd"/>
+      <w:r>
+        <w:rPr>
+          <w:i/>
+          <w:iCs/>
+          <w:lang w:val="es-ES"/>
+        </w:rPr>
+        <w:t xml:space="preserve">) </w:t>
       </w:r>
     </w:p>
     <w:p>
@@ -3861,7 +5192,43 @@
           <w:iCs/>
           <w:lang w:val="es-ES"/>
         </w:rPr>
-        <w:t xml:space="preserve">○ Unknown License </w:t>
+        <w:t xml:space="preserve">○ </w:t>
+      </w:r>
+      <w:proofErr w:type="spellStart"/>
+      <w:r>
+        <w:rPr>
+          <w:i/>
+          <w:iCs/>
+          <w:lang w:val="es-ES"/>
+        </w:rPr>
+        <w:t>Unknown</w:t>
+      </w:r>
+      <w:proofErr w:type="spellEnd"/>
+      <w:r>
+        <w:rPr>
+          <w:i/>
+          <w:iCs/>
+          <w:lang w:val="es-ES"/>
+        </w:rPr>
+        <w:t xml:space="preserve"> </w:t>
+      </w:r>
+      <w:proofErr w:type="spellStart"/>
+      <w:r>
+        <w:rPr>
+          <w:i/>
+          <w:iCs/>
+          <w:lang w:val="es-ES"/>
+        </w:rPr>
+        <w:t>License</w:t>
+      </w:r>
+      <w:proofErr w:type="spellEnd"/>
+      <w:r>
+        <w:rPr>
+          <w:i/>
+          <w:iCs/>
+          <w:lang w:val="es-ES"/>
+        </w:rPr>
+        <w:t xml:space="preserve"> </w:t>
       </w:r>
     </w:p>
     <w:p>
@@ -3897,7 +5264,21 @@
         <w:rPr>
           <w:lang w:val="es-ES"/>
         </w:rPr>
-        <w:t xml:space="preserve"> ya que cumple con todas nuestras premisas y, además, se nos da crédito por el dataset y cualquier cambio en el mismo ha de ir con la misma licencia.</w:t>
+        <w:t xml:space="preserve"> ya que cumple con todas nuestras premisas y, además, se nos da crédito por el </w:t>
+      </w:r>
+      <w:proofErr w:type="spellStart"/>
+      <w:r>
+        <w:rPr>
+          <w:lang w:val="es-ES"/>
+        </w:rPr>
+        <w:t>dataset</w:t>
+      </w:r>
+      <w:proofErr w:type="spellEnd"/>
+      <w:r>
+        <w:rPr>
+          <w:lang w:val="es-ES"/>
+        </w:rPr>
+        <w:t xml:space="preserve"> y cualquier cambio en el mismo ha de ir con la misma licencia.</w:t>
       </w:r>
     </w:p>
     <w:p>
@@ -3910,8 +5291,30 @@
         <w:rPr>
           <w:lang w:val="es-ES"/>
         </w:rPr>
-        <w:t>Se ha añadido el texto pertinente de la licencia al dataset de Zenodo</w:t>
-      </w:r>
+        <w:t xml:space="preserve">Se ha añadido el texto pertinente de la licencia al </w:t>
+      </w:r>
+      <w:proofErr w:type="spellStart"/>
+      <w:r>
+        <w:rPr>
+          <w:lang w:val="es-ES"/>
+        </w:rPr>
+        <w:t>dataset</w:t>
+      </w:r>
+      <w:proofErr w:type="spellEnd"/>
+      <w:r>
+        <w:rPr>
+          <w:lang w:val="es-ES"/>
+        </w:rPr>
+        <w:t xml:space="preserve"> de </w:t>
+      </w:r>
+      <w:proofErr w:type="spellStart"/>
+      <w:r>
+        <w:rPr>
+          <w:lang w:val="es-ES"/>
+        </w:rPr>
+        <w:t>Zenodo</w:t>
+      </w:r>
+      <w:proofErr w:type="spellEnd"/>
     </w:p>
     <w:p>
       <w:pPr>
@@ -3920,7 +5323,7 @@
           <w:lang w:val="es-ES"/>
         </w:rPr>
       </w:pPr>
-      <w:bookmarkStart w:id="12" w:name="_Toc37334677"/>
+      <w:bookmarkStart w:id="11" w:name="_Toc37334677"/>
       <w:r>
         <w:rPr>
           <w:b/>
@@ -3932,9 +5335,23 @@
         <w:rPr>
           <w:lang w:val="es-ES"/>
         </w:rPr>
-        <w:t>. Adjuntar el código con el que se ha generado el dataset, preferiblemente en Python o, alternativamente, en R.</w:t>
-      </w:r>
-      <w:bookmarkEnd w:id="12"/>
+        <w:t xml:space="preserve">. Adjuntar el código con el que se ha generado el </w:t>
+      </w:r>
+      <w:proofErr w:type="spellStart"/>
+      <w:r>
+        <w:rPr>
+          <w:lang w:val="es-ES"/>
+        </w:rPr>
+        <w:t>dataset</w:t>
+      </w:r>
+      <w:proofErr w:type="spellEnd"/>
+      <w:r>
+        <w:rPr>
+          <w:lang w:val="es-ES"/>
+        </w:rPr>
+        <w:t>, preferiblemente en Python o, alternativamente, en R.</w:t>
+      </w:r>
+      <w:bookmarkEnd w:id="11"/>
       <w:r>
         <w:rPr>
           <w:lang w:val="es-ES"/>
@@ -3970,8 +5387,16 @@
         <w:rPr>
           <w:lang w:val="es-ES"/>
         </w:rPr>
-        <w:t>Publishing. Esta parte es la encargada de publicar el juego de datos en Zenodo</w:t>
-      </w:r>
+        <w:t xml:space="preserve">Publishing. Esta parte es la encargada de publicar el juego de datos en </w:t>
+      </w:r>
+      <w:proofErr w:type="spellStart"/>
+      <w:r>
+        <w:rPr>
+          <w:lang w:val="es-ES"/>
+        </w:rPr>
+        <w:t>Zenodo</w:t>
+      </w:r>
+      <w:proofErr w:type="spellEnd"/>
     </w:p>
     <w:p>
       <w:pPr>
@@ -3984,12 +5409,34 @@
           <w:lang w:val="es-ES"/>
         </w:rPr>
       </w:pPr>
+      <w:proofErr w:type="spellStart"/>
       <w:r>
         <w:rPr>
           <w:lang w:val="es-ES"/>
         </w:rPr>
         <w:lastRenderedPageBreak/>
-        <w:t>Sample. En esta parte es donde se realiza todo el scraping del sitio web</w:t>
+        <w:t>Sample</w:t>
+      </w:r>
+      <w:proofErr w:type="spellEnd"/>
+      <w:r>
+        <w:rPr>
+          <w:lang w:val="es-ES"/>
+        </w:rPr>
+        <w:t xml:space="preserve">. En esta parte es donde se realiza todo el </w:t>
+      </w:r>
+      <w:proofErr w:type="spellStart"/>
+      <w:r>
+        <w:rPr>
+          <w:lang w:val="es-ES"/>
+        </w:rPr>
+        <w:t>scraping</w:t>
+      </w:r>
+      <w:proofErr w:type="spellEnd"/>
+      <w:r>
+        <w:rPr>
+          <w:lang w:val="es-ES"/>
+        </w:rPr>
+        <w:t xml:space="preserve"> del sitio web</w:t>
       </w:r>
     </w:p>
     <w:p>
@@ -4003,11 +5450,19 @@
           <w:lang w:val="es-ES"/>
         </w:rPr>
       </w:pPr>
-      <w:r>
-        <w:rPr>
-          <w:lang w:val="es-ES"/>
-        </w:rPr>
-        <w:t xml:space="preserve">Visualization. Esta parte contiene las clases para generar los gráficos (ver </w:t>
+      <w:proofErr w:type="spellStart"/>
+      <w:r>
+        <w:rPr>
+          <w:lang w:val="es-ES"/>
+        </w:rPr>
+        <w:t>Visualization</w:t>
+      </w:r>
+      <w:proofErr w:type="spellEnd"/>
+      <w:r>
+        <w:rPr>
+          <w:lang w:val="es-ES"/>
+        </w:rPr>
+        <w:t xml:space="preserve">. Esta parte contiene las clases para generar los gráficos (ver </w:t>
       </w:r>
       <w:r>
         <w:rPr>
@@ -4032,8 +5487,13 @@
         </w:rPr>
         <w:fldChar w:fldCharType="separate"/>
       </w:r>
-      <w:r>
-        <w:t xml:space="preserve">Ilustración </w:t>
+      <w:proofErr w:type="spellStart"/>
+      <w:r>
+        <w:t>Ilustración</w:t>
+      </w:r>
+      <w:proofErr w:type="spellEnd"/>
+      <w:r>
+        <w:t xml:space="preserve"> </w:t>
       </w:r>
       <w:r>
         <w:rPr>
@@ -4076,8 +5536,13 @@
         </w:rPr>
         <w:fldChar w:fldCharType="separate"/>
       </w:r>
-      <w:r>
-        <w:t xml:space="preserve">Ilustración </w:t>
+      <w:proofErr w:type="spellStart"/>
+      <w:r>
+        <w:t>Ilustración</w:t>
+      </w:r>
+      <w:proofErr w:type="spellEnd"/>
+      <w:r>
+        <w:t xml:space="preserve"> </w:t>
       </w:r>
       <w:r>
         <w:rPr>
@@ -4108,7 +5573,49 @@
         <w:rPr>
           <w:lang w:val="es-ES"/>
         </w:rPr>
-        <w:t>Adicionalmente se tiene la carpeta doc, que contiene este mismo documento, la carpeta test, con las clases que permiten probar el núcleo del scraper, y el fichero README.md, que contiene una página de bienvenida al proyecto en GitHub en formato markdown y donde se describe el código con más detalle, así como los comandos necesarios para lanzarlo desde modo consola.</w:t>
+        <w:t xml:space="preserve">Adicionalmente se tiene la carpeta </w:t>
+      </w:r>
+      <w:proofErr w:type="spellStart"/>
+      <w:r>
+        <w:rPr>
+          <w:lang w:val="es-ES"/>
+        </w:rPr>
+        <w:t>doc</w:t>
+      </w:r>
+      <w:proofErr w:type="spellEnd"/>
+      <w:r>
+        <w:rPr>
+          <w:lang w:val="es-ES"/>
+        </w:rPr>
+        <w:t xml:space="preserve">, que contiene este mismo documento, la carpeta test, con las clases que permiten probar el núcleo del </w:t>
+      </w:r>
+      <w:proofErr w:type="spellStart"/>
+      <w:r>
+        <w:rPr>
+          <w:lang w:val="es-ES"/>
+        </w:rPr>
+        <w:t>scraper</w:t>
+      </w:r>
+      <w:proofErr w:type="spellEnd"/>
+      <w:r>
+        <w:rPr>
+          <w:lang w:val="es-ES"/>
+        </w:rPr>
+        <w:t xml:space="preserve">, y el fichero README.md, que contiene una página de bienvenida al proyecto en GitHub en formato </w:t>
+      </w:r>
+      <w:proofErr w:type="spellStart"/>
+      <w:r>
+        <w:rPr>
+          <w:lang w:val="es-ES"/>
+        </w:rPr>
+        <w:t>markdown</w:t>
+      </w:r>
+      <w:proofErr w:type="spellEnd"/>
+      <w:r>
+        <w:rPr>
+          <w:lang w:val="es-ES"/>
+        </w:rPr>
+        <w:t xml:space="preserve"> y donde se describe el código con más detalle, así como los comandos necesarios para lanzarlo desde modo consola.</w:t>
       </w:r>
     </w:p>
     <w:p>
@@ -4133,7 +5640,21 @@
         <w:rPr>
           <w:lang w:val="es-ES"/>
         </w:rPr>
-        <w:t xml:space="preserve">donde se ha desarrollado el scraper </w:t>
+        <w:t xml:space="preserve">donde se ha desarrollado el </w:t>
+      </w:r>
+      <w:proofErr w:type="spellStart"/>
+      <w:r>
+        <w:rPr>
+          <w:lang w:val="es-ES"/>
+        </w:rPr>
+        <w:t>scraper</w:t>
+      </w:r>
+      <w:proofErr w:type="spellEnd"/>
+      <w:r>
+        <w:rPr>
+          <w:lang w:val="es-ES"/>
+        </w:rPr>
+        <w:t xml:space="preserve"> </w:t>
       </w:r>
       <w:r>
         <w:rPr>
@@ -4159,7 +5680,8 @@
           <w:lang w:val="es-ES"/>
         </w:rPr>
       </w:pPr>
-      <w:bookmarkStart w:id="13" w:name="_Toc37334678"/>
+      <w:bookmarkStart w:id="12" w:name="_Toc37334678"/>
+      <w:proofErr w:type="spellStart"/>
       <w:r>
         <w:rPr>
           <w:b/>
@@ -4167,13 +5689,42 @@
         </w:rPr>
         <w:t>Dataset</w:t>
       </w:r>
-      <w:r>
-        <w:rPr>
-          <w:lang w:val="es-ES"/>
-        </w:rPr>
-        <w:t>. Publicación del dataset en formato CSV en Zenodo con una pequeña descripción.</w:t>
-      </w:r>
-      <w:bookmarkEnd w:id="13"/>
+      <w:proofErr w:type="spellEnd"/>
+      <w:r>
+        <w:rPr>
+          <w:lang w:val="es-ES"/>
+        </w:rPr>
+        <w:t xml:space="preserve">. Publicación del </w:t>
+      </w:r>
+      <w:proofErr w:type="spellStart"/>
+      <w:r>
+        <w:rPr>
+          <w:lang w:val="es-ES"/>
+        </w:rPr>
+        <w:t>dataset</w:t>
+      </w:r>
+      <w:proofErr w:type="spellEnd"/>
+      <w:r>
+        <w:rPr>
+          <w:lang w:val="es-ES"/>
+        </w:rPr>
+        <w:t xml:space="preserve"> en formato CSV en </w:t>
+      </w:r>
+      <w:proofErr w:type="spellStart"/>
+      <w:r>
+        <w:rPr>
+          <w:lang w:val="es-ES"/>
+        </w:rPr>
+        <w:t>Zenodo</w:t>
+      </w:r>
+      <w:proofErr w:type="spellEnd"/>
+      <w:r>
+        <w:rPr>
+          <w:lang w:val="es-ES"/>
+        </w:rPr>
+        <w:t xml:space="preserve"> con una pequeña descripción.</w:t>
+      </w:r>
+      <w:bookmarkEnd w:id="12"/>
       <w:r>
         <w:rPr>
           <w:lang w:val="es-ES"/>
@@ -4191,8 +5742,16 @@
         <w:rPr>
           <w:lang w:val="es-ES"/>
         </w:rPr>
-        <w:t>Tal y como recomienda Zenodo</w:t>
-      </w:r>
+        <w:t xml:space="preserve">Tal y como recomienda </w:t>
+      </w:r>
+      <w:proofErr w:type="spellStart"/>
+      <w:r>
+        <w:rPr>
+          <w:lang w:val="es-ES"/>
+        </w:rPr>
+        <w:t>Zenodo</w:t>
+      </w:r>
+      <w:proofErr w:type="spellEnd"/>
       <w:r>
         <w:rPr>
           <w:rStyle w:val="Refdenotaalpie"/>
@@ -4204,7 +5763,35 @@
         <w:rPr>
           <w:lang w:val="es-ES"/>
         </w:rPr>
-        <w:t>, se proporciona el enlace a la versión específica de los datos. En caso de que el scraper se utilizara de manera intensiva, se debería añadir una parte de versionado al juego de datos, para poder realizar actualizaciones periódicas del mismo dataset en vez de subir un nuevo fichero.</w:t>
+        <w:t xml:space="preserve">, se proporciona el enlace a la versión específica de los datos. En caso de que el </w:t>
+      </w:r>
+      <w:proofErr w:type="spellStart"/>
+      <w:r>
+        <w:rPr>
+          <w:lang w:val="es-ES"/>
+        </w:rPr>
+        <w:t>scraper</w:t>
+      </w:r>
+      <w:proofErr w:type="spellEnd"/>
+      <w:r>
+        <w:rPr>
+          <w:lang w:val="es-ES"/>
+        </w:rPr>
+        <w:t xml:space="preserve"> se utilizara de manera intensiva, se debería añadir una parte de versionado al juego de datos, para poder realizar actualizaciones periódicas del mismo </w:t>
+      </w:r>
+      <w:proofErr w:type="spellStart"/>
+      <w:r>
+        <w:rPr>
+          <w:lang w:val="es-ES"/>
+        </w:rPr>
+        <w:t>dataset</w:t>
+      </w:r>
+      <w:proofErr w:type="spellEnd"/>
+      <w:r>
+        <w:rPr>
+          <w:lang w:val="es-ES"/>
+        </w:rPr>
+        <w:t xml:space="preserve"> en vez de subir un nuevo fichero.</w:t>
       </w:r>
     </w:p>
     <w:p>
@@ -4217,7 +5804,21 @@
         <w:rPr>
           <w:lang w:val="es-ES"/>
         </w:rPr>
-        <w:t>En Zenodo se ha añadido una pequeña descripción que incluye el enlace al proyecto GitHub para quien desee ampliar información sobre cómo se han recogido los datos.</w:t>
+        <w:t xml:space="preserve">En </w:t>
+      </w:r>
+      <w:proofErr w:type="spellStart"/>
+      <w:r>
+        <w:rPr>
+          <w:lang w:val="es-ES"/>
+        </w:rPr>
+        <w:t>Zenodo</w:t>
+      </w:r>
+      <w:proofErr w:type="spellEnd"/>
+      <w:r>
+        <w:rPr>
+          <w:lang w:val="es-ES"/>
+        </w:rPr>
+        <w:t xml:space="preserve"> se ha añadido una pequeña descripción que incluye el enlace al proyecto GitHub para quien desee ampliar información sobre cómo se han recogido los datos.</w:t>
       </w:r>
     </w:p>
     <w:p>
@@ -4230,18 +5831,36 @@
         <w:rPr>
           <w:lang w:val="es-ES"/>
         </w:rPr>
-        <w:t xml:space="preserve">Puede verse el Dataset en </w:t>
+        <w:t xml:space="preserve">Puede verse el </w:t>
+      </w:r>
+      <w:proofErr w:type="spellStart"/>
+      <w:r>
+        <w:rPr>
+          <w:lang w:val="es-ES"/>
+        </w:rPr>
+        <w:t>Dataset</w:t>
+      </w:r>
+      <w:proofErr w:type="spellEnd"/>
+      <w:r>
+        <w:rPr>
+          <w:lang w:val="es-ES"/>
+        </w:rPr>
+        <w:t xml:space="preserve"> en </w:t>
       </w:r>
       <w:hyperlink r:id="rId15" w:history="1">
         <w:r>
           <w:rPr>
             <w:rStyle w:val="Hipervnculo"/>
-            <w:lang w:val="es-ES"/>
           </w:rPr>
-          <w:t>https://doi.org/10.5281/zenodo.3748475</w:t>
+          <w:t>https://doi.org/10.5281/zenodo.3748520</w:t>
         </w:r>
       </w:hyperlink>
       <w:r>
+        <w:t xml:space="preserve"> </w:t>
+      </w:r>
+      <w:bookmarkStart w:id="13" w:name="_GoBack"/>
+      <w:bookmarkEnd w:id="13"/>
+      <w:r>
         <w:rPr>
           <w:lang w:val="es-ES"/>
         </w:rPr>
@@ -4267,9 +5886,31 @@
         <w:rPr>
           <w:lang w:val="es-ES"/>
         </w:rPr>
-        <w:t>. Presentar el trabajo con el DOI del dataset en Github</w:t>
+        <w:t xml:space="preserve">. Presentar el trabajo con el DOI del </w:t>
+      </w:r>
+      <w:proofErr w:type="spellStart"/>
+      <w:r>
+        <w:rPr>
+          <w:lang w:val="es-ES"/>
+        </w:rPr>
+        <w:t>dataset</w:t>
+      </w:r>
+      <w:proofErr w:type="spellEnd"/>
+      <w:r>
+        <w:rPr>
+          <w:lang w:val="es-ES"/>
+        </w:rPr>
+        <w:t xml:space="preserve"> en </w:t>
+      </w:r>
+      <w:proofErr w:type="spellStart"/>
+      <w:r>
+        <w:rPr>
+          <w:lang w:val="es-ES"/>
+        </w:rPr>
+        <w:t>Github</w:t>
       </w:r>
       <w:bookmarkEnd w:id="14"/>
+      <w:proofErr w:type="spellEnd"/>
     </w:p>
     <w:p>
       <w:pPr>
@@ -4281,8 +5922,30 @@
         <w:rPr>
           <w:lang w:val="es-ES"/>
         </w:rPr>
-        <w:t>En el fichero README.md de GitHub se ha añadido el enlace al dataset de Zenodo</w:t>
-      </w:r>
+        <w:t xml:space="preserve">En el fichero README.md de GitHub se ha añadido el enlace al </w:t>
+      </w:r>
+      <w:proofErr w:type="spellStart"/>
+      <w:r>
+        <w:rPr>
+          <w:lang w:val="es-ES"/>
+        </w:rPr>
+        <w:t>dataset</w:t>
+      </w:r>
+      <w:proofErr w:type="spellEnd"/>
+      <w:r>
+        <w:rPr>
+          <w:lang w:val="es-ES"/>
+        </w:rPr>
+        <w:t xml:space="preserve"> de </w:t>
+      </w:r>
+      <w:proofErr w:type="spellStart"/>
+      <w:r>
+        <w:rPr>
+          <w:lang w:val="es-ES"/>
+        </w:rPr>
+        <w:t>Zenodo</w:t>
+      </w:r>
+      <w:proofErr w:type="spellEnd"/>
     </w:p>
     <w:p>
       <w:pPr>
@@ -4306,12 +5969,20 @@
           <w:lang w:val="es-ES"/>
         </w:rPr>
       </w:pPr>
+      <w:proofErr w:type="spellStart"/>
       <w:r>
         <w:rPr>
           <w:lang w:val="es-ES"/>
         </w:rPr>
         <w:lastRenderedPageBreak/>
-        <w:t>Checklist de contribuciones del equipo</w:t>
+        <w:t>Checklist</w:t>
+      </w:r>
+      <w:proofErr w:type="spellEnd"/>
+      <w:r>
+        <w:rPr>
+          <w:lang w:val="es-ES"/>
+        </w:rPr>
+        <w:t xml:space="preserve"> de contribuciones del equipo</w:t>
       </w:r>
       <w:bookmarkEnd w:id="15"/>
     </w:p>
@@ -4615,13 +6286,47 @@
               <w:szCs w:val="16"/>
             </w:rPr>
           </w:pPr>
+          <w:proofErr w:type="spellStart"/>
           <w:r>
             <w:rPr>
               <w:sz w:val="16"/>
               <w:szCs w:val="16"/>
             </w:rPr>
-            <w:t>Tipología y ciclo de vida de los datos</w:t>
+            <w:t>Tipología</w:t>
           </w:r>
+          <w:proofErr w:type="spellEnd"/>
+          <w:r>
+            <w:rPr>
+              <w:sz w:val="16"/>
+              <w:szCs w:val="16"/>
+            </w:rPr>
+            <w:t xml:space="preserve"> y </w:t>
+          </w:r>
+          <w:proofErr w:type="spellStart"/>
+          <w:r>
+            <w:rPr>
+              <w:sz w:val="16"/>
+              <w:szCs w:val="16"/>
+            </w:rPr>
+            <w:t>ciclo</w:t>
+          </w:r>
+          <w:proofErr w:type="spellEnd"/>
+          <w:r>
+            <w:rPr>
+              <w:sz w:val="16"/>
+              <w:szCs w:val="16"/>
+            </w:rPr>
+            <w:t xml:space="preserve"> de vida de los </w:t>
+          </w:r>
+          <w:proofErr w:type="spellStart"/>
+          <w:r>
+            <w:rPr>
+              <w:sz w:val="16"/>
+              <w:szCs w:val="16"/>
+            </w:rPr>
+            <w:t>datos</w:t>
+          </w:r>
+          <w:proofErr w:type="spellEnd"/>
           <w:r>
             <w:rPr>
               <w:sz w:val="16"/>
@@ -4652,8 +6357,33 @@
               <w:sz w:val="16"/>
               <w:szCs w:val="16"/>
             </w:rPr>
-            <w:t>Máster en Ciencia de Datos</w:t>
+            <w:t xml:space="preserve">Máster en </w:t>
           </w:r>
+          <w:proofErr w:type="spellStart"/>
+          <w:r>
+            <w:rPr>
+              <w:sz w:val="16"/>
+              <w:szCs w:val="16"/>
+            </w:rPr>
+            <w:t>Ciencia</w:t>
+          </w:r>
+          <w:proofErr w:type="spellEnd"/>
+          <w:r>
+            <w:rPr>
+              <w:sz w:val="16"/>
+              <w:szCs w:val="16"/>
+            </w:rPr>
+            <w:t xml:space="preserve"> de </w:t>
+          </w:r>
+          <w:proofErr w:type="spellStart"/>
+          <w:r>
+            <w:rPr>
+              <w:sz w:val="16"/>
+              <w:szCs w:val="16"/>
+            </w:rPr>
+            <w:t>Datos</w:t>
+          </w:r>
+          <w:proofErr w:type="spellEnd"/>
         </w:p>
       </w:tc>
       <w:tc>
@@ -4710,12 +6440,21 @@
               <w:szCs w:val="16"/>
             </w:rPr>
           </w:pPr>
+          <w:proofErr w:type="spellStart"/>
           <w:r>
             <w:rPr>
               <w:sz w:val="16"/>
               <w:szCs w:val="16"/>
             </w:rPr>
-            <w:t xml:space="preserve">pág </w:t>
+            <w:t>pág</w:t>
+          </w:r>
+          <w:proofErr w:type="spellEnd"/>
+          <w:r>
+            <w:rPr>
+              <w:sz w:val="16"/>
+              <w:szCs w:val="16"/>
+            </w:rPr>
+            <w:t xml:space="preserve"> </w:t>
           </w:r>
           <w:r>
             <w:rPr>
@@ -4824,7 +6563,25 @@
           <w:szCs w:val="20"/>
           <w:lang w:val="es-ES"/>
         </w:rPr>
-        <w:t xml:space="preserve"> El sitemap de las categorías se puede encontrar en </w:t>
+        <w:t xml:space="preserve"> El </w:t>
+      </w:r>
+      <w:proofErr w:type="spellStart"/>
+      <w:r>
+        <w:rPr>
+          <w:sz w:val="20"/>
+          <w:szCs w:val="20"/>
+          <w:lang w:val="es-ES"/>
+        </w:rPr>
+        <w:t>sitemap</w:t>
+      </w:r>
+      <w:proofErr w:type="spellEnd"/>
+      <w:r>
+        <w:rPr>
+          <w:sz w:val="20"/>
+          <w:szCs w:val="20"/>
+          <w:lang w:val="es-ES"/>
+        </w:rPr>
+        <w:t xml:space="preserve"> de las categorías se puede encontrar en </w:t>
       </w:r>
       <w:hyperlink r:id="rId1">
         <w:r>
@@ -11605,7 +13362,7 @@
 </file>
 
 <file path=customXml/itemProps1.xml><?xml version="1.0" encoding="utf-8"?>
-<ds:datastoreItem xmlns:ds="http://schemas.openxmlformats.org/officeDocument/2006/customXml" ds:itemID="{1ED90512-6659-4185-A4E0-E9BD8CDD5FE4}">
+<ds:datastoreItem xmlns:ds="http://schemas.openxmlformats.org/officeDocument/2006/customXml" ds:itemID="{049A5D4E-320C-4C16-A12E-970753E37494}">
   <ds:schemaRefs>
     <ds:schemaRef ds:uri="http://schemas.openxmlformats.org/officeDocument/2006/bibliography"/>
   </ds:schemaRefs>

</xml_diff>

<commit_message>
Poner titulo en inicio pagina
</commit_message>
<xml_diff>
--- a/doc/Guión PAC1 Tipología de Datos.docx
+++ b/doc/Guión PAC1 Tipología de Datos.docx
@@ -1468,12 +1468,20 @@
         </w:rPr>
       </w:pPr>
       <w:bookmarkStart w:id="0" w:name="_Toc37334668"/>
+      <w:proofErr w:type="gramStart"/>
       <w:r>
         <w:rPr>
           <w:lang w:val="es-ES_tradnl"/>
         </w:rPr>
         <w:lastRenderedPageBreak/>
-        <w:t>Puntos a desarrollar en la práctica</w:t>
+        <w:t>Puntos a desarrollar</w:t>
+      </w:r>
+      <w:proofErr w:type="gramEnd"/>
+      <w:r>
+        <w:rPr>
+          <w:lang w:val="es-ES_tradnl"/>
+        </w:rPr>
+        <w:t xml:space="preserve"> en la práctica</w:t>
       </w:r>
       <w:bookmarkEnd w:id="0"/>
     </w:p>
@@ -1516,7 +1524,21 @@
         <w:rPr>
           <w:lang w:val="es-ES"/>
         </w:rPr>
-        <w:t xml:space="preserve">El sitio web elegido para practicar el web scraping es </w:t>
+        <w:t xml:space="preserve">El sitio web elegido para practicar el web </w:t>
+      </w:r>
+      <w:proofErr w:type="spellStart"/>
+      <w:r>
+        <w:rPr>
+          <w:lang w:val="es-ES"/>
+        </w:rPr>
+        <w:t>scraping</w:t>
+      </w:r>
+      <w:proofErr w:type="spellEnd"/>
+      <w:r>
+        <w:rPr>
+          <w:lang w:val="es-ES"/>
+        </w:rPr>
+        <w:t xml:space="preserve"> es </w:t>
       </w:r>
       <w:hyperlink r:id="rId8">
         <w:r>
@@ -1532,7 +1554,21 @@
         <w:rPr>
           <w:lang w:val="es-ES"/>
         </w:rPr>
-        <w:t>, una conocida web española de venta online de electrónica de consumo. Como tal, el sitio web está muy orientado a la venta y proporciona un completo catálogo de sus productos agrupados por distintas categorías (smartphones, portátiles, etc).</w:t>
+        <w:t xml:space="preserve">, una conocida web española de venta online de electrónica de consumo. Como tal, el sitio web está muy orientado a la venta y proporciona un completo catálogo de sus productos agrupados por distintas categorías (smartphones, portátiles, </w:t>
+      </w:r>
+      <w:proofErr w:type="spellStart"/>
+      <w:r>
+        <w:rPr>
+          <w:lang w:val="es-ES"/>
+        </w:rPr>
+        <w:t>etc</w:t>
+      </w:r>
+      <w:proofErr w:type="spellEnd"/>
+      <w:r>
+        <w:rPr>
+          <w:lang w:val="es-ES"/>
+        </w:rPr>
+        <w:t>).</w:t>
       </w:r>
     </w:p>
     <w:p>
@@ -1557,7 +1593,49 @@
         <w:rPr>
           <w:lang w:val="es-ES"/>
         </w:rPr>
-        <w:t>, lo cual puede ayudar a diseñar de manera más efectiva el scraping. Pero una vez hecho esto, debe descargarse cada categoría y artículo de la misma por separado, lo cual sí entraña cierta dificultad adicional. Es decir, que a juicio de los alumnos, el sitio web elegido presenta un equilibrio entre idoneidad y dificultad adecuado para la realización de la práctica.</w:t>
+        <w:t xml:space="preserve">, lo cual puede ayudar a diseñar de manera más efectiva el </w:t>
+      </w:r>
+      <w:proofErr w:type="spellStart"/>
+      <w:r>
+        <w:rPr>
+          <w:lang w:val="es-ES"/>
+        </w:rPr>
+        <w:t>scraping</w:t>
+      </w:r>
+      <w:proofErr w:type="spellEnd"/>
+      <w:r>
+        <w:rPr>
+          <w:lang w:val="es-ES"/>
+        </w:rPr>
+        <w:t xml:space="preserve">. Pero una vez hecho esto, debe descargarse cada categoría y artículo de </w:t>
+      </w:r>
+      <w:proofErr w:type="gramStart"/>
+      <w:r>
+        <w:rPr>
+          <w:lang w:val="es-ES"/>
+        </w:rPr>
+        <w:t>la misma</w:t>
+      </w:r>
+      <w:proofErr w:type="gramEnd"/>
+      <w:r>
+        <w:rPr>
+          <w:lang w:val="es-ES"/>
+        </w:rPr>
+        <w:t xml:space="preserve"> por separado, lo cual sí entraña cierta dificultad adicional. Es decir, </w:t>
+      </w:r>
+      <w:proofErr w:type="gramStart"/>
+      <w:r>
+        <w:rPr>
+          <w:lang w:val="es-ES"/>
+        </w:rPr>
+        <w:t>que</w:t>
+      </w:r>
+      <w:proofErr w:type="gramEnd"/>
+      <w:r>
+        <w:rPr>
+          <w:lang w:val="es-ES"/>
+        </w:rPr>
+        <w:t xml:space="preserve"> a juicio de los alumnos, el sitio web elegido presenta un equilibrio entre idoneidad y dificultad adecuado para la realización de la práctica.</w:t>
       </w:r>
     </w:p>
     <w:p>
@@ -1600,7 +1678,21 @@
         <w:rPr>
           <w:lang w:val="es-ES"/>
         </w:rPr>
-        <w:t>Antes de elegir la página de pccomponentes para desarrollar la práctica, observamos su archivo robots.txt</w:t>
+        <w:t xml:space="preserve">Antes de elegir la página de </w:t>
+      </w:r>
+      <w:proofErr w:type="spellStart"/>
+      <w:r>
+        <w:rPr>
+          <w:lang w:val="es-ES"/>
+        </w:rPr>
+        <w:t>pccomponentes</w:t>
+      </w:r>
+      <w:proofErr w:type="spellEnd"/>
+      <w:r>
+        <w:rPr>
+          <w:lang w:val="es-ES"/>
+        </w:rPr>
+        <w:t xml:space="preserve"> para desarrollar la práctica, observamos su archivo robots.txt</w:t>
       </w:r>
       <w:r>
         <w:rPr>
@@ -1625,7 +1717,77 @@
         <w:rPr>
           <w:lang w:val="es-ES"/>
         </w:rPr>
-        <w:t>Lo primero que encontramos fue la url para los diferentes sitemaps, incluido el de las categorías. De entre todas las url protegidas o prohibidas (por problemas técnicos) encontramos dos url que afectan directamente al scraper:</w:t>
+        <w:t xml:space="preserve">Lo primero que encontramos fue la </w:t>
+      </w:r>
+      <w:proofErr w:type="spellStart"/>
+      <w:r>
+        <w:rPr>
+          <w:lang w:val="es-ES"/>
+        </w:rPr>
+        <w:t>url</w:t>
+      </w:r>
+      <w:proofErr w:type="spellEnd"/>
+      <w:r>
+        <w:rPr>
+          <w:lang w:val="es-ES"/>
+        </w:rPr>
+        <w:t xml:space="preserve"> para los diferentes </w:t>
+      </w:r>
+      <w:proofErr w:type="spellStart"/>
+      <w:r>
+        <w:rPr>
+          <w:lang w:val="es-ES"/>
+        </w:rPr>
+        <w:t>sitemaps</w:t>
+      </w:r>
+      <w:proofErr w:type="spellEnd"/>
+      <w:r>
+        <w:rPr>
+          <w:lang w:val="es-ES"/>
+        </w:rPr>
+        <w:t xml:space="preserve">, incluido el de las categorías. De entre todas las </w:t>
+      </w:r>
+      <w:proofErr w:type="spellStart"/>
+      <w:r>
+        <w:rPr>
+          <w:lang w:val="es-ES"/>
+        </w:rPr>
+        <w:t>url</w:t>
+      </w:r>
+      <w:proofErr w:type="spellEnd"/>
+      <w:r>
+        <w:rPr>
+          <w:lang w:val="es-ES"/>
+        </w:rPr>
+        <w:t xml:space="preserve"> protegidas o prohibidas (por problemas técnicos) encontramos dos </w:t>
+      </w:r>
+      <w:proofErr w:type="spellStart"/>
+      <w:r>
+        <w:rPr>
+          <w:lang w:val="es-ES"/>
+        </w:rPr>
+        <w:t>url</w:t>
+      </w:r>
+      <w:proofErr w:type="spellEnd"/>
+      <w:r>
+        <w:rPr>
+          <w:lang w:val="es-ES"/>
+        </w:rPr>
+        <w:t xml:space="preserve"> que afectan directamente al </w:t>
+      </w:r>
+      <w:proofErr w:type="spellStart"/>
+      <w:r>
+        <w:rPr>
+          <w:lang w:val="es-ES"/>
+        </w:rPr>
+        <w:t>scraper</w:t>
+      </w:r>
+      <w:proofErr w:type="spellEnd"/>
+      <w:r>
+        <w:rPr>
+          <w:lang w:val="es-ES"/>
+        </w:rPr>
+        <w:t>:</w:t>
       </w:r>
     </w:p>
     <w:p>
@@ -1641,11 +1803,19 @@
           <w:lang w:val="es-ES"/>
         </w:rPr>
       </w:pPr>
-      <w:r>
-        <w:rPr>
-          <w:lang w:val="es-ES"/>
-        </w:rPr>
-        <w:t>Disallow: /*?page=0</w:t>
+      <w:proofErr w:type="spellStart"/>
+      <w:r>
+        <w:rPr>
+          <w:lang w:val="es-ES"/>
+        </w:rPr>
+        <w:t>Disallow</w:t>
+      </w:r>
+      <w:proofErr w:type="spellEnd"/>
+      <w:r>
+        <w:rPr>
+          <w:lang w:val="es-ES"/>
+        </w:rPr>
+        <w:t>: /*?page=0</w:t>
       </w:r>
     </w:p>
     <w:p>
@@ -1654,11 +1824,19 @@
           <w:lang w:val="es-ES"/>
         </w:rPr>
       </w:pPr>
-      <w:r>
-        <w:rPr>
-          <w:lang w:val="es-ES"/>
-        </w:rPr>
-        <w:t>Disallow: /*?page=1</w:t>
+      <w:proofErr w:type="spellStart"/>
+      <w:r>
+        <w:rPr>
+          <w:lang w:val="es-ES"/>
+        </w:rPr>
+        <w:t>Disallow</w:t>
+      </w:r>
+      <w:proofErr w:type="spellEnd"/>
+      <w:r>
+        <w:rPr>
+          <w:lang w:val="es-ES"/>
+        </w:rPr>
+        <w:t>: /*?page=1</w:t>
       </w:r>
     </w:p>
     <w:p>
@@ -1678,7 +1856,49 @@
         <w:rPr>
           <w:lang w:val="es-ES"/>
         </w:rPr>
-        <w:t>Estas dos url se tendrían que usar a la hora de scrapear todos los productos de una categoría, para ir de página en página cogiendo los productos de cada una hasta tener el total. Por ello, en nuestro scraper las evitamos empezado directamente por la page=2.</w:t>
+        <w:t xml:space="preserve">Estas dos </w:t>
+      </w:r>
+      <w:proofErr w:type="spellStart"/>
+      <w:r>
+        <w:rPr>
+          <w:lang w:val="es-ES"/>
+        </w:rPr>
+        <w:t>url</w:t>
+      </w:r>
+      <w:proofErr w:type="spellEnd"/>
+      <w:r>
+        <w:rPr>
+          <w:lang w:val="es-ES"/>
+        </w:rPr>
+        <w:t xml:space="preserve"> se tendrían que usar a la hora de </w:t>
+      </w:r>
+      <w:proofErr w:type="spellStart"/>
+      <w:r>
+        <w:rPr>
+          <w:lang w:val="es-ES"/>
+        </w:rPr>
+        <w:t>scrapear</w:t>
+      </w:r>
+      <w:proofErr w:type="spellEnd"/>
+      <w:r>
+        <w:rPr>
+          <w:lang w:val="es-ES"/>
+        </w:rPr>
+        <w:t xml:space="preserve"> todos los productos de una categoría, para ir de página en página cogiendo los productos de cada una hasta tener el total. Por ello, en nuestro </w:t>
+      </w:r>
+      <w:proofErr w:type="spellStart"/>
+      <w:r>
+        <w:rPr>
+          <w:lang w:val="es-ES"/>
+        </w:rPr>
+        <w:t>scraper</w:t>
+      </w:r>
+      <w:proofErr w:type="spellEnd"/>
+      <w:r>
+        <w:rPr>
+          <w:lang w:val="es-ES"/>
+        </w:rPr>
+        <w:t xml:space="preserve"> las evitamos empezado directamente por la page=2.</w:t>
       </w:r>
     </w:p>
     <w:p>
@@ -1698,7 +1918,77 @@
         <w:rPr>
           <w:lang w:val="es-ES"/>
         </w:rPr>
-        <w:t>Finalmente, hemos observado que la página aunque no prohíbe el uso de bots, tiene algunos bloqueados. Por este motivo, hemos decidido asegurarnos que usamos un User Agent “real” para pasar más inadvertidos.</w:t>
+        <w:t xml:space="preserve">Finalmente, hemos observado que la </w:t>
+      </w:r>
+      <w:proofErr w:type="gramStart"/>
+      <w:r>
+        <w:rPr>
+          <w:lang w:val="es-ES"/>
+        </w:rPr>
+        <w:t>página</w:t>
+      </w:r>
+      <w:proofErr w:type="gramEnd"/>
+      <w:r>
+        <w:rPr>
+          <w:lang w:val="es-ES"/>
+        </w:rPr>
+        <w:t xml:space="preserve"> aunque no prohíbe el uso de </w:t>
+      </w:r>
+      <w:proofErr w:type="spellStart"/>
+      <w:r>
+        <w:rPr>
+          <w:lang w:val="es-ES"/>
+        </w:rPr>
+        <w:t>bots</w:t>
+      </w:r>
+      <w:proofErr w:type="spellEnd"/>
+      <w:r>
+        <w:rPr>
+          <w:lang w:val="es-ES"/>
+        </w:rPr>
+        <w:t xml:space="preserve">, tiene algunos bloqueados. Por este motivo, hemos decidido asegurarnos </w:t>
+      </w:r>
+      <w:proofErr w:type="gramStart"/>
+      <w:r>
+        <w:rPr>
+          <w:lang w:val="es-ES"/>
+        </w:rPr>
+        <w:t>que</w:t>
+      </w:r>
+      <w:proofErr w:type="gramEnd"/>
+      <w:r>
+        <w:rPr>
+          <w:lang w:val="es-ES"/>
+        </w:rPr>
+        <w:t xml:space="preserve"> usamos un </w:t>
+      </w:r>
+      <w:proofErr w:type="spellStart"/>
+      <w:r>
+        <w:rPr>
+          <w:lang w:val="es-ES"/>
+        </w:rPr>
+        <w:t>User</w:t>
+      </w:r>
+      <w:proofErr w:type="spellEnd"/>
+      <w:r>
+        <w:rPr>
+          <w:lang w:val="es-ES"/>
+        </w:rPr>
+        <w:t xml:space="preserve"> </w:t>
+      </w:r>
+      <w:proofErr w:type="spellStart"/>
+      <w:r>
+        <w:rPr>
+          <w:lang w:val="es-ES"/>
+        </w:rPr>
+        <w:t>Agent</w:t>
+      </w:r>
+      <w:proofErr w:type="spellEnd"/>
+      <w:r>
+        <w:rPr>
+          <w:lang w:val="es-ES"/>
+        </w:rPr>
+        <w:t xml:space="preserve"> “real” para pasar más inadvertidos.</w:t>
       </w:r>
     </w:p>
     <w:p>
@@ -1726,7 +2016,21 @@
         <w:rPr>
           <w:lang w:val="es-ES"/>
         </w:rPr>
-        <w:t>para el dataset. Elegir un título que sea descriptivo.</w:t>
+        <w:t xml:space="preserve">para el </w:t>
+      </w:r>
+      <w:proofErr w:type="spellStart"/>
+      <w:r>
+        <w:rPr>
+          <w:lang w:val="es-ES"/>
+        </w:rPr>
+        <w:t>dataset</w:t>
+      </w:r>
+      <w:proofErr w:type="spellEnd"/>
+      <w:r>
+        <w:rPr>
+          <w:lang w:val="es-ES"/>
+        </w:rPr>
+        <w:t>. Elegir un título que sea descriptivo.</w:t>
       </w:r>
       <w:bookmarkEnd w:id="2"/>
       <w:r>
@@ -1746,7 +2050,21 @@
         <w:rPr>
           <w:lang w:val="es-ES"/>
         </w:rPr>
-        <w:t>El título elegido es “Catálogo de productos de PCCOMPONENTES”. Incluiremos dicho título tanto en GitHub como en Zenodo.</w:t>
+        <w:t xml:space="preserve">El título elegido es “Catálogo de productos de PCCOMPONENTES”. Incluiremos dicho título tanto en GitHub como en </w:t>
+      </w:r>
+      <w:proofErr w:type="spellStart"/>
+      <w:r>
+        <w:rPr>
+          <w:lang w:val="es-ES"/>
+        </w:rPr>
+        <w:t>Zenodo</w:t>
+      </w:r>
+      <w:proofErr w:type="spellEnd"/>
+      <w:r>
+        <w:rPr>
+          <w:lang w:val="es-ES"/>
+        </w:rPr>
+        <w:t>.</w:t>
       </w:r>
     </w:p>
     <w:p>
@@ -1771,8 +2089,17 @@
           <w:i/>
           <w:lang w:val="es-ES"/>
         </w:rPr>
-        <w:t>del dataset</w:t>
-      </w:r>
+        <w:t xml:space="preserve">del </w:t>
+      </w:r>
+      <w:proofErr w:type="spellStart"/>
+      <w:r>
+        <w:rPr>
+          <w:i/>
+          <w:lang w:val="es-ES"/>
+        </w:rPr>
+        <w:t>dataset</w:t>
+      </w:r>
+      <w:proofErr w:type="spellEnd"/>
       <w:r>
         <w:rPr>
           <w:lang w:val="es-ES"/>
@@ -1822,7 +2149,21 @@
         <w:rPr>
           <w:lang w:val="es-ES"/>
         </w:rPr>
-        <w:t>Los datos se presentan en Zenodo en forma de tabla bidimensional, donde una columna adicional indica la fecha de descarga de la web</w:t>
+        <w:t xml:space="preserve">Los datos se presentan en </w:t>
+      </w:r>
+      <w:proofErr w:type="spellStart"/>
+      <w:r>
+        <w:rPr>
+          <w:lang w:val="es-ES"/>
+        </w:rPr>
+        <w:t>Zenodo</w:t>
+      </w:r>
+      <w:proofErr w:type="spellEnd"/>
+      <w:r>
+        <w:rPr>
+          <w:lang w:val="es-ES"/>
+        </w:rPr>
+        <w:t xml:space="preserve"> en forma de tabla bidimensional, donde una columna adicional indica la fecha de descarga de la web</w:t>
       </w:r>
       <w:r>
         <w:rPr>
@@ -1882,20 +2223,83 @@
         <w:pStyle w:val="Descripcin"/>
         <w:jc w:val="center"/>
       </w:pPr>
-      <w:r>
-        <w:t xml:space="preserve">Ilustración </w:t>
-      </w:r>
-      <w:fldSimple w:instr=" SEQ Ilustración \* ARABIC ">
-        <w:r>
-          <w:rPr>
-            <w:noProof/>
-          </w:rPr>
-          <w:t>1</w:t>
-        </w:r>
-      </w:fldSimple>
-      <w:r>
-        <w:t>: Captura de la web de Zenodo donde aparece el juego de datos de la práctica</w:t>
-      </w:r>
+      <w:proofErr w:type="spellStart"/>
+      <w:r>
+        <w:t>Ilustración</w:t>
+      </w:r>
+      <w:proofErr w:type="spellEnd"/>
+      <w:r>
+        <w:t xml:space="preserve"> </w:t>
+      </w:r>
+      <w:r>
+        <w:fldChar w:fldCharType="begin"/>
+      </w:r>
+      <w:r>
+        <w:instrText xml:space="preserve"> SEQ Ilustración \* ARABIC </w:instrText>
+      </w:r>
+      <w:r>
+        <w:fldChar w:fldCharType="separate"/>
+      </w:r>
+      <w:r>
+        <w:rPr>
+          <w:noProof/>
+        </w:rPr>
+        <w:t>1</w:t>
+      </w:r>
+      <w:r>
+        <w:rPr>
+          <w:noProof/>
+        </w:rPr>
+        <w:fldChar w:fldCharType="end"/>
+      </w:r>
+      <w:r>
+        <w:t xml:space="preserve">: Captura de la web de </w:t>
+      </w:r>
+      <w:proofErr w:type="spellStart"/>
+      <w:r>
+        <w:t>Zenodo</w:t>
+      </w:r>
+      <w:proofErr w:type="spellEnd"/>
+      <w:r>
+        <w:t xml:space="preserve"> </w:t>
+      </w:r>
+      <w:proofErr w:type="spellStart"/>
+      <w:r>
+        <w:t>donde</w:t>
+      </w:r>
+      <w:proofErr w:type="spellEnd"/>
+      <w:r>
+        <w:t xml:space="preserve"> </w:t>
+      </w:r>
+      <w:proofErr w:type="spellStart"/>
+      <w:r>
+        <w:t>aparece</w:t>
+      </w:r>
+      <w:proofErr w:type="spellEnd"/>
+      <w:r>
+        <w:t xml:space="preserve"> el </w:t>
+      </w:r>
+      <w:proofErr w:type="spellStart"/>
+      <w:r>
+        <w:t>juego</w:t>
+      </w:r>
+      <w:proofErr w:type="spellEnd"/>
+      <w:r>
+        <w:t xml:space="preserve"> de </w:t>
+      </w:r>
+      <w:proofErr w:type="spellStart"/>
+      <w:r>
+        <w:t>datos</w:t>
+      </w:r>
+      <w:proofErr w:type="spellEnd"/>
+      <w:r>
+        <w:t xml:space="preserve"> de la </w:t>
+      </w:r>
+      <w:proofErr w:type="spellStart"/>
+      <w:r>
+        <w:t>práctica</w:t>
+      </w:r>
+      <w:proofErr w:type="spellEnd"/>
     </w:p>
     <w:p>
       <w:pPr>
@@ -1905,8 +2309,6 @@
         </w:rPr>
       </w:pPr>
       <w:bookmarkStart w:id="4" w:name="_Toc37334672"/>
-      <w:bookmarkStart w:id="5" w:name="_GoBack"/>
-      <w:bookmarkEnd w:id="5"/>
       <w:r>
         <w:rPr>
           <w:b/>
@@ -1919,7 +2321,21 @@
         <w:rPr>
           <w:lang w:val="es-ES"/>
         </w:rPr>
-        <w:t>. Presentar una imagen o esquema que identifique el dataset visualmente</w:t>
+        <w:t xml:space="preserve">. Presentar una imagen o esquema que identifique el </w:t>
+      </w:r>
+      <w:proofErr w:type="spellStart"/>
+      <w:r>
+        <w:rPr>
+          <w:lang w:val="es-ES"/>
+        </w:rPr>
+        <w:t>dataset</w:t>
+      </w:r>
+      <w:proofErr w:type="spellEnd"/>
+      <w:r>
+        <w:rPr>
+          <w:lang w:val="es-ES"/>
+        </w:rPr>
+        <w:t xml:space="preserve"> visualmente</w:t>
       </w:r>
       <w:bookmarkEnd w:id="4"/>
       <w:r>
@@ -1939,7 +2355,21 @@
         <w:rPr>
           <w:lang w:val="es-ES"/>
         </w:rPr>
-        <w:t>La parte de visualización se puede lanzar como proceso diferenciado del scraper y de la publicación</w:t>
+        <w:t xml:space="preserve">La parte de visualización se puede lanzar como proceso diferenciado del </w:t>
+      </w:r>
+      <w:proofErr w:type="spellStart"/>
+      <w:r>
+        <w:rPr>
+          <w:lang w:val="es-ES"/>
+        </w:rPr>
+        <w:t>scraper</w:t>
+      </w:r>
+      <w:proofErr w:type="spellEnd"/>
+      <w:r>
+        <w:rPr>
+          <w:lang w:val="es-ES"/>
+        </w:rPr>
+        <w:t xml:space="preserve"> y de la publicación</w:t>
       </w:r>
       <w:r>
         <w:rPr>
@@ -1967,15 +2397,18 @@
           <w:lang w:val="es-ES"/>
         </w:rPr>
       </w:pPr>
-      <w:r>
-        <w:rPr>
-          <w:lang w:val="es-ES"/>
-        </w:rPr>
-        <w:t>Estudio agrupado de las características</w:t>
-      </w:r>
     </w:p>
     <w:p>
       <w:pPr>
+        <w:pStyle w:val="Ttulo3"/>
+        <w:rPr>
+          <w:lang w:val="es-ES"/>
+        </w:rPr>
+      </w:pPr>
+    </w:p>
+    <w:p>
+      <w:pPr>
+        <w:pStyle w:val="Ttulo3"/>
         <w:rPr>
           <w:lang w:val="es-ES"/>
         </w:rPr>
@@ -1985,6 +2418,19 @@
           <w:lang w:val="es-ES"/>
         </w:rPr>
         <w:lastRenderedPageBreak/>
+        <w:t>Estudio agrupado de las características</w:t>
+      </w:r>
+    </w:p>
+    <w:p>
+      <w:pPr>
+        <w:rPr>
+          <w:lang w:val="es-ES"/>
+        </w:rPr>
+      </w:pPr>
+      <w:r>
+        <w:rPr>
+          <w:lang w:val="es-ES"/>
+        </w:rPr>
         <w:t>En esta primera parte, se dibuja un diagrama de cajas representando en él todos los artículos de una categoría elegida junto con sus características principales:</w:t>
       </w:r>
     </w:p>
@@ -2056,38 +2502,59 @@
           <w:lang w:val="es-ES"/>
         </w:rPr>
       </w:pPr>
-      <w:bookmarkStart w:id="6" w:name="_Ref37355058"/>
-      <w:r>
-        <w:t xml:space="preserve">Ilustración </w:t>
-      </w:r>
-      <w:r>
-        <w:fldChar w:fldCharType="begin"/>
-      </w:r>
-      <w:r>
-        <w:instrText xml:space="preserve"> SEQ Ilustración \* ARABIC </w:instrText>
-      </w:r>
-      <w:r>
-        <w:fldChar w:fldCharType="separate"/>
-      </w:r>
-      <w:r>
-        <w:rPr>
-          <w:noProof/>
-        </w:rPr>
-        <w:t>2</w:t>
-      </w:r>
-      <w:r>
-        <w:rPr>
-          <w:noProof/>
-        </w:rPr>
-        <w:fldChar w:fldCharType="end"/>
-      </w:r>
-      <w:bookmarkEnd w:id="6"/>
-      <w:r>
-        <w:t xml:space="preserve">: Diagrama de cajas </w:t>
-      </w:r>
-      <w:r>
-        <w:t>con la distribución de cada característica para esa categoría</w:t>
-      </w:r>
+      <w:bookmarkStart w:id="5" w:name="_Ref37355058"/>
+      <w:proofErr w:type="spellStart"/>
+      <w:r>
+        <w:t>Ilustración</w:t>
+      </w:r>
+      <w:proofErr w:type="spellEnd"/>
+      <w:r>
+        <w:t xml:space="preserve"> </w:t>
+      </w:r>
+      <w:fldSimple w:instr=" SEQ Ilustración \* ARABIC ">
+        <w:r>
+          <w:rPr>
+            <w:noProof/>
+          </w:rPr>
+          <w:t>2</w:t>
+        </w:r>
+      </w:fldSimple>
+      <w:bookmarkEnd w:id="5"/>
+      <w:r>
+        <w:t xml:space="preserve">: Diagrama de </w:t>
+      </w:r>
+      <w:proofErr w:type="spellStart"/>
+      <w:r>
+        <w:t>cajas</w:t>
+      </w:r>
+      <w:proofErr w:type="spellEnd"/>
+      <w:r>
+        <w:t xml:space="preserve"> </w:t>
+      </w:r>
+      <w:r>
+        <w:t xml:space="preserve">con la </w:t>
+      </w:r>
+      <w:proofErr w:type="spellStart"/>
+      <w:r>
+        <w:t>distribución</w:t>
+      </w:r>
+      <w:proofErr w:type="spellEnd"/>
+      <w:r>
+        <w:t xml:space="preserve"> de cada característica para </w:t>
+      </w:r>
+      <w:proofErr w:type="spellStart"/>
+      <w:r>
+        <w:t>esa</w:t>
+      </w:r>
+      <w:proofErr w:type="spellEnd"/>
+      <w:r>
+        <w:t xml:space="preserve"> </w:t>
+      </w:r>
+      <w:proofErr w:type="spellStart"/>
+      <w:r>
+        <w:t>categoría</w:t>
+      </w:r>
+      <w:proofErr w:type="spellEnd"/>
     </w:p>
     <w:p>
       <w:pPr>
@@ -2099,7 +2566,35 @@
         <w:rPr>
           <w:lang w:val="es-ES"/>
         </w:rPr>
-        <w:t>En este gráfico puede observarse de un vistazo la distribución de los valores que toma cada una de las características para los artículos de la categoría “adaptador-usb”. De esta forma, se puede observar que el rating y los descuentos son características con una distribución de los valores bastante agrupada, mientras que el Precio y el IVA muestras una distribución claramente sesgada hacia valores bajos con unos cuantos outliers en valores altos, es decir, que en esta categoría tenemos muchos artículos con precios bajos y unos cuantos con valores por encima de 1000€</w:t>
+        <w:t>En este gráfico puede observarse de un vistazo la distribución de los valores que toma cada una de las características para los artículos de la categoría “adaptador-</w:t>
+      </w:r>
+      <w:proofErr w:type="spellStart"/>
+      <w:r>
+        <w:rPr>
+          <w:lang w:val="es-ES"/>
+        </w:rPr>
+        <w:t>usb</w:t>
+      </w:r>
+      <w:proofErr w:type="spellEnd"/>
+      <w:r>
+        <w:rPr>
+          <w:lang w:val="es-ES"/>
+        </w:rPr>
+        <w:t xml:space="preserve">”. De esta forma, se puede observar que el rating y los descuentos son características con una distribución de los valores bastante agrupada, mientras que el Precio y el IVA muestras una distribución claramente sesgada hacia valores bajos con unos cuantos </w:t>
+      </w:r>
+      <w:proofErr w:type="spellStart"/>
+      <w:r>
+        <w:rPr>
+          <w:lang w:val="es-ES"/>
+        </w:rPr>
+        <w:t>outliers</w:t>
+      </w:r>
+      <w:proofErr w:type="spellEnd"/>
+      <w:r>
+        <w:rPr>
+          <w:lang w:val="es-ES"/>
+        </w:rPr>
+        <w:t xml:space="preserve"> en valores altos, es decir, que en esta categoría tenemos muchos artículos con precios bajos y unos cuantos con valores por encima de 1000€</w:t>
       </w:r>
       <w:r>
         <w:rPr>
@@ -2111,7 +2606,35 @@
         <w:rPr>
           <w:lang w:val="es-ES"/>
         </w:rPr>
-        <w:t xml:space="preserve"> Si asumimos que por ejemplo, nuestra población objetivo para una web de estas características es gente con ingresos reducidos, podríamos tratar de reducir nuestra oferta de aquellos artículos que aparezcan aquí como outliers, y centrarnos más en electrónica de consumo con precios más reducidos.</w:t>
+        <w:t xml:space="preserve"> Si asumimos </w:t>
+      </w:r>
+      <w:proofErr w:type="gramStart"/>
+      <w:r>
+        <w:rPr>
+          <w:lang w:val="es-ES"/>
+        </w:rPr>
+        <w:t>que</w:t>
+      </w:r>
+      <w:proofErr w:type="gramEnd"/>
+      <w:r>
+        <w:rPr>
+          <w:lang w:val="es-ES"/>
+        </w:rPr>
+        <w:t xml:space="preserve"> por ejemplo, nuestra población objetivo para una web de estas características es gente con ingresos reducidos, podríamos tratar de reducir nuestra oferta de aquellos artículos que aparezcan aquí como </w:t>
+      </w:r>
+      <w:proofErr w:type="spellStart"/>
+      <w:r>
+        <w:rPr>
+          <w:lang w:val="es-ES"/>
+        </w:rPr>
+        <w:t>outliers</w:t>
+      </w:r>
+      <w:proofErr w:type="spellEnd"/>
+      <w:r>
+        <w:rPr>
+          <w:lang w:val="es-ES"/>
+        </w:rPr>
+        <w:t>, y centrarnos más en electrónica de consumo con precios más reducidos.</w:t>
       </w:r>
     </w:p>
     <w:p>
@@ -2162,15 +2685,47 @@
         <w:rPr>
           <w:lang w:val="es-ES"/>
         </w:rPr>
-        <w:t xml:space="preserve">es tomar como entrada los ficheros CSV que se le especifiquen (normalmente del directorio donde el scraper los ha descargado previamente: </w:t>
-      </w:r>
+        <w:t xml:space="preserve">es tomar como entrada los ficheros CSV que se le especifiquen (normalmente del directorio donde el </w:t>
+      </w:r>
+      <w:proofErr w:type="spellStart"/>
+      <w:r>
+        <w:rPr>
+          <w:lang w:val="es-ES"/>
+        </w:rPr>
+        <w:t>scraper</w:t>
+      </w:r>
+      <w:proofErr w:type="spellEnd"/>
+      <w:r>
+        <w:rPr>
+          <w:lang w:val="es-ES"/>
+        </w:rPr>
+        <w:t xml:space="preserve"> los ha descargado previamente: </w:t>
+      </w:r>
+      <w:proofErr w:type="spellStart"/>
       <w:r>
         <w:rPr>
           <w:rStyle w:val="CdigoCar"/>
           <w:lang w:val="es-ES"/>
         </w:rPr>
-        <w:t>sample\csv</w:t>
-      </w:r>
+        <w:t>sample</w:t>
+      </w:r>
+      <w:proofErr w:type="spellEnd"/>
+      <w:r>
+        <w:rPr>
+          <w:rStyle w:val="CdigoCar"/>
+          <w:lang w:val="es-ES"/>
+        </w:rPr>
+        <w:t>\</w:t>
+      </w:r>
+      <w:proofErr w:type="spellStart"/>
+      <w:r>
+        <w:rPr>
+          <w:rStyle w:val="CdigoCar"/>
+          <w:lang w:val="es-ES"/>
+        </w:rPr>
+        <w:t>csv</w:t>
+      </w:r>
+      <w:proofErr w:type="spellEnd"/>
       <w:r>
         <w:rPr>
           <w:lang w:val="es-ES"/>
@@ -2182,7 +2737,21 @@
           <w:lang w:val="es-ES"/>
         </w:rPr>
         <w:lastRenderedPageBreak/>
-        <w:t>en el eje de abcisas se representa el tiempo y en el eje de ordenadas, la característica que se quiera estudiar, como el precio o el rating de cada artículo.</w:t>
+        <w:t xml:space="preserve">en el eje de </w:t>
+      </w:r>
+      <w:proofErr w:type="spellStart"/>
+      <w:r>
+        <w:rPr>
+          <w:lang w:val="es-ES"/>
+        </w:rPr>
+        <w:t>abcisas</w:t>
+      </w:r>
+      <w:proofErr w:type="spellEnd"/>
+      <w:r>
+        <w:rPr>
+          <w:lang w:val="es-ES"/>
+        </w:rPr>
+        <w:t xml:space="preserve"> se representa el tiempo y en el eje de ordenadas, la característica que se quiera estudiar, como el precio o el rating de cada artículo.</w:t>
       </w:r>
     </w:p>
     <w:p>
@@ -2267,41 +2836,64 @@
           <w:lang w:val="es-ES"/>
         </w:rPr>
       </w:pPr>
-      <w:bookmarkStart w:id="7" w:name="_Ref37355060"/>
-      <w:r>
-        <w:t xml:space="preserve">Ilustración </w:t>
-      </w:r>
-      <w:r>
-        <w:fldChar w:fldCharType="begin"/>
-      </w:r>
-      <w:r>
-        <w:instrText xml:space="preserve"> SEQ Ilustración \*</w:instrText>
-      </w:r>
-      <w:r>
-        <w:instrText xml:space="preserve"> ARABIC </w:instrText>
-      </w:r>
-      <w:r>
-        <w:fldChar w:fldCharType="separate"/>
-      </w:r>
-      <w:r>
-        <w:rPr>
-          <w:noProof/>
-        </w:rPr>
-        <w:t>3</w:t>
-      </w:r>
-      <w:r>
-        <w:rPr>
-          <w:noProof/>
-        </w:rPr>
-        <w:fldChar w:fldCharType="end"/>
-      </w:r>
-      <w:bookmarkEnd w:id="7"/>
-      <w:r>
-        <w:t>: Comparativa del rating para todos los artículos</w:t>
-      </w:r>
-      <w:r>
-        <w:t xml:space="preserve"> de la categoría objetivo</w:t>
-      </w:r>
+      <w:bookmarkStart w:id="6" w:name="_Ref37355060"/>
+      <w:proofErr w:type="spellStart"/>
+      <w:r>
+        <w:t>Ilustración</w:t>
+      </w:r>
+      <w:proofErr w:type="spellEnd"/>
+      <w:r>
+        <w:t xml:space="preserve"> </w:t>
+      </w:r>
+      <w:fldSimple w:instr=" SEQ Ilustración \* ARABIC ">
+        <w:r>
+          <w:rPr>
+            <w:noProof/>
+          </w:rPr>
+          <w:t>3</w:t>
+        </w:r>
+      </w:fldSimple>
+      <w:bookmarkEnd w:id="6"/>
+      <w:r>
+        <w:t xml:space="preserve">: Comparativa del </w:t>
+      </w:r>
+      <w:proofErr w:type="spellStart"/>
+      <w:r>
+        <w:t>rating</w:t>
+      </w:r>
+      <w:proofErr w:type="spellEnd"/>
+      <w:r>
+        <w:t xml:space="preserve"> para </w:t>
+      </w:r>
+      <w:proofErr w:type="spellStart"/>
+      <w:r>
+        <w:t>todos</w:t>
+      </w:r>
+      <w:proofErr w:type="spellEnd"/>
+      <w:r>
+        <w:t xml:space="preserve"> los </w:t>
+      </w:r>
+      <w:proofErr w:type="spellStart"/>
+      <w:r>
+        <w:t>artículos</w:t>
+      </w:r>
+      <w:proofErr w:type="spellEnd"/>
+      <w:r>
+        <w:t xml:space="preserve"> de la </w:t>
+      </w:r>
+      <w:proofErr w:type="spellStart"/>
+      <w:r>
+        <w:t>categoría</w:t>
+      </w:r>
+      <w:proofErr w:type="spellEnd"/>
+      <w:r>
+        <w:t xml:space="preserve"> </w:t>
+      </w:r>
+      <w:proofErr w:type="spellStart"/>
+      <w:r>
+        <w:t>objetivo</w:t>
+      </w:r>
+      <w:proofErr w:type="spellEnd"/>
     </w:p>
     <w:p>
       <w:pPr>
@@ -2323,7 +2915,7 @@
           <w:lang w:val="es-ES"/>
         </w:rPr>
       </w:pPr>
-      <w:bookmarkStart w:id="8" w:name="_Toc37334673"/>
+      <w:bookmarkStart w:id="7" w:name="_Toc37334673"/>
       <w:r>
         <w:rPr>
           <w:b/>
@@ -2336,9 +2928,23 @@
         <w:rPr>
           <w:lang w:val="es-ES"/>
         </w:rPr>
-        <w:t>. Explicar los campos que incluye el dataset, el periodo de tiempo de los datos y cómo se ha recogido.</w:t>
-      </w:r>
-      <w:bookmarkEnd w:id="8"/>
+        <w:t xml:space="preserve">. Explicar los campos que incluye el </w:t>
+      </w:r>
+      <w:proofErr w:type="spellStart"/>
+      <w:r>
+        <w:rPr>
+          <w:lang w:val="es-ES"/>
+        </w:rPr>
+        <w:t>dataset</w:t>
+      </w:r>
+      <w:proofErr w:type="spellEnd"/>
+      <w:r>
+        <w:rPr>
+          <w:lang w:val="es-ES"/>
+        </w:rPr>
+        <w:t>, el periodo de tiempo de los datos y cómo se ha recogido.</w:t>
+      </w:r>
+      <w:bookmarkEnd w:id="7"/>
       <w:r>
         <w:rPr>
           <w:lang w:val="es-ES"/>
@@ -2356,14 +2962,92 @@
         <w:rPr>
           <w:lang w:val="es-ES"/>
         </w:rPr>
-        <w:t xml:space="preserve">El dataset está formado por un conjunto de csv, donde cada uno representa la lista de productos / artículos de una categoría. El nombre de los archivos csv contiene el nombre de la categoría y la </w:t>
+        <w:t xml:space="preserve">El </w:t>
+      </w:r>
+      <w:proofErr w:type="spellStart"/>
+      <w:r>
+        <w:rPr>
+          <w:lang w:val="es-ES"/>
+        </w:rPr>
+        <w:t>dataset</w:t>
+      </w:r>
+      <w:proofErr w:type="spellEnd"/>
+      <w:r>
+        <w:rPr>
+          <w:lang w:val="es-ES"/>
+        </w:rPr>
+        <w:t xml:space="preserve"> está formado por un conjunto de </w:t>
+      </w:r>
+      <w:proofErr w:type="spellStart"/>
+      <w:r>
+        <w:rPr>
+          <w:lang w:val="es-ES"/>
+        </w:rPr>
+        <w:t>csv</w:t>
+      </w:r>
+      <w:proofErr w:type="spellEnd"/>
+      <w:r>
+        <w:rPr>
+          <w:lang w:val="es-ES"/>
+        </w:rPr>
+        <w:t xml:space="preserve">, donde cada uno representa la lista de productos / artículos de una categoría. El nombre de los archivos </w:t>
+      </w:r>
+      <w:proofErr w:type="spellStart"/>
+      <w:r>
+        <w:rPr>
+          <w:lang w:val="es-ES"/>
+        </w:rPr>
+        <w:t>csv</w:t>
+      </w:r>
+      <w:proofErr w:type="spellEnd"/>
+      <w:r>
+        <w:rPr>
+          <w:lang w:val="es-ES"/>
+        </w:rPr>
+        <w:t xml:space="preserve"> contiene el nombre de la categoría y la </w:t>
       </w:r>
       <w:r>
         <w:rPr>
           <w:lang w:val="es-ES"/>
         </w:rPr>
         <w:lastRenderedPageBreak/>
-        <w:t>fecha de ejecución de la forma:  {categoria}_articles_attributes_{fecha}, por lo que aprovechando la marca temporal se pueden utilizar a posteriori para realizar estudios históricos; como por ejemplo, de la evolución de precios.</w:t>
+        <w:t>fecha de ejecución de la forma</w:t>
+      </w:r>
+      <w:proofErr w:type="gramStart"/>
+      <w:r>
+        <w:rPr>
+          <w:lang w:val="es-ES"/>
+        </w:rPr>
+        <w:t>:  {</w:t>
+      </w:r>
+      <w:proofErr w:type="spellStart"/>
+      <w:proofErr w:type="gramEnd"/>
+      <w:r>
+        <w:rPr>
+          <w:lang w:val="es-ES"/>
+        </w:rPr>
+        <w:t>categoria</w:t>
+      </w:r>
+      <w:proofErr w:type="spellEnd"/>
+      <w:r>
+        <w:rPr>
+          <w:lang w:val="es-ES"/>
+        </w:rPr>
+        <w:t>}_</w:t>
+      </w:r>
+      <w:proofErr w:type="spellStart"/>
+      <w:r>
+        <w:rPr>
+          <w:lang w:val="es-ES"/>
+        </w:rPr>
+        <w:t>articles_attributes</w:t>
+      </w:r>
+      <w:proofErr w:type="spellEnd"/>
+      <w:r>
+        <w:rPr>
+          <w:lang w:val="es-ES"/>
+        </w:rPr>
+        <w:t>_{fecha}, por lo que aprovechando la marca temporal se pueden utilizar a posteriori para realizar estudios históricos; como por ejemplo, de la evolución de precios.</w:t>
       </w:r>
     </w:p>
     <w:p>
@@ -2487,12 +3171,14 @@
                 <w:b/>
               </w:rPr>
             </w:pPr>
+            <w:proofErr w:type="spellStart"/>
             <w:r>
               <w:rPr>
                 <w:b/>
               </w:rPr>
               <w:t>Descripción</w:t>
             </w:r>
+            <w:proofErr w:type="spellEnd"/>
           </w:p>
         </w:tc>
       </w:tr>
@@ -2520,12 +3206,14 @@
               </w:pBdr>
               <w:spacing w:line="240" w:lineRule="auto"/>
             </w:pPr>
+            <w:proofErr w:type="spellStart"/>
             <w:r>
               <w:t>N</w:t>
             </w:r>
             <w:r>
               <w:t>ame</w:t>
             </w:r>
+            <w:proofErr w:type="spellEnd"/>
           </w:p>
         </w:tc>
         <w:tc>
@@ -2551,9 +3239,11 @@
               </w:pBdr>
               <w:spacing w:line="240" w:lineRule="auto"/>
             </w:pPr>
+            <w:proofErr w:type="spellStart"/>
             <w:r>
               <w:t>String</w:t>
             </w:r>
+            <w:proofErr w:type="spellEnd"/>
           </w:p>
         </w:tc>
         <w:tc>
@@ -2609,9 +3299,11 @@
               </w:pBdr>
               <w:spacing w:line="240" w:lineRule="auto"/>
             </w:pPr>
+            <w:proofErr w:type="spellStart"/>
             <w:r>
               <w:t>price</w:t>
             </w:r>
+            <w:proofErr w:type="spellEnd"/>
           </w:p>
         </w:tc>
         <w:tc>
@@ -2637,9 +3329,11 @@
               </w:pBdr>
               <w:spacing w:line="240" w:lineRule="auto"/>
             </w:pPr>
+            <w:proofErr w:type="spellStart"/>
             <w:r>
               <w:t>Float</w:t>
             </w:r>
+            <w:proofErr w:type="spellEnd"/>
           </w:p>
         </w:tc>
         <w:tc>
@@ -2665,8 +3359,13 @@
               </w:pBdr>
               <w:spacing w:line="240" w:lineRule="auto"/>
             </w:pPr>
-            <w:r>
-              <w:t>Precio.</w:t>
+            <w:proofErr w:type="spellStart"/>
+            <w:r>
+              <w:t>Precio</w:t>
+            </w:r>
+            <w:proofErr w:type="spellEnd"/>
+            <w:r>
+              <w:t>.</w:t>
             </w:r>
           </w:p>
         </w:tc>
@@ -2695,9 +3394,11 @@
               </w:pBdr>
               <w:spacing w:line="240" w:lineRule="auto"/>
             </w:pPr>
+            <w:proofErr w:type="spellStart"/>
             <w:r>
               <w:t>pvp</w:t>
             </w:r>
+            <w:proofErr w:type="spellEnd"/>
           </w:p>
         </w:tc>
         <w:tc>
@@ -2716,9 +3417,11 @@
               <w:widowControl w:val="0"/>
               <w:spacing w:line="240" w:lineRule="auto"/>
             </w:pPr>
+            <w:proofErr w:type="spellStart"/>
             <w:r>
               <w:t>Float</w:t>
             </w:r>
+            <w:proofErr w:type="spellEnd"/>
           </w:p>
         </w:tc>
         <w:tc>
@@ -2744,8 +3447,13 @@
               </w:pBdr>
               <w:spacing w:line="240" w:lineRule="auto"/>
             </w:pPr>
-            <w:r>
-              <w:t>Precio P.V.P.</w:t>
+            <w:proofErr w:type="spellStart"/>
+            <w:r>
+              <w:t>Precio</w:t>
+            </w:r>
+            <w:proofErr w:type="spellEnd"/>
+            <w:r>
+              <w:t xml:space="preserve"> P.V.P.</w:t>
             </w:r>
           </w:p>
         </w:tc>
@@ -2774,9 +3482,11 @@
               </w:pBdr>
               <w:spacing w:line="240" w:lineRule="auto"/>
             </w:pPr>
+            <w:proofErr w:type="spellStart"/>
             <w:r>
               <w:t>discount</w:t>
             </w:r>
+            <w:proofErr w:type="spellEnd"/>
           </w:p>
         </w:tc>
         <w:tc>
@@ -2795,9 +3505,11 @@
               <w:widowControl w:val="0"/>
               <w:spacing w:line="240" w:lineRule="auto"/>
             </w:pPr>
+            <w:proofErr w:type="spellStart"/>
             <w:r>
               <w:t>Float</w:t>
             </w:r>
+            <w:proofErr w:type="spellEnd"/>
           </w:p>
         </w:tc>
         <w:tc>
@@ -2823,8 +3535,21 @@
               </w:pBdr>
               <w:spacing w:line="240" w:lineRule="auto"/>
             </w:pPr>
-            <w:r>
-              <w:t>Porcentaje de descuento.</w:t>
+            <w:proofErr w:type="spellStart"/>
+            <w:r>
+              <w:t>Porcentaje</w:t>
+            </w:r>
+            <w:proofErr w:type="spellEnd"/>
+            <w:r>
+              <w:t xml:space="preserve"> de </w:t>
+            </w:r>
+            <w:proofErr w:type="spellStart"/>
+            <w:r>
+              <w:t>descuento</w:t>
+            </w:r>
+            <w:proofErr w:type="spellEnd"/>
+            <w:r>
+              <w:t>.</w:t>
             </w:r>
           </w:p>
         </w:tc>
@@ -2853,9 +3578,11 @@
               </w:pBdr>
               <w:spacing w:line="240" w:lineRule="auto"/>
             </w:pPr>
+            <w:proofErr w:type="spellStart"/>
             <w:r>
               <w:t>no_iva</w:t>
             </w:r>
+            <w:proofErr w:type="spellEnd"/>
           </w:p>
         </w:tc>
         <w:tc>
@@ -2874,9 +3601,11 @@
               <w:widowControl w:val="0"/>
               <w:spacing w:line="240" w:lineRule="auto"/>
             </w:pPr>
+            <w:proofErr w:type="spellStart"/>
             <w:r>
               <w:t>Float</w:t>
             </w:r>
+            <w:proofErr w:type="spellEnd"/>
           </w:p>
         </w:tc>
         <w:tc>
@@ -2902,8 +3631,21 @@
               </w:pBdr>
               <w:spacing w:line="240" w:lineRule="auto"/>
             </w:pPr>
-            <w:r>
-              <w:t>Precio sin iva.</w:t>
+            <w:proofErr w:type="spellStart"/>
+            <w:r>
+              <w:t>Precio</w:t>
+            </w:r>
+            <w:proofErr w:type="spellEnd"/>
+            <w:r>
+              <w:t xml:space="preserve"> </w:t>
+            </w:r>
+            <w:proofErr w:type="spellStart"/>
+            <w:r>
+              <w:t>sin</w:t>
+            </w:r>
+            <w:proofErr w:type="spellEnd"/>
+            <w:r>
+              <w:t xml:space="preserve"> iva.</w:t>
             </w:r>
           </w:p>
         </w:tc>
@@ -2932,9 +3674,11 @@
               </w:pBdr>
               <w:spacing w:line="240" w:lineRule="auto"/>
             </w:pPr>
+            <w:proofErr w:type="spellStart"/>
             <w:r>
               <w:t>rating</w:t>
             </w:r>
+            <w:proofErr w:type="spellEnd"/>
           </w:p>
         </w:tc>
         <w:tc>
@@ -2953,9 +3697,11 @@
               <w:widowControl w:val="0"/>
               <w:spacing w:line="240" w:lineRule="auto"/>
             </w:pPr>
+            <w:proofErr w:type="spellStart"/>
             <w:r>
               <w:t>Float</w:t>
             </w:r>
+            <w:proofErr w:type="spellEnd"/>
           </w:p>
         </w:tc>
         <w:tc>
@@ -2981,8 +3727,13 @@
               </w:pBdr>
               <w:spacing w:line="240" w:lineRule="auto"/>
             </w:pPr>
-            <w:r>
-              <w:t>Valoración sobre 100.</w:t>
+            <w:proofErr w:type="spellStart"/>
+            <w:r>
+              <w:t>Valoración</w:t>
+            </w:r>
+            <w:proofErr w:type="spellEnd"/>
+            <w:r>
+              <w:t xml:space="preserve"> sobre 100.</w:t>
             </w:r>
           </w:p>
         </w:tc>
@@ -3004,9 +3755,11 @@
               <w:widowControl w:val="0"/>
               <w:spacing w:line="240" w:lineRule="auto"/>
             </w:pPr>
+            <w:proofErr w:type="spellStart"/>
             <w:r>
               <w:t>features</w:t>
             </w:r>
+            <w:proofErr w:type="spellEnd"/>
           </w:p>
         </w:tc>
         <w:tc>
@@ -3025,9 +3778,11 @@
               <w:widowControl w:val="0"/>
               <w:spacing w:line="240" w:lineRule="auto"/>
             </w:pPr>
+            <w:proofErr w:type="spellStart"/>
             <w:r>
               <w:t>Feature</w:t>
             </w:r>
+            <w:proofErr w:type="spellEnd"/>
           </w:p>
         </w:tc>
         <w:tc>
@@ -3075,9 +3830,11 @@
               <w:widowControl w:val="0"/>
               <w:spacing w:line="240" w:lineRule="auto"/>
             </w:pPr>
+            <w:proofErr w:type="spellStart"/>
             <w:r>
               <w:t>features.characteristics</w:t>
             </w:r>
+            <w:proofErr w:type="spellEnd"/>
           </w:p>
         </w:tc>
         <w:tc>
@@ -3096,9 +3853,19 @@
               <w:widowControl w:val="0"/>
               <w:spacing w:line="240" w:lineRule="auto"/>
             </w:pPr>
-            <w:r>
-              <w:t>Array of Strings</w:t>
-            </w:r>
+            <w:proofErr w:type="spellStart"/>
+            <w:r>
+              <w:t>Array</w:t>
+            </w:r>
+            <w:proofErr w:type="spellEnd"/>
+            <w:r>
+              <w:t xml:space="preserve"> of </w:t>
+            </w:r>
+            <w:proofErr w:type="spellStart"/>
+            <w:r>
+              <w:t>Strings</w:t>
+            </w:r>
+            <w:proofErr w:type="spellEnd"/>
           </w:p>
         </w:tc>
         <w:tc>
@@ -3146,9 +3913,11 @@
               <w:widowControl w:val="0"/>
               <w:spacing w:line="240" w:lineRule="auto"/>
             </w:pPr>
+            <w:proofErr w:type="spellStart"/>
             <w:r>
               <w:t>features.specifications</w:t>
             </w:r>
+            <w:proofErr w:type="spellEnd"/>
           </w:p>
         </w:tc>
         <w:tc>
@@ -3167,9 +3936,19 @@
               <w:widowControl w:val="0"/>
               <w:spacing w:line="240" w:lineRule="auto"/>
             </w:pPr>
-            <w:r>
-              <w:t>Array of Strings</w:t>
-            </w:r>
+            <w:proofErr w:type="spellStart"/>
+            <w:r>
+              <w:t>Array</w:t>
+            </w:r>
+            <w:proofErr w:type="spellEnd"/>
+            <w:r>
+              <w:t xml:space="preserve"> of </w:t>
+            </w:r>
+            <w:proofErr w:type="spellStart"/>
+            <w:r>
+              <w:t>Strings</w:t>
+            </w:r>
+            <w:proofErr w:type="spellEnd"/>
           </w:p>
         </w:tc>
         <w:tc>
@@ -3217,9 +3996,11 @@
               <w:widowControl w:val="0"/>
               <w:spacing w:line="240" w:lineRule="auto"/>
             </w:pPr>
+            <w:proofErr w:type="spellStart"/>
             <w:r>
               <w:t>features.manufacturer_url</w:t>
             </w:r>
+            <w:proofErr w:type="spellEnd"/>
           </w:p>
         </w:tc>
         <w:tc>
@@ -3238,9 +4019,11 @@
               <w:widowControl w:val="0"/>
               <w:spacing w:line="240" w:lineRule="auto"/>
             </w:pPr>
+            <w:proofErr w:type="spellStart"/>
             <w:r>
               <w:t>String</w:t>
             </w:r>
+            <w:proofErr w:type="spellEnd"/>
           </w:p>
         </w:tc>
         <w:tc>
@@ -3292,7 +4075,35 @@
         <w:rPr>
           <w:lang w:val="es-ES"/>
         </w:rPr>
-        <w:t>Para recogerlo, nuestro scraper se conecta a la web y va recorriendo todo el árbol de categorías (y dentro de éstas, de sus artículos), parseando y descargando la información descrita en el punto anterior.</w:t>
+        <w:t xml:space="preserve">Para recogerlo, nuestro </w:t>
+      </w:r>
+      <w:proofErr w:type="spellStart"/>
+      <w:r>
+        <w:rPr>
+          <w:lang w:val="es-ES"/>
+        </w:rPr>
+        <w:t>scraper</w:t>
+      </w:r>
+      <w:proofErr w:type="spellEnd"/>
+      <w:r>
+        <w:rPr>
+          <w:lang w:val="es-ES"/>
+        </w:rPr>
+        <w:t xml:space="preserve"> se conecta a la web y va recorriendo todo el árbol de categorías (y dentro de éstas, de sus artículos), </w:t>
+      </w:r>
+      <w:proofErr w:type="spellStart"/>
+      <w:r>
+        <w:rPr>
+          <w:lang w:val="es-ES"/>
+        </w:rPr>
+        <w:t>parseando</w:t>
+      </w:r>
+      <w:proofErr w:type="spellEnd"/>
+      <w:r>
+        <w:rPr>
+          <w:lang w:val="es-ES"/>
+        </w:rPr>
+        <w:t xml:space="preserve"> y descargando la información descrita en el punto anterior.</w:t>
       </w:r>
     </w:p>
     <w:p>
@@ -3305,7 +4116,21 @@
         <w:rPr>
           <w:lang w:val="es-ES"/>
         </w:rPr>
-        <w:t>El scraper guarda cada vez que se ejecuta un CSV con la información de las categorías y artículos existentes en ese momento en la web. El nombre del CSV incluye la marca temporal de cuando se recogió, por lo que se pueden utilizar a posteriori para realizar estudios de evolución de precios, por ejemplo.</w:t>
+        <w:t xml:space="preserve">El </w:t>
+      </w:r>
+      <w:proofErr w:type="spellStart"/>
+      <w:r>
+        <w:rPr>
+          <w:lang w:val="es-ES"/>
+        </w:rPr>
+        <w:t>scraper</w:t>
+      </w:r>
+      <w:proofErr w:type="spellEnd"/>
+      <w:r>
+        <w:rPr>
+          <w:lang w:val="es-ES"/>
+        </w:rPr>
+        <w:t xml:space="preserve"> guarda cada vez que se ejecuta un CSV con la información de las categorías y artículos existentes en ese momento en la web. El nombre del CSV incluye la marca temporal de cuando se recogió, por lo que se pueden utilizar a posteriori para realizar estudios de evolución de precios, por ejemplo.</w:t>
       </w:r>
     </w:p>
     <w:p>
@@ -3318,43 +4143,139 @@
         <w:rPr>
           <w:lang w:val="es-ES"/>
         </w:rPr>
-        <w:t>Para publicar el dataset en Zenodo se ha decidido utilizar únicamente los campos principales (</w:t>
-      </w:r>
+        <w:t xml:space="preserve">Para publicar el </w:t>
+      </w:r>
+      <w:proofErr w:type="spellStart"/>
+      <w:r>
+        <w:rPr>
+          <w:lang w:val="es-ES"/>
+        </w:rPr>
+        <w:t>dataset</w:t>
+      </w:r>
+      <w:proofErr w:type="spellEnd"/>
+      <w:r>
+        <w:rPr>
+          <w:lang w:val="es-ES"/>
+        </w:rPr>
+        <w:t xml:space="preserve"> en </w:t>
+      </w:r>
+      <w:proofErr w:type="spellStart"/>
+      <w:r>
+        <w:rPr>
+          <w:lang w:val="es-ES"/>
+        </w:rPr>
+        <w:t>Zenodo</w:t>
+      </w:r>
+      <w:proofErr w:type="spellEnd"/>
+      <w:r>
+        <w:rPr>
+          <w:lang w:val="es-ES"/>
+        </w:rPr>
+        <w:t xml:space="preserve"> se ha decidido utilizar únicamente los campos principales (</w:t>
+      </w:r>
+      <w:proofErr w:type="spellStart"/>
       <w:r>
         <w:rPr>
           <w:lang w:val="es-ES"/>
         </w:rPr>
         <w:t>Name</w:t>
       </w:r>
+      <w:proofErr w:type="spellEnd"/>
       <w:r>
         <w:rPr>
           <w:lang w:val="es-ES"/>
         </w:rPr>
         <w:t xml:space="preserve">, </w:t>
       </w:r>
-      <w:r>
-        <w:rPr>
-          <w:lang w:val="es-ES"/>
-        </w:rPr>
-        <w:t>price, pvp</w:t>
-      </w:r>
+      <w:proofErr w:type="spellStart"/>
+      <w:r>
+        <w:rPr>
+          <w:lang w:val="es-ES"/>
+        </w:rPr>
+        <w:t>price</w:t>
+      </w:r>
+      <w:proofErr w:type="spellEnd"/>
       <w:r>
         <w:rPr>
           <w:lang w:val="es-ES"/>
         </w:rPr>
         <w:t xml:space="preserve">, </w:t>
       </w:r>
-      <w:r>
-        <w:rPr>
-          <w:lang w:val="es-ES"/>
-        </w:rPr>
-        <w:t>discount, no_iva, rating)</w:t>
-      </w:r>
-      <w:r>
-        <w:rPr>
-          <w:lang w:val="es-ES"/>
-        </w:rPr>
-        <w:t>. La razón de esto es doble: por un lado los campos de features y sus derivados están compuestos íntegramente por texto libre descriptivo, con lo que no tienen demasiado interés para realizar un análisis estadístico, a menos que se utilizaran herramientas de procesamiento del lenguaje natural, lo cual está fuera del alcance de esta práctica.</w:t>
+      <w:proofErr w:type="spellStart"/>
+      <w:r>
+        <w:rPr>
+          <w:lang w:val="es-ES"/>
+        </w:rPr>
+        <w:t>pvp</w:t>
+      </w:r>
+      <w:proofErr w:type="spellEnd"/>
+      <w:r>
+        <w:rPr>
+          <w:lang w:val="es-ES"/>
+        </w:rPr>
+        <w:t xml:space="preserve">, </w:t>
+      </w:r>
+      <w:proofErr w:type="spellStart"/>
+      <w:r>
+        <w:rPr>
+          <w:lang w:val="es-ES"/>
+        </w:rPr>
+        <w:t>discount</w:t>
+      </w:r>
+      <w:proofErr w:type="spellEnd"/>
+      <w:r>
+        <w:rPr>
+          <w:lang w:val="es-ES"/>
+        </w:rPr>
+        <w:t xml:space="preserve">, </w:t>
+      </w:r>
+      <w:proofErr w:type="spellStart"/>
+      <w:r>
+        <w:rPr>
+          <w:lang w:val="es-ES"/>
+        </w:rPr>
+        <w:t>no_iva</w:t>
+      </w:r>
+      <w:proofErr w:type="spellEnd"/>
+      <w:r>
+        <w:rPr>
+          <w:lang w:val="es-ES"/>
+        </w:rPr>
+        <w:t>, rating)</w:t>
+      </w:r>
+      <w:r>
+        <w:rPr>
+          <w:lang w:val="es-ES"/>
+        </w:rPr>
+        <w:t xml:space="preserve">. La razón de esto es doble: por un </w:t>
+      </w:r>
+      <w:proofErr w:type="gramStart"/>
+      <w:r>
+        <w:rPr>
+          <w:lang w:val="es-ES"/>
+        </w:rPr>
+        <w:t>lado</w:t>
+      </w:r>
+      <w:proofErr w:type="gramEnd"/>
+      <w:r>
+        <w:rPr>
+          <w:lang w:val="es-ES"/>
+        </w:rPr>
+        <w:t xml:space="preserve"> los campos de </w:t>
+      </w:r>
+      <w:proofErr w:type="spellStart"/>
+      <w:r>
+        <w:rPr>
+          <w:lang w:val="es-ES"/>
+        </w:rPr>
+        <w:t>features</w:t>
+      </w:r>
+      <w:proofErr w:type="spellEnd"/>
+      <w:r>
+        <w:rPr>
+          <w:lang w:val="es-ES"/>
+        </w:rPr>
+        <w:t xml:space="preserve"> y sus derivados están compuestos íntegramente por texto libre descriptivo, con lo que no tienen demasiado interés para realizar un análisis estadístico, a menos que se utilizaran herramientas de procesamiento del lenguaje natural, lo cual está fuera del alcance de esta práctica.</w:t>
       </w:r>
     </w:p>
     <w:p>
@@ -3367,7 +4288,21 @@
         <w:rPr>
           <w:lang w:val="es-ES"/>
         </w:rPr>
-        <w:t>Por otro lado, estos campos ocupan bastante espacio (hasta 20 veces más que los otros), y podría dar problemas de rendimiento o almacenaje al subirlos a Zenodo.</w:t>
+        <w:t xml:space="preserve">Por otro lado, estos campos ocupan bastante espacio (hasta 20 veces más que los otros), y podría dar problemas de rendimiento o almacenaje al subirlos a </w:t>
+      </w:r>
+      <w:proofErr w:type="spellStart"/>
+      <w:r>
+        <w:rPr>
+          <w:lang w:val="es-ES"/>
+        </w:rPr>
+        <w:t>Zenodo</w:t>
+      </w:r>
+      <w:proofErr w:type="spellEnd"/>
+      <w:r>
+        <w:rPr>
+          <w:lang w:val="es-ES"/>
+        </w:rPr>
+        <w:t>.</w:t>
       </w:r>
     </w:p>
     <w:p>
@@ -3380,7 +4315,21 @@
         <w:rPr>
           <w:lang w:val="es-ES"/>
         </w:rPr>
-        <w:t>Se muestra a continuación una captura de la carpeta donde se han ido almacenando los resultados del scraper:</w:t>
+        <w:t xml:space="preserve">Se muestra a continuación una captura de la carpeta donde se han ido almacenando los resultados del </w:t>
+      </w:r>
+      <w:proofErr w:type="spellStart"/>
+      <w:r>
+        <w:rPr>
+          <w:lang w:val="es-ES"/>
+        </w:rPr>
+        <w:t>scraper</w:t>
+      </w:r>
+      <w:proofErr w:type="spellEnd"/>
+      <w:r>
+        <w:rPr>
+          <w:lang w:val="es-ES"/>
+        </w:rPr>
+        <w:t>:</w:t>
       </w:r>
     </w:p>
     <w:p>
@@ -3435,36 +4384,78 @@
         <w:pStyle w:val="Descripcin"/>
         <w:jc w:val="center"/>
       </w:pPr>
-      <w:r>
-        <w:t xml:space="preserve">Ilustración </w:t>
-      </w:r>
-      <w:r>
-        <w:fldChar w:fldCharType="begin"/>
-      </w:r>
-      <w:r>
-        <w:instrText xml:space="preserve"> S</w:instrText>
-      </w:r>
-      <w:r>
-        <w:instrText xml:space="preserve">EQ Ilustración \* ARABIC </w:instrText>
-      </w:r>
-      <w:r>
-        <w:fldChar w:fldCharType="separate"/>
-      </w:r>
-      <w:r>
-        <w:rPr>
-          <w:noProof/>
-        </w:rPr>
-        <w:t>4</w:t>
-      </w:r>
-      <w:r>
-        <w:rPr>
-          <w:noProof/>
-        </w:rPr>
-        <w:fldChar w:fldCharType="end"/>
-      </w:r>
-      <w:r>
-        <w:t>: Captura de pantalla de uno de los directorios donde se almacenan los resultados del proceso de scrapping</w:t>
-      </w:r>
+      <w:proofErr w:type="spellStart"/>
+      <w:r>
+        <w:t>Ilustración</w:t>
+      </w:r>
+      <w:proofErr w:type="spellEnd"/>
+      <w:r>
+        <w:t xml:space="preserve"> </w:t>
+      </w:r>
+      <w:fldSimple w:instr=" SEQ Ilustración \* ARABIC ">
+        <w:r>
+          <w:rPr>
+            <w:noProof/>
+          </w:rPr>
+          <w:t>4</w:t>
+        </w:r>
+      </w:fldSimple>
+      <w:r>
+        <w:t xml:space="preserve">: Captura de pantalla de </w:t>
+      </w:r>
+      <w:proofErr w:type="spellStart"/>
+      <w:r>
+        <w:t>uno</w:t>
+      </w:r>
+      <w:proofErr w:type="spellEnd"/>
+      <w:r>
+        <w:t xml:space="preserve"> de los </w:t>
+      </w:r>
+      <w:proofErr w:type="spellStart"/>
+      <w:r>
+        <w:t>directorios</w:t>
+      </w:r>
+      <w:proofErr w:type="spellEnd"/>
+      <w:r>
+        <w:t xml:space="preserve"> </w:t>
+      </w:r>
+      <w:proofErr w:type="spellStart"/>
+      <w:r>
+        <w:t>donde</w:t>
+      </w:r>
+      <w:proofErr w:type="spellEnd"/>
+      <w:r>
+        <w:t xml:space="preserve"> se </w:t>
+      </w:r>
+      <w:proofErr w:type="spellStart"/>
+      <w:r>
+        <w:t>almacenan</w:t>
+      </w:r>
+      <w:proofErr w:type="spellEnd"/>
+      <w:r>
+        <w:t xml:space="preserve"> los </w:t>
+      </w:r>
+      <w:proofErr w:type="spellStart"/>
+      <w:r>
+        <w:t>resultados</w:t>
+      </w:r>
+      <w:proofErr w:type="spellEnd"/>
+      <w:r>
+        <w:t xml:space="preserve"> del </w:t>
+      </w:r>
+      <w:proofErr w:type="spellStart"/>
+      <w:r>
+        <w:t>proceso</w:t>
+      </w:r>
+      <w:proofErr w:type="spellEnd"/>
+      <w:r>
+        <w:t xml:space="preserve"> de </w:t>
+      </w:r>
+      <w:proofErr w:type="spellStart"/>
+      <w:r>
+        <w:t>scrapping</w:t>
+      </w:r>
+      <w:proofErr w:type="spellEnd"/>
     </w:p>
     <w:p>
       <w:pPr>
@@ -3476,13 +4467,41 @@
         <w:rPr>
           <w:lang w:val="es-ES"/>
         </w:rPr>
-        <w:t>También debido al alto volumen de datos obtenido, para la prueba de concepto se ha decidido restringir los resultados obtenidos tanto en los gráficos mostrados en este documento como en los ficheros subidos a Zenodo a una categoría representativa</w:t>
-      </w:r>
-      <w:r>
-        <w:rPr>
-          <w:lang w:val="es-ES"/>
-        </w:rPr>
-        <w:t>. La categoría elegida ha sido “adaptador-usb”.</w:t>
+        <w:t xml:space="preserve">También debido al alto volumen de datos obtenido, para la prueba de concepto se ha decidido restringir los resultados obtenidos tanto en los gráficos mostrados en este documento como en los ficheros subidos a </w:t>
+      </w:r>
+      <w:proofErr w:type="spellStart"/>
+      <w:r>
+        <w:rPr>
+          <w:lang w:val="es-ES"/>
+        </w:rPr>
+        <w:t>Zenodo</w:t>
+      </w:r>
+      <w:proofErr w:type="spellEnd"/>
+      <w:r>
+        <w:rPr>
+          <w:lang w:val="es-ES"/>
+        </w:rPr>
+        <w:t xml:space="preserve"> a una categoría representativa</w:t>
+      </w:r>
+      <w:r>
+        <w:rPr>
+          <w:lang w:val="es-ES"/>
+        </w:rPr>
+        <w:t>. La categoría elegida ha sido “adaptador-</w:t>
+      </w:r>
+      <w:proofErr w:type="spellStart"/>
+      <w:r>
+        <w:rPr>
+          <w:lang w:val="es-ES"/>
+        </w:rPr>
+        <w:t>usb</w:t>
+      </w:r>
+      <w:proofErr w:type="spellEnd"/>
+      <w:r>
+        <w:rPr>
+          <w:lang w:val="es-ES"/>
+        </w:rPr>
+        <w:t>”.</w:t>
       </w:r>
     </w:p>
     <w:p>
@@ -3492,7 +4511,7 @@
           <w:lang w:val="es-ES"/>
         </w:rPr>
       </w:pPr>
-      <w:bookmarkStart w:id="9" w:name="_Toc37334674"/>
+      <w:bookmarkStart w:id="8" w:name="_Toc37334674"/>
       <w:r>
         <w:rPr>
           <w:b/>
@@ -3506,7 +4525,7 @@
         </w:rPr>
         <w:t>. Presentar al propietario del conjunto de datos. Es necesario incluir citas de investigación o análisis anteriores (si los hay).</w:t>
       </w:r>
-      <w:bookmarkEnd w:id="9"/>
+      <w:bookmarkEnd w:id="8"/>
       <w:r>
         <w:rPr>
           <w:lang w:val="es-ES"/>
@@ -3558,7 +4577,7 @@
           <w:lang w:val="es-ES"/>
         </w:rPr>
       </w:pPr>
-      <w:bookmarkStart w:id="10" w:name="_Toc37334675"/>
+      <w:bookmarkStart w:id="9" w:name="_Toc37334675"/>
       <w:r>
         <w:rPr>
           <w:b/>
@@ -3572,7 +4591,7 @@
         </w:rPr>
         <w:t>. Explique por qué es interesante este conjunto de datos y qué preguntas se pretenden responder.</w:t>
       </w:r>
-      <w:bookmarkEnd w:id="10"/>
+      <w:bookmarkEnd w:id="9"/>
       <w:r>
         <w:rPr>
           <w:lang w:val="es-ES"/>
@@ -3590,7 +4609,21 @@
         <w:rPr>
           <w:lang w:val="es-ES"/>
         </w:rPr>
-        <w:t xml:space="preserve">Nos llamó la atención este conjunto de datos porque presentaba el reto de poder parsear una página web comercial </w:t>
+        <w:t xml:space="preserve">Nos llamó la atención este conjunto de datos porque presentaba el reto de poder </w:t>
+      </w:r>
+      <w:proofErr w:type="spellStart"/>
+      <w:r>
+        <w:rPr>
+          <w:lang w:val="es-ES"/>
+        </w:rPr>
+        <w:t>parsear</w:t>
+      </w:r>
+      <w:proofErr w:type="spellEnd"/>
+      <w:r>
+        <w:rPr>
+          <w:lang w:val="es-ES"/>
+        </w:rPr>
+        <w:t xml:space="preserve"> una página web comercial </w:t>
       </w:r>
       <w:r>
         <w:rPr>
@@ -3615,7 +4648,21 @@
         <w:rPr>
           <w:lang w:val="es-ES"/>
         </w:rPr>
-        <w:t xml:space="preserve">Respecto a los snapshots de un momento concreto, nuestra idea es mostrar la distribución de las variables significativas (precio, descuento, puntuación del artículo) en ese instante, lo cual puede </w:t>
+        <w:t xml:space="preserve">Respecto a los </w:t>
+      </w:r>
+      <w:proofErr w:type="spellStart"/>
+      <w:r>
+        <w:rPr>
+          <w:lang w:val="es-ES"/>
+        </w:rPr>
+        <w:t>snapshots</w:t>
+      </w:r>
+      <w:proofErr w:type="spellEnd"/>
+      <w:r>
+        <w:rPr>
+          <w:lang w:val="es-ES"/>
+        </w:rPr>
+        <w:t xml:space="preserve"> de un momento concreto, nuestra idea es mostrar la distribución de las variables significativas (precio, descuento, puntuación del artículo) en ese instante, lo cual puede </w:t>
       </w:r>
       <w:r>
         <w:rPr>
@@ -3635,7 +4682,21 @@
         <w:rPr>
           <w:lang w:val="es-ES"/>
         </w:rPr>
-        <w:t>A partir de los datos históricos, se podría hacer un estudio de la evolución de precios (y otras variables) y cómo dicha variable se comporta según determinado marco temporal: por ejemplo, si los precios aumentan el fin de semana o hay ciertas épocas (Navidades, Black Friday, etc) en las que los precios varían significativamente con respecto al resto del año</w:t>
+        <w:t xml:space="preserve">A partir de los datos históricos, se podría hacer un estudio de la evolución de precios (y otras variables) y cómo dicha variable se comporta según determinado marco temporal: por ejemplo, si los precios aumentan el fin de semana o hay ciertas épocas (Navidades, Black Friday, </w:t>
+      </w:r>
+      <w:proofErr w:type="spellStart"/>
+      <w:r>
+        <w:rPr>
+          <w:lang w:val="es-ES"/>
+        </w:rPr>
+        <w:t>etc</w:t>
+      </w:r>
+      <w:proofErr w:type="spellEnd"/>
+      <w:r>
+        <w:rPr>
+          <w:lang w:val="es-ES"/>
+        </w:rPr>
+        <w:t>) en las que los precios varían significativamente con respecto al resto del año</w:t>
       </w:r>
       <w:r>
         <w:rPr>
@@ -3684,7 +4745,21 @@
         <w:rPr>
           <w:lang w:val="es-ES"/>
         </w:rPr>
-        <w:t xml:space="preserve"> ¿Qué artículos son outliers de estas distribuciones?</w:t>
+        <w:t xml:space="preserve"> ¿Qué artículos son </w:t>
+      </w:r>
+      <w:proofErr w:type="spellStart"/>
+      <w:r>
+        <w:rPr>
+          <w:lang w:val="es-ES"/>
+        </w:rPr>
+        <w:t>outliers</w:t>
+      </w:r>
+      <w:proofErr w:type="spellEnd"/>
+      <w:r>
+        <w:rPr>
+          <w:lang w:val="es-ES"/>
+        </w:rPr>
+        <w:t xml:space="preserve"> de estas distribuciones?</w:t>
       </w:r>
     </w:p>
     <w:p>
@@ -3748,7 +4823,7 @@
           <w:lang w:val="es-ES"/>
         </w:rPr>
       </w:pPr>
-      <w:bookmarkStart w:id="11" w:name="_Toc37334676"/>
+      <w:bookmarkStart w:id="10" w:name="_Toc37334676"/>
       <w:r>
         <w:rPr>
           <w:b/>
@@ -3760,9 +4835,23 @@
         <w:rPr>
           <w:lang w:val="es-ES"/>
         </w:rPr>
-        <w:t>. Seleccione una de estas licencias para su dataset y explique el motivo de su selección:</w:t>
-      </w:r>
-      <w:bookmarkEnd w:id="11"/>
+        <w:t xml:space="preserve">. Seleccione una de estas licencias para su </w:t>
+      </w:r>
+      <w:proofErr w:type="spellStart"/>
+      <w:r>
+        <w:rPr>
+          <w:lang w:val="es-ES"/>
+        </w:rPr>
+        <w:t>dataset</w:t>
+      </w:r>
+      <w:proofErr w:type="spellEnd"/>
+      <w:r>
+        <w:rPr>
+          <w:lang w:val="es-ES"/>
+        </w:rPr>
+        <w:t xml:space="preserve"> y explique el motivo de su selección:</w:t>
+      </w:r>
+      <w:bookmarkEnd w:id="10"/>
       <w:r>
         <w:rPr>
           <w:lang w:val="es-ES"/>
@@ -3782,7 +4871,87 @@
           <w:i/>
           <w:iCs/>
         </w:rPr>
-        <w:t xml:space="preserve">○ Released Under CC0: Public Domain License </w:t>
+        <w:t xml:space="preserve">○ </w:t>
+      </w:r>
+      <w:proofErr w:type="spellStart"/>
+      <w:r>
+        <w:rPr>
+          <w:i/>
+          <w:iCs/>
+        </w:rPr>
+        <w:t>Released</w:t>
+      </w:r>
+      <w:proofErr w:type="spellEnd"/>
+      <w:r>
+        <w:rPr>
+          <w:i/>
+          <w:iCs/>
+        </w:rPr>
+        <w:t xml:space="preserve"> </w:t>
+      </w:r>
+      <w:proofErr w:type="spellStart"/>
+      <w:r>
+        <w:rPr>
+          <w:i/>
+          <w:iCs/>
+        </w:rPr>
+        <w:t>Under</w:t>
+      </w:r>
+      <w:proofErr w:type="spellEnd"/>
+      <w:r>
+        <w:rPr>
+          <w:i/>
+          <w:iCs/>
+        </w:rPr>
+        <w:t xml:space="preserve"> CC0: </w:t>
+      </w:r>
+      <w:proofErr w:type="spellStart"/>
+      <w:r>
+        <w:rPr>
+          <w:i/>
+          <w:iCs/>
+        </w:rPr>
+        <w:t>Public</w:t>
+      </w:r>
+      <w:proofErr w:type="spellEnd"/>
+      <w:r>
+        <w:rPr>
+          <w:i/>
+          <w:iCs/>
+        </w:rPr>
+        <w:t xml:space="preserve"> </w:t>
+      </w:r>
+      <w:proofErr w:type="spellStart"/>
+      <w:r>
+        <w:rPr>
+          <w:i/>
+          <w:iCs/>
+        </w:rPr>
+        <w:t>Domain</w:t>
+      </w:r>
+      <w:proofErr w:type="spellEnd"/>
+      <w:r>
+        <w:rPr>
+          <w:i/>
+          <w:iCs/>
+        </w:rPr>
+        <w:t xml:space="preserve"> </w:t>
+      </w:r>
+      <w:proofErr w:type="spellStart"/>
+      <w:r>
+        <w:rPr>
+          <w:i/>
+          <w:iCs/>
+        </w:rPr>
+        <w:t>License</w:t>
+      </w:r>
+      <w:proofErr w:type="spellEnd"/>
+      <w:r>
+        <w:rPr>
+          <w:i/>
+          <w:iCs/>
+        </w:rPr>
+        <w:t xml:space="preserve"> </w:t>
       </w:r>
     </w:p>
     <w:p>
@@ -3797,7 +4966,55 @@
           <w:i/>
           <w:iCs/>
         </w:rPr>
-        <w:t xml:space="preserve">○ Released Under CC BY-NC-SA 4.0 License </w:t>
+        <w:t xml:space="preserve">○ </w:t>
+      </w:r>
+      <w:proofErr w:type="spellStart"/>
+      <w:r>
+        <w:rPr>
+          <w:i/>
+          <w:iCs/>
+        </w:rPr>
+        <w:t>Released</w:t>
+      </w:r>
+      <w:proofErr w:type="spellEnd"/>
+      <w:r>
+        <w:rPr>
+          <w:i/>
+          <w:iCs/>
+        </w:rPr>
+        <w:t xml:space="preserve"> </w:t>
+      </w:r>
+      <w:proofErr w:type="spellStart"/>
+      <w:r>
+        <w:rPr>
+          <w:i/>
+          <w:iCs/>
+        </w:rPr>
+        <w:t>Under</w:t>
+      </w:r>
+      <w:proofErr w:type="spellEnd"/>
+      <w:r>
+        <w:rPr>
+          <w:i/>
+          <w:iCs/>
+        </w:rPr>
+        <w:t xml:space="preserve"> CC BY-NC-SA 4.0 </w:t>
+      </w:r>
+      <w:proofErr w:type="spellStart"/>
+      <w:r>
+        <w:rPr>
+          <w:i/>
+          <w:iCs/>
+        </w:rPr>
+        <w:t>License</w:t>
+      </w:r>
+      <w:proofErr w:type="spellEnd"/>
+      <w:r>
+        <w:rPr>
+          <w:i/>
+          <w:iCs/>
+        </w:rPr>
+        <w:t xml:space="preserve"> </w:t>
       </w:r>
     </w:p>
     <w:p>
@@ -3812,7 +5029,55 @@
           <w:i/>
           <w:iCs/>
         </w:rPr>
-        <w:t xml:space="preserve">○ Released Under CC BY-SA 4.0 License </w:t>
+        <w:t xml:space="preserve">○ </w:t>
+      </w:r>
+      <w:proofErr w:type="spellStart"/>
+      <w:r>
+        <w:rPr>
+          <w:i/>
+          <w:iCs/>
+        </w:rPr>
+        <w:t>Released</w:t>
+      </w:r>
+      <w:proofErr w:type="spellEnd"/>
+      <w:r>
+        <w:rPr>
+          <w:i/>
+          <w:iCs/>
+        </w:rPr>
+        <w:t xml:space="preserve"> </w:t>
+      </w:r>
+      <w:proofErr w:type="spellStart"/>
+      <w:r>
+        <w:rPr>
+          <w:i/>
+          <w:iCs/>
+        </w:rPr>
+        <w:t>Under</w:t>
+      </w:r>
+      <w:proofErr w:type="spellEnd"/>
+      <w:r>
+        <w:rPr>
+          <w:i/>
+          <w:iCs/>
+        </w:rPr>
+        <w:t xml:space="preserve"> CC BY-SA 4.0 </w:t>
+      </w:r>
+      <w:proofErr w:type="spellStart"/>
+      <w:r>
+        <w:rPr>
+          <w:i/>
+          <w:iCs/>
+        </w:rPr>
+        <w:t>License</w:t>
+      </w:r>
+      <w:proofErr w:type="spellEnd"/>
+      <w:r>
+        <w:rPr>
+          <w:i/>
+          <w:iCs/>
+        </w:rPr>
+        <w:t xml:space="preserve"> </w:t>
       </w:r>
     </w:p>
     <w:p>
@@ -3827,7 +5092,135 @@
           <w:i/>
           <w:iCs/>
         </w:rPr>
-        <w:t xml:space="preserve">○ Database released under Open Database License, individual contents under Database Contents License </w:t>
+        <w:t xml:space="preserve">○ </w:t>
+      </w:r>
+      <w:proofErr w:type="spellStart"/>
+      <w:r>
+        <w:rPr>
+          <w:i/>
+          <w:iCs/>
+        </w:rPr>
+        <w:t>Database</w:t>
+      </w:r>
+      <w:proofErr w:type="spellEnd"/>
+      <w:r>
+        <w:rPr>
+          <w:i/>
+          <w:iCs/>
+        </w:rPr>
+        <w:t xml:space="preserve"> </w:t>
+      </w:r>
+      <w:proofErr w:type="spellStart"/>
+      <w:r>
+        <w:rPr>
+          <w:i/>
+          <w:iCs/>
+        </w:rPr>
+        <w:t>released</w:t>
+      </w:r>
+      <w:proofErr w:type="spellEnd"/>
+      <w:r>
+        <w:rPr>
+          <w:i/>
+          <w:iCs/>
+        </w:rPr>
+        <w:t xml:space="preserve"> </w:t>
+      </w:r>
+      <w:proofErr w:type="spellStart"/>
+      <w:r>
+        <w:rPr>
+          <w:i/>
+          <w:iCs/>
+        </w:rPr>
+        <w:t>under</w:t>
+      </w:r>
+      <w:proofErr w:type="spellEnd"/>
+      <w:r>
+        <w:rPr>
+          <w:i/>
+          <w:iCs/>
+        </w:rPr>
+        <w:t xml:space="preserve"> Open </w:t>
+      </w:r>
+      <w:proofErr w:type="spellStart"/>
+      <w:r>
+        <w:rPr>
+          <w:i/>
+          <w:iCs/>
+        </w:rPr>
+        <w:t>Database</w:t>
+      </w:r>
+      <w:proofErr w:type="spellEnd"/>
+      <w:r>
+        <w:rPr>
+          <w:i/>
+          <w:iCs/>
+        </w:rPr>
+        <w:t xml:space="preserve"> </w:t>
+      </w:r>
+      <w:proofErr w:type="spellStart"/>
+      <w:r>
+        <w:rPr>
+          <w:i/>
+          <w:iCs/>
+        </w:rPr>
+        <w:t>License</w:t>
+      </w:r>
+      <w:proofErr w:type="spellEnd"/>
+      <w:r>
+        <w:rPr>
+          <w:i/>
+          <w:iCs/>
+        </w:rPr>
+        <w:t xml:space="preserve">, individual contents </w:t>
+      </w:r>
+      <w:proofErr w:type="spellStart"/>
+      <w:r>
+        <w:rPr>
+          <w:i/>
+          <w:iCs/>
+        </w:rPr>
+        <w:t>under</w:t>
+      </w:r>
+      <w:proofErr w:type="spellEnd"/>
+      <w:r>
+        <w:rPr>
+          <w:i/>
+          <w:iCs/>
+        </w:rPr>
+        <w:t xml:space="preserve"> </w:t>
+      </w:r>
+      <w:proofErr w:type="spellStart"/>
+      <w:r>
+        <w:rPr>
+          <w:i/>
+          <w:iCs/>
+        </w:rPr>
+        <w:t>Database</w:t>
+      </w:r>
+      <w:proofErr w:type="spellEnd"/>
+      <w:r>
+        <w:rPr>
+          <w:i/>
+          <w:iCs/>
+        </w:rPr>
+        <w:t xml:space="preserve"> Contents </w:t>
+      </w:r>
+      <w:proofErr w:type="spellStart"/>
+      <w:r>
+        <w:rPr>
+          <w:i/>
+          <w:iCs/>
+        </w:rPr>
+        <w:t>License</w:t>
+      </w:r>
+      <w:proofErr w:type="spellEnd"/>
+      <w:r>
+        <w:rPr>
+          <w:i/>
+          <w:iCs/>
+        </w:rPr>
+        <w:t xml:space="preserve"> </w:t>
       </w:r>
     </w:p>
     <w:p>
@@ -3844,7 +5237,61 @@
           <w:iCs/>
           <w:lang w:val="es-ES"/>
         </w:rPr>
-        <w:t xml:space="preserve">○ Other (specified above) </w:t>
+        <w:t xml:space="preserve">○ </w:t>
+      </w:r>
+      <w:proofErr w:type="spellStart"/>
+      <w:r>
+        <w:rPr>
+          <w:i/>
+          <w:iCs/>
+          <w:lang w:val="es-ES"/>
+        </w:rPr>
+        <w:t>Other</w:t>
+      </w:r>
+      <w:proofErr w:type="spellEnd"/>
+      <w:r>
+        <w:rPr>
+          <w:i/>
+          <w:iCs/>
+          <w:lang w:val="es-ES"/>
+        </w:rPr>
+        <w:t xml:space="preserve"> (</w:t>
+      </w:r>
+      <w:proofErr w:type="spellStart"/>
+      <w:r>
+        <w:rPr>
+          <w:i/>
+          <w:iCs/>
+          <w:lang w:val="es-ES"/>
+        </w:rPr>
+        <w:t>specified</w:t>
+      </w:r>
+      <w:proofErr w:type="spellEnd"/>
+      <w:r>
+        <w:rPr>
+          <w:i/>
+          <w:iCs/>
+          <w:lang w:val="es-ES"/>
+        </w:rPr>
+        <w:t xml:space="preserve"> </w:t>
+      </w:r>
+      <w:proofErr w:type="spellStart"/>
+      <w:r>
+        <w:rPr>
+          <w:i/>
+          <w:iCs/>
+          <w:lang w:val="es-ES"/>
+        </w:rPr>
+        <w:t>above</w:t>
+      </w:r>
+      <w:proofErr w:type="spellEnd"/>
+      <w:r>
+        <w:rPr>
+          <w:i/>
+          <w:iCs/>
+          <w:lang w:val="es-ES"/>
+        </w:rPr>
+        <w:t xml:space="preserve">) </w:t>
       </w:r>
     </w:p>
     <w:p>
@@ -3861,7 +5308,43 @@
           <w:iCs/>
           <w:lang w:val="es-ES"/>
         </w:rPr>
-        <w:t xml:space="preserve">○ Unknown License </w:t>
+        <w:t xml:space="preserve">○ </w:t>
+      </w:r>
+      <w:proofErr w:type="spellStart"/>
+      <w:r>
+        <w:rPr>
+          <w:i/>
+          <w:iCs/>
+          <w:lang w:val="es-ES"/>
+        </w:rPr>
+        <w:t>Unknown</w:t>
+      </w:r>
+      <w:proofErr w:type="spellEnd"/>
+      <w:r>
+        <w:rPr>
+          <w:i/>
+          <w:iCs/>
+          <w:lang w:val="es-ES"/>
+        </w:rPr>
+        <w:t xml:space="preserve"> </w:t>
+      </w:r>
+      <w:proofErr w:type="spellStart"/>
+      <w:r>
+        <w:rPr>
+          <w:i/>
+          <w:iCs/>
+          <w:lang w:val="es-ES"/>
+        </w:rPr>
+        <w:t>License</w:t>
+      </w:r>
+      <w:proofErr w:type="spellEnd"/>
+      <w:r>
+        <w:rPr>
+          <w:i/>
+          <w:iCs/>
+          <w:lang w:val="es-ES"/>
+        </w:rPr>
+        <w:t xml:space="preserve"> </w:t>
       </w:r>
     </w:p>
     <w:p>
@@ -3897,7 +5380,21 @@
         <w:rPr>
           <w:lang w:val="es-ES"/>
         </w:rPr>
-        <w:t xml:space="preserve"> ya que cumple con todas nuestras premisas y, además, se nos da crédito por el dataset y cualquier cambio en el mismo ha de ir con la misma licencia.</w:t>
+        <w:t xml:space="preserve"> ya que cumple con todas nuestras premisas y, además, se nos da crédito por el </w:t>
+      </w:r>
+      <w:proofErr w:type="spellStart"/>
+      <w:r>
+        <w:rPr>
+          <w:lang w:val="es-ES"/>
+        </w:rPr>
+        <w:t>dataset</w:t>
+      </w:r>
+      <w:proofErr w:type="spellEnd"/>
+      <w:r>
+        <w:rPr>
+          <w:lang w:val="es-ES"/>
+        </w:rPr>
+        <w:t xml:space="preserve"> y cualquier cambio en el mismo ha de ir con la misma licencia.</w:t>
       </w:r>
     </w:p>
     <w:p>
@@ -3910,8 +5407,30 @@
         <w:rPr>
           <w:lang w:val="es-ES"/>
         </w:rPr>
-        <w:t>Se ha añadido el texto pertinente de la licencia al dataset de Zenodo</w:t>
-      </w:r>
+        <w:t xml:space="preserve">Se ha añadido el texto pertinente de la licencia al </w:t>
+      </w:r>
+      <w:proofErr w:type="spellStart"/>
+      <w:r>
+        <w:rPr>
+          <w:lang w:val="es-ES"/>
+        </w:rPr>
+        <w:t>dataset</w:t>
+      </w:r>
+      <w:proofErr w:type="spellEnd"/>
+      <w:r>
+        <w:rPr>
+          <w:lang w:val="es-ES"/>
+        </w:rPr>
+        <w:t xml:space="preserve"> de </w:t>
+      </w:r>
+      <w:proofErr w:type="spellStart"/>
+      <w:r>
+        <w:rPr>
+          <w:lang w:val="es-ES"/>
+        </w:rPr>
+        <w:t>Zenodo</w:t>
+      </w:r>
+      <w:proofErr w:type="spellEnd"/>
     </w:p>
     <w:p>
       <w:pPr>
@@ -3920,7 +5439,7 @@
           <w:lang w:val="es-ES"/>
         </w:rPr>
       </w:pPr>
-      <w:bookmarkStart w:id="12" w:name="_Toc37334677"/>
+      <w:bookmarkStart w:id="11" w:name="_Toc37334677"/>
       <w:r>
         <w:rPr>
           <w:b/>
@@ -3932,9 +5451,23 @@
         <w:rPr>
           <w:lang w:val="es-ES"/>
         </w:rPr>
-        <w:t>. Adjuntar el código con el que se ha generado el dataset, preferiblemente en Python o, alternativamente, en R.</w:t>
-      </w:r>
-      <w:bookmarkEnd w:id="12"/>
+        <w:t xml:space="preserve">. Adjuntar el código con el que se ha generado el </w:t>
+      </w:r>
+      <w:proofErr w:type="spellStart"/>
+      <w:r>
+        <w:rPr>
+          <w:lang w:val="es-ES"/>
+        </w:rPr>
+        <w:t>dataset</w:t>
+      </w:r>
+      <w:proofErr w:type="spellEnd"/>
+      <w:r>
+        <w:rPr>
+          <w:lang w:val="es-ES"/>
+        </w:rPr>
+        <w:t>, preferiblemente en Python o, alternativamente, en R.</w:t>
+      </w:r>
+      <w:bookmarkEnd w:id="11"/>
       <w:r>
         <w:rPr>
           <w:lang w:val="es-ES"/>
@@ -3970,8 +5503,16 @@
         <w:rPr>
           <w:lang w:val="es-ES"/>
         </w:rPr>
-        <w:t>Publishing. Esta parte es la encargada de publicar el juego de datos en Zenodo</w:t>
-      </w:r>
+        <w:t xml:space="preserve">Publishing. Esta parte es la encargada de publicar el juego de datos en </w:t>
+      </w:r>
+      <w:proofErr w:type="spellStart"/>
+      <w:r>
+        <w:rPr>
+          <w:lang w:val="es-ES"/>
+        </w:rPr>
+        <w:t>Zenodo</w:t>
+      </w:r>
+      <w:proofErr w:type="spellEnd"/>
     </w:p>
     <w:p>
       <w:pPr>
@@ -3984,12 +5525,34 @@
           <w:lang w:val="es-ES"/>
         </w:rPr>
       </w:pPr>
+      <w:proofErr w:type="spellStart"/>
       <w:r>
         <w:rPr>
           <w:lang w:val="es-ES"/>
         </w:rPr>
         <w:lastRenderedPageBreak/>
-        <w:t>Sample. En esta parte es donde se realiza todo el scraping del sitio web</w:t>
+        <w:t>Sample</w:t>
+      </w:r>
+      <w:proofErr w:type="spellEnd"/>
+      <w:r>
+        <w:rPr>
+          <w:lang w:val="es-ES"/>
+        </w:rPr>
+        <w:t xml:space="preserve">. En esta parte es donde se realiza todo el </w:t>
+      </w:r>
+      <w:proofErr w:type="spellStart"/>
+      <w:r>
+        <w:rPr>
+          <w:lang w:val="es-ES"/>
+        </w:rPr>
+        <w:t>scraping</w:t>
+      </w:r>
+      <w:proofErr w:type="spellEnd"/>
+      <w:r>
+        <w:rPr>
+          <w:lang w:val="es-ES"/>
+        </w:rPr>
+        <w:t xml:space="preserve"> del sitio web</w:t>
       </w:r>
     </w:p>
     <w:p>
@@ -4003,11 +5566,19 @@
           <w:lang w:val="es-ES"/>
         </w:rPr>
       </w:pPr>
-      <w:r>
-        <w:rPr>
-          <w:lang w:val="es-ES"/>
-        </w:rPr>
-        <w:t xml:space="preserve">Visualization. Esta parte contiene las clases para generar los gráficos (ver </w:t>
+      <w:proofErr w:type="spellStart"/>
+      <w:r>
+        <w:rPr>
+          <w:lang w:val="es-ES"/>
+        </w:rPr>
+        <w:t>Visualization</w:t>
+      </w:r>
+      <w:proofErr w:type="spellEnd"/>
+      <w:r>
+        <w:rPr>
+          <w:lang w:val="es-ES"/>
+        </w:rPr>
+        <w:t xml:space="preserve">. Esta parte contiene las clases para generar los gráficos (ver </w:t>
       </w:r>
       <w:r>
         <w:rPr>
@@ -4032,8 +5603,13 @@
         </w:rPr>
         <w:fldChar w:fldCharType="separate"/>
       </w:r>
-      <w:r>
-        <w:t xml:space="preserve">Ilustración </w:t>
+      <w:proofErr w:type="spellStart"/>
+      <w:r>
+        <w:t>Ilustración</w:t>
+      </w:r>
+      <w:proofErr w:type="spellEnd"/>
+      <w:r>
+        <w:t xml:space="preserve"> </w:t>
       </w:r>
       <w:r>
         <w:rPr>
@@ -4076,8 +5652,13 @@
         </w:rPr>
         <w:fldChar w:fldCharType="separate"/>
       </w:r>
-      <w:r>
-        <w:t xml:space="preserve">Ilustración </w:t>
+      <w:proofErr w:type="spellStart"/>
+      <w:r>
+        <w:t>Ilustración</w:t>
+      </w:r>
+      <w:proofErr w:type="spellEnd"/>
+      <w:r>
+        <w:t xml:space="preserve"> </w:t>
       </w:r>
       <w:r>
         <w:rPr>
@@ -4108,7 +5689,49 @@
         <w:rPr>
           <w:lang w:val="es-ES"/>
         </w:rPr>
-        <w:t>Adicionalmente se tiene la carpeta doc, que contiene este mismo documento, la carpeta test, con las clases que permiten probar el núcleo del scraper, y el fichero README.md, que contiene una página de bienvenida al proyecto en GitHub en formato markdown y donde se describe el código con más detalle, así como los comandos necesarios para lanzarlo desde modo consola.</w:t>
+        <w:t xml:space="preserve">Adicionalmente se tiene la carpeta </w:t>
+      </w:r>
+      <w:proofErr w:type="spellStart"/>
+      <w:r>
+        <w:rPr>
+          <w:lang w:val="es-ES"/>
+        </w:rPr>
+        <w:t>doc</w:t>
+      </w:r>
+      <w:proofErr w:type="spellEnd"/>
+      <w:r>
+        <w:rPr>
+          <w:lang w:val="es-ES"/>
+        </w:rPr>
+        <w:t xml:space="preserve">, que contiene este mismo documento, la carpeta test, con las clases que permiten probar el núcleo del </w:t>
+      </w:r>
+      <w:proofErr w:type="spellStart"/>
+      <w:r>
+        <w:rPr>
+          <w:lang w:val="es-ES"/>
+        </w:rPr>
+        <w:t>scraper</w:t>
+      </w:r>
+      <w:proofErr w:type="spellEnd"/>
+      <w:r>
+        <w:rPr>
+          <w:lang w:val="es-ES"/>
+        </w:rPr>
+        <w:t xml:space="preserve">, y el fichero README.md, que contiene una página de bienvenida al proyecto en GitHub en formato </w:t>
+      </w:r>
+      <w:proofErr w:type="spellStart"/>
+      <w:r>
+        <w:rPr>
+          <w:lang w:val="es-ES"/>
+        </w:rPr>
+        <w:t>markdown</w:t>
+      </w:r>
+      <w:proofErr w:type="spellEnd"/>
+      <w:r>
+        <w:rPr>
+          <w:lang w:val="es-ES"/>
+        </w:rPr>
+        <w:t xml:space="preserve"> y donde se describe el código con más detalle, así como los comandos necesarios para lanzarlo desde modo consola.</w:t>
       </w:r>
     </w:p>
     <w:p>
@@ -4133,7 +5756,21 @@
         <w:rPr>
           <w:lang w:val="es-ES"/>
         </w:rPr>
-        <w:t xml:space="preserve">donde se ha desarrollado el scraper </w:t>
+        <w:t xml:space="preserve">donde se ha desarrollado el </w:t>
+      </w:r>
+      <w:proofErr w:type="spellStart"/>
+      <w:r>
+        <w:rPr>
+          <w:lang w:val="es-ES"/>
+        </w:rPr>
+        <w:t>scraper</w:t>
+      </w:r>
+      <w:proofErr w:type="spellEnd"/>
+      <w:r>
+        <w:rPr>
+          <w:lang w:val="es-ES"/>
+        </w:rPr>
+        <w:t xml:space="preserve"> </w:t>
       </w:r>
       <w:r>
         <w:rPr>
@@ -4159,7 +5796,8 @@
           <w:lang w:val="es-ES"/>
         </w:rPr>
       </w:pPr>
-      <w:bookmarkStart w:id="13" w:name="_Toc37334678"/>
+      <w:bookmarkStart w:id="12" w:name="_Toc37334678"/>
+      <w:proofErr w:type="spellStart"/>
       <w:r>
         <w:rPr>
           <w:b/>
@@ -4167,13 +5805,42 @@
         </w:rPr>
         <w:t>Dataset</w:t>
       </w:r>
-      <w:r>
-        <w:rPr>
-          <w:lang w:val="es-ES"/>
-        </w:rPr>
-        <w:t>. Publicación del dataset en formato CSV en Zenodo con una pequeña descripción.</w:t>
-      </w:r>
-      <w:bookmarkEnd w:id="13"/>
+      <w:proofErr w:type="spellEnd"/>
+      <w:r>
+        <w:rPr>
+          <w:lang w:val="es-ES"/>
+        </w:rPr>
+        <w:t xml:space="preserve">. Publicación del </w:t>
+      </w:r>
+      <w:proofErr w:type="spellStart"/>
+      <w:r>
+        <w:rPr>
+          <w:lang w:val="es-ES"/>
+        </w:rPr>
+        <w:t>dataset</w:t>
+      </w:r>
+      <w:proofErr w:type="spellEnd"/>
+      <w:r>
+        <w:rPr>
+          <w:lang w:val="es-ES"/>
+        </w:rPr>
+        <w:t xml:space="preserve"> en formato CSV en </w:t>
+      </w:r>
+      <w:proofErr w:type="spellStart"/>
+      <w:r>
+        <w:rPr>
+          <w:lang w:val="es-ES"/>
+        </w:rPr>
+        <w:t>Zenodo</w:t>
+      </w:r>
+      <w:proofErr w:type="spellEnd"/>
+      <w:r>
+        <w:rPr>
+          <w:lang w:val="es-ES"/>
+        </w:rPr>
+        <w:t xml:space="preserve"> con una pequeña descripción.</w:t>
+      </w:r>
+      <w:bookmarkEnd w:id="12"/>
       <w:r>
         <w:rPr>
           <w:lang w:val="es-ES"/>
@@ -4191,8 +5858,16 @@
         <w:rPr>
           <w:lang w:val="es-ES"/>
         </w:rPr>
-        <w:t>Tal y como recomienda Zenodo</w:t>
-      </w:r>
+        <w:t xml:space="preserve">Tal y como recomienda </w:t>
+      </w:r>
+      <w:proofErr w:type="spellStart"/>
+      <w:r>
+        <w:rPr>
+          <w:lang w:val="es-ES"/>
+        </w:rPr>
+        <w:t>Zenodo</w:t>
+      </w:r>
+      <w:proofErr w:type="spellEnd"/>
       <w:r>
         <w:rPr>
           <w:rStyle w:val="Refdenotaalpie"/>
@@ -4204,7 +5879,35 @@
         <w:rPr>
           <w:lang w:val="es-ES"/>
         </w:rPr>
-        <w:t>, se proporciona el enlace a la versión específica de los datos. En caso de que el scraper se utilizara de manera intensiva, se debería añadir una parte de versionado al juego de datos, para poder realizar actualizaciones periódicas del mismo dataset en vez de subir un nuevo fichero.</w:t>
+        <w:t xml:space="preserve">, se proporciona el enlace a la versión específica de los datos. En caso de que el </w:t>
+      </w:r>
+      <w:proofErr w:type="spellStart"/>
+      <w:r>
+        <w:rPr>
+          <w:lang w:val="es-ES"/>
+        </w:rPr>
+        <w:t>scraper</w:t>
+      </w:r>
+      <w:proofErr w:type="spellEnd"/>
+      <w:r>
+        <w:rPr>
+          <w:lang w:val="es-ES"/>
+        </w:rPr>
+        <w:t xml:space="preserve"> se utilizara de manera intensiva, se debería añadir una parte de versionado al juego de datos, para poder realizar actualizaciones periódicas del mismo </w:t>
+      </w:r>
+      <w:proofErr w:type="spellStart"/>
+      <w:r>
+        <w:rPr>
+          <w:lang w:val="es-ES"/>
+        </w:rPr>
+        <w:t>dataset</w:t>
+      </w:r>
+      <w:proofErr w:type="spellEnd"/>
+      <w:r>
+        <w:rPr>
+          <w:lang w:val="es-ES"/>
+        </w:rPr>
+        <w:t xml:space="preserve"> en vez de subir un nuevo fichero.</w:t>
       </w:r>
     </w:p>
     <w:p>
@@ -4217,7 +5920,21 @@
         <w:rPr>
           <w:lang w:val="es-ES"/>
         </w:rPr>
-        <w:t>En Zenodo se ha añadido una pequeña descripción que incluye el enlace al proyecto GitHub para quien desee ampliar información sobre cómo se han recogido los datos.</w:t>
+        <w:t xml:space="preserve">En </w:t>
+      </w:r>
+      <w:proofErr w:type="spellStart"/>
+      <w:r>
+        <w:rPr>
+          <w:lang w:val="es-ES"/>
+        </w:rPr>
+        <w:t>Zenodo</w:t>
+      </w:r>
+      <w:proofErr w:type="spellEnd"/>
+      <w:r>
+        <w:rPr>
+          <w:lang w:val="es-ES"/>
+        </w:rPr>
+        <w:t xml:space="preserve"> se ha añadido una pequeña descripción que incluye el enlace al proyecto GitHub para quien desee ampliar información sobre cómo se han recogido los datos.</w:t>
       </w:r>
     </w:p>
     <w:p>
@@ -4230,7 +5947,21 @@
         <w:rPr>
           <w:lang w:val="es-ES"/>
         </w:rPr>
-        <w:t xml:space="preserve">Puede verse el Dataset en </w:t>
+        <w:t xml:space="preserve">Puede verse el </w:t>
+      </w:r>
+      <w:proofErr w:type="spellStart"/>
+      <w:r>
+        <w:rPr>
+          <w:lang w:val="es-ES"/>
+        </w:rPr>
+        <w:t>Dataset</w:t>
+      </w:r>
+      <w:proofErr w:type="spellEnd"/>
+      <w:r>
+        <w:rPr>
+          <w:lang w:val="es-ES"/>
+        </w:rPr>
+        <w:t xml:space="preserve"> en </w:t>
       </w:r>
       <w:hyperlink r:id="rId15" w:history="1">
         <w:r>
@@ -4255,7 +5986,7 @@
           <w:lang w:val="es-ES"/>
         </w:rPr>
       </w:pPr>
-      <w:bookmarkStart w:id="14" w:name="_Toc37334679"/>
+      <w:bookmarkStart w:id="13" w:name="_Toc37334679"/>
       <w:r>
         <w:rPr>
           <w:b/>
@@ -4267,9 +5998,31 @@
         <w:rPr>
           <w:lang w:val="es-ES"/>
         </w:rPr>
-        <w:t>. Presentar el trabajo con el DOI del dataset en Github</w:t>
-      </w:r>
-      <w:bookmarkEnd w:id="14"/>
+        <w:t xml:space="preserve">. Presentar el trabajo con el DOI del </w:t>
+      </w:r>
+      <w:proofErr w:type="spellStart"/>
+      <w:r>
+        <w:rPr>
+          <w:lang w:val="es-ES"/>
+        </w:rPr>
+        <w:t>dataset</w:t>
+      </w:r>
+      <w:proofErr w:type="spellEnd"/>
+      <w:r>
+        <w:rPr>
+          <w:lang w:val="es-ES"/>
+        </w:rPr>
+        <w:t xml:space="preserve"> en </w:t>
+      </w:r>
+      <w:proofErr w:type="spellStart"/>
+      <w:r>
+        <w:rPr>
+          <w:lang w:val="es-ES"/>
+        </w:rPr>
+        <w:t>Github</w:t>
+      </w:r>
+      <w:bookmarkEnd w:id="13"/>
+      <w:proofErr w:type="spellEnd"/>
     </w:p>
     <w:p>
       <w:pPr>
@@ -4281,8 +6034,30 @@
         <w:rPr>
           <w:lang w:val="es-ES"/>
         </w:rPr>
-        <w:t>En el fichero README.md de GitHub se ha añadido el enlace al dataset de Zenodo</w:t>
-      </w:r>
+        <w:t xml:space="preserve">En el fichero README.md de GitHub se ha añadido el enlace al </w:t>
+      </w:r>
+      <w:proofErr w:type="spellStart"/>
+      <w:r>
+        <w:rPr>
+          <w:lang w:val="es-ES"/>
+        </w:rPr>
+        <w:t>dataset</w:t>
+      </w:r>
+      <w:proofErr w:type="spellEnd"/>
+      <w:r>
+        <w:rPr>
+          <w:lang w:val="es-ES"/>
+        </w:rPr>
+        <w:t xml:space="preserve"> de </w:t>
+      </w:r>
+      <w:proofErr w:type="spellStart"/>
+      <w:r>
+        <w:rPr>
+          <w:lang w:val="es-ES"/>
+        </w:rPr>
+        <w:t>Zenodo</w:t>
+      </w:r>
+      <w:proofErr w:type="spellEnd"/>
     </w:p>
     <w:p>
       <w:pPr>
@@ -4291,7 +6066,7 @@
           <w:lang w:val="es-ES"/>
         </w:rPr>
       </w:pPr>
-      <w:bookmarkStart w:id="15" w:name="_Toc37334680"/>
+      <w:bookmarkStart w:id="14" w:name="_Toc37334680"/>
       <w:r>
         <w:rPr>
           <w:lang w:val="es-ES"/>
@@ -4306,14 +6081,22 @@
           <w:lang w:val="es-ES"/>
         </w:rPr>
       </w:pPr>
+      <w:proofErr w:type="spellStart"/>
       <w:r>
         <w:rPr>
           <w:lang w:val="es-ES"/>
         </w:rPr>
         <w:lastRenderedPageBreak/>
-        <w:t>Checklist de contribuciones del equipo</w:t>
-      </w:r>
-      <w:bookmarkEnd w:id="15"/>
+        <w:t>Checklist</w:t>
+      </w:r>
+      <w:proofErr w:type="spellEnd"/>
+      <w:r>
+        <w:rPr>
+          <w:lang w:val="es-ES"/>
+        </w:rPr>
+        <w:t xml:space="preserve"> de contribuciones del equipo</w:t>
+      </w:r>
+      <w:bookmarkEnd w:id="14"/>
     </w:p>
     <w:tbl>
       <w:tblPr>
@@ -4615,13 +6398,47 @@
               <w:szCs w:val="16"/>
             </w:rPr>
           </w:pPr>
+          <w:proofErr w:type="spellStart"/>
           <w:r>
             <w:rPr>
               <w:sz w:val="16"/>
               <w:szCs w:val="16"/>
             </w:rPr>
-            <w:t>Tipología y ciclo de vida de los datos</w:t>
+            <w:t>Tipología</w:t>
           </w:r>
+          <w:proofErr w:type="spellEnd"/>
+          <w:r>
+            <w:rPr>
+              <w:sz w:val="16"/>
+              <w:szCs w:val="16"/>
+            </w:rPr>
+            <w:t xml:space="preserve"> y </w:t>
+          </w:r>
+          <w:proofErr w:type="spellStart"/>
+          <w:r>
+            <w:rPr>
+              <w:sz w:val="16"/>
+              <w:szCs w:val="16"/>
+            </w:rPr>
+            <w:t>ciclo</w:t>
+          </w:r>
+          <w:proofErr w:type="spellEnd"/>
+          <w:r>
+            <w:rPr>
+              <w:sz w:val="16"/>
+              <w:szCs w:val="16"/>
+            </w:rPr>
+            <w:t xml:space="preserve"> de vida de los </w:t>
+          </w:r>
+          <w:proofErr w:type="spellStart"/>
+          <w:r>
+            <w:rPr>
+              <w:sz w:val="16"/>
+              <w:szCs w:val="16"/>
+            </w:rPr>
+            <w:t>datos</w:t>
+          </w:r>
+          <w:proofErr w:type="spellEnd"/>
           <w:r>
             <w:rPr>
               <w:sz w:val="16"/>
@@ -4652,8 +6469,33 @@
               <w:sz w:val="16"/>
               <w:szCs w:val="16"/>
             </w:rPr>
-            <w:t>Máster en Ciencia de Datos</w:t>
+            <w:t xml:space="preserve">Máster en </w:t>
           </w:r>
+          <w:proofErr w:type="spellStart"/>
+          <w:r>
+            <w:rPr>
+              <w:sz w:val="16"/>
+              <w:szCs w:val="16"/>
+            </w:rPr>
+            <w:t>Ciencia</w:t>
+          </w:r>
+          <w:proofErr w:type="spellEnd"/>
+          <w:r>
+            <w:rPr>
+              <w:sz w:val="16"/>
+              <w:szCs w:val="16"/>
+            </w:rPr>
+            <w:t xml:space="preserve"> de </w:t>
+          </w:r>
+          <w:proofErr w:type="spellStart"/>
+          <w:r>
+            <w:rPr>
+              <w:sz w:val="16"/>
+              <w:szCs w:val="16"/>
+            </w:rPr>
+            <w:t>Datos</w:t>
+          </w:r>
+          <w:proofErr w:type="spellEnd"/>
         </w:p>
       </w:tc>
       <w:tc>
@@ -4710,12 +6552,21 @@
               <w:szCs w:val="16"/>
             </w:rPr>
           </w:pPr>
+          <w:proofErr w:type="spellStart"/>
           <w:r>
             <w:rPr>
               <w:sz w:val="16"/>
               <w:szCs w:val="16"/>
             </w:rPr>
-            <w:t xml:space="preserve">pág </w:t>
+            <w:t>pág</w:t>
+          </w:r>
+          <w:proofErr w:type="spellEnd"/>
+          <w:r>
+            <w:rPr>
+              <w:sz w:val="16"/>
+              <w:szCs w:val="16"/>
+            </w:rPr>
+            <w:t xml:space="preserve"> </w:t>
           </w:r>
           <w:r>
             <w:rPr>
@@ -4824,7 +6675,25 @@
           <w:szCs w:val="20"/>
           <w:lang w:val="es-ES"/>
         </w:rPr>
-        <w:t xml:space="preserve"> El sitemap de las categorías se puede encontrar en </w:t>
+        <w:t xml:space="preserve"> El </w:t>
+      </w:r>
+      <w:proofErr w:type="spellStart"/>
+      <w:r>
+        <w:rPr>
+          <w:sz w:val="20"/>
+          <w:szCs w:val="20"/>
+          <w:lang w:val="es-ES"/>
+        </w:rPr>
+        <w:t>sitemap</w:t>
+      </w:r>
+      <w:proofErr w:type="spellEnd"/>
+      <w:r>
+        <w:rPr>
+          <w:sz w:val="20"/>
+          <w:szCs w:val="20"/>
+          <w:lang w:val="es-ES"/>
+        </w:rPr>
+        <w:t xml:space="preserve"> de las categorías se puede encontrar en </w:t>
       </w:r>
       <w:hyperlink r:id="rId1">
         <w:r>
@@ -10224,7 +12093,7 @@
     </w:rPrDefault>
     <w:pPrDefault/>
   </w:docDefaults>
-  <w:latentStyles w:defLockedState="0" w:defUIPriority="99" w:defSemiHidden="0" w:defUnhideWhenUsed="0" w:defQFormat="0" w:count="377">
+  <w:latentStyles w:defLockedState="0" w:defUIPriority="99" w:defSemiHidden="0" w:defUnhideWhenUsed="0" w:defQFormat="0" w:count="376">
     <w:lsdException w:name="Normal" w:uiPriority="0" w:qFormat="1"/>
     <w:lsdException w:name="heading 1" w:uiPriority="9" w:qFormat="1"/>
     <w:lsdException w:name="heading 2" w:semiHidden="1" w:uiPriority="9" w:unhideWhenUsed="1" w:qFormat="1"/>
@@ -10601,7 +12470,6 @@
     <w:lsdException w:name="Hashtag" w:semiHidden="1" w:unhideWhenUsed="1"/>
     <w:lsdException w:name="Unresolved Mention" w:semiHidden="1" w:unhideWhenUsed="1"/>
     <w:lsdException w:name="Smart Link" w:semiHidden="1" w:unhideWhenUsed="1"/>
-    <w:lsdException w:name="Smart Link Error" w:semiHidden="1" w:unhideWhenUsed="1"/>
   </w:latentStyles>
   <w:style w:type="paragraph" w:default="1" w:styleId="Normal">
     <w:name w:val="Normal"/>
@@ -11605,7 +13473,7 @@
 </file>
 
 <file path=customXml/itemProps1.xml><?xml version="1.0" encoding="utf-8"?>
-<ds:datastoreItem xmlns:ds="http://schemas.openxmlformats.org/officeDocument/2006/customXml" ds:itemID="{1ED90512-6659-4185-A4E0-E9BD8CDD5FE4}">
+<ds:datastoreItem xmlns:ds="http://schemas.openxmlformats.org/officeDocument/2006/customXml" ds:itemID="{DF807DE5-A0F1-4A7B-9C2D-9B4D81C5C282}">
   <ds:schemaRefs>
     <ds:schemaRef ds:uri="http://schemas.openxmlformats.org/officeDocument/2006/bibliography"/>
   </ds:schemaRefs>

</xml_diff>

<commit_message>
CML: Añadido el último enlace a Zenodo
</commit_message>
<xml_diff>
--- a/doc/Guión PAC1 Tipología de Datos.docx
+++ b/doc/Guión PAC1 Tipología de Datos.docx
@@ -747,7 +747,7 @@
                 <w:noProof/>
                 <w:webHidden/>
               </w:rPr>
-              <w:t>4</w:t>
+              <w:t>6</w:t>
             </w:r>
             <w:r>
               <w:rPr>
@@ -846,7 +846,7 @@
                 <w:noProof/>
                 <w:webHidden/>
               </w:rPr>
-              <w:t>5</w:t>
+              <w:t>8</w:t>
             </w:r>
             <w:r>
               <w:rPr>
@@ -945,7 +945,7 @@
                 <w:noProof/>
                 <w:webHidden/>
               </w:rPr>
-              <w:t>5</w:t>
+              <w:t>8</w:t>
             </w:r>
             <w:r>
               <w:rPr>
@@ -1044,7 +1044,7 @@
                 <w:noProof/>
                 <w:webHidden/>
               </w:rPr>
-              <w:t>5</w:t>
+              <w:t>9</w:t>
             </w:r>
             <w:r>
               <w:rPr>
@@ -1143,7 +1143,7 @@
                 <w:noProof/>
                 <w:webHidden/>
               </w:rPr>
-              <w:t>6</w:t>
+              <w:t>9</w:t>
             </w:r>
             <w:r>
               <w:rPr>
@@ -1242,7 +1242,7 @@
                 <w:noProof/>
                 <w:webHidden/>
               </w:rPr>
-              <w:t>6</w:t>
+              <w:t>10</w:t>
             </w:r>
             <w:r>
               <w:rPr>
@@ -1341,7 +1341,7 @@
                 <w:noProof/>
                 <w:webHidden/>
               </w:rPr>
-              <w:t>6</w:t>
+              <w:t>10</w:t>
             </w:r>
             <w:r>
               <w:rPr>
@@ -1413,7 +1413,7 @@
                 <w:noProof/>
                 <w:webHidden/>
               </w:rPr>
-              <w:t>7</w:t>
+              <w:t>11</w:t>
             </w:r>
             <w:r>
               <w:rPr>
@@ -1468,20 +1468,12 @@
         </w:rPr>
       </w:pPr>
       <w:bookmarkStart w:id="0" w:name="_Toc37334668"/>
-      <w:proofErr w:type="gramStart"/>
       <w:r>
         <w:rPr>
           <w:lang w:val="es-ES_tradnl"/>
         </w:rPr>
         <w:lastRenderedPageBreak/>
-        <w:t>Puntos a desarrollar</w:t>
-      </w:r>
-      <w:proofErr w:type="gramEnd"/>
-      <w:r>
-        <w:rPr>
-          <w:lang w:val="es-ES_tradnl"/>
-        </w:rPr>
-        <w:t xml:space="preserve"> en la práctica</w:t>
+        <w:t>Puntos a desarrollar en la práctica</w:t>
       </w:r>
       <w:bookmarkEnd w:id="0"/>
     </w:p>
@@ -1524,21 +1516,7 @@
         <w:rPr>
           <w:lang w:val="es-ES"/>
         </w:rPr>
-        <w:t xml:space="preserve">El sitio web elegido para practicar el web </w:t>
-      </w:r>
-      <w:proofErr w:type="spellStart"/>
-      <w:r>
-        <w:rPr>
-          <w:lang w:val="es-ES"/>
-        </w:rPr>
-        <w:t>scraping</w:t>
-      </w:r>
-      <w:proofErr w:type="spellEnd"/>
-      <w:r>
-        <w:rPr>
-          <w:lang w:val="es-ES"/>
-        </w:rPr>
-        <w:t xml:space="preserve"> es </w:t>
+        <w:t xml:space="preserve">El sitio web elegido para practicar el web scraping es </w:t>
       </w:r>
       <w:hyperlink r:id="rId8">
         <w:r>
@@ -1554,21 +1532,7 @@
         <w:rPr>
           <w:lang w:val="es-ES"/>
         </w:rPr>
-        <w:t xml:space="preserve">, una conocida web española de venta online de electrónica de consumo. Como tal, el sitio web está muy orientado a la venta y proporciona un completo catálogo de sus productos agrupados por distintas categorías (smartphones, portátiles, </w:t>
-      </w:r>
-      <w:proofErr w:type="spellStart"/>
-      <w:r>
-        <w:rPr>
-          <w:lang w:val="es-ES"/>
-        </w:rPr>
-        <w:t>etc</w:t>
-      </w:r>
-      <w:proofErr w:type="spellEnd"/>
-      <w:r>
-        <w:rPr>
-          <w:lang w:val="es-ES"/>
-        </w:rPr>
-        <w:t>).</w:t>
+        <w:t>, una conocida web española de venta online de electrónica de consumo. Como tal, el sitio web está muy orientado a la venta y proporciona un completo catálogo de sus productos agrupados por distintas categorías (smartphones, portátiles, etc).</w:t>
       </w:r>
     </w:p>
     <w:p>
@@ -1593,49 +1557,7 @@
         <w:rPr>
           <w:lang w:val="es-ES"/>
         </w:rPr>
-        <w:t xml:space="preserve">, lo cual puede ayudar a diseñar de manera más efectiva el </w:t>
-      </w:r>
-      <w:proofErr w:type="spellStart"/>
-      <w:r>
-        <w:rPr>
-          <w:lang w:val="es-ES"/>
-        </w:rPr>
-        <w:t>scraping</w:t>
-      </w:r>
-      <w:proofErr w:type="spellEnd"/>
-      <w:r>
-        <w:rPr>
-          <w:lang w:val="es-ES"/>
-        </w:rPr>
-        <w:t xml:space="preserve">. Pero una vez hecho esto, debe descargarse cada categoría y artículo de </w:t>
-      </w:r>
-      <w:proofErr w:type="gramStart"/>
-      <w:r>
-        <w:rPr>
-          <w:lang w:val="es-ES"/>
-        </w:rPr>
-        <w:t>la misma</w:t>
-      </w:r>
-      <w:proofErr w:type="gramEnd"/>
-      <w:r>
-        <w:rPr>
-          <w:lang w:val="es-ES"/>
-        </w:rPr>
-        <w:t xml:space="preserve"> por separado, lo cual sí entraña cierta dificultad adicional. Es decir, </w:t>
-      </w:r>
-      <w:proofErr w:type="gramStart"/>
-      <w:r>
-        <w:rPr>
-          <w:lang w:val="es-ES"/>
-        </w:rPr>
-        <w:t>que</w:t>
-      </w:r>
-      <w:proofErr w:type="gramEnd"/>
-      <w:r>
-        <w:rPr>
-          <w:lang w:val="es-ES"/>
-        </w:rPr>
-        <w:t xml:space="preserve"> a juicio de los alumnos, el sitio web elegido presenta un equilibrio entre idoneidad y dificultad adecuado para la realización de la práctica.</w:t>
+        <w:t>, lo cual puede ayudar a diseñar de manera más efectiva el scraping. Pero una vez hecho esto, debe descargarse cada categoría y artículo de la misma por separado, lo cual sí entraña cierta dificultad adicional. Es decir, que a juicio de los alumnos, el sitio web elegido presenta un equilibrio entre idoneidad y dificultad adecuado para la realización de la práctica.</w:t>
       </w:r>
     </w:p>
     <w:p>
@@ -1678,21 +1600,7 @@
         <w:rPr>
           <w:lang w:val="es-ES"/>
         </w:rPr>
-        <w:t xml:space="preserve">Antes de elegir la página de </w:t>
-      </w:r>
-      <w:proofErr w:type="spellStart"/>
-      <w:r>
-        <w:rPr>
-          <w:lang w:val="es-ES"/>
-        </w:rPr>
-        <w:t>pccomponentes</w:t>
-      </w:r>
-      <w:proofErr w:type="spellEnd"/>
-      <w:r>
-        <w:rPr>
-          <w:lang w:val="es-ES"/>
-        </w:rPr>
-        <w:t xml:space="preserve"> para desarrollar la práctica, observamos su archivo robots.txt</w:t>
+        <w:t>Antes de elegir la página de pccomponentes para desarrollar la práctica, observamos su archivo robots.txt</w:t>
       </w:r>
       <w:r>
         <w:rPr>
@@ -1717,77 +1625,7 @@
         <w:rPr>
           <w:lang w:val="es-ES"/>
         </w:rPr>
-        <w:t xml:space="preserve">Lo primero que encontramos fue la </w:t>
-      </w:r>
-      <w:proofErr w:type="spellStart"/>
-      <w:r>
-        <w:rPr>
-          <w:lang w:val="es-ES"/>
-        </w:rPr>
-        <w:t>url</w:t>
-      </w:r>
-      <w:proofErr w:type="spellEnd"/>
-      <w:r>
-        <w:rPr>
-          <w:lang w:val="es-ES"/>
-        </w:rPr>
-        <w:t xml:space="preserve"> para los diferentes </w:t>
-      </w:r>
-      <w:proofErr w:type="spellStart"/>
-      <w:r>
-        <w:rPr>
-          <w:lang w:val="es-ES"/>
-        </w:rPr>
-        <w:t>sitemaps</w:t>
-      </w:r>
-      <w:proofErr w:type="spellEnd"/>
-      <w:r>
-        <w:rPr>
-          <w:lang w:val="es-ES"/>
-        </w:rPr>
-        <w:t xml:space="preserve">, incluido el de las categorías. De entre todas las </w:t>
-      </w:r>
-      <w:proofErr w:type="spellStart"/>
-      <w:r>
-        <w:rPr>
-          <w:lang w:val="es-ES"/>
-        </w:rPr>
-        <w:t>url</w:t>
-      </w:r>
-      <w:proofErr w:type="spellEnd"/>
-      <w:r>
-        <w:rPr>
-          <w:lang w:val="es-ES"/>
-        </w:rPr>
-        <w:t xml:space="preserve"> protegidas o prohibidas (por problemas técnicos) encontramos dos </w:t>
-      </w:r>
-      <w:proofErr w:type="spellStart"/>
-      <w:r>
-        <w:rPr>
-          <w:lang w:val="es-ES"/>
-        </w:rPr>
-        <w:t>url</w:t>
-      </w:r>
-      <w:proofErr w:type="spellEnd"/>
-      <w:r>
-        <w:rPr>
-          <w:lang w:val="es-ES"/>
-        </w:rPr>
-        <w:t xml:space="preserve"> que afectan directamente al </w:t>
-      </w:r>
-      <w:proofErr w:type="spellStart"/>
-      <w:r>
-        <w:rPr>
-          <w:lang w:val="es-ES"/>
-        </w:rPr>
-        <w:t>scraper</w:t>
-      </w:r>
-      <w:proofErr w:type="spellEnd"/>
-      <w:r>
-        <w:rPr>
-          <w:lang w:val="es-ES"/>
-        </w:rPr>
-        <w:t>:</w:t>
+        <w:t>Lo primero que encontramos fue la url para los diferentes sitemaps, incluido el de las categorías. De entre todas las url protegidas o prohibidas (por problemas técnicos) encontramos dos url que afectan directamente al scraper:</w:t>
       </w:r>
     </w:p>
     <w:p>
@@ -1803,19 +1641,11 @@
           <w:lang w:val="es-ES"/>
         </w:rPr>
       </w:pPr>
-      <w:proofErr w:type="spellStart"/>
-      <w:r>
-        <w:rPr>
-          <w:lang w:val="es-ES"/>
-        </w:rPr>
-        <w:t>Disallow</w:t>
-      </w:r>
-      <w:proofErr w:type="spellEnd"/>
-      <w:r>
-        <w:rPr>
-          <w:lang w:val="es-ES"/>
-        </w:rPr>
-        <w:t>: /*?page=0</w:t>
+      <w:r>
+        <w:rPr>
+          <w:lang w:val="es-ES"/>
+        </w:rPr>
+        <w:t>Disallow: /*?page=0</w:t>
       </w:r>
     </w:p>
     <w:p>
@@ -1824,19 +1654,11 @@
           <w:lang w:val="es-ES"/>
         </w:rPr>
       </w:pPr>
-      <w:proofErr w:type="spellStart"/>
-      <w:r>
-        <w:rPr>
-          <w:lang w:val="es-ES"/>
-        </w:rPr>
-        <w:t>Disallow</w:t>
-      </w:r>
-      <w:proofErr w:type="spellEnd"/>
-      <w:r>
-        <w:rPr>
-          <w:lang w:val="es-ES"/>
-        </w:rPr>
-        <w:t>: /*?page=1</w:t>
+      <w:r>
+        <w:rPr>
+          <w:lang w:val="es-ES"/>
+        </w:rPr>
+        <w:t>Disallow: /*?page=1</w:t>
       </w:r>
     </w:p>
     <w:p>
@@ -1856,49 +1678,7 @@
         <w:rPr>
           <w:lang w:val="es-ES"/>
         </w:rPr>
-        <w:t xml:space="preserve">Estas dos </w:t>
-      </w:r>
-      <w:proofErr w:type="spellStart"/>
-      <w:r>
-        <w:rPr>
-          <w:lang w:val="es-ES"/>
-        </w:rPr>
-        <w:t>url</w:t>
-      </w:r>
-      <w:proofErr w:type="spellEnd"/>
-      <w:r>
-        <w:rPr>
-          <w:lang w:val="es-ES"/>
-        </w:rPr>
-        <w:t xml:space="preserve"> se tendrían que usar a la hora de </w:t>
-      </w:r>
-      <w:proofErr w:type="spellStart"/>
-      <w:r>
-        <w:rPr>
-          <w:lang w:val="es-ES"/>
-        </w:rPr>
-        <w:t>scrapear</w:t>
-      </w:r>
-      <w:proofErr w:type="spellEnd"/>
-      <w:r>
-        <w:rPr>
-          <w:lang w:val="es-ES"/>
-        </w:rPr>
-        <w:t xml:space="preserve"> todos los productos de una categoría, para ir de página en página cogiendo los productos de cada una hasta tener el total. Por ello, en nuestro </w:t>
-      </w:r>
-      <w:proofErr w:type="spellStart"/>
-      <w:r>
-        <w:rPr>
-          <w:lang w:val="es-ES"/>
-        </w:rPr>
-        <w:t>scraper</w:t>
-      </w:r>
-      <w:proofErr w:type="spellEnd"/>
-      <w:r>
-        <w:rPr>
-          <w:lang w:val="es-ES"/>
-        </w:rPr>
-        <w:t xml:space="preserve"> las evitamos empezado directamente por la page=2.</w:t>
+        <w:t>Estas dos url se tendrían que usar a la hora de scrapear todos los productos de una categoría, para ir de página en página cogiendo los productos de cada una hasta tener el total. Por ello, en nuestro scraper las evitamos empezado directamente por la page=2.</w:t>
       </w:r>
     </w:p>
     <w:p>
@@ -1918,77 +1698,7 @@
         <w:rPr>
           <w:lang w:val="es-ES"/>
         </w:rPr>
-        <w:t xml:space="preserve">Finalmente, hemos observado que la </w:t>
-      </w:r>
-      <w:proofErr w:type="gramStart"/>
-      <w:r>
-        <w:rPr>
-          <w:lang w:val="es-ES"/>
-        </w:rPr>
-        <w:t>página</w:t>
-      </w:r>
-      <w:proofErr w:type="gramEnd"/>
-      <w:r>
-        <w:rPr>
-          <w:lang w:val="es-ES"/>
-        </w:rPr>
-        <w:t xml:space="preserve"> aunque no prohíbe el uso de </w:t>
-      </w:r>
-      <w:proofErr w:type="spellStart"/>
-      <w:r>
-        <w:rPr>
-          <w:lang w:val="es-ES"/>
-        </w:rPr>
-        <w:t>bots</w:t>
-      </w:r>
-      <w:proofErr w:type="spellEnd"/>
-      <w:r>
-        <w:rPr>
-          <w:lang w:val="es-ES"/>
-        </w:rPr>
-        <w:t xml:space="preserve">, tiene algunos bloqueados. Por este motivo, hemos decidido asegurarnos </w:t>
-      </w:r>
-      <w:proofErr w:type="gramStart"/>
-      <w:r>
-        <w:rPr>
-          <w:lang w:val="es-ES"/>
-        </w:rPr>
-        <w:t>que</w:t>
-      </w:r>
-      <w:proofErr w:type="gramEnd"/>
-      <w:r>
-        <w:rPr>
-          <w:lang w:val="es-ES"/>
-        </w:rPr>
-        <w:t xml:space="preserve"> usamos un </w:t>
-      </w:r>
-      <w:proofErr w:type="spellStart"/>
-      <w:r>
-        <w:rPr>
-          <w:lang w:val="es-ES"/>
-        </w:rPr>
-        <w:t>User</w:t>
-      </w:r>
-      <w:proofErr w:type="spellEnd"/>
-      <w:r>
-        <w:rPr>
-          <w:lang w:val="es-ES"/>
-        </w:rPr>
-        <w:t xml:space="preserve"> </w:t>
-      </w:r>
-      <w:proofErr w:type="spellStart"/>
-      <w:r>
-        <w:rPr>
-          <w:lang w:val="es-ES"/>
-        </w:rPr>
-        <w:t>Agent</w:t>
-      </w:r>
-      <w:proofErr w:type="spellEnd"/>
-      <w:r>
-        <w:rPr>
-          <w:lang w:val="es-ES"/>
-        </w:rPr>
-        <w:t xml:space="preserve"> “real” para pasar más inadvertidos.</w:t>
+        <w:t>Finalmente, hemos observado que la página aunque no prohíbe el uso de bots, tiene algunos bloqueados. Por este motivo, hemos decidido asegurarnos que usamos un User Agent “real” para pasar más inadvertidos.</w:t>
       </w:r>
     </w:p>
     <w:p>
@@ -2016,21 +1726,7 @@
         <w:rPr>
           <w:lang w:val="es-ES"/>
         </w:rPr>
-        <w:t xml:space="preserve">para el </w:t>
-      </w:r>
-      <w:proofErr w:type="spellStart"/>
-      <w:r>
-        <w:rPr>
-          <w:lang w:val="es-ES"/>
-        </w:rPr>
-        <w:t>dataset</w:t>
-      </w:r>
-      <w:proofErr w:type="spellEnd"/>
-      <w:r>
-        <w:rPr>
-          <w:lang w:val="es-ES"/>
-        </w:rPr>
-        <w:t>. Elegir un título que sea descriptivo.</w:t>
+        <w:t>para el dataset. Elegir un título que sea descriptivo.</w:t>
       </w:r>
       <w:bookmarkEnd w:id="2"/>
       <w:r>
@@ -2050,21 +1746,7 @@
         <w:rPr>
           <w:lang w:val="es-ES"/>
         </w:rPr>
-        <w:t xml:space="preserve">El título elegido es “Catálogo de productos de PCCOMPONENTES”. Incluiremos dicho título tanto en GitHub como en </w:t>
-      </w:r>
-      <w:proofErr w:type="spellStart"/>
-      <w:r>
-        <w:rPr>
-          <w:lang w:val="es-ES"/>
-        </w:rPr>
-        <w:t>Zenodo</w:t>
-      </w:r>
-      <w:proofErr w:type="spellEnd"/>
-      <w:r>
-        <w:rPr>
-          <w:lang w:val="es-ES"/>
-        </w:rPr>
-        <w:t>.</w:t>
+        <w:t>El título elegido es “Catálogo de productos de PCCOMPONENTES”. Incluiremos dicho título tanto en GitHub como en Zenodo.</w:t>
       </w:r>
     </w:p>
     <w:p>
@@ -2089,17 +1771,8 @@
           <w:i/>
           <w:lang w:val="es-ES"/>
         </w:rPr>
-        <w:t xml:space="preserve">del </w:t>
-      </w:r>
-      <w:proofErr w:type="spellStart"/>
-      <w:r>
-        <w:rPr>
-          <w:i/>
-          <w:lang w:val="es-ES"/>
-        </w:rPr>
-        <w:t>dataset</w:t>
-      </w:r>
-      <w:proofErr w:type="spellEnd"/>
+        <w:t>del dataset</w:t>
+      </w:r>
       <w:r>
         <w:rPr>
           <w:lang w:val="es-ES"/>
@@ -2149,21 +1822,7 @@
         <w:rPr>
           <w:lang w:val="es-ES"/>
         </w:rPr>
-        <w:t xml:space="preserve">Los datos se presentan en </w:t>
-      </w:r>
-      <w:proofErr w:type="spellStart"/>
-      <w:r>
-        <w:rPr>
-          <w:lang w:val="es-ES"/>
-        </w:rPr>
-        <w:t>Zenodo</w:t>
-      </w:r>
-      <w:proofErr w:type="spellEnd"/>
-      <w:r>
-        <w:rPr>
-          <w:lang w:val="es-ES"/>
-        </w:rPr>
-        <w:t xml:space="preserve"> en forma de tabla bidimensional, donde una columna adicional indica la fecha de descarga de la web</w:t>
+        <w:t>Los datos se presentan en Zenodo en forma de tabla bidimensional, donde una columna adicional indica la fecha de descarga de la web</w:t>
       </w:r>
       <w:r>
         <w:rPr>
@@ -2223,83 +1882,20 @@
         <w:pStyle w:val="Descripcin"/>
         <w:jc w:val="center"/>
       </w:pPr>
-      <w:proofErr w:type="spellStart"/>
-      <w:r>
-        <w:t>Ilustración</w:t>
-      </w:r>
-      <w:proofErr w:type="spellEnd"/>
-      <w:r>
-        <w:t xml:space="preserve"> </w:t>
-      </w:r>
-      <w:r>
-        <w:fldChar w:fldCharType="begin"/>
-      </w:r>
-      <w:r>
-        <w:instrText xml:space="preserve"> SEQ Ilustración \* ARABIC </w:instrText>
-      </w:r>
-      <w:r>
-        <w:fldChar w:fldCharType="separate"/>
-      </w:r>
-      <w:r>
-        <w:rPr>
-          <w:noProof/>
-        </w:rPr>
-        <w:t>1</w:t>
-      </w:r>
-      <w:r>
-        <w:rPr>
-          <w:noProof/>
-        </w:rPr>
-        <w:fldChar w:fldCharType="end"/>
-      </w:r>
-      <w:r>
-        <w:t xml:space="preserve">: Captura de la web de </w:t>
-      </w:r>
-      <w:proofErr w:type="spellStart"/>
-      <w:r>
-        <w:t>Zenodo</w:t>
-      </w:r>
-      <w:proofErr w:type="spellEnd"/>
-      <w:r>
-        <w:t xml:space="preserve"> </w:t>
-      </w:r>
-      <w:proofErr w:type="spellStart"/>
-      <w:r>
-        <w:t>donde</w:t>
-      </w:r>
-      <w:proofErr w:type="spellEnd"/>
-      <w:r>
-        <w:t xml:space="preserve"> </w:t>
-      </w:r>
-      <w:proofErr w:type="spellStart"/>
-      <w:r>
-        <w:t>aparece</w:t>
-      </w:r>
-      <w:proofErr w:type="spellEnd"/>
-      <w:r>
-        <w:t xml:space="preserve"> el </w:t>
-      </w:r>
-      <w:proofErr w:type="spellStart"/>
-      <w:r>
-        <w:t>juego</w:t>
-      </w:r>
-      <w:proofErr w:type="spellEnd"/>
-      <w:r>
-        <w:t xml:space="preserve"> de </w:t>
-      </w:r>
-      <w:proofErr w:type="spellStart"/>
-      <w:r>
-        <w:t>datos</w:t>
-      </w:r>
-      <w:proofErr w:type="spellEnd"/>
-      <w:r>
-        <w:t xml:space="preserve"> de la </w:t>
-      </w:r>
-      <w:proofErr w:type="spellStart"/>
-      <w:r>
-        <w:t>práctica</w:t>
-      </w:r>
-      <w:proofErr w:type="spellEnd"/>
+      <w:r>
+        <w:t xml:space="preserve">Ilustración </w:t>
+      </w:r>
+      <w:fldSimple w:instr=" SEQ Ilustración \* ARABIC ">
+        <w:r>
+          <w:rPr>
+            <w:noProof/>
+          </w:rPr>
+          <w:t>1</w:t>
+        </w:r>
+      </w:fldSimple>
+      <w:r>
+        <w:t>: Captura de la web de Zenodo donde aparece el juego de datos de la práctica</w:t>
+      </w:r>
     </w:p>
     <w:p>
       <w:pPr>
@@ -2321,21 +1917,7 @@
         <w:rPr>
           <w:lang w:val="es-ES"/>
         </w:rPr>
-        <w:t xml:space="preserve">. Presentar una imagen o esquema que identifique el </w:t>
-      </w:r>
-      <w:proofErr w:type="spellStart"/>
-      <w:r>
-        <w:rPr>
-          <w:lang w:val="es-ES"/>
-        </w:rPr>
-        <w:t>dataset</w:t>
-      </w:r>
-      <w:proofErr w:type="spellEnd"/>
-      <w:r>
-        <w:rPr>
-          <w:lang w:val="es-ES"/>
-        </w:rPr>
-        <w:t xml:space="preserve"> visualmente</w:t>
+        <w:t>. Presentar una imagen o esquema que identifique el dataset visualmente</w:t>
       </w:r>
       <w:bookmarkEnd w:id="4"/>
       <w:r>
@@ -2355,21 +1937,7 @@
         <w:rPr>
           <w:lang w:val="es-ES"/>
         </w:rPr>
-        <w:t xml:space="preserve">La parte de visualización se puede lanzar como proceso diferenciado del </w:t>
-      </w:r>
-      <w:proofErr w:type="spellStart"/>
-      <w:r>
-        <w:rPr>
-          <w:lang w:val="es-ES"/>
-        </w:rPr>
-        <w:t>scraper</w:t>
-      </w:r>
-      <w:proofErr w:type="spellEnd"/>
-      <w:r>
-        <w:rPr>
-          <w:lang w:val="es-ES"/>
-        </w:rPr>
-        <w:t xml:space="preserve"> y de la publicación</w:t>
+        <w:t>La parte de visualización se puede lanzar como proceso diferenciado del scraper y de la publicación</w:t>
       </w:r>
       <w:r>
         <w:rPr>
@@ -2503,58 +2071,40 @@
         </w:rPr>
       </w:pPr>
       <w:bookmarkStart w:id="5" w:name="_Ref37355058"/>
-      <w:proofErr w:type="spellStart"/>
-      <w:r>
-        <w:t>Ilustración</w:t>
-      </w:r>
-      <w:proofErr w:type="spellEnd"/>
-      <w:r>
-        <w:t xml:space="preserve"> </w:t>
-      </w:r>
-      <w:fldSimple w:instr=" SEQ Ilustración \* ARABIC ">
-        <w:r>
-          <w:rPr>
-            <w:noProof/>
-          </w:rPr>
-          <w:t>2</w:t>
-        </w:r>
-      </w:fldSimple>
+      <w:r>
+        <w:t xml:space="preserve">Ilustración </w:t>
+      </w:r>
+      <w:r>
+        <w:fldChar w:fldCharType="begin"/>
+      </w:r>
+      <w:r>
+        <w:instrText xml:space="preserve"> SEQ I</w:instrText>
+      </w:r>
+      <w:r>
+        <w:instrText xml:space="preserve">lustración \* ARABIC </w:instrText>
+      </w:r>
+      <w:r>
+        <w:fldChar w:fldCharType="separate"/>
+      </w:r>
+      <w:r>
+        <w:rPr>
+          <w:noProof/>
+        </w:rPr>
+        <w:t>2</w:t>
+      </w:r>
+      <w:r>
+        <w:rPr>
+          <w:noProof/>
+        </w:rPr>
+        <w:fldChar w:fldCharType="end"/>
+      </w:r>
       <w:bookmarkEnd w:id="5"/>
       <w:r>
-        <w:t xml:space="preserve">: Diagrama de </w:t>
-      </w:r>
-      <w:proofErr w:type="spellStart"/>
-      <w:r>
-        <w:t>cajas</w:t>
-      </w:r>
-      <w:proofErr w:type="spellEnd"/>
-      <w:r>
-        <w:t xml:space="preserve"> </w:t>
-      </w:r>
-      <w:r>
-        <w:t xml:space="preserve">con la </w:t>
-      </w:r>
-      <w:proofErr w:type="spellStart"/>
-      <w:r>
-        <w:t>distribución</w:t>
-      </w:r>
-      <w:proofErr w:type="spellEnd"/>
-      <w:r>
-        <w:t xml:space="preserve"> de cada característica para </w:t>
-      </w:r>
-      <w:proofErr w:type="spellStart"/>
-      <w:r>
-        <w:t>esa</w:t>
-      </w:r>
-      <w:proofErr w:type="spellEnd"/>
-      <w:r>
-        <w:t xml:space="preserve"> </w:t>
-      </w:r>
-      <w:proofErr w:type="spellStart"/>
-      <w:r>
-        <w:t>categoría</w:t>
-      </w:r>
-      <w:proofErr w:type="spellEnd"/>
+        <w:t xml:space="preserve">: Diagrama de cajas </w:t>
+      </w:r>
+      <w:r>
+        <w:t>con la distribución de cada característica para esa categoría</w:t>
+      </w:r>
     </w:p>
     <w:p>
       <w:pPr>
@@ -2566,35 +2116,7 @@
         <w:rPr>
           <w:lang w:val="es-ES"/>
         </w:rPr>
-        <w:t>En este gráfico puede observarse de un vistazo la distribución de los valores que toma cada una de las características para los artículos de la categoría “adaptador-</w:t>
-      </w:r>
-      <w:proofErr w:type="spellStart"/>
-      <w:r>
-        <w:rPr>
-          <w:lang w:val="es-ES"/>
-        </w:rPr>
-        <w:t>usb</w:t>
-      </w:r>
-      <w:proofErr w:type="spellEnd"/>
-      <w:r>
-        <w:rPr>
-          <w:lang w:val="es-ES"/>
-        </w:rPr>
-        <w:t xml:space="preserve">”. De esta forma, se puede observar que el rating y los descuentos son características con una distribución de los valores bastante agrupada, mientras que el Precio y el IVA muestras una distribución claramente sesgada hacia valores bajos con unos cuantos </w:t>
-      </w:r>
-      <w:proofErr w:type="spellStart"/>
-      <w:r>
-        <w:rPr>
-          <w:lang w:val="es-ES"/>
-        </w:rPr>
-        <w:t>outliers</w:t>
-      </w:r>
-      <w:proofErr w:type="spellEnd"/>
-      <w:r>
-        <w:rPr>
-          <w:lang w:val="es-ES"/>
-        </w:rPr>
-        <w:t xml:space="preserve"> en valores altos, es decir, que en esta categoría tenemos muchos artículos con precios bajos y unos cuantos con valores por encima de 1000€</w:t>
+        <w:t>En este gráfico puede observarse de un vistazo la distribución de los valores que toma cada una de las características para los artículos de la categoría “adaptador-usb”. De esta forma, se puede observar que el rating y los descuentos son características con una distribución de los valores bastante agrupada, mientras que el Precio y el IVA muestras una distribución claramente sesgada hacia valores bajos con unos cuantos outliers en valores altos, es decir, que en esta categoría tenemos muchos artículos con precios bajos y unos cuantos con valores por encima de 1000€</w:t>
       </w:r>
       <w:r>
         <w:rPr>
@@ -2606,35 +2128,7 @@
         <w:rPr>
           <w:lang w:val="es-ES"/>
         </w:rPr>
-        <w:t xml:space="preserve"> Si asumimos </w:t>
-      </w:r>
-      <w:proofErr w:type="gramStart"/>
-      <w:r>
-        <w:rPr>
-          <w:lang w:val="es-ES"/>
-        </w:rPr>
-        <w:t>que</w:t>
-      </w:r>
-      <w:proofErr w:type="gramEnd"/>
-      <w:r>
-        <w:rPr>
-          <w:lang w:val="es-ES"/>
-        </w:rPr>
-        <w:t xml:space="preserve"> por ejemplo, nuestra población objetivo para una web de estas características es gente con ingresos reducidos, podríamos tratar de reducir nuestra oferta de aquellos artículos que aparezcan aquí como </w:t>
-      </w:r>
-      <w:proofErr w:type="spellStart"/>
-      <w:r>
-        <w:rPr>
-          <w:lang w:val="es-ES"/>
-        </w:rPr>
-        <w:t>outliers</w:t>
-      </w:r>
-      <w:proofErr w:type="spellEnd"/>
-      <w:r>
-        <w:rPr>
-          <w:lang w:val="es-ES"/>
-        </w:rPr>
-        <w:t>, y centrarnos más en electrónica de consumo con precios más reducidos.</w:t>
+        <w:t xml:space="preserve"> Si asumimos que por ejemplo, nuestra población objetivo para una web de estas características es gente con ingresos reducidos, podríamos tratar de reducir nuestra oferta de aquellos artículos que aparezcan aquí como outliers, y centrarnos más en electrónica de consumo con precios más reducidos.</w:t>
       </w:r>
     </w:p>
     <w:p>
@@ -2685,47 +2179,15 @@
         <w:rPr>
           <w:lang w:val="es-ES"/>
         </w:rPr>
-        <w:t xml:space="preserve">es tomar como entrada los ficheros CSV que se le especifiquen (normalmente del directorio donde el </w:t>
-      </w:r>
-      <w:proofErr w:type="spellStart"/>
-      <w:r>
-        <w:rPr>
-          <w:lang w:val="es-ES"/>
-        </w:rPr>
-        <w:t>scraper</w:t>
-      </w:r>
-      <w:proofErr w:type="spellEnd"/>
-      <w:r>
-        <w:rPr>
-          <w:lang w:val="es-ES"/>
-        </w:rPr>
-        <w:t xml:space="preserve"> los ha descargado previamente: </w:t>
-      </w:r>
-      <w:proofErr w:type="spellStart"/>
+        <w:t xml:space="preserve">es tomar como entrada los ficheros CSV que se le especifiquen (normalmente del directorio donde el scraper los ha descargado previamente: </w:t>
+      </w:r>
       <w:r>
         <w:rPr>
           <w:rStyle w:val="CdigoCar"/>
           <w:lang w:val="es-ES"/>
         </w:rPr>
-        <w:t>sample</w:t>
-      </w:r>
-      <w:proofErr w:type="spellEnd"/>
-      <w:r>
-        <w:rPr>
-          <w:rStyle w:val="CdigoCar"/>
-          <w:lang w:val="es-ES"/>
-        </w:rPr>
-        <w:t>\</w:t>
-      </w:r>
-      <w:proofErr w:type="spellStart"/>
-      <w:r>
-        <w:rPr>
-          <w:rStyle w:val="CdigoCar"/>
-          <w:lang w:val="es-ES"/>
-        </w:rPr>
-        <w:t>csv</w:t>
-      </w:r>
-      <w:proofErr w:type="spellEnd"/>
+        <w:t>sample\csv</w:t>
+      </w:r>
       <w:r>
         <w:rPr>
           <w:lang w:val="es-ES"/>
@@ -2737,21 +2199,7 @@
           <w:lang w:val="es-ES"/>
         </w:rPr>
         <w:lastRenderedPageBreak/>
-        <w:t xml:space="preserve">en el eje de </w:t>
-      </w:r>
-      <w:proofErr w:type="spellStart"/>
-      <w:r>
-        <w:rPr>
-          <w:lang w:val="es-ES"/>
-        </w:rPr>
-        <w:t>abcisas</w:t>
-      </w:r>
-      <w:proofErr w:type="spellEnd"/>
-      <w:r>
-        <w:rPr>
-          <w:lang w:val="es-ES"/>
-        </w:rPr>
-        <w:t xml:space="preserve"> se representa el tiempo y en el eje de ordenadas, la característica que se quiera estudiar, como el precio o el rating de cada artículo.</w:t>
+        <w:t>en el eje de abcisas se representa el tiempo y en el eje de ordenadas, la característica que se quiera estudiar, como el precio o el rating de cada artículo.</w:t>
       </w:r>
     </w:p>
     <w:p>
@@ -2837,63 +2285,37 @@
         </w:rPr>
       </w:pPr>
       <w:bookmarkStart w:id="6" w:name="_Ref37355060"/>
-      <w:proofErr w:type="spellStart"/>
-      <w:r>
-        <w:t>Ilustración</w:t>
-      </w:r>
-      <w:proofErr w:type="spellEnd"/>
-      <w:r>
-        <w:t xml:space="preserve"> </w:t>
-      </w:r>
-      <w:fldSimple w:instr=" SEQ Ilustración \* ARABIC ">
-        <w:r>
-          <w:rPr>
-            <w:noProof/>
-          </w:rPr>
-          <w:t>3</w:t>
-        </w:r>
-      </w:fldSimple>
+      <w:r>
+        <w:t xml:space="preserve">Ilustración </w:t>
+      </w:r>
+      <w:r>
+        <w:fldChar w:fldCharType="begin"/>
+      </w:r>
+      <w:r>
+        <w:instrText xml:space="preserve"> SEQ Ilustración \* ARABIC </w:instrText>
+      </w:r>
+      <w:r>
+        <w:fldChar w:fldCharType="separate"/>
+      </w:r>
+      <w:r>
+        <w:rPr>
+          <w:noProof/>
+        </w:rPr>
+        <w:t>3</w:t>
+      </w:r>
+      <w:r>
+        <w:rPr>
+          <w:noProof/>
+        </w:rPr>
+        <w:fldChar w:fldCharType="end"/>
+      </w:r>
       <w:bookmarkEnd w:id="6"/>
       <w:r>
-        <w:t xml:space="preserve">: Comparativa del </w:t>
-      </w:r>
-      <w:proofErr w:type="spellStart"/>
-      <w:r>
-        <w:t>rating</w:t>
-      </w:r>
-      <w:proofErr w:type="spellEnd"/>
-      <w:r>
-        <w:t xml:space="preserve"> para </w:t>
-      </w:r>
-      <w:proofErr w:type="spellStart"/>
-      <w:r>
-        <w:t>todos</w:t>
-      </w:r>
-      <w:proofErr w:type="spellEnd"/>
-      <w:r>
-        <w:t xml:space="preserve"> los </w:t>
-      </w:r>
-      <w:proofErr w:type="spellStart"/>
-      <w:r>
-        <w:t>artículos</w:t>
-      </w:r>
-      <w:proofErr w:type="spellEnd"/>
-      <w:r>
-        <w:t xml:space="preserve"> de la </w:t>
-      </w:r>
-      <w:proofErr w:type="spellStart"/>
-      <w:r>
-        <w:t>categoría</w:t>
-      </w:r>
-      <w:proofErr w:type="spellEnd"/>
-      <w:r>
-        <w:t xml:space="preserve"> </w:t>
-      </w:r>
-      <w:proofErr w:type="spellStart"/>
-      <w:r>
-        <w:t>objetivo</w:t>
-      </w:r>
-      <w:proofErr w:type="spellEnd"/>
+        <w:t>: Comparativa del rating para todos los artículos</w:t>
+      </w:r>
+      <w:r>
+        <w:t xml:space="preserve"> de la categoría objetivo</w:t>
+      </w:r>
     </w:p>
     <w:p>
       <w:pPr>
@@ -2928,21 +2350,7 @@
         <w:rPr>
           <w:lang w:val="es-ES"/>
         </w:rPr>
-        <w:t xml:space="preserve">. Explicar los campos que incluye el </w:t>
-      </w:r>
-      <w:proofErr w:type="spellStart"/>
-      <w:r>
-        <w:rPr>
-          <w:lang w:val="es-ES"/>
-        </w:rPr>
-        <w:t>dataset</w:t>
-      </w:r>
-      <w:proofErr w:type="spellEnd"/>
-      <w:r>
-        <w:rPr>
-          <w:lang w:val="es-ES"/>
-        </w:rPr>
-        <w:t>, el periodo de tiempo de los datos y cómo se ha recogido.</w:t>
+        <w:t>. Explicar los campos que incluye el dataset, el periodo de tiempo de los datos y cómo se ha recogido.</w:t>
       </w:r>
       <w:bookmarkEnd w:id="7"/>
       <w:r>
@@ -2962,92 +2370,14 @@
         <w:rPr>
           <w:lang w:val="es-ES"/>
         </w:rPr>
-        <w:t xml:space="preserve">El </w:t>
-      </w:r>
-      <w:proofErr w:type="spellStart"/>
-      <w:r>
-        <w:rPr>
-          <w:lang w:val="es-ES"/>
-        </w:rPr>
-        <w:t>dataset</w:t>
-      </w:r>
-      <w:proofErr w:type="spellEnd"/>
-      <w:r>
-        <w:rPr>
-          <w:lang w:val="es-ES"/>
-        </w:rPr>
-        <w:t xml:space="preserve"> está formado por un conjunto de </w:t>
-      </w:r>
-      <w:proofErr w:type="spellStart"/>
-      <w:r>
-        <w:rPr>
-          <w:lang w:val="es-ES"/>
-        </w:rPr>
-        <w:t>csv</w:t>
-      </w:r>
-      <w:proofErr w:type="spellEnd"/>
-      <w:r>
-        <w:rPr>
-          <w:lang w:val="es-ES"/>
-        </w:rPr>
-        <w:t xml:space="preserve">, donde cada uno representa la lista de productos / artículos de una categoría. El nombre de los archivos </w:t>
-      </w:r>
-      <w:proofErr w:type="spellStart"/>
-      <w:r>
-        <w:rPr>
-          <w:lang w:val="es-ES"/>
-        </w:rPr>
-        <w:t>csv</w:t>
-      </w:r>
-      <w:proofErr w:type="spellEnd"/>
-      <w:r>
-        <w:rPr>
-          <w:lang w:val="es-ES"/>
-        </w:rPr>
-        <w:t xml:space="preserve"> contiene el nombre de la categoría y la </w:t>
+        <w:t xml:space="preserve">El dataset está formado por un conjunto de csv, donde cada uno representa la lista de productos / artículos de una categoría. El nombre de los archivos csv contiene el nombre de la categoría y la </w:t>
       </w:r>
       <w:r>
         <w:rPr>
           <w:lang w:val="es-ES"/>
         </w:rPr>
         <w:lastRenderedPageBreak/>
-        <w:t>fecha de ejecución de la forma</w:t>
-      </w:r>
-      <w:proofErr w:type="gramStart"/>
-      <w:r>
-        <w:rPr>
-          <w:lang w:val="es-ES"/>
-        </w:rPr>
-        <w:t>:  {</w:t>
-      </w:r>
-      <w:proofErr w:type="spellStart"/>
-      <w:proofErr w:type="gramEnd"/>
-      <w:r>
-        <w:rPr>
-          <w:lang w:val="es-ES"/>
-        </w:rPr>
-        <w:t>categoria</w:t>
-      </w:r>
-      <w:proofErr w:type="spellEnd"/>
-      <w:r>
-        <w:rPr>
-          <w:lang w:val="es-ES"/>
-        </w:rPr>
-        <w:t>}_</w:t>
-      </w:r>
-      <w:proofErr w:type="spellStart"/>
-      <w:r>
-        <w:rPr>
-          <w:lang w:val="es-ES"/>
-        </w:rPr>
-        <w:t>articles_attributes</w:t>
-      </w:r>
-      <w:proofErr w:type="spellEnd"/>
-      <w:r>
-        <w:rPr>
-          <w:lang w:val="es-ES"/>
-        </w:rPr>
-        <w:t>_{fecha}, por lo que aprovechando la marca temporal se pueden utilizar a posteriori para realizar estudios históricos; como por ejemplo, de la evolución de precios.</w:t>
+        <w:t>fecha de ejecución de la forma:  {categoria}_articles_attributes_{fecha}, por lo que aprovechando la marca temporal se pueden utilizar a posteriori para realizar estudios históricos; como por ejemplo, de la evolución de precios.</w:t>
       </w:r>
     </w:p>
     <w:p>
@@ -3171,14 +2501,12 @@
                 <w:b/>
               </w:rPr>
             </w:pPr>
-            <w:proofErr w:type="spellStart"/>
             <w:r>
               <w:rPr>
                 <w:b/>
               </w:rPr>
               <w:t>Descripción</w:t>
             </w:r>
-            <w:proofErr w:type="spellEnd"/>
           </w:p>
         </w:tc>
       </w:tr>
@@ -3206,14 +2534,12 @@
               </w:pBdr>
               <w:spacing w:line="240" w:lineRule="auto"/>
             </w:pPr>
-            <w:proofErr w:type="spellStart"/>
             <w:r>
               <w:t>N</w:t>
             </w:r>
             <w:r>
               <w:t>ame</w:t>
             </w:r>
-            <w:proofErr w:type="spellEnd"/>
           </w:p>
         </w:tc>
         <w:tc>
@@ -3239,11 +2565,9 @@
               </w:pBdr>
               <w:spacing w:line="240" w:lineRule="auto"/>
             </w:pPr>
-            <w:proofErr w:type="spellStart"/>
             <w:r>
               <w:t>String</w:t>
             </w:r>
-            <w:proofErr w:type="spellEnd"/>
           </w:p>
         </w:tc>
         <w:tc>
@@ -3299,11 +2623,9 @@
               </w:pBdr>
               <w:spacing w:line="240" w:lineRule="auto"/>
             </w:pPr>
-            <w:proofErr w:type="spellStart"/>
             <w:r>
               <w:t>price</w:t>
             </w:r>
-            <w:proofErr w:type="spellEnd"/>
           </w:p>
         </w:tc>
         <w:tc>
@@ -3329,11 +2651,9 @@
               </w:pBdr>
               <w:spacing w:line="240" w:lineRule="auto"/>
             </w:pPr>
-            <w:proofErr w:type="spellStart"/>
             <w:r>
               <w:t>Float</w:t>
             </w:r>
-            <w:proofErr w:type="spellEnd"/>
           </w:p>
         </w:tc>
         <w:tc>
@@ -3359,13 +2679,8 @@
               </w:pBdr>
               <w:spacing w:line="240" w:lineRule="auto"/>
             </w:pPr>
-            <w:proofErr w:type="spellStart"/>
-            <w:r>
-              <w:t>Precio</w:t>
-            </w:r>
-            <w:proofErr w:type="spellEnd"/>
-            <w:r>
-              <w:t>.</w:t>
+            <w:r>
+              <w:t>Precio.</w:t>
             </w:r>
           </w:p>
         </w:tc>
@@ -3394,11 +2709,9 @@
               </w:pBdr>
               <w:spacing w:line="240" w:lineRule="auto"/>
             </w:pPr>
-            <w:proofErr w:type="spellStart"/>
             <w:r>
               <w:t>pvp</w:t>
             </w:r>
-            <w:proofErr w:type="spellEnd"/>
           </w:p>
         </w:tc>
         <w:tc>
@@ -3417,11 +2730,9 @@
               <w:widowControl w:val="0"/>
               <w:spacing w:line="240" w:lineRule="auto"/>
             </w:pPr>
-            <w:proofErr w:type="spellStart"/>
             <w:r>
               <w:t>Float</w:t>
             </w:r>
-            <w:proofErr w:type="spellEnd"/>
           </w:p>
         </w:tc>
         <w:tc>
@@ -3447,13 +2758,8 @@
               </w:pBdr>
               <w:spacing w:line="240" w:lineRule="auto"/>
             </w:pPr>
-            <w:proofErr w:type="spellStart"/>
-            <w:r>
-              <w:t>Precio</w:t>
-            </w:r>
-            <w:proofErr w:type="spellEnd"/>
-            <w:r>
-              <w:t xml:space="preserve"> P.V.P.</w:t>
+            <w:r>
+              <w:t>Precio P.V.P.</w:t>
             </w:r>
           </w:p>
         </w:tc>
@@ -3482,11 +2788,9 @@
               </w:pBdr>
               <w:spacing w:line="240" w:lineRule="auto"/>
             </w:pPr>
-            <w:proofErr w:type="spellStart"/>
             <w:r>
               <w:t>discount</w:t>
             </w:r>
-            <w:proofErr w:type="spellEnd"/>
           </w:p>
         </w:tc>
         <w:tc>
@@ -3505,11 +2809,9 @@
               <w:widowControl w:val="0"/>
               <w:spacing w:line="240" w:lineRule="auto"/>
             </w:pPr>
-            <w:proofErr w:type="spellStart"/>
             <w:r>
               <w:t>Float</w:t>
             </w:r>
-            <w:proofErr w:type="spellEnd"/>
           </w:p>
         </w:tc>
         <w:tc>
@@ -3535,21 +2837,8 @@
               </w:pBdr>
               <w:spacing w:line="240" w:lineRule="auto"/>
             </w:pPr>
-            <w:proofErr w:type="spellStart"/>
-            <w:r>
-              <w:t>Porcentaje</w:t>
-            </w:r>
-            <w:proofErr w:type="spellEnd"/>
-            <w:r>
-              <w:t xml:space="preserve"> de </w:t>
-            </w:r>
-            <w:proofErr w:type="spellStart"/>
-            <w:r>
-              <w:t>descuento</w:t>
-            </w:r>
-            <w:proofErr w:type="spellEnd"/>
-            <w:r>
-              <w:t>.</w:t>
+            <w:r>
+              <w:t>Porcentaje de descuento.</w:t>
             </w:r>
           </w:p>
         </w:tc>
@@ -3578,11 +2867,9 @@
               </w:pBdr>
               <w:spacing w:line="240" w:lineRule="auto"/>
             </w:pPr>
-            <w:proofErr w:type="spellStart"/>
             <w:r>
               <w:t>no_iva</w:t>
             </w:r>
-            <w:proofErr w:type="spellEnd"/>
           </w:p>
         </w:tc>
         <w:tc>
@@ -3601,11 +2888,9 @@
               <w:widowControl w:val="0"/>
               <w:spacing w:line="240" w:lineRule="auto"/>
             </w:pPr>
-            <w:proofErr w:type="spellStart"/>
             <w:r>
               <w:t>Float</w:t>
             </w:r>
-            <w:proofErr w:type="spellEnd"/>
           </w:p>
         </w:tc>
         <w:tc>
@@ -3631,21 +2916,8 @@
               </w:pBdr>
               <w:spacing w:line="240" w:lineRule="auto"/>
             </w:pPr>
-            <w:proofErr w:type="spellStart"/>
-            <w:r>
-              <w:t>Precio</w:t>
-            </w:r>
-            <w:proofErr w:type="spellEnd"/>
-            <w:r>
-              <w:t xml:space="preserve"> </w:t>
-            </w:r>
-            <w:proofErr w:type="spellStart"/>
-            <w:r>
-              <w:t>sin</w:t>
-            </w:r>
-            <w:proofErr w:type="spellEnd"/>
-            <w:r>
-              <w:t xml:space="preserve"> iva.</w:t>
+            <w:r>
+              <w:t>Precio sin iva.</w:t>
             </w:r>
           </w:p>
         </w:tc>
@@ -3674,11 +2946,9 @@
               </w:pBdr>
               <w:spacing w:line="240" w:lineRule="auto"/>
             </w:pPr>
-            <w:proofErr w:type="spellStart"/>
             <w:r>
               <w:t>rating</w:t>
             </w:r>
-            <w:proofErr w:type="spellEnd"/>
           </w:p>
         </w:tc>
         <w:tc>
@@ -3697,11 +2967,9 @@
               <w:widowControl w:val="0"/>
               <w:spacing w:line="240" w:lineRule="auto"/>
             </w:pPr>
-            <w:proofErr w:type="spellStart"/>
             <w:r>
               <w:t>Float</w:t>
             </w:r>
-            <w:proofErr w:type="spellEnd"/>
           </w:p>
         </w:tc>
         <w:tc>
@@ -3727,13 +2995,8 @@
               </w:pBdr>
               <w:spacing w:line="240" w:lineRule="auto"/>
             </w:pPr>
-            <w:proofErr w:type="spellStart"/>
-            <w:r>
-              <w:t>Valoración</w:t>
-            </w:r>
-            <w:proofErr w:type="spellEnd"/>
-            <w:r>
-              <w:t xml:space="preserve"> sobre 100.</w:t>
+            <w:r>
+              <w:t>Valoración sobre 100.</w:t>
             </w:r>
           </w:p>
         </w:tc>
@@ -3755,11 +3018,9 @@
               <w:widowControl w:val="0"/>
               <w:spacing w:line="240" w:lineRule="auto"/>
             </w:pPr>
-            <w:proofErr w:type="spellStart"/>
             <w:r>
               <w:t>features</w:t>
             </w:r>
-            <w:proofErr w:type="spellEnd"/>
           </w:p>
         </w:tc>
         <w:tc>
@@ -3778,11 +3039,9 @@
               <w:widowControl w:val="0"/>
               <w:spacing w:line="240" w:lineRule="auto"/>
             </w:pPr>
-            <w:proofErr w:type="spellStart"/>
             <w:r>
               <w:t>Feature</w:t>
             </w:r>
-            <w:proofErr w:type="spellEnd"/>
           </w:p>
         </w:tc>
         <w:tc>
@@ -3830,11 +3089,9 @@
               <w:widowControl w:val="0"/>
               <w:spacing w:line="240" w:lineRule="auto"/>
             </w:pPr>
-            <w:proofErr w:type="spellStart"/>
             <w:r>
               <w:t>features.characteristics</w:t>
             </w:r>
-            <w:proofErr w:type="spellEnd"/>
           </w:p>
         </w:tc>
         <w:tc>
@@ -3853,19 +3110,9 @@
               <w:widowControl w:val="0"/>
               <w:spacing w:line="240" w:lineRule="auto"/>
             </w:pPr>
-            <w:proofErr w:type="spellStart"/>
-            <w:r>
-              <w:t>Array</w:t>
-            </w:r>
-            <w:proofErr w:type="spellEnd"/>
-            <w:r>
-              <w:t xml:space="preserve"> of </w:t>
-            </w:r>
-            <w:proofErr w:type="spellStart"/>
-            <w:r>
-              <w:t>Strings</w:t>
-            </w:r>
-            <w:proofErr w:type="spellEnd"/>
+            <w:r>
+              <w:t>Array of Strings</w:t>
+            </w:r>
           </w:p>
         </w:tc>
         <w:tc>
@@ -3913,11 +3160,9 @@
               <w:widowControl w:val="0"/>
               <w:spacing w:line="240" w:lineRule="auto"/>
             </w:pPr>
-            <w:proofErr w:type="spellStart"/>
             <w:r>
               <w:t>features.specifications</w:t>
             </w:r>
-            <w:proofErr w:type="spellEnd"/>
           </w:p>
         </w:tc>
         <w:tc>
@@ -3936,19 +3181,9 @@
               <w:widowControl w:val="0"/>
               <w:spacing w:line="240" w:lineRule="auto"/>
             </w:pPr>
-            <w:proofErr w:type="spellStart"/>
-            <w:r>
-              <w:t>Array</w:t>
-            </w:r>
-            <w:proofErr w:type="spellEnd"/>
-            <w:r>
-              <w:t xml:space="preserve"> of </w:t>
-            </w:r>
-            <w:proofErr w:type="spellStart"/>
-            <w:r>
-              <w:t>Strings</w:t>
-            </w:r>
-            <w:proofErr w:type="spellEnd"/>
+            <w:r>
+              <w:t>Array of Strings</w:t>
+            </w:r>
           </w:p>
         </w:tc>
         <w:tc>
@@ -3996,11 +3231,9 @@
               <w:widowControl w:val="0"/>
               <w:spacing w:line="240" w:lineRule="auto"/>
             </w:pPr>
-            <w:proofErr w:type="spellStart"/>
             <w:r>
               <w:t>features.manufacturer_url</w:t>
             </w:r>
-            <w:proofErr w:type="spellEnd"/>
           </w:p>
         </w:tc>
         <w:tc>
@@ -4019,11 +3252,9 @@
               <w:widowControl w:val="0"/>
               <w:spacing w:line="240" w:lineRule="auto"/>
             </w:pPr>
-            <w:proofErr w:type="spellStart"/>
             <w:r>
               <w:t>String</w:t>
             </w:r>
-            <w:proofErr w:type="spellEnd"/>
           </w:p>
         </w:tc>
         <w:tc>
@@ -4075,35 +3306,7 @@
         <w:rPr>
           <w:lang w:val="es-ES"/>
         </w:rPr>
-        <w:t xml:space="preserve">Para recogerlo, nuestro </w:t>
-      </w:r>
-      <w:proofErr w:type="spellStart"/>
-      <w:r>
-        <w:rPr>
-          <w:lang w:val="es-ES"/>
-        </w:rPr>
-        <w:t>scraper</w:t>
-      </w:r>
-      <w:proofErr w:type="spellEnd"/>
-      <w:r>
-        <w:rPr>
-          <w:lang w:val="es-ES"/>
-        </w:rPr>
-        <w:t xml:space="preserve"> se conecta a la web y va recorriendo todo el árbol de categorías (y dentro de éstas, de sus artículos), </w:t>
-      </w:r>
-      <w:proofErr w:type="spellStart"/>
-      <w:r>
-        <w:rPr>
-          <w:lang w:val="es-ES"/>
-        </w:rPr>
-        <w:t>parseando</w:t>
-      </w:r>
-      <w:proofErr w:type="spellEnd"/>
-      <w:r>
-        <w:rPr>
-          <w:lang w:val="es-ES"/>
-        </w:rPr>
-        <w:t xml:space="preserve"> y descargando la información descrita en el punto anterior.</w:t>
+        <w:t>Para recogerlo, nuestro scraper se conecta a la web y va recorriendo todo el árbol de categorías (y dentro de éstas, de sus artículos), parseando y descargando la información descrita en el punto anterior.</w:t>
       </w:r>
     </w:p>
     <w:p>
@@ -4116,21 +3319,7 @@
         <w:rPr>
           <w:lang w:val="es-ES"/>
         </w:rPr>
-        <w:t xml:space="preserve">El </w:t>
-      </w:r>
-      <w:proofErr w:type="spellStart"/>
-      <w:r>
-        <w:rPr>
-          <w:lang w:val="es-ES"/>
-        </w:rPr>
-        <w:t>scraper</w:t>
-      </w:r>
-      <w:proofErr w:type="spellEnd"/>
-      <w:r>
-        <w:rPr>
-          <w:lang w:val="es-ES"/>
-        </w:rPr>
-        <w:t xml:space="preserve"> guarda cada vez que se ejecuta un CSV con la información de las categorías y artículos existentes en ese momento en la web. El nombre del CSV incluye la marca temporal de cuando se recogió, por lo que se pueden utilizar a posteriori para realizar estudios de evolución de precios, por ejemplo.</w:t>
+        <w:t>El scraper guarda cada vez que se ejecuta un CSV con la información de las categorías y artículos existentes en ese momento en la web. El nombre del CSV incluye la marca temporal de cuando se recogió, por lo que se pueden utilizar a posteriori para realizar estudios de evolución de precios, por ejemplo.</w:t>
       </w:r>
     </w:p>
     <w:p>
@@ -4143,139 +3332,43 @@
         <w:rPr>
           <w:lang w:val="es-ES"/>
         </w:rPr>
-        <w:t xml:space="preserve">Para publicar el </w:t>
-      </w:r>
-      <w:proofErr w:type="spellStart"/>
-      <w:r>
-        <w:rPr>
-          <w:lang w:val="es-ES"/>
-        </w:rPr>
-        <w:t>dataset</w:t>
-      </w:r>
-      <w:proofErr w:type="spellEnd"/>
-      <w:r>
-        <w:rPr>
-          <w:lang w:val="es-ES"/>
-        </w:rPr>
-        <w:t xml:space="preserve"> en </w:t>
-      </w:r>
-      <w:proofErr w:type="spellStart"/>
-      <w:r>
-        <w:rPr>
-          <w:lang w:val="es-ES"/>
-        </w:rPr>
-        <w:t>Zenodo</w:t>
-      </w:r>
-      <w:proofErr w:type="spellEnd"/>
-      <w:r>
-        <w:rPr>
-          <w:lang w:val="es-ES"/>
-        </w:rPr>
-        <w:t xml:space="preserve"> se ha decidido utilizar únicamente los campos principales (</w:t>
-      </w:r>
-      <w:proofErr w:type="spellStart"/>
+        <w:t>Para publicar el dataset en Zenodo se ha decidido utilizar únicamente los campos principales (</w:t>
+      </w:r>
       <w:r>
         <w:rPr>
           <w:lang w:val="es-ES"/>
         </w:rPr>
         <w:t>Name</w:t>
       </w:r>
-      <w:proofErr w:type="spellEnd"/>
       <w:r>
         <w:rPr>
           <w:lang w:val="es-ES"/>
         </w:rPr>
         <w:t xml:space="preserve">, </w:t>
       </w:r>
-      <w:proofErr w:type="spellStart"/>
-      <w:r>
-        <w:rPr>
-          <w:lang w:val="es-ES"/>
-        </w:rPr>
-        <w:t>price</w:t>
-      </w:r>
-      <w:proofErr w:type="spellEnd"/>
+      <w:r>
+        <w:rPr>
+          <w:lang w:val="es-ES"/>
+        </w:rPr>
+        <w:t>price, pvp</w:t>
+      </w:r>
       <w:r>
         <w:rPr>
           <w:lang w:val="es-ES"/>
         </w:rPr>
         <w:t xml:space="preserve">, </w:t>
       </w:r>
-      <w:proofErr w:type="spellStart"/>
-      <w:r>
-        <w:rPr>
-          <w:lang w:val="es-ES"/>
-        </w:rPr>
-        <w:t>pvp</w:t>
-      </w:r>
-      <w:proofErr w:type="spellEnd"/>
-      <w:r>
-        <w:rPr>
-          <w:lang w:val="es-ES"/>
-        </w:rPr>
-        <w:t xml:space="preserve">, </w:t>
-      </w:r>
-      <w:proofErr w:type="spellStart"/>
-      <w:r>
-        <w:rPr>
-          <w:lang w:val="es-ES"/>
-        </w:rPr>
-        <w:t>discount</w:t>
-      </w:r>
-      <w:proofErr w:type="spellEnd"/>
-      <w:r>
-        <w:rPr>
-          <w:lang w:val="es-ES"/>
-        </w:rPr>
-        <w:t xml:space="preserve">, </w:t>
-      </w:r>
-      <w:proofErr w:type="spellStart"/>
-      <w:r>
-        <w:rPr>
-          <w:lang w:val="es-ES"/>
-        </w:rPr>
-        <w:t>no_iva</w:t>
-      </w:r>
-      <w:proofErr w:type="spellEnd"/>
-      <w:r>
-        <w:rPr>
-          <w:lang w:val="es-ES"/>
-        </w:rPr>
-        <w:t>, rating)</w:t>
-      </w:r>
-      <w:r>
-        <w:rPr>
-          <w:lang w:val="es-ES"/>
-        </w:rPr>
-        <w:t xml:space="preserve">. La razón de esto es doble: por un </w:t>
-      </w:r>
-      <w:proofErr w:type="gramStart"/>
-      <w:r>
-        <w:rPr>
-          <w:lang w:val="es-ES"/>
-        </w:rPr>
-        <w:t>lado</w:t>
-      </w:r>
-      <w:proofErr w:type="gramEnd"/>
-      <w:r>
-        <w:rPr>
-          <w:lang w:val="es-ES"/>
-        </w:rPr>
-        <w:t xml:space="preserve"> los campos de </w:t>
-      </w:r>
-      <w:proofErr w:type="spellStart"/>
-      <w:r>
-        <w:rPr>
-          <w:lang w:val="es-ES"/>
-        </w:rPr>
-        <w:t>features</w:t>
-      </w:r>
-      <w:proofErr w:type="spellEnd"/>
-      <w:r>
-        <w:rPr>
-          <w:lang w:val="es-ES"/>
-        </w:rPr>
-        <w:t xml:space="preserve"> y sus derivados están compuestos íntegramente por texto libre descriptivo, con lo que no tienen demasiado interés para realizar un análisis estadístico, a menos que se utilizaran herramientas de procesamiento del lenguaje natural, lo cual está fuera del alcance de esta práctica.</w:t>
+      <w:r>
+        <w:rPr>
+          <w:lang w:val="es-ES"/>
+        </w:rPr>
+        <w:t>discount, no_iva, rating)</w:t>
+      </w:r>
+      <w:r>
+        <w:rPr>
+          <w:lang w:val="es-ES"/>
+        </w:rPr>
+        <w:t>. La razón de esto es doble: por un lado los campos de features y sus derivados están compuestos íntegramente por texto libre descriptivo, con lo que no tienen demasiado interés para realizar un análisis estadístico, a menos que se utilizaran herramientas de procesamiento del lenguaje natural, lo cual está fuera del alcance de esta práctica.</w:t>
       </w:r>
     </w:p>
     <w:p>
@@ -4288,21 +3381,7 @@
         <w:rPr>
           <w:lang w:val="es-ES"/>
         </w:rPr>
-        <w:t xml:space="preserve">Por otro lado, estos campos ocupan bastante espacio (hasta 20 veces más que los otros), y podría dar problemas de rendimiento o almacenaje al subirlos a </w:t>
-      </w:r>
-      <w:proofErr w:type="spellStart"/>
-      <w:r>
-        <w:rPr>
-          <w:lang w:val="es-ES"/>
-        </w:rPr>
-        <w:t>Zenodo</w:t>
-      </w:r>
-      <w:proofErr w:type="spellEnd"/>
-      <w:r>
-        <w:rPr>
-          <w:lang w:val="es-ES"/>
-        </w:rPr>
-        <w:t>.</w:t>
+        <w:t>Por otro lado, estos campos ocupan bastante espacio (hasta 20 veces más que los otros), y podría dar problemas de rendimiento o almacenaje al subirlos a Zenodo.</w:t>
       </w:r>
     </w:p>
     <w:p>
@@ -4315,21 +3394,7 @@
         <w:rPr>
           <w:lang w:val="es-ES"/>
         </w:rPr>
-        <w:t xml:space="preserve">Se muestra a continuación una captura de la carpeta donde se han ido almacenando los resultados del </w:t>
-      </w:r>
-      <w:proofErr w:type="spellStart"/>
-      <w:r>
-        <w:rPr>
-          <w:lang w:val="es-ES"/>
-        </w:rPr>
-        <w:t>scraper</w:t>
-      </w:r>
-      <w:proofErr w:type="spellEnd"/>
-      <w:r>
-        <w:rPr>
-          <w:lang w:val="es-ES"/>
-        </w:rPr>
-        <w:t>:</w:t>
+        <w:t>Se muestra a continuación una captura de la carpeta donde se han ido almacenando los resultados del scraper:</w:t>
       </w:r>
     </w:p>
     <w:p>
@@ -4384,78 +3449,33 @@
         <w:pStyle w:val="Descripcin"/>
         <w:jc w:val="center"/>
       </w:pPr>
-      <w:proofErr w:type="spellStart"/>
-      <w:r>
-        <w:t>Ilustración</w:t>
-      </w:r>
-      <w:proofErr w:type="spellEnd"/>
-      <w:r>
-        <w:t xml:space="preserve"> </w:t>
-      </w:r>
-      <w:fldSimple w:instr=" SEQ Ilustración \* ARABIC ">
-        <w:r>
-          <w:rPr>
-            <w:noProof/>
-          </w:rPr>
-          <w:t>4</w:t>
-        </w:r>
-      </w:fldSimple>
-      <w:r>
-        <w:t xml:space="preserve">: Captura de pantalla de </w:t>
-      </w:r>
-      <w:proofErr w:type="spellStart"/>
-      <w:r>
-        <w:t>uno</w:t>
-      </w:r>
-      <w:proofErr w:type="spellEnd"/>
-      <w:r>
-        <w:t xml:space="preserve"> de los </w:t>
-      </w:r>
-      <w:proofErr w:type="spellStart"/>
-      <w:r>
-        <w:t>directorios</w:t>
-      </w:r>
-      <w:proofErr w:type="spellEnd"/>
-      <w:r>
-        <w:t xml:space="preserve"> </w:t>
-      </w:r>
-      <w:proofErr w:type="spellStart"/>
-      <w:r>
-        <w:t>donde</w:t>
-      </w:r>
-      <w:proofErr w:type="spellEnd"/>
-      <w:r>
-        <w:t xml:space="preserve"> se </w:t>
-      </w:r>
-      <w:proofErr w:type="spellStart"/>
-      <w:r>
-        <w:t>almacenan</w:t>
-      </w:r>
-      <w:proofErr w:type="spellEnd"/>
-      <w:r>
-        <w:t xml:space="preserve"> los </w:t>
-      </w:r>
-      <w:proofErr w:type="spellStart"/>
-      <w:r>
-        <w:t>resultados</w:t>
-      </w:r>
-      <w:proofErr w:type="spellEnd"/>
-      <w:r>
-        <w:t xml:space="preserve"> del </w:t>
-      </w:r>
-      <w:proofErr w:type="spellStart"/>
-      <w:r>
-        <w:t>proceso</w:t>
-      </w:r>
-      <w:proofErr w:type="spellEnd"/>
-      <w:r>
-        <w:t xml:space="preserve"> de </w:t>
-      </w:r>
-      <w:proofErr w:type="spellStart"/>
-      <w:r>
-        <w:t>scrapping</w:t>
-      </w:r>
-      <w:proofErr w:type="spellEnd"/>
+      <w:r>
+        <w:t xml:space="preserve">Ilustración </w:t>
+      </w:r>
+      <w:r>
+        <w:fldChar w:fldCharType="begin"/>
+      </w:r>
+      <w:r>
+        <w:instrText xml:space="preserve"> SEQ Ilustración \* ARABIC </w:instrText>
+      </w:r>
+      <w:r>
+        <w:fldChar w:fldCharType="separate"/>
+      </w:r>
+      <w:r>
+        <w:rPr>
+          <w:noProof/>
+        </w:rPr>
+        <w:t>4</w:t>
+      </w:r>
+      <w:r>
+        <w:rPr>
+          <w:noProof/>
+        </w:rPr>
+        <w:fldChar w:fldCharType="end"/>
+      </w:r>
+      <w:r>
+        <w:t>: Captura de pantalla de uno de los directorios donde se almacenan los resultados del proceso de scrapping</w:t>
+      </w:r>
     </w:p>
     <w:p>
       <w:pPr>
@@ -4467,41 +3487,13 @@
         <w:rPr>
           <w:lang w:val="es-ES"/>
         </w:rPr>
-        <w:t xml:space="preserve">También debido al alto volumen de datos obtenido, para la prueba de concepto se ha decidido restringir los resultados obtenidos tanto en los gráficos mostrados en este documento como en los ficheros subidos a </w:t>
-      </w:r>
-      <w:proofErr w:type="spellStart"/>
-      <w:r>
-        <w:rPr>
-          <w:lang w:val="es-ES"/>
-        </w:rPr>
-        <w:t>Zenodo</w:t>
-      </w:r>
-      <w:proofErr w:type="spellEnd"/>
-      <w:r>
-        <w:rPr>
-          <w:lang w:val="es-ES"/>
-        </w:rPr>
-        <w:t xml:space="preserve"> a una categoría representativa</w:t>
-      </w:r>
-      <w:r>
-        <w:rPr>
-          <w:lang w:val="es-ES"/>
-        </w:rPr>
-        <w:t>. La categoría elegida ha sido “adaptador-</w:t>
-      </w:r>
-      <w:proofErr w:type="spellStart"/>
-      <w:r>
-        <w:rPr>
-          <w:lang w:val="es-ES"/>
-        </w:rPr>
-        <w:t>usb</w:t>
-      </w:r>
-      <w:proofErr w:type="spellEnd"/>
-      <w:r>
-        <w:rPr>
-          <w:lang w:val="es-ES"/>
-        </w:rPr>
-        <w:t>”.</w:t>
+        <w:t>También debido al alto volumen de datos obtenido, para la prueba de concepto se ha decidido restringir los resultados obtenidos tanto en los gráficos mostrados en este documento como en los ficheros subidos a Zenodo a una categoría representativa</w:t>
+      </w:r>
+      <w:r>
+        <w:rPr>
+          <w:lang w:val="es-ES"/>
+        </w:rPr>
+        <w:t>. La categoría elegida ha sido “adaptador-usb”.</w:t>
       </w:r>
     </w:p>
     <w:p>
@@ -4609,21 +3601,7 @@
         <w:rPr>
           <w:lang w:val="es-ES"/>
         </w:rPr>
-        <w:t xml:space="preserve">Nos llamó la atención este conjunto de datos porque presentaba el reto de poder </w:t>
-      </w:r>
-      <w:proofErr w:type="spellStart"/>
-      <w:r>
-        <w:rPr>
-          <w:lang w:val="es-ES"/>
-        </w:rPr>
-        <w:t>parsear</w:t>
-      </w:r>
-      <w:proofErr w:type="spellEnd"/>
-      <w:r>
-        <w:rPr>
-          <w:lang w:val="es-ES"/>
-        </w:rPr>
-        <w:t xml:space="preserve"> una página web comercial </w:t>
+        <w:t xml:space="preserve">Nos llamó la atención este conjunto de datos porque presentaba el reto de poder parsear una página web comercial </w:t>
       </w:r>
       <w:r>
         <w:rPr>
@@ -4648,21 +3626,7 @@
         <w:rPr>
           <w:lang w:val="es-ES"/>
         </w:rPr>
-        <w:t xml:space="preserve">Respecto a los </w:t>
-      </w:r>
-      <w:proofErr w:type="spellStart"/>
-      <w:r>
-        <w:rPr>
-          <w:lang w:val="es-ES"/>
-        </w:rPr>
-        <w:t>snapshots</w:t>
-      </w:r>
-      <w:proofErr w:type="spellEnd"/>
-      <w:r>
-        <w:rPr>
-          <w:lang w:val="es-ES"/>
-        </w:rPr>
-        <w:t xml:space="preserve"> de un momento concreto, nuestra idea es mostrar la distribución de las variables significativas (precio, descuento, puntuación del artículo) en ese instante, lo cual puede </w:t>
+        <w:t xml:space="preserve">Respecto a los snapshots de un momento concreto, nuestra idea es mostrar la distribución de las variables significativas (precio, descuento, puntuación del artículo) en ese instante, lo cual puede </w:t>
       </w:r>
       <w:r>
         <w:rPr>
@@ -4682,21 +3646,7 @@
         <w:rPr>
           <w:lang w:val="es-ES"/>
         </w:rPr>
-        <w:t xml:space="preserve">A partir de los datos históricos, se podría hacer un estudio de la evolución de precios (y otras variables) y cómo dicha variable se comporta según determinado marco temporal: por ejemplo, si los precios aumentan el fin de semana o hay ciertas épocas (Navidades, Black Friday, </w:t>
-      </w:r>
-      <w:proofErr w:type="spellStart"/>
-      <w:r>
-        <w:rPr>
-          <w:lang w:val="es-ES"/>
-        </w:rPr>
-        <w:t>etc</w:t>
-      </w:r>
-      <w:proofErr w:type="spellEnd"/>
-      <w:r>
-        <w:rPr>
-          <w:lang w:val="es-ES"/>
-        </w:rPr>
-        <w:t>) en las que los precios varían significativamente con respecto al resto del año</w:t>
+        <w:t>A partir de los datos históricos, se podría hacer un estudio de la evolución de precios (y otras variables) y cómo dicha variable se comporta según determinado marco temporal: por ejemplo, si los precios aumentan el fin de semana o hay ciertas épocas (Navidades, Black Friday, etc) en las que los precios varían significativamente con respecto al resto del año</w:t>
       </w:r>
       <w:r>
         <w:rPr>
@@ -4745,21 +3695,7 @@
         <w:rPr>
           <w:lang w:val="es-ES"/>
         </w:rPr>
-        <w:t xml:space="preserve"> ¿Qué artículos son </w:t>
-      </w:r>
-      <w:proofErr w:type="spellStart"/>
-      <w:r>
-        <w:rPr>
-          <w:lang w:val="es-ES"/>
-        </w:rPr>
-        <w:t>outliers</w:t>
-      </w:r>
-      <w:proofErr w:type="spellEnd"/>
-      <w:r>
-        <w:rPr>
-          <w:lang w:val="es-ES"/>
-        </w:rPr>
-        <w:t xml:space="preserve"> de estas distribuciones?</w:t>
+        <w:t xml:space="preserve"> ¿Qué artículos son outliers de estas distribuciones?</w:t>
       </w:r>
     </w:p>
     <w:p>
@@ -4835,21 +3771,7 @@
         <w:rPr>
           <w:lang w:val="es-ES"/>
         </w:rPr>
-        <w:t xml:space="preserve">. Seleccione una de estas licencias para su </w:t>
-      </w:r>
-      <w:proofErr w:type="spellStart"/>
-      <w:r>
-        <w:rPr>
-          <w:lang w:val="es-ES"/>
-        </w:rPr>
-        <w:t>dataset</w:t>
-      </w:r>
-      <w:proofErr w:type="spellEnd"/>
-      <w:r>
-        <w:rPr>
-          <w:lang w:val="es-ES"/>
-        </w:rPr>
-        <w:t xml:space="preserve"> y explique el motivo de su selección:</w:t>
+        <w:t>. Seleccione una de estas licencias para su dataset y explique el motivo de su selección:</w:t>
       </w:r>
       <w:bookmarkEnd w:id="10"/>
       <w:r>
@@ -4871,480 +3793,86 @@
           <w:i/>
           <w:iCs/>
         </w:rPr>
-        <w:t xml:space="preserve">○ </w:t>
-      </w:r>
-      <w:proofErr w:type="spellStart"/>
-      <w:r>
+        <w:t xml:space="preserve">○ Released Under CC0: Public Domain License </w:t>
+      </w:r>
+    </w:p>
+    <w:p>
+      <w:pPr>
         <w:rPr>
           <w:i/>
           <w:iCs/>
         </w:rPr>
-        <w:t>Released</w:t>
-      </w:r>
-      <w:proofErr w:type="spellEnd"/>
+      </w:pPr>
       <w:r>
         <w:rPr>
           <w:i/>
           <w:iCs/>
         </w:rPr>
-        <w:t xml:space="preserve"> </w:t>
-      </w:r>
-      <w:proofErr w:type="spellStart"/>
-      <w:r>
+        <w:t xml:space="preserve">○ Released Under CC BY-NC-SA 4.0 License </w:t>
+      </w:r>
+    </w:p>
+    <w:p>
+      <w:pPr>
         <w:rPr>
           <w:i/>
           <w:iCs/>
         </w:rPr>
-        <w:t>Under</w:t>
-      </w:r>
-      <w:proofErr w:type="spellEnd"/>
+      </w:pPr>
       <w:r>
         <w:rPr>
           <w:i/>
           <w:iCs/>
         </w:rPr>
-        <w:t xml:space="preserve"> CC0: </w:t>
-      </w:r>
-      <w:proofErr w:type="spellStart"/>
-      <w:r>
+        <w:t xml:space="preserve">○ Released Under CC BY-SA 4.0 License </w:t>
+      </w:r>
+    </w:p>
+    <w:p>
+      <w:pPr>
         <w:rPr>
           <w:i/>
           <w:iCs/>
         </w:rPr>
-        <w:t>Public</w:t>
-      </w:r>
-      <w:proofErr w:type="spellEnd"/>
+      </w:pPr>
       <w:r>
         <w:rPr>
           <w:i/>
           <w:iCs/>
         </w:rPr>
-        <w:t xml:space="preserve"> </w:t>
-      </w:r>
-      <w:proofErr w:type="spellStart"/>
-      <w:r>
+        <w:t xml:space="preserve">○ Database released under Open Database License, individual contents under Database Contents License </w:t>
+      </w:r>
+    </w:p>
+    <w:p>
+      <w:pPr>
         <w:rPr>
           <w:i/>
           <w:iCs/>
-        </w:rPr>
-        <w:t>Domain</w:t>
-      </w:r>
-      <w:proofErr w:type="spellEnd"/>
+          <w:lang w:val="es-ES"/>
+        </w:rPr>
+      </w:pPr>
       <w:r>
         <w:rPr>
           <w:i/>
           <w:iCs/>
-        </w:rPr>
-        <w:t xml:space="preserve"> </w:t>
-      </w:r>
-      <w:proofErr w:type="spellStart"/>
-      <w:r>
+          <w:lang w:val="es-ES"/>
+        </w:rPr>
+        <w:t xml:space="preserve">○ Other (specified above) </w:t>
+      </w:r>
+    </w:p>
+    <w:p>
+      <w:pPr>
         <w:rPr>
           <w:i/>
           <w:iCs/>
-        </w:rPr>
-        <w:t>License</w:t>
-      </w:r>
-      <w:proofErr w:type="spellEnd"/>
+          <w:lang w:val="es-ES"/>
+        </w:rPr>
+      </w:pPr>
       <w:r>
         <w:rPr>
           <w:i/>
           <w:iCs/>
-        </w:rPr>
-        <w:t xml:space="preserve"> </w:t>
-      </w:r>
-    </w:p>
-    <w:p>
-      <w:pPr>
-        <w:rPr>
-          <w:i/>
-          <w:iCs/>
-        </w:rPr>
-      </w:pPr>
-      <w:r>
-        <w:rPr>
-          <w:i/>
-          <w:iCs/>
-        </w:rPr>
-        <w:t xml:space="preserve">○ </w:t>
-      </w:r>
-      <w:proofErr w:type="spellStart"/>
-      <w:r>
-        <w:rPr>
-          <w:i/>
-          <w:iCs/>
-        </w:rPr>
-        <w:t>Released</w:t>
-      </w:r>
-      <w:proofErr w:type="spellEnd"/>
-      <w:r>
-        <w:rPr>
-          <w:i/>
-          <w:iCs/>
-        </w:rPr>
-        <w:t xml:space="preserve"> </w:t>
-      </w:r>
-      <w:proofErr w:type="spellStart"/>
-      <w:r>
-        <w:rPr>
-          <w:i/>
-          <w:iCs/>
-        </w:rPr>
-        <w:t>Under</w:t>
-      </w:r>
-      <w:proofErr w:type="spellEnd"/>
-      <w:r>
-        <w:rPr>
-          <w:i/>
-          <w:iCs/>
-        </w:rPr>
-        <w:t xml:space="preserve"> CC BY-NC-SA 4.0 </w:t>
-      </w:r>
-      <w:proofErr w:type="spellStart"/>
-      <w:r>
-        <w:rPr>
-          <w:i/>
-          <w:iCs/>
-        </w:rPr>
-        <w:t>License</w:t>
-      </w:r>
-      <w:proofErr w:type="spellEnd"/>
-      <w:r>
-        <w:rPr>
-          <w:i/>
-          <w:iCs/>
-        </w:rPr>
-        <w:t xml:space="preserve"> </w:t>
-      </w:r>
-    </w:p>
-    <w:p>
-      <w:pPr>
-        <w:rPr>
-          <w:i/>
-          <w:iCs/>
-        </w:rPr>
-      </w:pPr>
-      <w:r>
-        <w:rPr>
-          <w:i/>
-          <w:iCs/>
-        </w:rPr>
-        <w:t xml:space="preserve">○ </w:t>
-      </w:r>
-      <w:proofErr w:type="spellStart"/>
-      <w:r>
-        <w:rPr>
-          <w:i/>
-          <w:iCs/>
-        </w:rPr>
-        <w:t>Released</w:t>
-      </w:r>
-      <w:proofErr w:type="spellEnd"/>
-      <w:r>
-        <w:rPr>
-          <w:i/>
-          <w:iCs/>
-        </w:rPr>
-        <w:t xml:space="preserve"> </w:t>
-      </w:r>
-      <w:proofErr w:type="spellStart"/>
-      <w:r>
-        <w:rPr>
-          <w:i/>
-          <w:iCs/>
-        </w:rPr>
-        <w:t>Under</w:t>
-      </w:r>
-      <w:proofErr w:type="spellEnd"/>
-      <w:r>
-        <w:rPr>
-          <w:i/>
-          <w:iCs/>
-        </w:rPr>
-        <w:t xml:space="preserve"> CC BY-SA 4.0 </w:t>
-      </w:r>
-      <w:proofErr w:type="spellStart"/>
-      <w:r>
-        <w:rPr>
-          <w:i/>
-          <w:iCs/>
-        </w:rPr>
-        <w:t>License</w:t>
-      </w:r>
-      <w:proofErr w:type="spellEnd"/>
-      <w:r>
-        <w:rPr>
-          <w:i/>
-          <w:iCs/>
-        </w:rPr>
-        <w:t xml:space="preserve"> </w:t>
-      </w:r>
-    </w:p>
-    <w:p>
-      <w:pPr>
-        <w:rPr>
-          <w:i/>
-          <w:iCs/>
-        </w:rPr>
-      </w:pPr>
-      <w:r>
-        <w:rPr>
-          <w:i/>
-          <w:iCs/>
-        </w:rPr>
-        <w:t xml:space="preserve">○ </w:t>
-      </w:r>
-      <w:proofErr w:type="spellStart"/>
-      <w:r>
-        <w:rPr>
-          <w:i/>
-          <w:iCs/>
-        </w:rPr>
-        <w:t>Database</w:t>
-      </w:r>
-      <w:proofErr w:type="spellEnd"/>
-      <w:r>
-        <w:rPr>
-          <w:i/>
-          <w:iCs/>
-        </w:rPr>
-        <w:t xml:space="preserve"> </w:t>
-      </w:r>
-      <w:proofErr w:type="spellStart"/>
-      <w:r>
-        <w:rPr>
-          <w:i/>
-          <w:iCs/>
-        </w:rPr>
-        <w:t>released</w:t>
-      </w:r>
-      <w:proofErr w:type="spellEnd"/>
-      <w:r>
-        <w:rPr>
-          <w:i/>
-          <w:iCs/>
-        </w:rPr>
-        <w:t xml:space="preserve"> </w:t>
-      </w:r>
-      <w:proofErr w:type="spellStart"/>
-      <w:r>
-        <w:rPr>
-          <w:i/>
-          <w:iCs/>
-        </w:rPr>
-        <w:t>under</w:t>
-      </w:r>
-      <w:proofErr w:type="spellEnd"/>
-      <w:r>
-        <w:rPr>
-          <w:i/>
-          <w:iCs/>
-        </w:rPr>
-        <w:t xml:space="preserve"> Open </w:t>
-      </w:r>
-      <w:proofErr w:type="spellStart"/>
-      <w:r>
-        <w:rPr>
-          <w:i/>
-          <w:iCs/>
-        </w:rPr>
-        <w:t>Database</w:t>
-      </w:r>
-      <w:proofErr w:type="spellEnd"/>
-      <w:r>
-        <w:rPr>
-          <w:i/>
-          <w:iCs/>
-        </w:rPr>
-        <w:t xml:space="preserve"> </w:t>
-      </w:r>
-      <w:proofErr w:type="spellStart"/>
-      <w:r>
-        <w:rPr>
-          <w:i/>
-          <w:iCs/>
-        </w:rPr>
-        <w:t>License</w:t>
-      </w:r>
-      <w:proofErr w:type="spellEnd"/>
-      <w:r>
-        <w:rPr>
-          <w:i/>
-          <w:iCs/>
-        </w:rPr>
-        <w:t xml:space="preserve">, individual contents </w:t>
-      </w:r>
-      <w:proofErr w:type="spellStart"/>
-      <w:r>
-        <w:rPr>
-          <w:i/>
-          <w:iCs/>
-        </w:rPr>
-        <w:t>under</w:t>
-      </w:r>
-      <w:proofErr w:type="spellEnd"/>
-      <w:r>
-        <w:rPr>
-          <w:i/>
-          <w:iCs/>
-        </w:rPr>
-        <w:t xml:space="preserve"> </w:t>
-      </w:r>
-      <w:proofErr w:type="spellStart"/>
-      <w:r>
-        <w:rPr>
-          <w:i/>
-          <w:iCs/>
-        </w:rPr>
-        <w:t>Database</w:t>
-      </w:r>
-      <w:proofErr w:type="spellEnd"/>
-      <w:r>
-        <w:rPr>
-          <w:i/>
-          <w:iCs/>
-        </w:rPr>
-        <w:t xml:space="preserve"> Contents </w:t>
-      </w:r>
-      <w:proofErr w:type="spellStart"/>
-      <w:r>
-        <w:rPr>
-          <w:i/>
-          <w:iCs/>
-        </w:rPr>
-        <w:t>License</w:t>
-      </w:r>
-      <w:proofErr w:type="spellEnd"/>
-      <w:r>
-        <w:rPr>
-          <w:i/>
-          <w:iCs/>
-        </w:rPr>
-        <w:t xml:space="preserve"> </w:t>
-      </w:r>
-    </w:p>
-    <w:p>
-      <w:pPr>
-        <w:rPr>
-          <w:i/>
-          <w:iCs/>
-          <w:lang w:val="es-ES"/>
-        </w:rPr>
-      </w:pPr>
-      <w:r>
-        <w:rPr>
-          <w:i/>
-          <w:iCs/>
-          <w:lang w:val="es-ES"/>
-        </w:rPr>
-        <w:t xml:space="preserve">○ </w:t>
-      </w:r>
-      <w:proofErr w:type="spellStart"/>
-      <w:r>
-        <w:rPr>
-          <w:i/>
-          <w:iCs/>
-          <w:lang w:val="es-ES"/>
-        </w:rPr>
-        <w:t>Other</w:t>
-      </w:r>
-      <w:proofErr w:type="spellEnd"/>
-      <w:r>
-        <w:rPr>
-          <w:i/>
-          <w:iCs/>
-          <w:lang w:val="es-ES"/>
-        </w:rPr>
-        <w:t xml:space="preserve"> (</w:t>
-      </w:r>
-      <w:proofErr w:type="spellStart"/>
-      <w:r>
-        <w:rPr>
-          <w:i/>
-          <w:iCs/>
-          <w:lang w:val="es-ES"/>
-        </w:rPr>
-        <w:t>specified</w:t>
-      </w:r>
-      <w:proofErr w:type="spellEnd"/>
-      <w:r>
-        <w:rPr>
-          <w:i/>
-          <w:iCs/>
-          <w:lang w:val="es-ES"/>
-        </w:rPr>
-        <w:t xml:space="preserve"> </w:t>
-      </w:r>
-      <w:proofErr w:type="spellStart"/>
-      <w:r>
-        <w:rPr>
-          <w:i/>
-          <w:iCs/>
-          <w:lang w:val="es-ES"/>
-        </w:rPr>
-        <w:t>above</w:t>
-      </w:r>
-      <w:proofErr w:type="spellEnd"/>
-      <w:r>
-        <w:rPr>
-          <w:i/>
-          <w:iCs/>
-          <w:lang w:val="es-ES"/>
-        </w:rPr>
-        <w:t xml:space="preserve">) </w:t>
-      </w:r>
-    </w:p>
-    <w:p>
-      <w:pPr>
-        <w:rPr>
-          <w:i/>
-          <w:iCs/>
-          <w:lang w:val="es-ES"/>
-        </w:rPr>
-      </w:pPr>
-      <w:r>
-        <w:rPr>
-          <w:i/>
-          <w:iCs/>
-          <w:lang w:val="es-ES"/>
-        </w:rPr>
-        <w:t xml:space="preserve">○ </w:t>
-      </w:r>
-      <w:proofErr w:type="spellStart"/>
-      <w:r>
-        <w:rPr>
-          <w:i/>
-          <w:iCs/>
-          <w:lang w:val="es-ES"/>
-        </w:rPr>
-        <w:t>Unknown</w:t>
-      </w:r>
-      <w:proofErr w:type="spellEnd"/>
-      <w:r>
-        <w:rPr>
-          <w:i/>
-          <w:iCs/>
-          <w:lang w:val="es-ES"/>
-        </w:rPr>
-        <w:t xml:space="preserve"> </w:t>
-      </w:r>
-      <w:proofErr w:type="spellStart"/>
-      <w:r>
-        <w:rPr>
-          <w:i/>
-          <w:iCs/>
-          <w:lang w:val="es-ES"/>
-        </w:rPr>
-        <w:t>License</w:t>
-      </w:r>
-      <w:proofErr w:type="spellEnd"/>
-      <w:r>
-        <w:rPr>
-          <w:i/>
-          <w:iCs/>
-          <w:lang w:val="es-ES"/>
-        </w:rPr>
-        <w:t xml:space="preserve"> </w:t>
+          <w:lang w:val="es-ES"/>
+        </w:rPr>
+        <w:t xml:space="preserve">○ Unknown License </w:t>
       </w:r>
     </w:p>
     <w:p>
@@ -5380,21 +3908,7 @@
         <w:rPr>
           <w:lang w:val="es-ES"/>
         </w:rPr>
-        <w:t xml:space="preserve"> ya que cumple con todas nuestras premisas y, además, se nos da crédito por el </w:t>
-      </w:r>
-      <w:proofErr w:type="spellStart"/>
-      <w:r>
-        <w:rPr>
-          <w:lang w:val="es-ES"/>
-        </w:rPr>
-        <w:t>dataset</w:t>
-      </w:r>
-      <w:proofErr w:type="spellEnd"/>
-      <w:r>
-        <w:rPr>
-          <w:lang w:val="es-ES"/>
-        </w:rPr>
-        <w:t xml:space="preserve"> y cualquier cambio en el mismo ha de ir con la misma licencia.</w:t>
+        <w:t xml:space="preserve"> ya que cumple con todas nuestras premisas y, además, se nos da crédito por el dataset y cualquier cambio en el mismo ha de ir con la misma licencia.</w:t>
       </w:r>
     </w:p>
     <w:p>
@@ -5407,30 +3921,8 @@
         <w:rPr>
           <w:lang w:val="es-ES"/>
         </w:rPr>
-        <w:t xml:space="preserve">Se ha añadido el texto pertinente de la licencia al </w:t>
-      </w:r>
-      <w:proofErr w:type="spellStart"/>
-      <w:r>
-        <w:rPr>
-          <w:lang w:val="es-ES"/>
-        </w:rPr>
-        <w:t>dataset</w:t>
-      </w:r>
-      <w:proofErr w:type="spellEnd"/>
-      <w:r>
-        <w:rPr>
-          <w:lang w:val="es-ES"/>
-        </w:rPr>
-        <w:t xml:space="preserve"> de </w:t>
-      </w:r>
-      <w:proofErr w:type="spellStart"/>
-      <w:r>
-        <w:rPr>
-          <w:lang w:val="es-ES"/>
-        </w:rPr>
-        <w:t>Zenodo</w:t>
-      </w:r>
-      <w:proofErr w:type="spellEnd"/>
+        <w:t>Se ha añadido el texto pertinente de la licencia al dataset de Zenodo</w:t>
+      </w:r>
     </w:p>
     <w:p>
       <w:pPr>
@@ -5451,21 +3943,7 @@
         <w:rPr>
           <w:lang w:val="es-ES"/>
         </w:rPr>
-        <w:t xml:space="preserve">. Adjuntar el código con el que se ha generado el </w:t>
-      </w:r>
-      <w:proofErr w:type="spellStart"/>
-      <w:r>
-        <w:rPr>
-          <w:lang w:val="es-ES"/>
-        </w:rPr>
-        <w:t>dataset</w:t>
-      </w:r>
-      <w:proofErr w:type="spellEnd"/>
-      <w:r>
-        <w:rPr>
-          <w:lang w:val="es-ES"/>
-        </w:rPr>
-        <w:t>, preferiblemente en Python o, alternativamente, en R.</w:t>
+        <w:t>. Adjuntar el código con el que se ha generado el dataset, preferiblemente en Python o, alternativamente, en R.</w:t>
       </w:r>
       <w:bookmarkEnd w:id="11"/>
       <w:r>
@@ -5503,16 +3981,8 @@
         <w:rPr>
           <w:lang w:val="es-ES"/>
         </w:rPr>
-        <w:t xml:space="preserve">Publishing. Esta parte es la encargada de publicar el juego de datos en </w:t>
-      </w:r>
-      <w:proofErr w:type="spellStart"/>
-      <w:r>
-        <w:rPr>
-          <w:lang w:val="es-ES"/>
-        </w:rPr>
-        <w:t>Zenodo</w:t>
-      </w:r>
-      <w:proofErr w:type="spellEnd"/>
+        <w:t>Publishing. Esta parte es la encargada de publicar el juego de datos en Zenodo</w:t>
+      </w:r>
     </w:p>
     <w:p>
       <w:pPr>
@@ -5525,34 +3995,12 @@
           <w:lang w:val="es-ES"/>
         </w:rPr>
       </w:pPr>
-      <w:proofErr w:type="spellStart"/>
       <w:r>
         <w:rPr>
           <w:lang w:val="es-ES"/>
         </w:rPr>
         <w:lastRenderedPageBreak/>
-        <w:t>Sample</w:t>
-      </w:r>
-      <w:proofErr w:type="spellEnd"/>
-      <w:r>
-        <w:rPr>
-          <w:lang w:val="es-ES"/>
-        </w:rPr>
-        <w:t xml:space="preserve">. En esta parte es donde se realiza todo el </w:t>
-      </w:r>
-      <w:proofErr w:type="spellStart"/>
-      <w:r>
-        <w:rPr>
-          <w:lang w:val="es-ES"/>
-        </w:rPr>
-        <w:t>scraping</w:t>
-      </w:r>
-      <w:proofErr w:type="spellEnd"/>
-      <w:r>
-        <w:rPr>
-          <w:lang w:val="es-ES"/>
-        </w:rPr>
-        <w:t xml:space="preserve"> del sitio web</w:t>
+        <w:t>Sample. En esta parte es donde se realiza todo el scraping del sitio web</w:t>
       </w:r>
     </w:p>
     <w:p>
@@ -5566,19 +4014,11 @@
           <w:lang w:val="es-ES"/>
         </w:rPr>
       </w:pPr>
-      <w:proofErr w:type="spellStart"/>
-      <w:r>
-        <w:rPr>
-          <w:lang w:val="es-ES"/>
-        </w:rPr>
-        <w:t>Visualization</w:t>
-      </w:r>
-      <w:proofErr w:type="spellEnd"/>
-      <w:r>
-        <w:rPr>
-          <w:lang w:val="es-ES"/>
-        </w:rPr>
-        <w:t xml:space="preserve">. Esta parte contiene las clases para generar los gráficos (ver </w:t>
+      <w:r>
+        <w:rPr>
+          <w:lang w:val="es-ES"/>
+        </w:rPr>
+        <w:t xml:space="preserve">Visualization. Esta parte contiene las clases para generar los gráficos (ver </w:t>
       </w:r>
       <w:r>
         <w:rPr>
@@ -5603,13 +4043,8 @@
         </w:rPr>
         <w:fldChar w:fldCharType="separate"/>
       </w:r>
-      <w:proofErr w:type="spellStart"/>
-      <w:r>
-        <w:t>Ilustración</w:t>
-      </w:r>
-      <w:proofErr w:type="spellEnd"/>
-      <w:r>
-        <w:t xml:space="preserve"> </w:t>
+      <w:r>
+        <w:t xml:space="preserve">Ilustración </w:t>
       </w:r>
       <w:r>
         <w:rPr>
@@ -5652,13 +4087,8 @@
         </w:rPr>
         <w:fldChar w:fldCharType="separate"/>
       </w:r>
-      <w:proofErr w:type="spellStart"/>
-      <w:r>
-        <w:t>Ilustración</w:t>
-      </w:r>
-      <w:proofErr w:type="spellEnd"/>
-      <w:r>
-        <w:t xml:space="preserve"> </w:t>
+      <w:r>
+        <w:t xml:space="preserve">Ilustración </w:t>
       </w:r>
       <w:r>
         <w:rPr>
@@ -5689,49 +4119,7 @@
         <w:rPr>
           <w:lang w:val="es-ES"/>
         </w:rPr>
-        <w:t xml:space="preserve">Adicionalmente se tiene la carpeta </w:t>
-      </w:r>
-      <w:proofErr w:type="spellStart"/>
-      <w:r>
-        <w:rPr>
-          <w:lang w:val="es-ES"/>
-        </w:rPr>
-        <w:t>doc</w:t>
-      </w:r>
-      <w:proofErr w:type="spellEnd"/>
-      <w:r>
-        <w:rPr>
-          <w:lang w:val="es-ES"/>
-        </w:rPr>
-        <w:t xml:space="preserve">, que contiene este mismo documento, la carpeta test, con las clases que permiten probar el núcleo del </w:t>
-      </w:r>
-      <w:proofErr w:type="spellStart"/>
-      <w:r>
-        <w:rPr>
-          <w:lang w:val="es-ES"/>
-        </w:rPr>
-        <w:t>scraper</w:t>
-      </w:r>
-      <w:proofErr w:type="spellEnd"/>
-      <w:r>
-        <w:rPr>
-          <w:lang w:val="es-ES"/>
-        </w:rPr>
-        <w:t xml:space="preserve">, y el fichero README.md, que contiene una página de bienvenida al proyecto en GitHub en formato </w:t>
-      </w:r>
-      <w:proofErr w:type="spellStart"/>
-      <w:r>
-        <w:rPr>
-          <w:lang w:val="es-ES"/>
-        </w:rPr>
-        <w:t>markdown</w:t>
-      </w:r>
-      <w:proofErr w:type="spellEnd"/>
-      <w:r>
-        <w:rPr>
-          <w:lang w:val="es-ES"/>
-        </w:rPr>
-        <w:t xml:space="preserve"> y donde se describe el código con más detalle, así como los comandos necesarios para lanzarlo desde modo consola.</w:t>
+        <w:t>Adicionalmente se tiene la carpeta doc, que contiene este mismo documento, la carpeta test, con las clases que permiten probar el núcleo del scraper, y el fichero README.md, que contiene una página de bienvenida al proyecto en GitHub en formato markdown y donde se describe el código con más detalle, así como los comandos necesarios para lanzarlo desde modo consola.</w:t>
       </w:r>
     </w:p>
     <w:p>
@@ -5756,21 +4144,7 @@
         <w:rPr>
           <w:lang w:val="es-ES"/>
         </w:rPr>
-        <w:t xml:space="preserve">donde se ha desarrollado el </w:t>
-      </w:r>
-      <w:proofErr w:type="spellStart"/>
-      <w:r>
-        <w:rPr>
-          <w:lang w:val="es-ES"/>
-        </w:rPr>
-        <w:t>scraper</w:t>
-      </w:r>
-      <w:proofErr w:type="spellEnd"/>
-      <w:r>
-        <w:rPr>
-          <w:lang w:val="es-ES"/>
-        </w:rPr>
-        <w:t xml:space="preserve"> </w:t>
+        <w:t xml:space="preserve">donde se ha desarrollado el scraper </w:t>
       </w:r>
       <w:r>
         <w:rPr>
@@ -5797,7 +4171,6 @@
         </w:rPr>
       </w:pPr>
       <w:bookmarkStart w:id="12" w:name="_Toc37334678"/>
-      <w:proofErr w:type="spellStart"/>
       <w:r>
         <w:rPr>
           <w:b/>
@@ -5805,40 +4178,11 @@
         </w:rPr>
         <w:t>Dataset</w:t>
       </w:r>
-      <w:proofErr w:type="spellEnd"/>
-      <w:r>
-        <w:rPr>
-          <w:lang w:val="es-ES"/>
-        </w:rPr>
-        <w:t xml:space="preserve">. Publicación del </w:t>
-      </w:r>
-      <w:proofErr w:type="spellStart"/>
-      <w:r>
-        <w:rPr>
-          <w:lang w:val="es-ES"/>
-        </w:rPr>
-        <w:t>dataset</w:t>
-      </w:r>
-      <w:proofErr w:type="spellEnd"/>
-      <w:r>
-        <w:rPr>
-          <w:lang w:val="es-ES"/>
-        </w:rPr>
-        <w:t xml:space="preserve"> en formato CSV en </w:t>
-      </w:r>
-      <w:proofErr w:type="spellStart"/>
-      <w:r>
-        <w:rPr>
-          <w:lang w:val="es-ES"/>
-        </w:rPr>
-        <w:t>Zenodo</w:t>
-      </w:r>
-      <w:proofErr w:type="spellEnd"/>
-      <w:r>
-        <w:rPr>
-          <w:lang w:val="es-ES"/>
-        </w:rPr>
-        <w:t xml:space="preserve"> con una pequeña descripción.</w:t>
+      <w:r>
+        <w:rPr>
+          <w:lang w:val="es-ES"/>
+        </w:rPr>
+        <w:t>. Publicación del dataset en formato CSV en Zenodo con una pequeña descripción.</w:t>
       </w:r>
       <w:bookmarkEnd w:id="12"/>
       <w:r>
@@ -5858,16 +4202,8 @@
         <w:rPr>
           <w:lang w:val="es-ES"/>
         </w:rPr>
-        <w:t xml:space="preserve">Tal y como recomienda </w:t>
-      </w:r>
-      <w:proofErr w:type="spellStart"/>
-      <w:r>
-        <w:rPr>
-          <w:lang w:val="es-ES"/>
-        </w:rPr>
-        <w:t>Zenodo</w:t>
-      </w:r>
-      <w:proofErr w:type="spellEnd"/>
+        <w:t>Tal y como recomienda Zenodo</w:t>
+      </w:r>
       <w:r>
         <w:rPr>
           <w:rStyle w:val="Refdenotaalpie"/>
@@ -5879,35 +4215,7 @@
         <w:rPr>
           <w:lang w:val="es-ES"/>
         </w:rPr>
-        <w:t xml:space="preserve">, se proporciona el enlace a la versión específica de los datos. En caso de que el </w:t>
-      </w:r>
-      <w:proofErr w:type="spellStart"/>
-      <w:r>
-        <w:rPr>
-          <w:lang w:val="es-ES"/>
-        </w:rPr>
-        <w:t>scraper</w:t>
-      </w:r>
-      <w:proofErr w:type="spellEnd"/>
-      <w:r>
-        <w:rPr>
-          <w:lang w:val="es-ES"/>
-        </w:rPr>
-        <w:t xml:space="preserve"> se utilizara de manera intensiva, se debería añadir una parte de versionado al juego de datos, para poder realizar actualizaciones periódicas del mismo </w:t>
-      </w:r>
-      <w:proofErr w:type="spellStart"/>
-      <w:r>
-        <w:rPr>
-          <w:lang w:val="es-ES"/>
-        </w:rPr>
-        <w:t>dataset</w:t>
-      </w:r>
-      <w:proofErr w:type="spellEnd"/>
-      <w:r>
-        <w:rPr>
-          <w:lang w:val="es-ES"/>
-        </w:rPr>
-        <w:t xml:space="preserve"> en vez de subir un nuevo fichero.</w:t>
+        <w:t>, se proporciona el enlace a la versión específica de los datos. En caso de que el scraper se utilizara de manera intensiva, se debería añadir una parte de versionado al juego de datos, para poder realizar actualizaciones periódicas del mismo dataset en vez de subir un nuevo fichero.</w:t>
       </w:r>
     </w:p>
     <w:p>
@@ -5920,21 +4228,7 @@
         <w:rPr>
           <w:lang w:val="es-ES"/>
         </w:rPr>
-        <w:t xml:space="preserve">En </w:t>
-      </w:r>
-      <w:proofErr w:type="spellStart"/>
-      <w:r>
-        <w:rPr>
-          <w:lang w:val="es-ES"/>
-        </w:rPr>
-        <w:t>Zenodo</w:t>
-      </w:r>
-      <w:proofErr w:type="spellEnd"/>
-      <w:r>
-        <w:rPr>
-          <w:lang w:val="es-ES"/>
-        </w:rPr>
-        <w:t xml:space="preserve"> se ha añadido una pequeña descripción que incluye el enlace al proyecto GitHub para quien desee ampliar información sobre cómo se han recogido los datos.</w:t>
+        <w:t>En Zenodo se ha añadido una pequeña descripción que incluye el enlace al proyecto GitHub para quien desee ampliar información sobre cómo se han recogido los datos.</w:t>
       </w:r>
     </w:p>
     <w:p>
@@ -5947,21 +4241,7 @@
         <w:rPr>
           <w:lang w:val="es-ES"/>
         </w:rPr>
-        <w:t xml:space="preserve">Puede verse el </w:t>
-      </w:r>
-      <w:proofErr w:type="spellStart"/>
-      <w:r>
-        <w:rPr>
-          <w:lang w:val="es-ES"/>
-        </w:rPr>
-        <w:t>Dataset</w:t>
-      </w:r>
-      <w:proofErr w:type="spellEnd"/>
-      <w:r>
-        <w:rPr>
-          <w:lang w:val="es-ES"/>
-        </w:rPr>
-        <w:t xml:space="preserve"> en </w:t>
+        <w:t xml:space="preserve">Puede verse el Dataset en </w:t>
       </w:r>
       <w:hyperlink r:id="rId15" w:history="1">
         <w:r>
@@ -5969,7 +4249,7 @@
             <w:rStyle w:val="Hipervnculo"/>
             <w:lang w:val="es-ES"/>
           </w:rPr>
-          <w:t>https://doi.org/10.5281/zenodo.3748475</w:t>
+          <w:t>https://doi.org/10.5281/zenodo.3748696</w:t>
         </w:r>
       </w:hyperlink>
       <w:r>
@@ -5998,31 +4278,9 @@
         <w:rPr>
           <w:lang w:val="es-ES"/>
         </w:rPr>
-        <w:t xml:space="preserve">. Presentar el trabajo con el DOI del </w:t>
-      </w:r>
-      <w:proofErr w:type="spellStart"/>
-      <w:r>
-        <w:rPr>
-          <w:lang w:val="es-ES"/>
-        </w:rPr>
-        <w:t>dataset</w:t>
-      </w:r>
-      <w:proofErr w:type="spellEnd"/>
-      <w:r>
-        <w:rPr>
-          <w:lang w:val="es-ES"/>
-        </w:rPr>
-        <w:t xml:space="preserve"> en </w:t>
-      </w:r>
-      <w:proofErr w:type="spellStart"/>
-      <w:r>
-        <w:rPr>
-          <w:lang w:val="es-ES"/>
-        </w:rPr>
-        <w:t>Github</w:t>
+        <w:t>. Presentar el trabajo con el DOI del dataset en Github</w:t>
       </w:r>
       <w:bookmarkEnd w:id="13"/>
-      <w:proofErr w:type="spellEnd"/>
     </w:p>
     <w:p>
       <w:pPr>
@@ -6034,30 +4292,22 @@
         <w:rPr>
           <w:lang w:val="es-ES"/>
         </w:rPr>
-        <w:t xml:space="preserve">En el fichero README.md de GitHub se ha añadido el enlace al </w:t>
-      </w:r>
-      <w:proofErr w:type="spellStart"/>
-      <w:r>
-        <w:rPr>
-          <w:lang w:val="es-ES"/>
-        </w:rPr>
-        <w:t>dataset</w:t>
-      </w:r>
-      <w:proofErr w:type="spellEnd"/>
-      <w:r>
-        <w:rPr>
-          <w:lang w:val="es-ES"/>
-        </w:rPr>
-        <w:t xml:space="preserve"> de </w:t>
-      </w:r>
-      <w:proofErr w:type="spellStart"/>
-      <w:r>
-        <w:rPr>
-          <w:lang w:val="es-ES"/>
-        </w:rPr>
-        <w:t>Zenodo</w:t>
-      </w:r>
-      <w:proofErr w:type="spellEnd"/>
+        <w:t>En el fichero README.md de GitHub se ha añadido</w:t>
+      </w:r>
+      <w:r>
+        <w:rPr>
+          <w:lang w:val="es-ES"/>
+        </w:rPr>
+        <w:t xml:space="preserve"> también</w:t>
+      </w:r>
+      <w:bookmarkStart w:id="14" w:name="_GoBack"/>
+      <w:bookmarkEnd w:id="14"/>
+      <w:r>
+        <w:rPr>
+          <w:lang w:val="es-ES"/>
+        </w:rPr>
+        <w:t xml:space="preserve"> el enlace al dataset de Zenodo</w:t>
+      </w:r>
     </w:p>
     <w:p>
       <w:pPr>
@@ -6066,7 +4316,7 @@
           <w:lang w:val="es-ES"/>
         </w:rPr>
       </w:pPr>
-      <w:bookmarkStart w:id="14" w:name="_Toc37334680"/>
+      <w:bookmarkStart w:id="15" w:name="_Toc37334680"/>
       <w:r>
         <w:rPr>
           <w:lang w:val="es-ES"/>
@@ -6081,22 +4331,14 @@
           <w:lang w:val="es-ES"/>
         </w:rPr>
       </w:pPr>
-      <w:proofErr w:type="spellStart"/>
       <w:r>
         <w:rPr>
           <w:lang w:val="es-ES"/>
         </w:rPr>
         <w:lastRenderedPageBreak/>
-        <w:t>Checklist</w:t>
-      </w:r>
-      <w:proofErr w:type="spellEnd"/>
-      <w:r>
-        <w:rPr>
-          <w:lang w:val="es-ES"/>
-        </w:rPr>
-        <w:t xml:space="preserve"> de contribuciones del equipo</w:t>
-      </w:r>
-      <w:bookmarkEnd w:id="14"/>
+        <w:t>Checklist de contribuciones del equipo</w:t>
+      </w:r>
+      <w:bookmarkEnd w:id="15"/>
     </w:p>
     <w:tbl>
       <w:tblPr>
@@ -6398,47 +4640,13 @@
               <w:szCs w:val="16"/>
             </w:rPr>
           </w:pPr>
-          <w:proofErr w:type="spellStart"/>
           <w:r>
             <w:rPr>
               <w:sz w:val="16"/>
               <w:szCs w:val="16"/>
             </w:rPr>
-            <w:t>Tipología</w:t>
+            <w:t>Tipología y ciclo de vida de los datos</w:t>
           </w:r>
-          <w:proofErr w:type="spellEnd"/>
-          <w:r>
-            <w:rPr>
-              <w:sz w:val="16"/>
-              <w:szCs w:val="16"/>
-            </w:rPr>
-            <w:t xml:space="preserve"> y </w:t>
-          </w:r>
-          <w:proofErr w:type="spellStart"/>
-          <w:r>
-            <w:rPr>
-              <w:sz w:val="16"/>
-              <w:szCs w:val="16"/>
-            </w:rPr>
-            <w:t>ciclo</w:t>
-          </w:r>
-          <w:proofErr w:type="spellEnd"/>
-          <w:r>
-            <w:rPr>
-              <w:sz w:val="16"/>
-              <w:szCs w:val="16"/>
-            </w:rPr>
-            <w:t xml:space="preserve"> de vida de los </w:t>
-          </w:r>
-          <w:proofErr w:type="spellStart"/>
-          <w:r>
-            <w:rPr>
-              <w:sz w:val="16"/>
-              <w:szCs w:val="16"/>
-            </w:rPr>
-            <w:t>datos</w:t>
-          </w:r>
-          <w:proofErr w:type="spellEnd"/>
           <w:r>
             <w:rPr>
               <w:sz w:val="16"/>
@@ -6469,33 +4677,8 @@
               <w:sz w:val="16"/>
               <w:szCs w:val="16"/>
             </w:rPr>
-            <w:t xml:space="preserve">Máster en </w:t>
+            <w:t>Máster en Ciencia de Datos</w:t>
           </w:r>
-          <w:proofErr w:type="spellStart"/>
-          <w:r>
-            <w:rPr>
-              <w:sz w:val="16"/>
-              <w:szCs w:val="16"/>
-            </w:rPr>
-            <w:t>Ciencia</w:t>
-          </w:r>
-          <w:proofErr w:type="spellEnd"/>
-          <w:r>
-            <w:rPr>
-              <w:sz w:val="16"/>
-              <w:szCs w:val="16"/>
-            </w:rPr>
-            <w:t xml:space="preserve"> de </w:t>
-          </w:r>
-          <w:proofErr w:type="spellStart"/>
-          <w:r>
-            <w:rPr>
-              <w:sz w:val="16"/>
-              <w:szCs w:val="16"/>
-            </w:rPr>
-            <w:t>Datos</w:t>
-          </w:r>
-          <w:proofErr w:type="spellEnd"/>
         </w:p>
       </w:tc>
       <w:tc>
@@ -6552,21 +4735,12 @@
               <w:szCs w:val="16"/>
             </w:rPr>
           </w:pPr>
-          <w:proofErr w:type="spellStart"/>
           <w:r>
             <w:rPr>
               <w:sz w:val="16"/>
               <w:szCs w:val="16"/>
             </w:rPr>
-            <w:t>pág</w:t>
-          </w:r>
-          <w:proofErr w:type="spellEnd"/>
-          <w:r>
-            <w:rPr>
-              <w:sz w:val="16"/>
-              <w:szCs w:val="16"/>
-            </w:rPr>
-            <w:t xml:space="preserve"> </w:t>
+            <w:t xml:space="preserve">pág </w:t>
           </w:r>
           <w:r>
             <w:rPr>
@@ -6675,25 +4849,7 @@
           <w:szCs w:val="20"/>
           <w:lang w:val="es-ES"/>
         </w:rPr>
-        <w:t xml:space="preserve"> El </w:t>
-      </w:r>
-      <w:proofErr w:type="spellStart"/>
-      <w:r>
-        <w:rPr>
-          <w:sz w:val="20"/>
-          <w:szCs w:val="20"/>
-          <w:lang w:val="es-ES"/>
-        </w:rPr>
-        <w:t>sitemap</w:t>
-      </w:r>
-      <w:proofErr w:type="spellEnd"/>
-      <w:r>
-        <w:rPr>
-          <w:sz w:val="20"/>
-          <w:szCs w:val="20"/>
-          <w:lang w:val="es-ES"/>
-        </w:rPr>
-        <w:t xml:space="preserve"> de las categorías se puede encontrar en </w:t>
+        <w:t xml:space="preserve"> El sitemap de las categorías se puede encontrar en </w:t>
       </w:r>
       <w:hyperlink r:id="rId1">
         <w:r>
@@ -12093,7 +10249,7 @@
     </w:rPrDefault>
     <w:pPrDefault/>
   </w:docDefaults>
-  <w:latentStyles w:defLockedState="0" w:defUIPriority="99" w:defSemiHidden="0" w:defUnhideWhenUsed="0" w:defQFormat="0" w:count="376">
+  <w:latentStyles w:defLockedState="0" w:defUIPriority="99" w:defSemiHidden="0" w:defUnhideWhenUsed="0" w:defQFormat="0" w:count="377">
     <w:lsdException w:name="Normal" w:uiPriority="0" w:qFormat="1"/>
     <w:lsdException w:name="heading 1" w:uiPriority="9" w:qFormat="1"/>
     <w:lsdException w:name="heading 2" w:semiHidden="1" w:uiPriority="9" w:unhideWhenUsed="1" w:qFormat="1"/>
@@ -12199,7 +10355,6 @@
     <w:lsdException w:name="HTML Sample" w:semiHidden="1" w:unhideWhenUsed="1"/>
     <w:lsdException w:name="HTML Typewriter" w:semiHidden="1" w:unhideWhenUsed="1"/>
     <w:lsdException w:name="HTML Variable" w:semiHidden="1" w:unhideWhenUsed="1"/>
-    <w:lsdException w:name="Normal Table" w:semiHidden="1" w:unhideWhenUsed="1"/>
     <w:lsdException w:name="annotation subject" w:semiHidden="1" w:unhideWhenUsed="1"/>
     <w:lsdException w:name="No List" w:semiHidden="1" w:unhideWhenUsed="1"/>
     <w:lsdException w:name="Outline List 1" w:semiHidden="1" w:unhideWhenUsed="1"/>
@@ -12246,10 +10401,8 @@
     <w:lsdException w:name="Table Subtle 2" w:semiHidden="1" w:unhideWhenUsed="1"/>
     <w:lsdException w:name="Table Web 1" w:semiHidden="1" w:unhideWhenUsed="1"/>
     <w:lsdException w:name="Table Web 2" w:semiHidden="1" w:unhideWhenUsed="1"/>
-    <w:lsdException w:name="Table Web 3" w:semiHidden="1" w:unhideWhenUsed="1"/>
     <w:lsdException w:name="Balloon Text" w:semiHidden="1" w:unhideWhenUsed="1"/>
     <w:lsdException w:name="Table Grid" w:uiPriority="39"/>
-    <w:lsdException w:name="Table Theme" w:semiHidden="1" w:unhideWhenUsed="1"/>
     <w:lsdException w:name="Placeholder Text" w:semiHidden="1"/>
     <w:lsdException w:name="No Spacing" w:uiPriority="1" w:qFormat="1"/>
     <w:lsdException w:name="Light Shading" w:uiPriority="60"/>
@@ -12470,6 +10623,7 @@
     <w:lsdException w:name="Hashtag" w:semiHidden="1" w:unhideWhenUsed="1"/>
     <w:lsdException w:name="Unresolved Mention" w:semiHidden="1" w:unhideWhenUsed="1"/>
     <w:lsdException w:name="Smart Link" w:semiHidden="1" w:unhideWhenUsed="1"/>
+    <w:lsdException w:name="Smart Link Error" w:semiHidden="1" w:unhideWhenUsed="1"/>
   </w:latentStyles>
   <w:style w:type="paragraph" w:default="1" w:styleId="Normal">
     <w:name w:val="Normal"/>
@@ -13473,7 +11627,7 @@
 </file>
 
 <file path=customXml/itemProps1.xml><?xml version="1.0" encoding="utf-8"?>
-<ds:datastoreItem xmlns:ds="http://schemas.openxmlformats.org/officeDocument/2006/customXml" ds:itemID="{DF807DE5-A0F1-4A7B-9C2D-9B4D81C5C282}">
+<ds:datastoreItem xmlns:ds="http://schemas.openxmlformats.org/officeDocument/2006/customXml" ds:itemID="{24E9AC4D-BE4E-41F7-99AB-819A4D2F1998}">
   <ds:schemaRefs>
     <ds:schemaRef ds:uri="http://schemas.openxmlformats.org/officeDocument/2006/bibliography"/>
   </ds:schemaRefs>

</xml_diff>